<commit_message>
fix administration time code according to DISL for RIF DDI studies
</commit_message>
<xml_diff>
--- a/obsDataPK_OSP_DISL.docx
+++ b/obsDataPK_OSP_DISL.docx
@@ -1,6 +1,6 @@
 
 <file path=word/document.xml><?xml version="1.0" encoding="utf-8"?>
-<w:document xmlns:wpc="http://schemas.microsoft.com/office/word/2010/wordprocessingCanvas" xmlns:mc="http://schemas.openxmlformats.org/markup-compatibility/2006" xmlns:o="urn:schemas-microsoft-com:office:office" xmlns:r="http://schemas.openxmlformats.org/officeDocument/2006/relationships" xmlns:m="http://schemas.openxmlformats.org/officeDocument/2006/math" xmlns:v="urn:schemas-microsoft-com:vml" xmlns:wp14="http://schemas.microsoft.com/office/word/2010/wordprocessingDrawing" xmlns:wp="http://schemas.openxmlformats.org/drawingml/2006/wordprocessingDrawing" xmlns:w10="urn:schemas-microsoft-com:office:word" xmlns:w="http://schemas.openxmlformats.org/wordprocessingml/2006/main" xmlns:w14="http://schemas.microsoft.com/office/word/2010/wordml" xmlns:wpg="http://schemas.microsoft.com/office/word/2010/wordprocessingGroup" xmlns:wpi="http://schemas.microsoft.com/office/word/2010/wordprocessingInk" xmlns:wne="http://schemas.microsoft.com/office/word/2006/wordml" xmlns:wps="http://schemas.microsoft.com/office/word/2010/wordprocessingShape" mc:Ignorable="w14 wp14">
+<w:document xmlns:wpc="http://schemas.microsoft.com/office/word/2010/wordprocessingCanvas" xmlns:cx="http://schemas.microsoft.com/office/drawing/2014/chartex" xmlns:cx1="http://schemas.microsoft.com/office/drawing/2015/9/8/chartex" xmlns:cx2="http://schemas.microsoft.com/office/drawing/2015/10/21/chartex" xmlns:cx3="http://schemas.microsoft.com/office/drawing/2016/5/9/chartex" xmlns:cx4="http://schemas.microsoft.com/office/drawing/2016/5/10/chartex" xmlns:cx5="http://schemas.microsoft.com/office/drawing/2016/5/11/chartex" xmlns:cx6="http://schemas.microsoft.com/office/drawing/2016/5/12/chartex" xmlns:cx7="http://schemas.microsoft.com/office/drawing/2016/5/13/chartex" xmlns:cx8="http://schemas.microsoft.com/office/drawing/2016/5/14/chartex" xmlns:mc="http://schemas.openxmlformats.org/markup-compatibility/2006" xmlns:aink="http://schemas.microsoft.com/office/drawing/2016/ink" xmlns:am3d="http://schemas.microsoft.com/office/drawing/2017/model3d" xmlns:o="urn:schemas-microsoft-com:office:office" xmlns:r="http://schemas.openxmlformats.org/officeDocument/2006/relationships" xmlns:m="http://schemas.openxmlformats.org/officeDocument/2006/math" xmlns:v="urn:schemas-microsoft-com:vml" xmlns:wp14="http://schemas.microsoft.com/office/word/2010/wordprocessingDrawing" xmlns:wp="http://schemas.openxmlformats.org/drawingml/2006/wordprocessingDrawing" xmlns:w10="urn:schemas-microsoft-com:office:word" xmlns:w="http://schemas.openxmlformats.org/wordprocessingml/2006/main" xmlns:w14="http://schemas.microsoft.com/office/word/2010/wordml" xmlns:w15="http://schemas.microsoft.com/office/word/2012/wordml" xmlns:w16cex="http://schemas.microsoft.com/office/word/2018/wordml/cex" xmlns:w16cid="http://schemas.microsoft.com/office/word/2016/wordml/cid" xmlns:w16="http://schemas.microsoft.com/office/word/2018/wordml" xmlns:w16se="http://schemas.microsoft.com/office/word/2015/wordml/symex" xmlns:wpg="http://schemas.microsoft.com/office/word/2010/wordprocessingGroup" xmlns:wpi="http://schemas.microsoft.com/office/word/2010/wordprocessingInk" xmlns:wne="http://schemas.microsoft.com/office/word/2006/wordml" xmlns:wps="http://schemas.microsoft.com/office/word/2010/wordprocessingShape" mc:Ignorable="w14 w15 w16se w16cid w16 w16cex wp14">
   <w:body>
     <w:p>
       <w:pPr>
@@ -9,8 +9,6 @@
           <w:lang w:val="en-US"/>
         </w:rPr>
       </w:pPr>
-      <w:bookmarkStart w:id="0" w:name="_GoBack"/>
-      <w:bookmarkEnd w:id="0"/>
       <w:r>
         <w:rPr>
           <w:lang w:val="en-US"/>
@@ -1423,7 +1421,19 @@
                 <w:lang w:val="en-US"/>
               </w:rPr>
               <w:br/>
-              <w:t>e.g. 0-8-24-</w:t>
+              <w:t xml:space="preserve">e.g. </w:t>
+            </w:r>
+            <w:r>
+              <w:rPr>
+                <w:lang w:val="en-US"/>
+              </w:rPr>
+              <w:t>“</w:t>
+            </w:r>
+            <w:r>
+              <w:rPr>
+                <w:lang w:val="en-US"/>
+              </w:rPr>
+              <w:t>0-8-24-</w:t>
             </w:r>
             <w:r>
               <w:rPr>
@@ -1431,6 +1441,12 @@
               </w:rPr>
               <w:t>32</w:t>
             </w:r>
+            <w:r>
+              <w:rPr>
+                <w:lang w:val="en-US"/>
+              </w:rPr>
+              <w:t>”</w:t>
+            </w:r>
           </w:p>
           <w:p>
             <w:pPr>
@@ -1481,7 +1497,124 @@
               <w:rPr>
                 <w:lang w:val="en-US"/>
               </w:rPr>
-              <w:t>epetitions). A study with the schedule 0-36-48-60-72-84-96-108 could be abbreviated with 0-(S36-T12-R7).</w:t>
+              <w:t xml:space="preserve">epetitions). </w:t>
+            </w:r>
+          </w:p>
+          <w:p>
+            <w:pPr>
+              <w:rPr>
+                <w:lang w:val="en-US"/>
+              </w:rPr>
+            </w:pPr>
+            <w:r>
+              <w:rPr>
+                <w:lang w:val="en-US"/>
+              </w:rPr>
+              <w:t>A study with the schedule 0-</w:t>
+            </w:r>
+            <w:r>
+              <w:rPr>
+                <w:lang w:val="en-US"/>
+              </w:rPr>
+              <w:t>24</w:t>
+            </w:r>
+            <w:r>
+              <w:rPr>
+                <w:lang w:val="en-US"/>
+              </w:rPr>
+              <w:t xml:space="preserve">-48-72-96 could be abbreviated with </w:t>
+            </w:r>
+            <w:r>
+              <w:rPr>
+                <w:lang w:val="en-US"/>
+              </w:rPr>
+              <w:t>“S0</w:t>
+            </w:r>
+            <w:r>
+              <w:rPr>
+                <w:lang w:val="en-US"/>
+              </w:rPr>
+              <w:t>-T</w:t>
+            </w:r>
+            <w:r>
+              <w:rPr>
+                <w:lang w:val="en-US"/>
+              </w:rPr>
+              <w:t>24</w:t>
+            </w:r>
+            <w:r>
+              <w:rPr>
+                <w:lang w:val="en-US"/>
+              </w:rPr>
+              <w:t>-R</w:t>
+            </w:r>
+            <w:r>
+              <w:rPr>
+                <w:lang w:val="en-US"/>
+              </w:rPr>
+              <w:t>5”.</w:t>
+            </w:r>
+          </w:p>
+          <w:p>
+            <w:pPr>
+              <w:rPr>
+                <w:lang w:val="en-US"/>
+              </w:rPr>
+            </w:pPr>
+            <w:r>
+              <w:rPr>
+                <w:lang w:val="en-US"/>
+              </w:rPr>
+              <w:t>Multiple entries (with different formats or multiple S#-T#-R# entries) should be comma separated.</w:t>
+            </w:r>
+          </w:p>
+          <w:p>
+            <w:pPr>
+              <w:rPr>
+                <w:lang w:val="en-US"/>
+              </w:rPr>
+            </w:pPr>
+            <w:r>
+              <w:rPr>
+                <w:lang w:val="en-US"/>
+              </w:rPr>
+              <w:t xml:space="preserve">A study with the schedule 0-36-48-60-72-84-96-108 could be abbreviated with </w:t>
+            </w:r>
+            <w:r>
+              <w:rPr>
+                <w:lang w:val="en-US"/>
+              </w:rPr>
+              <w:t>“</w:t>
+            </w:r>
+            <w:r>
+              <w:rPr>
+                <w:lang w:val="en-US"/>
+              </w:rPr>
+              <w:t>0</w:t>
+            </w:r>
+            <w:r>
+              <w:rPr>
+                <w:lang w:val="en-US"/>
+              </w:rPr>
+              <w:t xml:space="preserve">, </w:t>
+            </w:r>
+            <w:r>
+              <w:rPr>
+                <w:lang w:val="en-US"/>
+              </w:rPr>
+              <w:t>S36-T12-R7</w:t>
+            </w:r>
+            <w:r>
+              <w:rPr>
+                <w:lang w:val="en-US"/>
+              </w:rPr>
+              <w:t>”</w:t>
+            </w:r>
+            <w:r>
+              <w:rPr>
+                <w:lang w:val="en-US"/>
+              </w:rPr>
+              <w:t>.</w:t>
             </w:r>
           </w:p>
         </w:tc>
@@ -1834,7 +1967,14 @@
               <w:rPr>
                 <w:lang w:val="en-US"/>
               </w:rPr>
-              <w:t>enteric coated pellets</w:t>
+              <w:t xml:space="preserve">enteric coated </w:t>
+            </w:r>
+            <w:r>
+              <w:rPr>
+                <w:lang w:val="en-US"/>
+              </w:rPr>
+              <w:lastRenderedPageBreak/>
+              <w:t>pellets</w:t>
             </w:r>
             <w:r>
               <w:rPr>
@@ -1926,14 +2066,7 @@
               <w:rPr>
                 <w:lang w:val="en-US"/>
               </w:rPr>
-              <w:t xml:space="preserve"> in minutes in case of iv </w:t>
-            </w:r>
-            <w:r>
-              <w:rPr>
-                <w:lang w:val="en-US"/>
-              </w:rPr>
-              <w:lastRenderedPageBreak/>
-              <w:t xml:space="preserve">administration. Specify 0 for bolus doses. In case of multiple infusions </w:t>
+              <w:t xml:space="preserve"> in minutes in case of iv administration. Specify 0 for bolus doses. In case of multiple infusions </w:t>
             </w:r>
             <w:r>
               <w:rPr>
@@ -3769,7 +3902,19 @@
                 <w:szCs w:val="20"/>
                 <w:lang w:val="en-US" w:eastAsia="de-DE"/>
               </w:rPr>
-              <w:t>, e.g. “Arith. mean”, “Geom. mean”,  “Median”, etc. (in case of aggregated data) or “Individual” (in case of individual data)</w:t>
+              <w:t xml:space="preserve">, e.g. “Arith. mean”, “Geom. mean”,  “Median”, etc. (in case of </w:t>
+            </w:r>
+            <w:r>
+              <w:rPr>
+                <w:rFonts w:ascii="Arial" w:eastAsia="Times New Roman" w:hAnsi="Arial" w:cs="Arial"/>
+                <w:bCs/>
+                <w:color w:val="000000"/>
+                <w:sz w:val="20"/>
+                <w:szCs w:val="20"/>
+                <w:lang w:val="en-US" w:eastAsia="de-DE"/>
+              </w:rPr>
+              <w:lastRenderedPageBreak/>
+              <w:t>aggregated data) or “Individual” (in case of individual data)</w:t>
             </w:r>
           </w:p>
         </w:tc>
@@ -5857,6 +6002,7 @@
                 <w:szCs w:val="20"/>
                 <w:lang w:val="en-US" w:eastAsia="de-DE"/>
               </w:rPr>
+              <w:lastRenderedPageBreak/>
               <w:t>Avg</w:t>
             </w:r>
           </w:p>
@@ -7784,7 +7930,19 @@
                 <w:szCs w:val="20"/>
                 <w:lang w:val="en-US" w:eastAsia="de-DE"/>
               </w:rPr>
-              <w:t>Specify type of average measure for AUC, e.g. “Arith. mean”, “Geom. mean”,  “Median”, etc. (in case of aggregated data) or “Individual” (in case of individual data)</w:t>
+              <w:t xml:space="preserve">Specify type of average measure for AUC, e.g. “Arith. mean”, “Geom. </w:t>
+            </w:r>
+            <w:r>
+              <w:rPr>
+                <w:rFonts w:ascii="Arial" w:eastAsia="Times New Roman" w:hAnsi="Arial" w:cs="Arial"/>
+                <w:bCs/>
+                <w:color w:val="000000"/>
+                <w:sz w:val="20"/>
+                <w:szCs w:val="20"/>
+                <w:lang w:val="en-US" w:eastAsia="de-DE"/>
+              </w:rPr>
+              <w:lastRenderedPageBreak/>
+              <w:t>mean”,  “Median”, etc. (in case of aggregated data) or “Individual” (in case of individual data)</w:t>
             </w:r>
           </w:p>
         </w:tc>
@@ -7823,6 +7981,7 @@
                 <w:szCs w:val="20"/>
                 <w:lang w:val="en-US" w:eastAsia="de-DE"/>
               </w:rPr>
+              <w:lastRenderedPageBreak/>
               <w:t>AUC Var</w:t>
             </w:r>
           </w:p>
@@ -7908,7 +8067,6 @@
                 <w:szCs w:val="20"/>
                 <w:lang w:val="en-US" w:eastAsia="de-DE"/>
               </w:rPr>
-              <w:lastRenderedPageBreak/>
               <w:t>AUC VarUnit</w:t>
             </w:r>
           </w:p>
@@ -10061,7 +10219,19 @@
                 <w:szCs w:val="20"/>
                 <w:lang w:val="en-US" w:eastAsia="de-DE"/>
               </w:rPr>
-              <w:t xml:space="preserve">Specify time point of data point in relation to the “Times of Administration” listed in in the “Studies” sheet. Thus, this is NOT necessarily time after dose but rather </w:t>
+              <w:t xml:space="preserve">Specify time point of data point in relation to the “Times of Administration” listed in in the “Studies” sheet. Thus, this is NOT </w:t>
+            </w:r>
+            <w:r>
+              <w:rPr>
+                <w:rFonts w:ascii="Arial" w:eastAsia="Times New Roman" w:hAnsi="Arial" w:cs="Arial"/>
+                <w:bCs/>
+                <w:color w:val="000000"/>
+                <w:sz w:val="20"/>
+                <w:szCs w:val="20"/>
+                <w:lang w:val="en-US" w:eastAsia="de-DE"/>
+              </w:rPr>
+              <w:lastRenderedPageBreak/>
+              <w:t xml:space="preserve">necessarily time after dose but rather </w:t>
             </w:r>
             <w:r>
               <w:rPr>
@@ -10195,19 +10365,7 @@
                 <w:szCs w:val="20"/>
                 <w:lang w:val="en-US" w:eastAsia="de-DE"/>
               </w:rPr>
-              <w:t xml:space="preserve"> starting </w:t>
-            </w:r>
-            <w:r>
-              <w:rPr>
-                <w:rFonts w:ascii="Arial" w:eastAsia="Times New Roman" w:hAnsi="Arial" w:cs="Arial"/>
-                <w:bCs/>
-                <w:color w:val="000000"/>
-                <w:sz w:val="20"/>
-                <w:szCs w:val="20"/>
-                <w:lang w:val="en-US" w:eastAsia="de-DE"/>
-              </w:rPr>
-              <w:lastRenderedPageBreak/>
-              <w:t>from 0</w:t>
+              <w:t xml:space="preserve"> starting from 0</w:t>
             </w:r>
             <w:r>
               <w:rPr>
@@ -12002,7 +12160,17 @@
                 <w:szCs w:val="20"/>
                 <w:lang w:val="en-US"/>
               </w:rPr>
-              <w:t>In case AUCR is not reported, assess AUCR via either (i) the ratio of the average measure for AUC during the with Perpetrator phase and the average measure for AUC during the with Control (Placebo) phase or (ii) the ratio of the average measure for CL during the with Control (Placebo) phase and the average measure for CL during the with Perpetrator phase</w:t>
+              <w:t xml:space="preserve">In case AUCR is not reported, assess AUCR via either (i) the ratio of the average measure for AUC during the with Perpetrator phase and the average measure for AUC during the with Control (Placebo) phase or (ii) the ratio of the average measure for CL during the with Control </w:t>
+            </w:r>
+            <w:r>
+              <w:rPr>
+                <w:rFonts w:ascii="Arial" w:hAnsi="Arial" w:cs="Arial"/>
+                <w:sz w:val="20"/>
+                <w:szCs w:val="20"/>
+                <w:lang w:val="en-US"/>
+              </w:rPr>
+              <w:lastRenderedPageBreak/>
+              <w:t>(Placebo) phase and the average measure for CL during the with Perpetrator phase</w:t>
             </w:r>
           </w:p>
         </w:tc>
@@ -12040,6 +12208,7 @@
                 <w:szCs w:val="20"/>
                 <w:lang w:val="en-US" w:eastAsia="de-DE"/>
               </w:rPr>
+              <w:lastRenderedPageBreak/>
               <w:t>AUCR AvgType</w:t>
             </w:r>
           </w:p>
@@ -12070,19 +12239,7 @@
                 <w:szCs w:val="20"/>
                 <w:lang w:val="en-US" w:eastAsia="de-DE"/>
               </w:rPr>
-              <w:t xml:space="preserve">Specify type of average measure for AUC, e.g. “Arith. mean”, “Geom. mean”,  “Median”, etc. (in case of aggregated data) or “Individual” (in </w:t>
-            </w:r>
-            <w:r>
-              <w:rPr>
-                <w:rFonts w:ascii="Arial" w:eastAsia="Times New Roman" w:hAnsi="Arial" w:cs="Arial"/>
-                <w:bCs/>
-                <w:color w:val="000000"/>
-                <w:sz w:val="20"/>
-                <w:szCs w:val="20"/>
-                <w:lang w:val="en-US" w:eastAsia="de-DE"/>
-              </w:rPr>
-              <w:lastRenderedPageBreak/>
-              <w:t>case of individual data)</w:t>
+              <w:t>Specify type of average measure for AUC, e.g. “Arith. mean”, “Geom. mean”,  “Median”, etc. (in case of aggregated data) or “Individual” (in case of individual data)</w:t>
             </w:r>
           </w:p>
           <w:p>
@@ -12168,7 +12325,6 @@
                 <w:szCs w:val="20"/>
                 <w:lang w:val="en-US" w:eastAsia="de-DE"/>
               </w:rPr>
-              <w:lastRenderedPageBreak/>
               <w:t>AUCR Var</w:t>
             </w:r>
           </w:p>
@@ -13972,9 +14128,59 @@
 </w:document>
 </file>
 
+<file path=word/endnotes.xml><?xml version="1.0" encoding="utf-8"?>
+<w:endnotes xmlns:wpc="http://schemas.microsoft.com/office/word/2010/wordprocessingCanvas" xmlns:cx="http://schemas.microsoft.com/office/drawing/2014/chartex" xmlns:cx1="http://schemas.microsoft.com/office/drawing/2015/9/8/chartex" xmlns:cx2="http://schemas.microsoft.com/office/drawing/2015/10/21/chartex" xmlns:cx3="http://schemas.microsoft.com/office/drawing/2016/5/9/chartex" xmlns:cx4="http://schemas.microsoft.com/office/drawing/2016/5/10/chartex" xmlns:cx5="http://schemas.microsoft.com/office/drawing/2016/5/11/chartex" xmlns:cx6="http://schemas.microsoft.com/office/drawing/2016/5/12/chartex" xmlns:cx7="http://schemas.microsoft.com/office/drawing/2016/5/13/chartex" xmlns:cx8="http://schemas.microsoft.com/office/drawing/2016/5/14/chartex" xmlns:mc="http://schemas.openxmlformats.org/markup-compatibility/2006" xmlns:aink="http://schemas.microsoft.com/office/drawing/2016/ink" xmlns:am3d="http://schemas.microsoft.com/office/drawing/2017/model3d" xmlns:o="urn:schemas-microsoft-com:office:office" xmlns:r="http://schemas.openxmlformats.org/officeDocument/2006/relationships" xmlns:m="http://schemas.openxmlformats.org/officeDocument/2006/math" xmlns:v="urn:schemas-microsoft-com:vml" xmlns:wp14="http://schemas.microsoft.com/office/word/2010/wordprocessingDrawing" xmlns:wp="http://schemas.openxmlformats.org/drawingml/2006/wordprocessingDrawing" xmlns:w10="urn:schemas-microsoft-com:office:word" xmlns:w="http://schemas.openxmlformats.org/wordprocessingml/2006/main" xmlns:w14="http://schemas.microsoft.com/office/word/2010/wordml" xmlns:w15="http://schemas.microsoft.com/office/word/2012/wordml" xmlns:w16cex="http://schemas.microsoft.com/office/word/2018/wordml/cex" xmlns:w16cid="http://schemas.microsoft.com/office/word/2016/wordml/cid" xmlns:w16="http://schemas.microsoft.com/office/word/2018/wordml" xmlns:w16se="http://schemas.microsoft.com/office/word/2015/wordml/symex" xmlns:wpg="http://schemas.microsoft.com/office/word/2010/wordprocessingGroup" xmlns:wpi="http://schemas.microsoft.com/office/word/2010/wordprocessingInk" xmlns:wne="http://schemas.microsoft.com/office/word/2006/wordml" xmlns:wps="http://schemas.microsoft.com/office/word/2010/wordprocessingShape" mc:Ignorable="w14 w15 w16se w16cid w16 w16cex wp14">
+  <w:endnote w:type="separator" w:id="-1">
+    <w:p>
+      <w:pPr>
+        <w:spacing w:after="0" w:line="240" w:lineRule="auto"/>
+      </w:pPr>
+      <w:r>
+        <w:separator/>
+      </w:r>
+    </w:p>
+  </w:endnote>
+  <w:endnote w:type="continuationSeparator" w:id="0">
+    <w:p>
+      <w:pPr>
+        <w:spacing w:after="0" w:line="240" w:lineRule="auto"/>
+      </w:pPr>
+      <w:r>
+        <w:continuationSeparator/>
+      </w:r>
+    </w:p>
+  </w:endnote>
+</w:endnotes>
+</file>
+
+<file path=word/footnotes.xml><?xml version="1.0" encoding="utf-8"?>
+<w:footnotes xmlns:wpc="http://schemas.microsoft.com/office/word/2010/wordprocessingCanvas" xmlns:cx="http://schemas.microsoft.com/office/drawing/2014/chartex" xmlns:cx1="http://schemas.microsoft.com/office/drawing/2015/9/8/chartex" xmlns:cx2="http://schemas.microsoft.com/office/drawing/2015/10/21/chartex" xmlns:cx3="http://schemas.microsoft.com/office/drawing/2016/5/9/chartex" xmlns:cx4="http://schemas.microsoft.com/office/drawing/2016/5/10/chartex" xmlns:cx5="http://schemas.microsoft.com/office/drawing/2016/5/11/chartex" xmlns:cx6="http://schemas.microsoft.com/office/drawing/2016/5/12/chartex" xmlns:cx7="http://schemas.microsoft.com/office/drawing/2016/5/13/chartex" xmlns:cx8="http://schemas.microsoft.com/office/drawing/2016/5/14/chartex" xmlns:mc="http://schemas.openxmlformats.org/markup-compatibility/2006" xmlns:aink="http://schemas.microsoft.com/office/drawing/2016/ink" xmlns:am3d="http://schemas.microsoft.com/office/drawing/2017/model3d" xmlns:o="urn:schemas-microsoft-com:office:office" xmlns:r="http://schemas.openxmlformats.org/officeDocument/2006/relationships" xmlns:m="http://schemas.openxmlformats.org/officeDocument/2006/math" xmlns:v="urn:schemas-microsoft-com:vml" xmlns:wp14="http://schemas.microsoft.com/office/word/2010/wordprocessingDrawing" xmlns:wp="http://schemas.openxmlformats.org/drawingml/2006/wordprocessingDrawing" xmlns:w10="urn:schemas-microsoft-com:office:word" xmlns:w="http://schemas.openxmlformats.org/wordprocessingml/2006/main" xmlns:w14="http://schemas.microsoft.com/office/word/2010/wordml" xmlns:w15="http://schemas.microsoft.com/office/word/2012/wordml" xmlns:w16cex="http://schemas.microsoft.com/office/word/2018/wordml/cex" xmlns:w16cid="http://schemas.microsoft.com/office/word/2016/wordml/cid" xmlns:w16="http://schemas.microsoft.com/office/word/2018/wordml" xmlns:w16se="http://schemas.microsoft.com/office/word/2015/wordml/symex" xmlns:wpg="http://schemas.microsoft.com/office/word/2010/wordprocessingGroup" xmlns:wpi="http://schemas.microsoft.com/office/word/2010/wordprocessingInk" xmlns:wne="http://schemas.microsoft.com/office/word/2006/wordml" xmlns:wps="http://schemas.microsoft.com/office/word/2010/wordprocessingShape" mc:Ignorable="w14 w15 w16se w16cid w16 w16cex wp14">
+  <w:footnote w:type="separator" w:id="-1">
+    <w:p>
+      <w:pPr>
+        <w:spacing w:after="0" w:line="240" w:lineRule="auto"/>
+      </w:pPr>
+      <w:r>
+        <w:separator/>
+      </w:r>
+    </w:p>
+  </w:footnote>
+  <w:footnote w:type="continuationSeparator" w:id="0">
+    <w:p>
+      <w:pPr>
+        <w:spacing w:after="0" w:line="240" w:lineRule="auto"/>
+      </w:pPr>
+      <w:r>
+        <w:continuationSeparator/>
+      </w:r>
+    </w:p>
+  </w:footnote>
+</w:footnotes>
+</file>
+
 <file path=word/numbering.xml><?xml version="1.0" encoding="utf-8"?>
-<w:numbering xmlns:wpc="http://schemas.microsoft.com/office/word/2010/wordprocessingCanvas" xmlns:mc="http://schemas.openxmlformats.org/markup-compatibility/2006" xmlns:o="urn:schemas-microsoft-com:office:office" xmlns:r="http://schemas.openxmlformats.org/officeDocument/2006/relationships" xmlns:m="http://schemas.openxmlformats.org/officeDocument/2006/math" xmlns:v="urn:schemas-microsoft-com:vml" xmlns:wp14="http://schemas.microsoft.com/office/word/2010/wordprocessingDrawing" xmlns:wp="http://schemas.openxmlformats.org/drawingml/2006/wordprocessingDrawing" xmlns:w10="urn:schemas-microsoft-com:office:word" xmlns:w="http://schemas.openxmlformats.org/wordprocessingml/2006/main" xmlns:w14="http://schemas.microsoft.com/office/word/2010/wordml" xmlns:wpg="http://schemas.microsoft.com/office/word/2010/wordprocessingGroup" xmlns:wpi="http://schemas.microsoft.com/office/word/2010/wordprocessingInk" xmlns:wne="http://schemas.microsoft.com/office/word/2006/wordml" xmlns:wps="http://schemas.microsoft.com/office/word/2010/wordprocessingShape" mc:Ignorable="w14 wp14">
-  <w:abstractNum w:abstractNumId="0">
+<w:numbering xmlns:wpc="http://schemas.microsoft.com/office/word/2010/wordprocessingCanvas" xmlns:cx="http://schemas.microsoft.com/office/drawing/2014/chartex" xmlns:cx1="http://schemas.microsoft.com/office/drawing/2015/9/8/chartex" xmlns:cx2="http://schemas.microsoft.com/office/drawing/2015/10/21/chartex" xmlns:cx3="http://schemas.microsoft.com/office/drawing/2016/5/9/chartex" xmlns:cx4="http://schemas.microsoft.com/office/drawing/2016/5/10/chartex" xmlns:cx5="http://schemas.microsoft.com/office/drawing/2016/5/11/chartex" xmlns:cx6="http://schemas.microsoft.com/office/drawing/2016/5/12/chartex" xmlns:cx7="http://schemas.microsoft.com/office/drawing/2016/5/13/chartex" xmlns:cx8="http://schemas.microsoft.com/office/drawing/2016/5/14/chartex" xmlns:mc="http://schemas.openxmlformats.org/markup-compatibility/2006" xmlns:aink="http://schemas.microsoft.com/office/drawing/2016/ink" xmlns:am3d="http://schemas.microsoft.com/office/drawing/2017/model3d" xmlns:o="urn:schemas-microsoft-com:office:office" xmlns:r="http://schemas.openxmlformats.org/officeDocument/2006/relationships" xmlns:m="http://schemas.openxmlformats.org/officeDocument/2006/math" xmlns:v="urn:schemas-microsoft-com:vml" xmlns:wp14="http://schemas.microsoft.com/office/word/2010/wordprocessingDrawing" xmlns:wp="http://schemas.openxmlformats.org/drawingml/2006/wordprocessingDrawing" xmlns:w10="urn:schemas-microsoft-com:office:word" xmlns:w="http://schemas.openxmlformats.org/wordprocessingml/2006/main" xmlns:w14="http://schemas.microsoft.com/office/word/2010/wordml" xmlns:w15="http://schemas.microsoft.com/office/word/2012/wordml" xmlns:w16cex="http://schemas.microsoft.com/office/word/2018/wordml/cex" xmlns:w16cid="http://schemas.microsoft.com/office/word/2016/wordml/cid" xmlns:w16="http://schemas.microsoft.com/office/word/2018/wordml" xmlns:w16se="http://schemas.microsoft.com/office/word/2015/wordml/symex" xmlns:wpg="http://schemas.microsoft.com/office/word/2010/wordprocessingGroup" xmlns:wpi="http://schemas.microsoft.com/office/word/2010/wordprocessingInk" xmlns:wne="http://schemas.microsoft.com/office/word/2006/wordml" xmlns:wps="http://schemas.microsoft.com/office/word/2010/wordprocessingShape" mc:Ignorable="w14 w15 w16se w16cid w16 w16cex wp14">
+  <w:abstractNum w:abstractNumId="0" w15:restartNumberingAfterBreak="0">
     <w:nsid w:val="18814F53"/>
     <w:multiLevelType w:val="hybridMultilevel"/>
     <w:tmpl w:val="F43E95CC"/>
@@ -14087,7 +14293,7 @@
       </w:rPr>
     </w:lvl>
   </w:abstractNum>
-  <w:abstractNum w:abstractNumId="1">
+  <w:abstractNum w:abstractNumId="1" w15:restartNumberingAfterBreak="0">
     <w:nsid w:val="222B04F0"/>
     <w:multiLevelType w:val="hybridMultilevel"/>
     <w:tmpl w:val="20CCACCA"/>
@@ -14210,7 +14416,7 @@
 </file>
 
 <file path=word/styles.xml><?xml version="1.0" encoding="utf-8"?>
-<w:styles xmlns:mc="http://schemas.openxmlformats.org/markup-compatibility/2006" xmlns:r="http://schemas.openxmlformats.org/officeDocument/2006/relationships" xmlns:w="http://schemas.openxmlformats.org/wordprocessingml/2006/main" xmlns:w14="http://schemas.microsoft.com/office/word/2010/wordml" mc:Ignorable="w14">
+<w:styles xmlns:mc="http://schemas.openxmlformats.org/markup-compatibility/2006" xmlns:r="http://schemas.openxmlformats.org/officeDocument/2006/relationships" xmlns:w="http://schemas.openxmlformats.org/wordprocessingml/2006/main" xmlns:w14="http://schemas.microsoft.com/office/word/2010/wordml" xmlns:w15="http://schemas.microsoft.com/office/word/2012/wordml" xmlns:w16cex="http://schemas.microsoft.com/office/word/2018/wordml/cex" xmlns:w16cid="http://schemas.microsoft.com/office/word/2016/wordml/cid" xmlns:w16="http://schemas.microsoft.com/office/word/2018/wordml" xmlns:w16se="http://schemas.microsoft.com/office/word/2015/wordml/symex" mc:Ignorable="w14 w15 w16se w16cid w16 w16cex">
   <w:docDefaults>
     <w:rPrDefault>
       <w:rPr>
@@ -14226,441 +14432,383 @@
       </w:pPr>
     </w:pPrDefault>
   </w:docDefaults>
-  <w:latentStyles w:defLockedState="0" w:defUIPriority="99" w:defSemiHidden="1" w:defUnhideWhenUsed="1" w:defQFormat="0" w:count="267">
-    <w:lsdException w:name="Normal" w:semiHidden="0" w:uiPriority="0" w:unhideWhenUsed="0" w:qFormat="1"/>
-    <w:lsdException w:name="heading 1" w:semiHidden="0" w:uiPriority="9" w:unhideWhenUsed="0" w:qFormat="1"/>
-    <w:lsdException w:name="heading 2" w:uiPriority="9" w:qFormat="1"/>
-    <w:lsdException w:name="heading 3" w:uiPriority="9" w:qFormat="1"/>
-    <w:lsdException w:name="heading 4" w:uiPriority="9" w:qFormat="1"/>
-    <w:lsdException w:name="heading 5" w:uiPriority="9" w:qFormat="1"/>
-    <w:lsdException w:name="heading 6" w:uiPriority="9" w:qFormat="1"/>
-    <w:lsdException w:name="heading 7" w:uiPriority="9" w:qFormat="1"/>
-    <w:lsdException w:name="heading 8" w:uiPriority="9" w:qFormat="1"/>
-    <w:lsdException w:name="heading 9" w:uiPriority="9" w:qFormat="1"/>
-    <w:lsdException w:name="toc 1" w:uiPriority="39"/>
-    <w:lsdException w:name="toc 2" w:uiPriority="39"/>
-    <w:lsdException w:name="toc 3" w:uiPriority="39"/>
-    <w:lsdException w:name="toc 4" w:uiPriority="39"/>
-    <w:lsdException w:name="toc 5" w:uiPriority="39"/>
-    <w:lsdException w:name="toc 6" w:uiPriority="39"/>
-    <w:lsdException w:name="toc 7" w:uiPriority="39"/>
-    <w:lsdException w:name="toc 8" w:uiPriority="39"/>
-    <w:lsdException w:name="toc 9" w:uiPriority="39"/>
-    <w:lsdException w:name="caption" w:uiPriority="35" w:qFormat="1"/>
-    <w:lsdException w:name="Title" w:semiHidden="0" w:uiPriority="10" w:unhideWhenUsed="0" w:qFormat="1"/>
-    <w:lsdException w:name="Default Paragraph Font" w:uiPriority="1"/>
-    <w:lsdException w:name="Subtitle" w:semiHidden="0" w:uiPriority="11" w:unhideWhenUsed="0" w:qFormat="1"/>
-    <w:lsdException w:name="Strong" w:semiHidden="0" w:uiPriority="22" w:unhideWhenUsed="0" w:qFormat="1"/>
-    <w:lsdException w:name="Emphasis" w:semiHidden="0" w:uiPriority="20" w:unhideWhenUsed="0" w:qFormat="1"/>
-    <w:lsdException w:name="Table Grid" w:semiHidden="0" w:uiPriority="59" w:unhideWhenUsed="0"/>
-    <w:lsdException w:name="Placeholder Text" w:unhideWhenUsed="0"/>
-    <w:lsdException w:name="No Spacing" w:semiHidden="0" w:uiPriority="1" w:unhideWhenUsed="0" w:qFormat="1"/>
-    <w:lsdException w:name="Light Shading" w:semiHidden="0" w:uiPriority="60" w:unhideWhenUsed="0"/>
-    <w:lsdException w:name="Light List" w:semiHidden="0" w:uiPriority="61" w:unhideWhenUsed="0"/>
-    <w:lsdException w:name="Light Grid" w:semiHidden="0" w:uiPriority="62" w:unhideWhenUsed="0"/>
-    <w:lsdException w:name="Medium Shading 1" w:semiHidden="0" w:uiPriority="63" w:unhideWhenUsed="0"/>
-    <w:lsdException w:name="Medium Shading 2" w:semiHidden="0" w:uiPriority="64" w:unhideWhenUsed="0"/>
-    <w:lsdException w:name="Medium List 1" w:semiHidden="0" w:uiPriority="65" w:unhideWhenUsed="0"/>
-    <w:lsdException w:name="Medium List 2" w:semiHidden="0" w:uiPriority="66" w:unhideWhenUsed="0"/>
-    <w:lsdException w:name="Medium Grid 1" w:semiHidden="0" w:uiPriority="67" w:unhideWhenUsed="0"/>
-    <w:lsdException w:name="Medium Grid 2" w:semiHidden="0" w:uiPriority="68" w:unhideWhenUsed="0"/>
-    <w:lsdException w:name="Medium Grid 3" w:semiHidden="0" w:uiPriority="69" w:unhideWhenUsed="0"/>
-    <w:lsdException w:name="Dark List" w:semiHidden="0" w:uiPriority="70" w:unhideWhenUsed="0"/>
-    <w:lsdException w:name="Colorful Shading" w:semiHidden="0" w:uiPriority="71" w:unhideWhenUsed="0"/>
-    <w:lsdException w:name="Colorful List" w:semiHidden="0" w:uiPriority="72" w:unhideWhenUsed="0"/>
-    <w:lsdException w:name="Colorful Grid" w:semiHidden="0" w:uiPriority="73" w:unhideWhenUsed="0"/>
-    <w:lsdException w:name="Light Shading Accent 1" w:semiHidden="0" w:uiPriority="60" w:unhideWhenUsed="0"/>
-    <w:lsdException w:name="Light List Accent 1" w:semiHidden="0" w:uiPriority="61" w:unhideWhenUsed="0"/>
-    <w:lsdException w:name="Light Grid Accent 1" w:semiHidden="0" w:uiPriority="62" w:unhideWhenUsed="0"/>
-    <w:lsdException w:name="Medium Shading 1 Accent 1" w:semiHidden="0" w:uiPriority="63" w:unhideWhenUsed="0"/>
-    <w:lsdException w:name="Medium Shading 2 Accent 1" w:semiHidden="0" w:uiPriority="64" w:unhideWhenUsed="0"/>
-    <w:lsdException w:name="Medium List 1 Accent 1" w:semiHidden="0" w:uiPriority="65" w:unhideWhenUsed="0"/>
-    <w:lsdException w:name="Revision" w:unhideWhenUsed="0"/>
-    <w:lsdException w:name="List Paragraph" w:semiHidden="0" w:uiPriority="34" w:unhideWhenUsed="0" w:qFormat="1"/>
-    <w:lsdException w:name="Quote" w:semiHidden="0" w:uiPriority="29" w:unhideWhenUsed="0" w:qFormat="1"/>
-    <w:lsdException w:name="Intense Quote" w:semiHidden="0" w:uiPriority="30" w:unhideWhenUsed="0" w:qFormat="1"/>
-    <w:lsdException w:name="Medium List 2 Accent 1" w:semiHidden="0" w:uiPriority="66" w:unhideWhenUsed="0"/>
-    <w:lsdException w:name="Medium Grid 1 Accent 1" w:semiHidden="0" w:uiPriority="67" w:unhideWhenUsed="0"/>
-    <w:lsdException w:name="Medium Grid 2 Accent 1" w:semiHidden="0" w:uiPriority="68" w:unhideWhenUsed="0"/>
-    <w:lsdException w:name="Medium Grid 3 Accent 1" w:semiHidden="0" w:uiPriority="69" w:unhideWhenUsed="0"/>
-    <w:lsdException w:name="Dark List Accent 1" w:semiHidden="0" w:uiPriority="70" w:unhideWhenUsed="0"/>
-    <w:lsdException w:name="Colorful Shading Accent 1" w:semiHidden="0" w:uiPriority="71" w:unhideWhenUsed="0"/>
-    <w:lsdException w:name="Colorful List Accent 1" w:semiHidden="0" w:uiPriority="72" w:unhideWhenUsed="0"/>
-    <w:lsdException w:name="Colorful Grid Accent 1" w:semiHidden="0" w:uiPriority="73" w:unhideWhenUsed="0"/>
-    <w:lsdException w:name="Light Shading Accent 2" w:semiHidden="0" w:uiPriority="60" w:unhideWhenUsed="0"/>
-    <w:lsdException w:name="Light List Accent 2" w:semiHidden="0" w:uiPriority="61" w:unhideWhenUsed="0"/>
-    <w:lsdException w:name="Light Grid Accent 2" w:semiHidden="0" w:uiPriority="62" w:unhideWhenUsed="0"/>
-    <w:lsdException w:name="Medium Shading 1 Accent 2" w:semiHidden="0" w:uiPriority="63" w:unhideWhenUsed="0"/>
-    <w:lsdException w:name="Medium Shading 2 Accent 2" w:semiHidden="0" w:uiPriority="64" w:unhideWhenUsed="0"/>
-    <w:lsdException w:name="Medium List 1 Accent 2" w:semiHidden="0" w:uiPriority="65" w:unhideWhenUsed="0"/>
-    <w:lsdException w:name="Medium List 2 Accent 2" w:semiHidden="0" w:uiPriority="66" w:unhideWhenUsed="0"/>
-    <w:lsdException w:name="Medium Grid 1 Accent 2" w:semiHidden="0" w:uiPriority="67" w:unhideWhenUsed="0"/>
-    <w:lsdException w:name="Medium Grid 2 Accent 2" w:semiHidden="0" w:uiPriority="68" w:unhideWhenUsed="0"/>
-    <w:lsdException w:name="Medium Grid 3 Accent 2" w:semiHidden="0" w:uiPriority="69" w:unhideWhenUsed="0"/>
-    <w:lsdException w:name="Dark List Accent 2" w:semiHidden="0" w:uiPriority="70" w:unhideWhenUsed="0"/>
-    <w:lsdException w:name="Colorful Shading Accent 2" w:semiHidden="0" w:uiPriority="71" w:unhideWhenUsed="0"/>
-    <w:lsdException w:name="Colorful List Accent 2" w:semiHidden="0" w:uiPriority="72" w:unhideWhenUsed="0"/>
-    <w:lsdException w:name="Colorful Grid Accent 2" w:semiHidden="0" w:uiPriority="73" w:unhideWhenUsed="0"/>
-    <w:lsdException w:name="Light Shading Accent 3" w:semiHidden="0" w:uiPriority="60" w:unhideWhenUsed="0"/>
-    <w:lsdException w:name="Light List Accent 3" w:semiHidden="0" w:uiPriority="61" w:unhideWhenUsed="0"/>
-    <w:lsdException w:name="Light Grid Accent 3" w:semiHidden="0" w:uiPriority="62" w:unhideWhenUsed="0"/>
-    <w:lsdException w:name="Medium Shading 1 Accent 3" w:semiHidden="0" w:uiPriority="63" w:unhideWhenUsed="0"/>
-    <w:lsdException w:name="Medium Shading 2 Accent 3" w:semiHidden="0" w:uiPriority="64" w:unhideWhenUsed="0"/>
-    <w:lsdException w:name="Medium List 1 Accent 3" w:semiHidden="0" w:uiPriority="65" w:unhideWhenUsed="0"/>
-    <w:lsdException w:name="Medium List 2 Accent 3" w:semiHidden="0" w:uiPriority="66" w:unhideWhenUsed="0"/>
-    <w:lsdException w:name="Medium Grid 1 Accent 3" w:semiHidden="0" w:uiPriority="67" w:unhideWhenUsed="0"/>
-    <w:lsdException w:name="Medium Grid 2 Accent 3" w:semiHidden="0" w:uiPriority="68" w:unhideWhenUsed="0"/>
-    <w:lsdException w:name="Medium Grid 3 Accent 3" w:semiHidden="0" w:uiPriority="69" w:unhideWhenUsed="0"/>
-    <w:lsdException w:name="Dark List Accent 3" w:semiHidden="0" w:uiPriority="70" w:unhideWhenUsed="0"/>
-    <w:lsdException w:name="Colorful Shading Accent 3" w:semiHidden="0" w:uiPriority="71" w:unhideWhenUsed="0"/>
-    <w:lsdException w:name="Colorful List Accent 3" w:semiHidden="0" w:uiPriority="72" w:unhideWhenUsed="0"/>
-    <w:lsdException w:name="Colorful Grid Accent 3" w:semiHidden="0" w:uiPriority="73" w:unhideWhenUsed="0"/>
-    <w:lsdException w:name="Light Shading Accent 4" w:semiHidden="0" w:uiPriority="60" w:unhideWhenUsed="0"/>
-    <w:lsdException w:name="Light List Accent 4" w:semiHidden="0" w:uiPriority="61" w:unhideWhenUsed="0"/>
-    <w:lsdException w:name="Light Grid Accent 4" w:semiHidden="0" w:uiPriority="62" w:unhideWhenUsed="0"/>
-    <w:lsdException w:name="Medium Shading 1 Accent 4" w:semiHidden="0" w:uiPriority="63" w:unhideWhenUsed="0"/>
-    <w:lsdException w:name="Medium Shading 2 Accent 4" w:semiHidden="0" w:uiPriority="64" w:unhideWhenUsed="0"/>
-    <w:lsdException w:name="Medium List 1 Accent 4" w:semiHidden="0" w:uiPriority="65" w:unhideWhenUsed="0"/>
-    <w:lsdException w:name="Medium List 2 Accent 4" w:semiHidden="0" w:uiPriority="66" w:unhideWhenUsed="0"/>
-    <w:lsdException w:name="Medium Grid 1 Accent 4" w:semiHidden="0" w:uiPriority="67" w:unhideWhenUsed="0"/>
-    <w:lsdException w:name="Medium Grid 2 Accent 4" w:semiHidden="0" w:uiPriority="68" w:unhideWhenUsed="0"/>
-    <w:lsdException w:name="Medium Grid 3 Accent 4" w:semiHidden="0" w:uiPriority="69" w:unhideWhenUsed="0"/>
-    <w:lsdException w:name="Dark List Accent 4" w:semiHidden="0" w:uiPriority="70" w:unhideWhenUsed="0"/>
-    <w:lsdException w:name="Colorful Shading Accent 4" w:semiHidden="0" w:uiPriority="71" w:unhideWhenUsed="0"/>
-    <w:lsdException w:name="Colorful List Accent 4" w:semiHidden="0" w:uiPriority="72" w:unhideWhenUsed="0"/>
-    <w:lsdException w:name="Colorful Grid Accent 4" w:semiHidden="0" w:uiPriority="73" w:unhideWhenUsed="0"/>
-    <w:lsdException w:name="Light Shading Accent 5" w:semiHidden="0" w:uiPriority="60" w:unhideWhenUsed="0"/>
-    <w:lsdException w:name="Light List Accent 5" w:semiHidden="0" w:uiPriority="61" w:unhideWhenUsed="0"/>
-    <w:lsdException w:name="Light Grid Accent 5" w:semiHidden="0" w:uiPriority="62" w:unhideWhenUsed="0"/>
-    <w:lsdException w:name="Medium Shading 1 Accent 5" w:semiHidden="0" w:uiPriority="63" w:unhideWhenUsed="0"/>
-    <w:lsdException w:name="Medium Shading 2 Accent 5" w:semiHidden="0" w:uiPriority="64" w:unhideWhenUsed="0"/>
-    <w:lsdException w:name="Medium List 1 Accent 5" w:semiHidden="0" w:uiPriority="65" w:unhideWhenUsed="0"/>
-    <w:lsdException w:name="Medium List 2 Accent 5" w:semiHidden="0" w:uiPriority="66" w:unhideWhenUsed="0"/>
-    <w:lsdException w:name="Medium Grid 1 Accent 5" w:semiHidden="0" w:uiPriority="67" w:unhideWhenUsed="0"/>
-    <w:lsdException w:name="Medium Grid 2 Accent 5" w:semiHidden="0" w:uiPriority="68" w:unhideWhenUsed="0"/>
-    <w:lsdException w:name="Medium Grid 3 Accent 5" w:semiHidden="0" w:uiPriority="69" w:unhideWhenUsed="0"/>
-    <w:lsdException w:name="Dark List Accent 5" w:semiHidden="0" w:uiPriority="70" w:unhideWhenUsed="0"/>
-    <w:lsdException w:name="Colorful Shading Accent 5" w:semiHidden="0" w:uiPriority="71" w:unhideWhenUsed="0"/>
-    <w:lsdException w:name="Colorful List Accent 5" w:semiHidden="0" w:uiPriority="72" w:unhideWhenUsed="0"/>
-    <w:lsdException w:name="Colorful Grid Accent 5" w:semiHidden="0" w:uiPriority="73" w:unhideWhenUsed="0"/>
-    <w:lsdException w:name="Light Shading Accent 6" w:semiHidden="0" w:uiPriority="60" w:unhideWhenUsed="0"/>
-    <w:lsdException w:name="Light List Accent 6" w:semiHidden="0" w:uiPriority="61" w:unhideWhenUsed="0"/>
-    <w:lsdException w:name="Light Grid Accent 6" w:semiHidden="0" w:uiPriority="62" w:unhideWhenUsed="0"/>
-    <w:lsdException w:name="Medium Shading 1 Accent 6" w:semiHidden="0" w:uiPriority="63" w:unhideWhenUsed="0"/>
-    <w:lsdException w:name="Medium Shading 2 Accent 6" w:semiHidden="0" w:uiPriority="64" w:unhideWhenUsed="0"/>
-    <w:lsdException w:name="Medium List 1 Accent 6" w:semiHidden="0" w:uiPriority="65" w:unhideWhenUsed="0"/>
-    <w:lsdException w:name="Medium List 2 Accent 6" w:semiHidden="0" w:uiPriority="66" w:unhideWhenUsed="0"/>
-    <w:lsdException w:name="Medium Grid 1 Accent 6" w:semiHidden="0" w:uiPriority="67" w:unhideWhenUsed="0"/>
-    <w:lsdException w:name="Medium Grid 2 Accent 6" w:semiHidden="0" w:uiPriority="68" w:unhideWhenUsed="0"/>
-    <w:lsdException w:name="Medium Grid 3 Accent 6" w:semiHidden="0" w:uiPriority="69" w:unhideWhenUsed="0"/>
-    <w:lsdException w:name="Dark List Accent 6" w:semiHidden="0" w:uiPriority="70" w:unhideWhenUsed="0"/>
-    <w:lsdException w:name="Colorful Shading Accent 6" w:semiHidden="0" w:uiPriority="71" w:unhideWhenUsed="0"/>
-    <w:lsdException w:name="Colorful List Accent 6" w:semiHidden="0" w:uiPriority="72" w:unhideWhenUsed="0"/>
-    <w:lsdException w:name="Colorful Grid Accent 6" w:semiHidden="0" w:uiPriority="73" w:unhideWhenUsed="0"/>
-    <w:lsdException w:name="Subtle Emphasis" w:semiHidden="0" w:uiPriority="19" w:unhideWhenUsed="0" w:qFormat="1"/>
-    <w:lsdException w:name="Intense Emphasis" w:semiHidden="0" w:uiPriority="21" w:unhideWhenUsed="0" w:qFormat="1"/>
-    <w:lsdException w:name="Subtle Reference" w:semiHidden="0" w:uiPriority="31" w:unhideWhenUsed="0" w:qFormat="1"/>
-    <w:lsdException w:name="Intense Reference" w:semiHidden="0" w:uiPriority="32" w:unhideWhenUsed="0" w:qFormat="1"/>
-    <w:lsdException w:name="Book Title" w:semiHidden="0" w:uiPriority="33" w:unhideWhenUsed="0" w:qFormat="1"/>
-    <w:lsdException w:name="Bibliography" w:uiPriority="37"/>
-    <w:lsdException w:name="TOC Heading" w:uiPriority="39" w:qFormat="1"/>
-  </w:latentStyles>
-  <w:style w:type="paragraph" w:default="1" w:styleId="Standard">
-    <w:name w:val="Normal"/>
-    <w:qFormat/>
-  </w:style>
-  <w:style w:type="paragraph" w:styleId="berschrift1">
-    <w:name w:val="heading 1"/>
-    <w:basedOn w:val="Standard"/>
-    <w:next w:val="Standard"/>
-    <w:link w:val="berschrift1Zchn"/>
-    <w:uiPriority w:val="9"/>
-    <w:qFormat/>
-    <w:rsid w:val="00345E2D"/>
-    <w:pPr>
-      <w:keepNext/>
-      <w:keepLines/>
-      <w:spacing w:before="480" w:after="0"/>
-      <w:outlineLvl w:val="0"/>
-    </w:pPr>
-    <w:rPr>
-      <w:rFonts w:asciiTheme="majorHAnsi" w:eastAsiaTheme="majorEastAsia" w:hAnsiTheme="majorHAnsi" w:cstheme="majorBidi"/>
-      <w:b/>
-      <w:bCs/>
-      <w:color w:val="365F91" w:themeColor="accent1" w:themeShade="BF"/>
-      <w:sz w:val="28"/>
-      <w:szCs w:val="28"/>
-    </w:rPr>
-  </w:style>
-  <w:style w:type="character" w:default="1" w:styleId="Absatz-Standardschriftart">
-    <w:name w:val="Default Paragraph Font"/>
-    <w:uiPriority w:val="1"/>
-    <w:semiHidden/>
-    <w:unhideWhenUsed/>
-  </w:style>
-  <w:style w:type="table" w:default="1" w:styleId="NormaleTabelle">
-    <w:name w:val="Normal Table"/>
-    <w:uiPriority w:val="99"/>
-    <w:semiHidden/>
-    <w:unhideWhenUsed/>
-    <w:tblPr>
-      <w:tblInd w:w="0" w:type="dxa"/>
-      <w:tblCellMar>
-        <w:top w:w="0" w:type="dxa"/>
-        <w:left w:w="108" w:type="dxa"/>
-        <w:bottom w:w="0" w:type="dxa"/>
-        <w:right w:w="108" w:type="dxa"/>
-      </w:tblCellMar>
-    </w:tblPr>
-  </w:style>
-  <w:style w:type="numbering" w:default="1" w:styleId="KeineListe">
-    <w:name w:val="No List"/>
-    <w:uiPriority w:val="99"/>
-    <w:semiHidden/>
-    <w:unhideWhenUsed/>
-  </w:style>
-  <w:style w:type="table" w:styleId="Tabellenraster">
-    <w:name w:val="Table Grid"/>
-    <w:basedOn w:val="NormaleTabelle"/>
-    <w:uiPriority w:val="59"/>
-    <w:rsid w:val="005D66D8"/>
-    <w:pPr>
-      <w:spacing w:after="0" w:line="240" w:lineRule="auto"/>
-    </w:pPr>
-    <w:tblPr>
-      <w:tblBorders>
-        <w:top w:val="single" w:sz="4" w:space="0" w:color="auto"/>
-        <w:left w:val="single" w:sz="4" w:space="0" w:color="auto"/>
-        <w:bottom w:val="single" w:sz="4" w:space="0" w:color="auto"/>
-        <w:right w:val="single" w:sz="4" w:space="0" w:color="auto"/>
-        <w:insideH w:val="single" w:sz="4" w:space="0" w:color="auto"/>
-        <w:insideV w:val="single" w:sz="4" w:space="0" w:color="auto"/>
-      </w:tblBorders>
-    </w:tblPr>
-  </w:style>
-  <w:style w:type="paragraph" w:styleId="Listenabsatz">
-    <w:name w:val="List Paragraph"/>
-    <w:basedOn w:val="Standard"/>
-    <w:uiPriority w:val="34"/>
-    <w:qFormat/>
-    <w:rsid w:val="005D66D8"/>
-    <w:pPr>
-      <w:ind w:left="720"/>
-      <w:contextualSpacing/>
-    </w:pPr>
-  </w:style>
-  <w:style w:type="paragraph" w:styleId="Titel">
-    <w:name w:val="Title"/>
-    <w:basedOn w:val="Standard"/>
-    <w:next w:val="Standard"/>
-    <w:link w:val="TitelZchn"/>
-    <w:uiPriority w:val="10"/>
-    <w:qFormat/>
-    <w:rsid w:val="00345E2D"/>
-    <w:pPr>
-      <w:pBdr>
-        <w:bottom w:val="single" w:sz="8" w:space="4" w:color="4F81BD" w:themeColor="accent1"/>
-      </w:pBdr>
-      <w:spacing w:after="300" w:line="240" w:lineRule="auto"/>
-      <w:contextualSpacing/>
-    </w:pPr>
-    <w:rPr>
-      <w:rFonts w:asciiTheme="majorHAnsi" w:eastAsiaTheme="majorEastAsia" w:hAnsiTheme="majorHAnsi" w:cstheme="majorBidi"/>
-      <w:color w:val="17365D" w:themeColor="text2" w:themeShade="BF"/>
-      <w:spacing w:val="5"/>
-      <w:kern w:val="28"/>
-      <w:sz w:val="52"/>
-      <w:szCs w:val="52"/>
-    </w:rPr>
-  </w:style>
-  <w:style w:type="character" w:customStyle="1" w:styleId="TitelZchn">
-    <w:name w:val="Titel Zchn"/>
-    <w:basedOn w:val="Absatz-Standardschriftart"/>
-    <w:link w:val="Titel"/>
-    <w:uiPriority w:val="10"/>
-    <w:rsid w:val="00345E2D"/>
-    <w:rPr>
-      <w:rFonts w:asciiTheme="majorHAnsi" w:eastAsiaTheme="majorEastAsia" w:hAnsiTheme="majorHAnsi" w:cstheme="majorBidi"/>
-      <w:color w:val="17365D" w:themeColor="text2" w:themeShade="BF"/>
-      <w:spacing w:val="5"/>
-      <w:kern w:val="28"/>
-      <w:sz w:val="52"/>
-      <w:szCs w:val="52"/>
-    </w:rPr>
-  </w:style>
-  <w:style w:type="character" w:customStyle="1" w:styleId="berschrift1Zchn">
-    <w:name w:val="Überschrift 1 Zchn"/>
-    <w:basedOn w:val="Absatz-Standardschriftart"/>
-    <w:link w:val="berschrift1"/>
-    <w:uiPriority w:val="9"/>
-    <w:rsid w:val="00345E2D"/>
-    <w:rPr>
-      <w:rFonts w:asciiTheme="majorHAnsi" w:eastAsiaTheme="majorEastAsia" w:hAnsiTheme="majorHAnsi" w:cstheme="majorBidi"/>
-      <w:b/>
-      <w:bCs/>
-      <w:color w:val="365F91" w:themeColor="accent1" w:themeShade="BF"/>
-      <w:sz w:val="28"/>
-      <w:szCs w:val="28"/>
-    </w:rPr>
-  </w:style>
-</w:styles>
-</file>
-
-<file path=word/stylesWithEffects.xml><?xml version="1.0" encoding="utf-8"?>
-<w:styles xmlns:wpc="http://schemas.microsoft.com/office/word/2010/wordprocessingCanvas" xmlns:mc="http://schemas.openxmlformats.org/markup-compatibility/2006" xmlns:o="urn:schemas-microsoft-com:office:office" xmlns:r="http://schemas.openxmlformats.org/officeDocument/2006/relationships" xmlns:m="http://schemas.openxmlformats.org/officeDocument/2006/math" xmlns:v="urn:schemas-microsoft-com:vml" xmlns:wp14="http://schemas.microsoft.com/office/word/2010/wordprocessingDrawing" xmlns:wp="http://schemas.openxmlformats.org/drawingml/2006/wordprocessingDrawing" xmlns:w10="urn:schemas-microsoft-com:office:word" xmlns:w="http://schemas.openxmlformats.org/wordprocessingml/2006/main" xmlns:w14="http://schemas.microsoft.com/office/word/2010/wordml" xmlns:wpg="http://schemas.microsoft.com/office/word/2010/wordprocessingGroup" xmlns:wpi="http://schemas.microsoft.com/office/word/2010/wordprocessingInk" xmlns:wne="http://schemas.microsoft.com/office/word/2006/wordml" xmlns:wps="http://schemas.microsoft.com/office/word/2010/wordprocessingShape" mc:Ignorable="w14 wp14">
-  <w:docDefaults>
-    <w:rPrDefault>
-      <w:rPr>
-        <w:rFonts w:asciiTheme="minorHAnsi" w:eastAsiaTheme="minorHAnsi" w:hAnsiTheme="minorHAnsi" w:cstheme="minorBidi"/>
-        <w:sz w:val="22"/>
-        <w:szCs w:val="22"/>
-        <w:lang w:val="de-DE" w:eastAsia="en-US" w:bidi="ar-SA"/>
-      </w:rPr>
-    </w:rPrDefault>
-    <w:pPrDefault>
-      <w:pPr>
-        <w:spacing w:after="200" w:line="276" w:lineRule="auto"/>
-      </w:pPr>
-    </w:pPrDefault>
-  </w:docDefaults>
-  <w:latentStyles w:defLockedState="0" w:defUIPriority="99" w:defSemiHidden="1" w:defUnhideWhenUsed="1" w:defQFormat="0" w:count="267">
-    <w:lsdException w:name="Normal" w:semiHidden="0" w:uiPriority="0" w:unhideWhenUsed="0" w:qFormat="1"/>
-    <w:lsdException w:name="heading 1" w:semiHidden="0" w:uiPriority="9" w:unhideWhenUsed="0" w:qFormat="1"/>
-    <w:lsdException w:name="heading 2" w:uiPriority="9" w:qFormat="1"/>
-    <w:lsdException w:name="heading 3" w:uiPriority="9" w:qFormat="1"/>
-    <w:lsdException w:name="heading 4" w:uiPriority="9" w:qFormat="1"/>
-    <w:lsdException w:name="heading 5" w:uiPriority="9" w:qFormat="1"/>
-    <w:lsdException w:name="heading 6" w:uiPriority="9" w:qFormat="1"/>
-    <w:lsdException w:name="heading 7" w:uiPriority="9" w:qFormat="1"/>
-    <w:lsdException w:name="heading 8" w:uiPriority="9" w:qFormat="1"/>
-    <w:lsdException w:name="heading 9" w:uiPriority="9" w:qFormat="1"/>
-    <w:lsdException w:name="toc 1" w:uiPriority="39"/>
-    <w:lsdException w:name="toc 2" w:uiPriority="39"/>
-    <w:lsdException w:name="toc 3" w:uiPriority="39"/>
-    <w:lsdException w:name="toc 4" w:uiPriority="39"/>
-    <w:lsdException w:name="toc 5" w:uiPriority="39"/>
-    <w:lsdException w:name="toc 6" w:uiPriority="39"/>
-    <w:lsdException w:name="toc 7" w:uiPriority="39"/>
-    <w:lsdException w:name="toc 8" w:uiPriority="39"/>
-    <w:lsdException w:name="toc 9" w:uiPriority="39"/>
-    <w:lsdException w:name="caption" w:uiPriority="35" w:qFormat="1"/>
-    <w:lsdException w:name="Title" w:semiHidden="0" w:uiPriority="10" w:unhideWhenUsed="0" w:qFormat="1"/>
-    <w:lsdException w:name="Default Paragraph Font" w:uiPriority="1"/>
-    <w:lsdException w:name="Subtitle" w:semiHidden="0" w:uiPriority="11" w:unhideWhenUsed="0" w:qFormat="1"/>
-    <w:lsdException w:name="Strong" w:semiHidden="0" w:uiPriority="22" w:unhideWhenUsed="0" w:qFormat="1"/>
-    <w:lsdException w:name="Emphasis" w:semiHidden="0" w:uiPriority="20" w:unhideWhenUsed="0" w:qFormat="1"/>
-    <w:lsdException w:name="Table Grid" w:semiHidden="0" w:uiPriority="59" w:unhideWhenUsed="0"/>
-    <w:lsdException w:name="Placeholder Text" w:unhideWhenUsed="0"/>
-    <w:lsdException w:name="No Spacing" w:semiHidden="0" w:uiPriority="1" w:unhideWhenUsed="0" w:qFormat="1"/>
-    <w:lsdException w:name="Light Shading" w:semiHidden="0" w:uiPriority="60" w:unhideWhenUsed="0"/>
-    <w:lsdException w:name="Light List" w:semiHidden="0" w:uiPriority="61" w:unhideWhenUsed="0"/>
-    <w:lsdException w:name="Light Grid" w:semiHidden="0" w:uiPriority="62" w:unhideWhenUsed="0"/>
-    <w:lsdException w:name="Medium Shading 1" w:semiHidden="0" w:uiPriority="63" w:unhideWhenUsed="0"/>
-    <w:lsdException w:name="Medium Shading 2" w:semiHidden="0" w:uiPriority="64" w:unhideWhenUsed="0"/>
-    <w:lsdException w:name="Medium List 1" w:semiHidden="0" w:uiPriority="65" w:unhideWhenUsed="0"/>
-    <w:lsdException w:name="Medium List 2" w:semiHidden="0" w:uiPriority="66" w:unhideWhenUsed="0"/>
-    <w:lsdException w:name="Medium Grid 1" w:semiHidden="0" w:uiPriority="67" w:unhideWhenUsed="0"/>
-    <w:lsdException w:name="Medium Grid 2" w:semiHidden="0" w:uiPriority="68" w:unhideWhenUsed="0"/>
-    <w:lsdException w:name="Medium Grid 3" w:semiHidden="0" w:uiPriority="69" w:unhideWhenUsed="0"/>
-    <w:lsdException w:name="Dark List" w:semiHidden="0" w:uiPriority="70" w:unhideWhenUsed="0"/>
-    <w:lsdException w:name="Colorful Shading" w:semiHidden="0" w:uiPriority="71" w:unhideWhenUsed="0"/>
-    <w:lsdException w:name="Colorful List" w:semiHidden="0" w:uiPriority="72" w:unhideWhenUsed="0"/>
-    <w:lsdException w:name="Colorful Grid" w:semiHidden="0" w:uiPriority="73" w:unhideWhenUsed="0"/>
-    <w:lsdException w:name="Light Shading Accent 1" w:semiHidden="0" w:uiPriority="60" w:unhideWhenUsed="0"/>
-    <w:lsdException w:name="Light List Accent 1" w:semiHidden="0" w:uiPriority="61" w:unhideWhenUsed="0"/>
-    <w:lsdException w:name="Light Grid Accent 1" w:semiHidden="0" w:uiPriority="62" w:unhideWhenUsed="0"/>
-    <w:lsdException w:name="Medium Shading 1 Accent 1" w:semiHidden="0" w:uiPriority="63" w:unhideWhenUsed="0"/>
-    <w:lsdException w:name="Medium Shading 2 Accent 1" w:semiHidden="0" w:uiPriority="64" w:unhideWhenUsed="0"/>
-    <w:lsdException w:name="Medium List 1 Accent 1" w:semiHidden="0" w:uiPriority="65" w:unhideWhenUsed="0"/>
-    <w:lsdException w:name="Revision" w:unhideWhenUsed="0"/>
-    <w:lsdException w:name="List Paragraph" w:semiHidden="0" w:uiPriority="34" w:unhideWhenUsed="0" w:qFormat="1"/>
-    <w:lsdException w:name="Quote" w:semiHidden="0" w:uiPriority="29" w:unhideWhenUsed="0" w:qFormat="1"/>
-    <w:lsdException w:name="Intense Quote" w:semiHidden="0" w:uiPriority="30" w:unhideWhenUsed="0" w:qFormat="1"/>
-    <w:lsdException w:name="Medium List 2 Accent 1" w:semiHidden="0" w:uiPriority="66" w:unhideWhenUsed="0"/>
-    <w:lsdException w:name="Medium Grid 1 Accent 1" w:semiHidden="0" w:uiPriority="67" w:unhideWhenUsed="0"/>
-    <w:lsdException w:name="Medium Grid 2 Accent 1" w:semiHidden="0" w:uiPriority="68" w:unhideWhenUsed="0"/>
-    <w:lsdException w:name="Medium Grid 3 Accent 1" w:semiHidden="0" w:uiPriority="69" w:unhideWhenUsed="0"/>
-    <w:lsdException w:name="Dark List Accent 1" w:semiHidden="0" w:uiPriority="70" w:unhideWhenUsed="0"/>
-    <w:lsdException w:name="Colorful Shading Accent 1" w:semiHidden="0" w:uiPriority="71" w:unhideWhenUsed="0"/>
-    <w:lsdException w:name="Colorful List Accent 1" w:semiHidden="0" w:uiPriority="72" w:unhideWhenUsed="0"/>
-    <w:lsdException w:name="Colorful Grid Accent 1" w:semiHidden="0" w:uiPriority="73" w:unhideWhenUsed="0"/>
-    <w:lsdException w:name="Light Shading Accent 2" w:semiHidden="0" w:uiPriority="60" w:unhideWhenUsed="0"/>
-    <w:lsdException w:name="Light List Accent 2" w:semiHidden="0" w:uiPriority="61" w:unhideWhenUsed="0"/>
-    <w:lsdException w:name="Light Grid Accent 2" w:semiHidden="0" w:uiPriority="62" w:unhideWhenUsed="0"/>
-    <w:lsdException w:name="Medium Shading 1 Accent 2" w:semiHidden="0" w:uiPriority="63" w:unhideWhenUsed="0"/>
-    <w:lsdException w:name="Medium Shading 2 Accent 2" w:semiHidden="0" w:uiPriority="64" w:unhideWhenUsed="0"/>
-    <w:lsdException w:name="Medium List 1 Accent 2" w:semiHidden="0" w:uiPriority="65" w:unhideWhenUsed="0"/>
-    <w:lsdException w:name="Medium List 2 Accent 2" w:semiHidden="0" w:uiPriority="66" w:unhideWhenUsed="0"/>
-    <w:lsdException w:name="Medium Grid 1 Accent 2" w:semiHidden="0" w:uiPriority="67" w:unhideWhenUsed="0"/>
-    <w:lsdException w:name="Medium Grid 2 Accent 2" w:semiHidden="0" w:uiPriority="68" w:unhideWhenUsed="0"/>
-    <w:lsdException w:name="Medium Grid 3 Accent 2" w:semiHidden="0" w:uiPriority="69" w:unhideWhenUsed="0"/>
-    <w:lsdException w:name="Dark List Accent 2" w:semiHidden="0" w:uiPriority="70" w:unhideWhenUsed="0"/>
-    <w:lsdException w:name="Colorful Shading Accent 2" w:semiHidden="0" w:uiPriority="71" w:unhideWhenUsed="0"/>
-    <w:lsdException w:name="Colorful List Accent 2" w:semiHidden="0" w:uiPriority="72" w:unhideWhenUsed="0"/>
-    <w:lsdException w:name="Colorful Grid Accent 2" w:semiHidden="0" w:uiPriority="73" w:unhideWhenUsed="0"/>
-    <w:lsdException w:name="Light Shading Accent 3" w:semiHidden="0" w:uiPriority="60" w:unhideWhenUsed="0"/>
-    <w:lsdException w:name="Light List Accent 3" w:semiHidden="0" w:uiPriority="61" w:unhideWhenUsed="0"/>
-    <w:lsdException w:name="Light Grid Accent 3" w:semiHidden="0" w:uiPriority="62" w:unhideWhenUsed="0"/>
-    <w:lsdException w:name="Medium Shading 1 Accent 3" w:semiHidden="0" w:uiPriority="63" w:unhideWhenUsed="0"/>
-    <w:lsdException w:name="Medium Shading 2 Accent 3" w:semiHidden="0" w:uiPriority="64" w:unhideWhenUsed="0"/>
-    <w:lsdException w:name="Medium List 1 Accent 3" w:semiHidden="0" w:uiPriority="65" w:unhideWhenUsed="0"/>
-    <w:lsdException w:name="Medium List 2 Accent 3" w:semiHidden="0" w:uiPriority="66" w:unhideWhenUsed="0"/>
-    <w:lsdException w:name="Medium Grid 1 Accent 3" w:semiHidden="0" w:uiPriority="67" w:unhideWhenUsed="0"/>
-    <w:lsdException w:name="Medium Grid 2 Accent 3" w:semiHidden="0" w:uiPriority="68" w:unhideWhenUsed="0"/>
-    <w:lsdException w:name="Medium Grid 3 Accent 3" w:semiHidden="0" w:uiPriority="69" w:unhideWhenUsed="0"/>
-    <w:lsdException w:name="Dark List Accent 3" w:semiHidden="0" w:uiPriority="70" w:unhideWhenUsed="0"/>
-    <w:lsdException w:name="Colorful Shading Accent 3" w:semiHidden="0" w:uiPriority="71" w:unhideWhenUsed="0"/>
-    <w:lsdException w:name="Colorful List Accent 3" w:semiHidden="0" w:uiPriority="72" w:unhideWhenUsed="0"/>
-    <w:lsdException w:name="Colorful Grid Accent 3" w:semiHidden="0" w:uiPriority="73" w:unhideWhenUsed="0"/>
-    <w:lsdException w:name="Light Shading Accent 4" w:semiHidden="0" w:uiPriority="60" w:unhideWhenUsed="0"/>
-    <w:lsdException w:name="Light List Accent 4" w:semiHidden="0" w:uiPriority="61" w:unhideWhenUsed="0"/>
-    <w:lsdException w:name="Light Grid Accent 4" w:semiHidden="0" w:uiPriority="62" w:unhideWhenUsed="0"/>
-    <w:lsdException w:name="Medium Shading 1 Accent 4" w:semiHidden="0" w:uiPriority="63" w:unhideWhenUsed="0"/>
-    <w:lsdException w:name="Medium Shading 2 Accent 4" w:semiHidden="0" w:uiPriority="64" w:unhideWhenUsed="0"/>
-    <w:lsdException w:name="Medium List 1 Accent 4" w:semiHidden="0" w:uiPriority="65" w:unhideWhenUsed="0"/>
-    <w:lsdException w:name="Medium List 2 Accent 4" w:semiHidden="0" w:uiPriority="66" w:unhideWhenUsed="0"/>
-    <w:lsdException w:name="Medium Grid 1 Accent 4" w:semiHidden="0" w:uiPriority="67" w:unhideWhenUsed="0"/>
-    <w:lsdException w:name="Medium Grid 2 Accent 4" w:semiHidden="0" w:uiPriority="68" w:unhideWhenUsed="0"/>
-    <w:lsdException w:name="Medium Grid 3 Accent 4" w:semiHidden="0" w:uiPriority="69" w:unhideWhenUsed="0"/>
-    <w:lsdException w:name="Dark List Accent 4" w:semiHidden="0" w:uiPriority="70" w:unhideWhenUsed="0"/>
-    <w:lsdException w:name="Colorful Shading Accent 4" w:semiHidden="0" w:uiPriority="71" w:unhideWhenUsed="0"/>
-    <w:lsdException w:name="Colorful List Accent 4" w:semiHidden="0" w:uiPriority="72" w:unhideWhenUsed="0"/>
-    <w:lsdException w:name="Colorful Grid Accent 4" w:semiHidden="0" w:uiPriority="73" w:unhideWhenUsed="0"/>
-    <w:lsdException w:name="Light Shading Accent 5" w:semiHidden="0" w:uiPriority="60" w:unhideWhenUsed="0"/>
-    <w:lsdException w:name="Light List Accent 5" w:semiHidden="0" w:uiPriority="61" w:unhideWhenUsed="0"/>
-    <w:lsdException w:name="Light Grid Accent 5" w:semiHidden="0" w:uiPriority="62" w:unhideWhenUsed="0"/>
-    <w:lsdException w:name="Medium Shading 1 Accent 5" w:semiHidden="0" w:uiPriority="63" w:unhideWhenUsed="0"/>
-    <w:lsdException w:name="Medium Shading 2 Accent 5" w:semiHidden="0" w:uiPriority="64" w:unhideWhenUsed="0"/>
-    <w:lsdException w:name="Medium List 1 Accent 5" w:semiHidden="0" w:uiPriority="65" w:unhideWhenUsed="0"/>
-    <w:lsdException w:name="Medium List 2 Accent 5" w:semiHidden="0" w:uiPriority="66" w:unhideWhenUsed="0"/>
-    <w:lsdException w:name="Medium Grid 1 Accent 5" w:semiHidden="0" w:uiPriority="67" w:unhideWhenUsed="0"/>
-    <w:lsdException w:name="Medium Grid 2 Accent 5" w:semiHidden="0" w:uiPriority="68" w:unhideWhenUsed="0"/>
-    <w:lsdException w:name="Medium Grid 3 Accent 5" w:semiHidden="0" w:uiPriority="69" w:unhideWhenUsed="0"/>
-    <w:lsdException w:name="Dark List Accent 5" w:semiHidden="0" w:uiPriority="70" w:unhideWhenUsed="0"/>
-    <w:lsdException w:name="Colorful Shading Accent 5" w:semiHidden="0" w:uiPriority="71" w:unhideWhenUsed="0"/>
-    <w:lsdException w:name="Colorful List Accent 5" w:semiHidden="0" w:uiPriority="72" w:unhideWhenUsed="0"/>
-    <w:lsdException w:name="Colorful Grid Accent 5" w:semiHidden="0" w:uiPriority="73" w:unhideWhenUsed="0"/>
-    <w:lsdException w:name="Light Shading Accent 6" w:semiHidden="0" w:uiPriority="60" w:unhideWhenUsed="0"/>
-    <w:lsdException w:name="Light List Accent 6" w:semiHidden="0" w:uiPriority="61" w:unhideWhenUsed="0"/>
-    <w:lsdException w:name="Light Grid Accent 6" w:semiHidden="0" w:uiPriority="62" w:unhideWhenUsed="0"/>
-    <w:lsdException w:name="Medium Shading 1 Accent 6" w:semiHidden="0" w:uiPriority="63" w:unhideWhenUsed="0"/>
-    <w:lsdException w:name="Medium Shading 2 Accent 6" w:semiHidden="0" w:uiPriority="64" w:unhideWhenUsed="0"/>
-    <w:lsdException w:name="Medium List 1 Accent 6" w:semiHidden="0" w:uiPriority="65" w:unhideWhenUsed="0"/>
-    <w:lsdException w:name="Medium List 2 Accent 6" w:semiHidden="0" w:uiPriority="66" w:unhideWhenUsed="0"/>
-    <w:lsdException w:name="Medium Grid 1 Accent 6" w:semiHidden="0" w:uiPriority="67" w:unhideWhenUsed="0"/>
-    <w:lsdException w:name="Medium Grid 2 Accent 6" w:semiHidden="0" w:uiPriority="68" w:unhideWhenUsed="0"/>
-    <w:lsdException w:name="Medium Grid 3 Accent 6" w:semiHidden="0" w:uiPriority="69" w:unhideWhenUsed="0"/>
-    <w:lsdException w:name="Dark List Accent 6" w:semiHidden="0" w:uiPriority="70" w:unhideWhenUsed="0"/>
-    <w:lsdException w:name="Colorful Shading Accent 6" w:semiHidden="0" w:uiPriority="71" w:unhideWhenUsed="0"/>
-    <w:lsdException w:name="Colorful List Accent 6" w:semiHidden="0" w:uiPriority="72" w:unhideWhenUsed="0"/>
-    <w:lsdException w:name="Colorful Grid Accent 6" w:semiHidden="0" w:uiPriority="73" w:unhideWhenUsed="0"/>
-    <w:lsdException w:name="Subtle Emphasis" w:semiHidden="0" w:uiPriority="19" w:unhideWhenUsed="0" w:qFormat="1"/>
-    <w:lsdException w:name="Intense Emphasis" w:semiHidden="0" w:uiPriority="21" w:unhideWhenUsed="0" w:qFormat="1"/>
-    <w:lsdException w:name="Subtle Reference" w:semiHidden="0" w:uiPriority="31" w:unhideWhenUsed="0" w:qFormat="1"/>
-    <w:lsdException w:name="Intense Reference" w:semiHidden="0" w:uiPriority="32" w:unhideWhenUsed="0" w:qFormat="1"/>
-    <w:lsdException w:name="Book Title" w:semiHidden="0" w:uiPriority="33" w:unhideWhenUsed="0" w:qFormat="1"/>
-    <w:lsdException w:name="Bibliography" w:uiPriority="37"/>
-    <w:lsdException w:name="TOC Heading" w:uiPriority="39" w:qFormat="1"/>
+  <w:latentStyles w:defLockedState="0" w:defUIPriority="99" w:defSemiHidden="0" w:defUnhideWhenUsed="0" w:defQFormat="0" w:count="376">
+    <w:lsdException w:name="Normal" w:uiPriority="0" w:qFormat="1"/>
+    <w:lsdException w:name="heading 1" w:uiPriority="9" w:qFormat="1"/>
+    <w:lsdException w:name="heading 2" w:semiHidden="1" w:uiPriority="9" w:unhideWhenUsed="1" w:qFormat="1"/>
+    <w:lsdException w:name="heading 3" w:semiHidden="1" w:uiPriority="9" w:unhideWhenUsed="1" w:qFormat="1"/>
+    <w:lsdException w:name="heading 4" w:semiHidden="1" w:uiPriority="9" w:unhideWhenUsed="1" w:qFormat="1"/>
+    <w:lsdException w:name="heading 5" w:semiHidden="1" w:uiPriority="9" w:unhideWhenUsed="1" w:qFormat="1"/>
+    <w:lsdException w:name="heading 6" w:semiHidden="1" w:uiPriority="9" w:unhideWhenUsed="1" w:qFormat="1"/>
+    <w:lsdException w:name="heading 7" w:semiHidden="1" w:uiPriority="9" w:unhideWhenUsed="1" w:qFormat="1"/>
+    <w:lsdException w:name="heading 8" w:semiHidden="1" w:uiPriority="9" w:unhideWhenUsed="1" w:qFormat="1"/>
+    <w:lsdException w:name="heading 9" w:semiHidden="1" w:uiPriority="9" w:unhideWhenUsed="1" w:qFormat="1"/>
+    <w:lsdException w:name="index 1" w:semiHidden="1" w:unhideWhenUsed="1"/>
+    <w:lsdException w:name="index 2" w:semiHidden="1" w:unhideWhenUsed="1"/>
+    <w:lsdException w:name="index 3" w:semiHidden="1" w:unhideWhenUsed="1"/>
+    <w:lsdException w:name="index 4" w:semiHidden="1" w:unhideWhenUsed="1"/>
+    <w:lsdException w:name="index 5" w:semiHidden="1" w:unhideWhenUsed="1"/>
+    <w:lsdException w:name="index 6" w:semiHidden="1" w:unhideWhenUsed="1"/>
+    <w:lsdException w:name="index 7" w:semiHidden="1" w:unhideWhenUsed="1"/>
+    <w:lsdException w:name="index 8" w:semiHidden="1" w:unhideWhenUsed="1"/>
+    <w:lsdException w:name="index 9" w:semiHidden="1" w:unhideWhenUsed="1"/>
+    <w:lsdException w:name="toc 1" w:semiHidden="1" w:uiPriority="39" w:unhideWhenUsed="1"/>
+    <w:lsdException w:name="toc 2" w:semiHidden="1" w:uiPriority="39" w:unhideWhenUsed="1"/>
+    <w:lsdException w:name="toc 3" w:semiHidden="1" w:uiPriority="39" w:unhideWhenUsed="1"/>
+    <w:lsdException w:name="toc 4" w:semiHidden="1" w:uiPriority="39" w:unhideWhenUsed="1"/>
+    <w:lsdException w:name="toc 5" w:semiHidden="1" w:uiPriority="39" w:unhideWhenUsed="1"/>
+    <w:lsdException w:name="toc 6" w:semiHidden="1" w:uiPriority="39" w:unhideWhenUsed="1"/>
+    <w:lsdException w:name="toc 7" w:semiHidden="1" w:uiPriority="39" w:unhideWhenUsed="1"/>
+    <w:lsdException w:name="toc 8" w:semiHidden="1" w:uiPriority="39" w:unhideWhenUsed="1"/>
+    <w:lsdException w:name="toc 9" w:semiHidden="1" w:uiPriority="39" w:unhideWhenUsed="1"/>
+    <w:lsdException w:name="Normal Indent" w:semiHidden="1" w:unhideWhenUsed="1"/>
+    <w:lsdException w:name="footnote text" w:semiHidden="1" w:unhideWhenUsed="1"/>
+    <w:lsdException w:name="annotation text" w:semiHidden="1" w:unhideWhenUsed="1"/>
+    <w:lsdException w:name="header" w:semiHidden="1" w:unhideWhenUsed="1"/>
+    <w:lsdException w:name="footer" w:semiHidden="1" w:unhideWhenUsed="1"/>
+    <w:lsdException w:name="index heading" w:semiHidden="1" w:unhideWhenUsed="1"/>
+    <w:lsdException w:name="caption" w:semiHidden="1" w:uiPriority="35" w:unhideWhenUsed="1" w:qFormat="1"/>
+    <w:lsdException w:name="table of figures" w:semiHidden="1" w:unhideWhenUsed="1"/>
+    <w:lsdException w:name="envelope address" w:semiHidden="1" w:unhideWhenUsed="1"/>
+    <w:lsdException w:name="envelope return" w:semiHidden="1" w:unhideWhenUsed="1"/>
+    <w:lsdException w:name="footnote reference" w:semiHidden="1" w:unhideWhenUsed="1"/>
+    <w:lsdException w:name="annotation reference" w:semiHidden="1" w:unhideWhenUsed="1"/>
+    <w:lsdException w:name="line number" w:semiHidden="1" w:unhideWhenUsed="1"/>
+    <w:lsdException w:name="page number" w:semiHidden="1" w:unhideWhenUsed="1"/>
+    <w:lsdException w:name="endnote reference" w:semiHidden="1" w:unhideWhenUsed="1"/>
+    <w:lsdException w:name="endnote text" w:semiHidden="1" w:unhideWhenUsed="1"/>
+    <w:lsdException w:name="table of authorities" w:semiHidden="1" w:unhideWhenUsed="1"/>
+    <w:lsdException w:name="macro" w:semiHidden="1" w:unhideWhenUsed="1"/>
+    <w:lsdException w:name="toa heading" w:semiHidden="1" w:unhideWhenUsed="1"/>
+    <w:lsdException w:name="List" w:semiHidden="1" w:unhideWhenUsed="1"/>
+    <w:lsdException w:name="List Bullet" w:semiHidden="1" w:unhideWhenUsed="1"/>
+    <w:lsdException w:name="List Number" w:semiHidden="1" w:unhideWhenUsed="1"/>
+    <w:lsdException w:name="List 2" w:semiHidden="1" w:unhideWhenUsed="1"/>
+    <w:lsdException w:name="List 3" w:semiHidden="1" w:unhideWhenUsed="1"/>
+    <w:lsdException w:name="List 4" w:semiHidden="1" w:unhideWhenUsed="1"/>
+    <w:lsdException w:name="List 5" w:semiHidden="1" w:unhideWhenUsed="1"/>
+    <w:lsdException w:name="List Bullet 2" w:semiHidden="1" w:unhideWhenUsed="1"/>
+    <w:lsdException w:name="List Bullet 3" w:semiHidden="1" w:unhideWhenUsed="1"/>
+    <w:lsdException w:name="List Bullet 4" w:semiHidden="1" w:unhideWhenUsed="1"/>
+    <w:lsdException w:name="List Bullet 5" w:semiHidden="1" w:unhideWhenUsed="1"/>
+    <w:lsdException w:name="List Number 2" w:semiHidden="1" w:unhideWhenUsed="1"/>
+    <w:lsdException w:name="List Number 3" w:semiHidden="1" w:unhideWhenUsed="1"/>
+    <w:lsdException w:name="List Number 4" w:semiHidden="1" w:unhideWhenUsed="1"/>
+    <w:lsdException w:name="List Number 5" w:semiHidden="1" w:unhideWhenUsed="1"/>
+    <w:lsdException w:name="Title" w:uiPriority="10" w:qFormat="1"/>
+    <w:lsdException w:name="Closing" w:semiHidden="1" w:unhideWhenUsed="1"/>
+    <w:lsdException w:name="Signature" w:semiHidden="1" w:unhideWhenUsed="1"/>
+    <w:lsdException w:name="Default Paragraph Font" w:semiHidden="1" w:uiPriority="1" w:unhideWhenUsed="1"/>
+    <w:lsdException w:name="Body Text" w:semiHidden="1" w:unhideWhenUsed="1"/>
+    <w:lsdException w:name="Body Text Indent" w:semiHidden="1" w:unhideWhenUsed="1"/>
+    <w:lsdException w:name="List Continue" w:semiHidden="1" w:unhideWhenUsed="1"/>
+    <w:lsdException w:name="List Continue 2" w:semiHidden="1" w:unhideWhenUsed="1"/>
+    <w:lsdException w:name="List Continue 3" w:semiHidden="1" w:unhideWhenUsed="1"/>
+    <w:lsdException w:name="List Continue 4" w:semiHidden="1" w:unhideWhenUsed="1"/>
+    <w:lsdException w:name="List Continue 5" w:semiHidden="1" w:unhideWhenUsed="1"/>
+    <w:lsdException w:name="Message Header" w:semiHidden="1" w:unhideWhenUsed="1"/>
+    <w:lsdException w:name="Subtitle" w:uiPriority="11" w:qFormat="1"/>
+    <w:lsdException w:name="Salutation" w:semiHidden="1" w:unhideWhenUsed="1"/>
+    <w:lsdException w:name="Date" w:semiHidden="1" w:unhideWhenUsed="1"/>
+    <w:lsdException w:name="Body Text First Indent" w:semiHidden="1" w:unhideWhenUsed="1"/>
+    <w:lsdException w:name="Body Text First Indent 2" w:semiHidden="1" w:unhideWhenUsed="1"/>
+    <w:lsdException w:name="Note Heading" w:semiHidden="1" w:unhideWhenUsed="1"/>
+    <w:lsdException w:name="Body Text 2" w:semiHidden="1" w:unhideWhenUsed="1"/>
+    <w:lsdException w:name="Body Text 3" w:semiHidden="1" w:unhideWhenUsed="1"/>
+    <w:lsdException w:name="Body Text Indent 2" w:semiHidden="1" w:unhideWhenUsed="1"/>
+    <w:lsdException w:name="Body Text Indent 3" w:semiHidden="1" w:unhideWhenUsed="1"/>
+    <w:lsdException w:name="Block Text" w:semiHidden="1" w:unhideWhenUsed="1"/>
+    <w:lsdException w:name="Hyperlink" w:semiHidden="1" w:unhideWhenUsed="1"/>
+    <w:lsdException w:name="FollowedHyperlink" w:semiHidden="1" w:unhideWhenUsed="1"/>
+    <w:lsdException w:name="Strong" w:uiPriority="22" w:qFormat="1"/>
+    <w:lsdException w:name="Emphasis" w:uiPriority="20" w:qFormat="1"/>
+    <w:lsdException w:name="Document Map" w:semiHidden="1" w:unhideWhenUsed="1"/>
+    <w:lsdException w:name="Plain Text" w:semiHidden="1" w:unhideWhenUsed="1"/>
+    <w:lsdException w:name="E-mail Signature" w:semiHidden="1" w:unhideWhenUsed="1"/>
+    <w:lsdException w:name="HTML Top of Form" w:semiHidden="1" w:unhideWhenUsed="1"/>
+    <w:lsdException w:name="HTML Bottom of Form" w:semiHidden="1" w:unhideWhenUsed="1"/>
+    <w:lsdException w:name="Normal (Web)" w:semiHidden="1" w:unhideWhenUsed="1"/>
+    <w:lsdException w:name="HTML Acronym" w:semiHidden="1" w:unhideWhenUsed="1"/>
+    <w:lsdException w:name="HTML Address" w:semiHidden="1" w:unhideWhenUsed="1"/>
+    <w:lsdException w:name="HTML Cite" w:semiHidden="1" w:unhideWhenUsed="1"/>
+    <w:lsdException w:name="HTML Code" w:semiHidden="1" w:unhideWhenUsed="1"/>
+    <w:lsdException w:name="HTML Definition" w:semiHidden="1" w:unhideWhenUsed="1"/>
+    <w:lsdException w:name="HTML Keyboard" w:semiHidden="1" w:unhideWhenUsed="1"/>
+    <w:lsdException w:name="HTML Preformatted" w:semiHidden="1" w:unhideWhenUsed="1"/>
+    <w:lsdException w:name="HTML Sample" w:semiHidden="1" w:unhideWhenUsed="1"/>
+    <w:lsdException w:name="HTML Typewriter" w:semiHidden="1" w:unhideWhenUsed="1"/>
+    <w:lsdException w:name="HTML Variable" w:semiHidden="1" w:unhideWhenUsed="1"/>
+    <w:lsdException w:name="Normal Table" w:semiHidden="1" w:unhideWhenUsed="1"/>
+    <w:lsdException w:name="annotation subject" w:semiHidden="1" w:unhideWhenUsed="1"/>
+    <w:lsdException w:name="No List" w:semiHidden="1" w:unhideWhenUsed="1"/>
+    <w:lsdException w:name="Outline List 1" w:semiHidden="1" w:unhideWhenUsed="1"/>
+    <w:lsdException w:name="Outline List 2" w:semiHidden="1" w:unhideWhenUsed="1"/>
+    <w:lsdException w:name="Outline List 3" w:semiHidden="1" w:unhideWhenUsed="1"/>
+    <w:lsdException w:name="Table Simple 1" w:semiHidden="1" w:unhideWhenUsed="1"/>
+    <w:lsdException w:name="Table Simple 2" w:semiHidden="1" w:unhideWhenUsed="1"/>
+    <w:lsdException w:name="Table Simple 3" w:semiHidden="1" w:unhideWhenUsed="1"/>
+    <w:lsdException w:name="Table Classic 1" w:semiHidden="1" w:unhideWhenUsed="1"/>
+    <w:lsdException w:name="Table Classic 2" w:semiHidden="1" w:unhideWhenUsed="1"/>
+    <w:lsdException w:name="Table Classic 3" w:semiHidden="1" w:unhideWhenUsed="1"/>
+    <w:lsdException w:name="Table Classic 4" w:semiHidden="1" w:unhideWhenUsed="1"/>
+    <w:lsdException w:name="Table Colorful 1" w:semiHidden="1" w:unhideWhenUsed="1"/>
+    <w:lsdException w:name="Table Colorful 2" w:semiHidden="1" w:unhideWhenUsed="1"/>
+    <w:lsdException w:name="Table Colorful 3" w:semiHidden="1" w:unhideWhenUsed="1"/>
+    <w:lsdException w:name="Table Columns 1" w:semiHidden="1" w:unhideWhenUsed="1"/>
+    <w:lsdException w:name="Table Columns 2" w:semiHidden="1" w:unhideWhenUsed="1"/>
+    <w:lsdException w:name="Table Columns 3" w:semiHidden="1" w:unhideWhenUsed="1"/>
+    <w:lsdException w:name="Table Columns 4" w:semiHidden="1" w:unhideWhenUsed="1"/>
+    <w:lsdException w:name="Table Columns 5" w:semiHidden="1" w:unhideWhenUsed="1"/>
+    <w:lsdException w:name="Table Grid 1" w:semiHidden="1" w:unhideWhenUsed="1"/>
+    <w:lsdException w:name="Table Grid 2" w:semiHidden="1" w:unhideWhenUsed="1"/>
+    <w:lsdException w:name="Table Grid 3" w:semiHidden="1" w:unhideWhenUsed="1"/>
+    <w:lsdException w:name="Table Grid 4" w:semiHidden="1" w:unhideWhenUsed="1"/>
+    <w:lsdException w:name="Table Grid 5" w:semiHidden="1" w:unhideWhenUsed="1"/>
+    <w:lsdException w:name="Table Grid 6" w:semiHidden="1" w:unhideWhenUsed="1"/>
+    <w:lsdException w:name="Table Grid 7" w:semiHidden="1" w:unhideWhenUsed="1"/>
+    <w:lsdException w:name="Table Grid 8" w:semiHidden="1" w:unhideWhenUsed="1"/>
+    <w:lsdException w:name="Table List 1" w:semiHidden="1" w:unhideWhenUsed="1"/>
+    <w:lsdException w:name="Table List 2" w:semiHidden="1" w:unhideWhenUsed="1"/>
+    <w:lsdException w:name="Table List 3" w:semiHidden="1" w:unhideWhenUsed="1"/>
+    <w:lsdException w:name="Table List 4" w:semiHidden="1" w:unhideWhenUsed="1"/>
+    <w:lsdException w:name="Table List 5" w:semiHidden="1" w:unhideWhenUsed="1"/>
+    <w:lsdException w:name="Table List 6" w:semiHidden="1" w:unhideWhenUsed="1"/>
+    <w:lsdException w:name="Table List 7" w:semiHidden="1" w:unhideWhenUsed="1"/>
+    <w:lsdException w:name="Table List 8" w:semiHidden="1" w:unhideWhenUsed="1"/>
+    <w:lsdException w:name="Table 3D effects 1" w:semiHidden="1" w:unhideWhenUsed="1"/>
+    <w:lsdException w:name="Table 3D effects 2" w:semiHidden="1" w:unhideWhenUsed="1"/>
+    <w:lsdException w:name="Table 3D effects 3" w:semiHidden="1" w:unhideWhenUsed="1"/>
+    <w:lsdException w:name="Table Contemporary" w:semiHidden="1" w:unhideWhenUsed="1"/>
+    <w:lsdException w:name="Table Elegant" w:semiHidden="1" w:unhideWhenUsed="1"/>
+    <w:lsdException w:name="Table Professional" w:semiHidden="1" w:unhideWhenUsed="1"/>
+    <w:lsdException w:name="Table Subtle 1" w:semiHidden="1" w:unhideWhenUsed="1"/>
+    <w:lsdException w:name="Table Subtle 2" w:semiHidden="1" w:unhideWhenUsed="1"/>
+    <w:lsdException w:name="Table Web 1" w:semiHidden="1" w:unhideWhenUsed="1"/>
+    <w:lsdException w:name="Table Web 2" w:semiHidden="1" w:unhideWhenUsed="1"/>
+    <w:lsdException w:name="Table Web 3" w:semiHidden="1" w:unhideWhenUsed="1"/>
+    <w:lsdException w:name="Balloon Text" w:semiHidden="1" w:unhideWhenUsed="1"/>
+    <w:lsdException w:name="Table Grid" w:semiHidden="1" w:uiPriority="59" w:unhideWhenUsed="1"/>
+    <w:lsdException w:name="Table Theme" w:semiHidden="1" w:unhideWhenUsed="1"/>
+    <w:lsdException w:name="Placeholder Text" w:semiHidden="1"/>
+    <w:lsdException w:name="No Spacing" w:uiPriority="1" w:qFormat="1"/>
+    <w:lsdException w:name="Light Shading" w:uiPriority="60"/>
+    <w:lsdException w:name="Light List" w:uiPriority="61"/>
+    <w:lsdException w:name="Light Grid" w:uiPriority="62"/>
+    <w:lsdException w:name="Medium Shading 1" w:uiPriority="63"/>
+    <w:lsdException w:name="Medium Shading 2" w:uiPriority="64"/>
+    <w:lsdException w:name="Medium List 1" w:uiPriority="65"/>
+    <w:lsdException w:name="Medium List 2" w:uiPriority="66"/>
+    <w:lsdException w:name="Medium Grid 1" w:uiPriority="67"/>
+    <w:lsdException w:name="Medium Grid 2" w:uiPriority="68"/>
+    <w:lsdException w:name="Medium Grid 3" w:uiPriority="69"/>
+    <w:lsdException w:name="Dark List" w:uiPriority="70"/>
+    <w:lsdException w:name="Colorful Shading" w:uiPriority="71"/>
+    <w:lsdException w:name="Colorful List" w:uiPriority="72"/>
+    <w:lsdException w:name="Colorful Grid" w:uiPriority="73"/>
+    <w:lsdException w:name="Light Shading Accent 1" w:uiPriority="60"/>
+    <w:lsdException w:name="Light List Accent 1" w:uiPriority="61"/>
+    <w:lsdException w:name="Light Grid Accent 1" w:uiPriority="62"/>
+    <w:lsdException w:name="Medium Shading 1 Accent 1" w:uiPriority="63"/>
+    <w:lsdException w:name="Medium Shading 2 Accent 1" w:uiPriority="64"/>
+    <w:lsdException w:name="Medium List 1 Accent 1" w:uiPriority="65"/>
+    <w:lsdException w:name="Revision" w:semiHidden="1"/>
+    <w:lsdException w:name="List Paragraph" w:uiPriority="34" w:qFormat="1"/>
+    <w:lsdException w:name="Quote" w:uiPriority="29" w:qFormat="1"/>
+    <w:lsdException w:name="Intense Quote" w:uiPriority="30" w:qFormat="1"/>
+    <w:lsdException w:name="Medium List 2 Accent 1" w:uiPriority="66"/>
+    <w:lsdException w:name="Medium Grid 1 Accent 1" w:uiPriority="67"/>
+    <w:lsdException w:name="Medium Grid 2 Accent 1" w:uiPriority="68"/>
+    <w:lsdException w:name="Medium Grid 3 Accent 1" w:uiPriority="69"/>
+    <w:lsdException w:name="Dark List Accent 1" w:uiPriority="70"/>
+    <w:lsdException w:name="Colorful Shading Accent 1" w:uiPriority="71"/>
+    <w:lsdException w:name="Colorful List Accent 1" w:uiPriority="72"/>
+    <w:lsdException w:name="Colorful Grid Accent 1" w:uiPriority="73"/>
+    <w:lsdException w:name="Light Shading Accent 2" w:uiPriority="60"/>
+    <w:lsdException w:name="Light List Accent 2" w:uiPriority="61"/>
+    <w:lsdException w:name="Light Grid Accent 2" w:uiPriority="62"/>
+    <w:lsdException w:name="Medium Shading 1 Accent 2" w:uiPriority="63"/>
+    <w:lsdException w:name="Medium Shading 2 Accent 2" w:uiPriority="64"/>
+    <w:lsdException w:name="Medium List 1 Accent 2" w:uiPriority="65"/>
+    <w:lsdException w:name="Medium List 2 Accent 2" w:uiPriority="66"/>
+    <w:lsdException w:name="Medium Grid 1 Accent 2" w:uiPriority="67"/>
+    <w:lsdException w:name="Medium Grid 2 Accent 2" w:uiPriority="68"/>
+    <w:lsdException w:name="Medium Grid 3 Accent 2" w:uiPriority="69"/>
+    <w:lsdException w:name="Dark List Accent 2" w:uiPriority="70"/>
+    <w:lsdException w:name="Colorful Shading Accent 2" w:uiPriority="71"/>
+    <w:lsdException w:name="Colorful List Accent 2" w:uiPriority="72"/>
+    <w:lsdException w:name="Colorful Grid Accent 2" w:uiPriority="73"/>
+    <w:lsdException w:name="Light Shading Accent 3" w:uiPriority="60"/>
+    <w:lsdException w:name="Light List Accent 3" w:uiPriority="61"/>
+    <w:lsdException w:name="Light Grid Accent 3" w:uiPriority="62"/>
+    <w:lsdException w:name="Medium Shading 1 Accent 3" w:uiPriority="63"/>
+    <w:lsdException w:name="Medium Shading 2 Accent 3" w:uiPriority="64"/>
+    <w:lsdException w:name="Medium List 1 Accent 3" w:uiPriority="65"/>
+    <w:lsdException w:name="Medium List 2 Accent 3" w:uiPriority="66"/>
+    <w:lsdException w:name="Medium Grid 1 Accent 3" w:uiPriority="67"/>
+    <w:lsdException w:name="Medium Grid 2 Accent 3" w:uiPriority="68"/>
+    <w:lsdException w:name="Medium Grid 3 Accent 3" w:uiPriority="69"/>
+    <w:lsdException w:name="Dark List Accent 3" w:uiPriority="70"/>
+    <w:lsdException w:name="Colorful Shading Accent 3" w:uiPriority="71"/>
+    <w:lsdException w:name="Colorful List Accent 3" w:uiPriority="72"/>
+    <w:lsdException w:name="Colorful Grid Accent 3" w:uiPriority="73"/>
+    <w:lsdException w:name="Light Shading Accent 4" w:uiPriority="60"/>
+    <w:lsdException w:name="Light List Accent 4" w:uiPriority="61"/>
+    <w:lsdException w:name="Light Grid Accent 4" w:uiPriority="62"/>
+    <w:lsdException w:name="Medium Shading 1 Accent 4" w:uiPriority="63"/>
+    <w:lsdException w:name="Medium Shading 2 Accent 4" w:uiPriority="64"/>
+    <w:lsdException w:name="Medium List 1 Accent 4" w:uiPriority="65"/>
+    <w:lsdException w:name="Medium List 2 Accent 4" w:uiPriority="66"/>
+    <w:lsdException w:name="Medium Grid 1 Accent 4" w:uiPriority="67"/>
+    <w:lsdException w:name="Medium Grid 2 Accent 4" w:uiPriority="68"/>
+    <w:lsdException w:name="Medium Grid 3 Accent 4" w:uiPriority="69"/>
+    <w:lsdException w:name="Dark List Accent 4" w:uiPriority="70"/>
+    <w:lsdException w:name="Colorful Shading Accent 4" w:uiPriority="71"/>
+    <w:lsdException w:name="Colorful List Accent 4" w:uiPriority="72"/>
+    <w:lsdException w:name="Colorful Grid Accent 4" w:uiPriority="73"/>
+    <w:lsdException w:name="Light Shading Accent 5" w:uiPriority="60"/>
+    <w:lsdException w:name="Light List Accent 5" w:uiPriority="61"/>
+    <w:lsdException w:name="Light Grid Accent 5" w:uiPriority="62"/>
+    <w:lsdException w:name="Medium Shading 1 Accent 5" w:uiPriority="63"/>
+    <w:lsdException w:name="Medium Shading 2 Accent 5" w:uiPriority="64"/>
+    <w:lsdException w:name="Medium List 1 Accent 5" w:uiPriority="65"/>
+    <w:lsdException w:name="Medium List 2 Accent 5" w:uiPriority="66"/>
+    <w:lsdException w:name="Medium Grid 1 Accent 5" w:uiPriority="67"/>
+    <w:lsdException w:name="Medium Grid 2 Accent 5" w:uiPriority="68"/>
+    <w:lsdException w:name="Medium Grid 3 Accent 5" w:uiPriority="69"/>
+    <w:lsdException w:name="Dark List Accent 5" w:uiPriority="70"/>
+    <w:lsdException w:name="Colorful Shading Accent 5" w:uiPriority="71"/>
+    <w:lsdException w:name="Colorful List Accent 5" w:uiPriority="72"/>
+    <w:lsdException w:name="Colorful Grid Accent 5" w:uiPriority="73"/>
+    <w:lsdException w:name="Light Shading Accent 6" w:uiPriority="60"/>
+    <w:lsdException w:name="Light List Accent 6" w:uiPriority="61"/>
+    <w:lsdException w:name="Light Grid Accent 6" w:uiPriority="62"/>
+    <w:lsdException w:name="Medium Shading 1 Accent 6" w:uiPriority="63"/>
+    <w:lsdException w:name="Medium Shading 2 Accent 6" w:uiPriority="64"/>
+    <w:lsdException w:name="Medium List 1 Accent 6" w:uiPriority="65"/>
+    <w:lsdException w:name="Medium List 2 Accent 6" w:uiPriority="66"/>
+    <w:lsdException w:name="Medium Grid 1 Accent 6" w:uiPriority="67"/>
+    <w:lsdException w:name="Medium Grid 2 Accent 6" w:uiPriority="68"/>
+    <w:lsdException w:name="Medium Grid 3 Accent 6" w:uiPriority="69"/>
+    <w:lsdException w:name="Dark List Accent 6" w:uiPriority="70"/>
+    <w:lsdException w:name="Colorful Shading Accent 6" w:uiPriority="71"/>
+    <w:lsdException w:name="Colorful List Accent 6" w:uiPriority="72"/>
+    <w:lsdException w:name="Colorful Grid Accent 6" w:uiPriority="73"/>
+    <w:lsdException w:name="Subtle Emphasis" w:uiPriority="19" w:qFormat="1"/>
+    <w:lsdException w:name="Intense Emphasis" w:uiPriority="21" w:qFormat="1"/>
+    <w:lsdException w:name="Subtle Reference" w:uiPriority="31" w:qFormat="1"/>
+    <w:lsdException w:name="Intense Reference" w:uiPriority="32" w:qFormat="1"/>
+    <w:lsdException w:name="Book Title" w:uiPriority="33" w:qFormat="1"/>
+    <w:lsdException w:name="Bibliography" w:semiHidden="1" w:uiPriority="37" w:unhideWhenUsed="1"/>
+    <w:lsdException w:name="TOC Heading" w:semiHidden="1" w:uiPriority="39" w:unhideWhenUsed="1" w:qFormat="1"/>
+    <w:lsdException w:name="Plain Table 1" w:uiPriority="41"/>
+    <w:lsdException w:name="Plain Table 2" w:uiPriority="42"/>
+    <w:lsdException w:name="Plain Table 3" w:uiPriority="43"/>
+    <w:lsdException w:name="Plain Table 4" w:uiPriority="44"/>
+    <w:lsdException w:name="Plain Table 5" w:uiPriority="45"/>
+    <w:lsdException w:name="Grid Table Light" w:uiPriority="40"/>
+    <w:lsdException w:name="Grid Table 1 Light" w:uiPriority="46"/>
+    <w:lsdException w:name="Grid Table 2" w:uiPriority="47"/>
+    <w:lsdException w:name="Grid Table 3" w:uiPriority="48"/>
+    <w:lsdException w:name="Grid Table 4" w:uiPriority="49"/>
+    <w:lsdException w:name="Grid Table 5 Dark" w:uiPriority="50"/>
+    <w:lsdException w:name="Grid Table 6 Colorful" w:uiPriority="51"/>
+    <w:lsdException w:name="Grid Table 7 Colorful" w:uiPriority="52"/>
+    <w:lsdException w:name="Grid Table 1 Light Accent 1" w:uiPriority="46"/>
+    <w:lsdException w:name="Grid Table 2 Accent 1" w:uiPriority="47"/>
+    <w:lsdException w:name="Grid Table 3 Accent 1" w:uiPriority="48"/>
+    <w:lsdException w:name="Grid Table 4 Accent 1" w:uiPriority="49"/>
+    <w:lsdException w:name="Grid Table 5 Dark Accent 1" w:uiPriority="50"/>
+    <w:lsdException w:name="Grid Table 6 Colorful Accent 1" w:uiPriority="51"/>
+    <w:lsdException w:name="Grid Table 7 Colorful Accent 1" w:uiPriority="52"/>
+    <w:lsdException w:name="Grid Table 1 Light Accent 2" w:uiPriority="46"/>
+    <w:lsdException w:name="Grid Table 2 Accent 2" w:uiPriority="47"/>
+    <w:lsdException w:name="Grid Table 3 Accent 2" w:uiPriority="48"/>
+    <w:lsdException w:name="Grid Table 4 Accent 2" w:uiPriority="49"/>
+    <w:lsdException w:name="Grid Table 5 Dark Accent 2" w:uiPriority="50"/>
+    <w:lsdException w:name="Grid Table 6 Colorful Accent 2" w:uiPriority="51"/>
+    <w:lsdException w:name="Grid Table 7 Colorful Accent 2" w:uiPriority="52"/>
+    <w:lsdException w:name="Grid Table 1 Light Accent 3" w:uiPriority="46"/>
+    <w:lsdException w:name="Grid Table 2 Accent 3" w:uiPriority="47"/>
+    <w:lsdException w:name="Grid Table 3 Accent 3" w:uiPriority="48"/>
+    <w:lsdException w:name="Grid Table 4 Accent 3" w:uiPriority="49"/>
+    <w:lsdException w:name="Grid Table 5 Dark Accent 3" w:uiPriority="50"/>
+    <w:lsdException w:name="Grid Table 6 Colorful Accent 3" w:uiPriority="51"/>
+    <w:lsdException w:name="Grid Table 7 Colorful Accent 3" w:uiPriority="52"/>
+    <w:lsdException w:name="Grid Table 1 Light Accent 4" w:uiPriority="46"/>
+    <w:lsdException w:name="Grid Table 2 Accent 4" w:uiPriority="47"/>
+    <w:lsdException w:name="Grid Table 3 Accent 4" w:uiPriority="48"/>
+    <w:lsdException w:name="Grid Table 4 Accent 4" w:uiPriority="49"/>
+    <w:lsdException w:name="Grid Table 5 Dark Accent 4" w:uiPriority="50"/>
+    <w:lsdException w:name="Grid Table 6 Colorful Accent 4" w:uiPriority="51"/>
+    <w:lsdException w:name="Grid Table 7 Colorful Accent 4" w:uiPriority="52"/>
+    <w:lsdException w:name="Grid Table 1 Light Accent 5" w:uiPriority="46"/>
+    <w:lsdException w:name="Grid Table 2 Accent 5" w:uiPriority="47"/>
+    <w:lsdException w:name="Grid Table 3 Accent 5" w:uiPriority="48"/>
+    <w:lsdException w:name="Grid Table 4 Accent 5" w:uiPriority="49"/>
+    <w:lsdException w:name="Grid Table 5 Dark Accent 5" w:uiPriority="50"/>
+    <w:lsdException w:name="Grid Table 6 Colorful Accent 5" w:uiPriority="51"/>
+    <w:lsdException w:name="Grid Table 7 Colorful Accent 5" w:uiPriority="52"/>
+    <w:lsdException w:name="Grid Table 1 Light Accent 6" w:uiPriority="46"/>
+    <w:lsdException w:name="Grid Table 2 Accent 6" w:uiPriority="47"/>
+    <w:lsdException w:name="Grid Table 3 Accent 6" w:uiPriority="48"/>
+    <w:lsdException w:name="Grid Table 4 Accent 6" w:uiPriority="49"/>
+    <w:lsdException w:name="Grid Table 5 Dark Accent 6" w:uiPriority="50"/>
+    <w:lsdException w:name="Grid Table 6 Colorful Accent 6" w:uiPriority="51"/>
+    <w:lsdException w:name="Grid Table 7 Colorful Accent 6" w:uiPriority="52"/>
+    <w:lsdException w:name="List Table 1 Light" w:uiPriority="46"/>
+    <w:lsdException w:name="List Table 2" w:uiPriority="47"/>
+    <w:lsdException w:name="List Table 3" w:uiPriority="48"/>
+    <w:lsdException w:name="List Table 4" w:uiPriority="49"/>
+    <w:lsdException w:name="List Table 5 Dark" w:uiPriority="50"/>
+    <w:lsdException w:name="List Table 6 Colorful" w:uiPriority="51"/>
+    <w:lsdException w:name="List Table 7 Colorful" w:uiPriority="52"/>
+    <w:lsdException w:name="List Table 1 Light Accent 1" w:uiPriority="46"/>
+    <w:lsdException w:name="List Table 2 Accent 1" w:uiPriority="47"/>
+    <w:lsdException w:name="List Table 3 Accent 1" w:uiPriority="48"/>
+    <w:lsdException w:name="List Table 4 Accent 1" w:uiPriority="49"/>
+    <w:lsdException w:name="List Table 5 Dark Accent 1" w:uiPriority="50"/>
+    <w:lsdException w:name="List Table 6 Colorful Accent 1" w:uiPriority="51"/>
+    <w:lsdException w:name="List Table 7 Colorful Accent 1" w:uiPriority="52"/>
+    <w:lsdException w:name="List Table 1 Light Accent 2" w:uiPriority="46"/>
+    <w:lsdException w:name="List Table 2 Accent 2" w:uiPriority="47"/>
+    <w:lsdException w:name="List Table 3 Accent 2" w:uiPriority="48"/>
+    <w:lsdException w:name="List Table 4 Accent 2" w:uiPriority="49"/>
+    <w:lsdException w:name="List Table 5 Dark Accent 2" w:uiPriority="50"/>
+    <w:lsdException w:name="List Table 6 Colorful Accent 2" w:uiPriority="51"/>
+    <w:lsdException w:name="List Table 7 Colorful Accent 2" w:uiPriority="52"/>
+    <w:lsdException w:name="List Table 1 Light Accent 3" w:uiPriority="46"/>
+    <w:lsdException w:name="List Table 2 Accent 3" w:uiPriority="47"/>
+    <w:lsdException w:name="List Table 3 Accent 3" w:uiPriority="48"/>
+    <w:lsdException w:name="List Table 4 Accent 3" w:uiPriority="49"/>
+    <w:lsdException w:name="List Table 5 Dark Accent 3" w:uiPriority="50"/>
+    <w:lsdException w:name="List Table 6 Colorful Accent 3" w:uiPriority="51"/>
+    <w:lsdException w:name="List Table 7 Colorful Accent 3" w:uiPriority="52"/>
+    <w:lsdException w:name="List Table 1 Light Accent 4" w:uiPriority="46"/>
+    <w:lsdException w:name="List Table 2 Accent 4" w:uiPriority="47"/>
+    <w:lsdException w:name="List Table 3 Accent 4" w:uiPriority="48"/>
+    <w:lsdException w:name="List Table 4 Accent 4" w:uiPriority="49"/>
+    <w:lsdException w:name="List Table 5 Dark Accent 4" w:uiPriority="50"/>
+    <w:lsdException w:name="List Table 6 Colorful Accent 4" w:uiPriority="51"/>
+    <w:lsdException w:name="List Table 7 Colorful Accent 4" w:uiPriority="52"/>
+    <w:lsdException w:name="List Table 1 Light Accent 5" w:uiPriority="46"/>
+    <w:lsdException w:name="List Table 2 Accent 5" w:uiPriority="47"/>
+    <w:lsdException w:name="List Table 3 Accent 5" w:uiPriority="48"/>
+    <w:lsdException w:name="List Table 4 Accent 5" w:uiPriority="49"/>
+    <w:lsdException w:name="List Table 5 Dark Accent 5" w:uiPriority="50"/>
+    <w:lsdException w:name="List Table 6 Colorful Accent 5" w:uiPriority="51"/>
+    <w:lsdException w:name="List Table 7 Colorful Accent 5" w:uiPriority="52"/>
+    <w:lsdException w:name="List Table 1 Light Accent 6" w:uiPriority="46"/>
+    <w:lsdException w:name="List Table 2 Accent 6" w:uiPriority="47"/>
+    <w:lsdException w:name="List Table 3 Accent 6" w:uiPriority="48"/>
+    <w:lsdException w:name="List Table 4 Accent 6" w:uiPriority="49"/>
+    <w:lsdException w:name="List Table 5 Dark Accent 6" w:uiPriority="50"/>
+    <w:lsdException w:name="List Table 6 Colorful Accent 6" w:uiPriority="51"/>
+    <w:lsdException w:name="List Table 7 Colorful Accent 6" w:uiPriority="52"/>
+    <w:lsdException w:name="Mention" w:semiHidden="1" w:unhideWhenUsed="1"/>
+    <w:lsdException w:name="Smart Hyperlink" w:semiHidden="1" w:unhideWhenUsed="1"/>
+    <w:lsdException w:name="Hashtag" w:semiHidden="1" w:unhideWhenUsed="1"/>
+    <w:lsdException w:name="Unresolved Mention" w:semiHidden="1" w:unhideWhenUsed="1"/>
+    <w:lsdException w:name="Smart Link" w:semiHidden="1" w:unhideWhenUsed="1"/>
   </w:latentStyles>
   <w:style w:type="paragraph" w:default="1" w:styleId="Standard">
     <w:name w:val="Normal"/>
@@ -15089,21 +15237,10 @@
 </file>
 
 <file path=customXml/item1.xml><?xml version="1.0" encoding="utf-8"?>
-<p:properties xmlns:p="http://schemas.microsoft.com/office/2006/metadata/properties" xmlns:xsi="http://www.w3.org/2001/XMLSchema-instance" xmlns:pc="http://schemas.microsoft.com/office/infopath/2007/PartnerControls">
-  <documentManagement/>
-</p:properties>
+<b:Sources xmlns:b="http://schemas.openxmlformats.org/officeDocument/2006/bibliography" xmlns="http://schemas.openxmlformats.org/officeDocument/2006/bibliography" SelectedStyle="\APA.XSL" StyleName="APA"/>
 </file>
 
 <file path=customXml/item2.xml><?xml version="1.0" encoding="utf-8"?>
-<?mso-contentType ?>
-<FormTemplates xmlns="http://schemas.microsoft.com/sharepoint/v3/contenttype/forms">
-  <Display>DocumentLibraryForm</Display>
-  <Edit>DocumentLibraryForm</Edit>
-  <New>DocumentLibraryForm</New>
-</FormTemplates>
-</file>
-
-<file path=customXml/item3.xml><?xml version="1.0" encoding="utf-8"?>
 <ct:contentTypeSchema xmlns:ct="http://schemas.microsoft.com/office/2006/metadata/contentType" xmlns:ma="http://schemas.microsoft.com/office/2006/metadata/properties/metaAttributes" ct:_="" ma:_="" ma:contentTypeName="Dokument" ma:contentTypeID="0x0101000A02AC6D9EF9CA44BE2D7FE53E0F875C" ma:contentTypeVersion="5" ma:contentTypeDescription="Ein neues Dokument erstellen." ma:contentTypeScope="" ma:versionID="99345774cbd666a0f59d982ec9f8c2aa">
   <xsd:schema xmlns:xsd="http://www.w3.org/2001/XMLSchema" xmlns:xs="http://www.w3.org/2001/XMLSchema" xmlns:p="http://schemas.microsoft.com/office/2006/metadata/properties" xmlns:ns2="aecc70ee-2d6e-4d6b-a98f-0dfc4d2572dc" targetNamespace="http://schemas.microsoft.com/office/2006/metadata/properties" ma:root="true" ma:fieldsID="842a652bbcdd54079cf274e1cf569c4b" ns2:_="">
     <xsd:import namespace="aecc70ee-2d6e-4d6b-a98f-0dfc4d2572dc"/>
@@ -15255,35 +15392,30 @@
 </ct:contentTypeSchema>
 </file>
 
+<file path=customXml/item3.xml><?xml version="1.0" encoding="utf-8"?>
+<?mso-contentType ?>
+<FormTemplates xmlns="http://schemas.microsoft.com/sharepoint/v3/contenttype/forms">
+  <Display>DocumentLibraryForm</Display>
+  <Edit>DocumentLibraryForm</Edit>
+  <New>DocumentLibraryForm</New>
+</FormTemplates>
+</file>
+
 <file path=customXml/item4.xml><?xml version="1.0" encoding="utf-8"?>
-<b:Sources xmlns:b="http://schemas.openxmlformats.org/officeDocument/2006/bibliography" xmlns="http://schemas.openxmlformats.org/officeDocument/2006/bibliography" SelectedStyle="\APA.XSL" StyleName="APA"/>
+<p:properties xmlns:p="http://schemas.microsoft.com/office/2006/metadata/properties" xmlns:xsi="http://www.w3.org/2001/XMLSchema-instance" xmlns:pc="http://schemas.microsoft.com/office/infopath/2007/PartnerControls">
+  <documentManagement/>
+</p:properties>
 </file>
 
 <file path=customXml/itemProps1.xml><?xml version="1.0" encoding="utf-8"?>
-<ds:datastoreItem xmlns:ds="http://schemas.openxmlformats.org/officeDocument/2006/customXml" ds:itemID="{2C7CC328-1192-4FD3-BF9A-A6F944CECDAD}">
+<ds:datastoreItem xmlns:ds="http://schemas.openxmlformats.org/officeDocument/2006/customXml" ds:itemID="{803C3CA1-1A58-4508-81B7-998BFF976826}">
   <ds:schemaRefs>
-    <ds:schemaRef ds:uri="http://purl.org/dc/dcmitype/"/>
-    <ds:schemaRef ds:uri="http://schemas.microsoft.com/office/2006/documentManagement/types"/>
-    <ds:schemaRef ds:uri="http://purl.org/dc/terms/"/>
-    <ds:schemaRef ds:uri="http://schemas.microsoft.com/office/infopath/2007/PartnerControls"/>
-    <ds:schemaRef ds:uri="aecc70ee-2d6e-4d6b-a98f-0dfc4d2572dc"/>
-    <ds:schemaRef ds:uri="http://www.w3.org/XML/1998/namespace"/>
-    <ds:schemaRef ds:uri="http://schemas.openxmlformats.org/package/2006/metadata/core-properties"/>
-    <ds:schemaRef ds:uri="http://schemas.microsoft.com/office/2006/metadata/properties"/>
-    <ds:schemaRef ds:uri="http://purl.org/dc/elements/1.1/"/>
+    <ds:schemaRef ds:uri="http://schemas.openxmlformats.org/officeDocument/2006/bibliography"/>
   </ds:schemaRefs>
 </ds:datastoreItem>
 </file>
 
 <file path=customXml/itemProps2.xml><?xml version="1.0" encoding="utf-8"?>
-<ds:datastoreItem xmlns:ds="http://schemas.openxmlformats.org/officeDocument/2006/customXml" ds:itemID="{FC79DCCB-7101-4BA0-9503-DABF1EFA22DA}">
-  <ds:schemaRefs>
-    <ds:schemaRef ds:uri="http://schemas.microsoft.com/sharepoint/v3/contenttype/forms"/>
-  </ds:schemaRefs>
-</ds:datastoreItem>
-</file>
-
-<file path=customXml/itemProps3.xml><?xml version="1.0" encoding="utf-8"?>
 <ds:datastoreItem xmlns:ds="http://schemas.openxmlformats.org/officeDocument/2006/customXml" ds:itemID="{D7E5E505-4BB9-495F-8274-4B122E68DF54}">
   <ds:schemaRefs>
     <ds:schemaRef ds:uri="http://schemas.microsoft.com/office/2006/metadata/contentType"/>
@@ -15301,10 +15433,19 @@
 </ds:datastoreItem>
 </file>
 
+<file path=customXml/itemProps3.xml><?xml version="1.0" encoding="utf-8"?>
+<ds:datastoreItem xmlns:ds="http://schemas.openxmlformats.org/officeDocument/2006/customXml" ds:itemID="{FC79DCCB-7101-4BA0-9503-DABF1EFA22DA}">
+  <ds:schemaRefs>
+    <ds:schemaRef ds:uri="http://schemas.microsoft.com/sharepoint/v3/contenttype/forms"/>
+  </ds:schemaRefs>
+</ds:datastoreItem>
+</file>
+
 <file path=customXml/itemProps4.xml><?xml version="1.0" encoding="utf-8"?>
-<ds:datastoreItem xmlns:ds="http://schemas.openxmlformats.org/officeDocument/2006/customXml" ds:itemID="{803C3CA1-1A58-4508-81B7-998BFF976826}">
+<ds:datastoreItem xmlns:ds="http://schemas.openxmlformats.org/officeDocument/2006/customXml" ds:itemID="{2C7CC328-1192-4FD3-BF9A-A6F944CECDAD}">
   <ds:schemaRefs>
-    <ds:schemaRef ds:uri="http://schemas.openxmlformats.org/officeDocument/2006/bibliography"/>
+    <ds:schemaRef ds:uri="http://schemas.microsoft.com/office/2006/metadata/properties"/>
+    <ds:schemaRef ds:uri="http://schemas.microsoft.com/office/infopath/2007/PartnerControls"/>
   </ds:schemaRefs>
 </ds:datastoreItem>
 </file>
</xml_diff>

<commit_message>
added "R Dose correction factor" description
</commit_message>
<xml_diff>
--- a/obsDataPK_OSP_DISL.docx
+++ b/obsDataPK_OSP_DISL.docx
@@ -258,7 +258,21 @@
               <w:rPr>
                 <w:lang w:val="en-US"/>
               </w:rPr>
-              <w:t xml:space="preserve"> for this data. This identifier should be used in all other subsheets.</w:t>
+              <w:t xml:space="preserve"> for this data. This identifier should be used in all other </w:t>
+            </w:r>
+            <w:proofErr w:type="spellStart"/>
+            <w:r>
+              <w:rPr>
+                <w:lang w:val="en-US"/>
+              </w:rPr>
+              <w:t>subsheets</w:t>
+            </w:r>
+            <w:proofErr w:type="spellEnd"/>
+            <w:r>
+              <w:rPr>
+                <w:lang w:val="en-US"/>
+              </w:rPr>
+              <w:t>.</w:t>
             </w:r>
           </w:p>
         </w:tc>
@@ -308,7 +322,21 @@
               <w:rPr>
                 <w:lang w:val="en-US"/>
               </w:rPr>
-              <w:t>String. &lt;First author&gt; plus &lt;year&gt;, e.g. Lamberg 1998.</w:t>
+              <w:t xml:space="preserve">String. &lt;First author&gt; plus &lt;year&gt;, e.g. </w:t>
+            </w:r>
+            <w:proofErr w:type="spellStart"/>
+            <w:r>
+              <w:rPr>
+                <w:lang w:val="en-US"/>
+              </w:rPr>
+              <w:t>Lamberg</w:t>
+            </w:r>
+            <w:proofErr w:type="spellEnd"/>
+            <w:r>
+              <w:rPr>
+                <w:lang w:val="en-US"/>
+              </w:rPr>
+              <w:t xml:space="preserve"> 1998.</w:t>
             </w:r>
             <w:r>
               <w:rPr>
@@ -1458,7 +1486,21 @@
               <w:rPr>
                 <w:lang w:val="en-US"/>
               </w:rPr>
-              <w:t>In case of multiple administrations with a fixed interdose interval (tau), abbreviations are allowed by the triple (</w:t>
+              <w:t xml:space="preserve">In case of multiple administrations with a fixed </w:t>
+            </w:r>
+            <w:proofErr w:type="spellStart"/>
+            <w:r>
+              <w:rPr>
+                <w:lang w:val="en-US"/>
+              </w:rPr>
+              <w:t>interdose</w:t>
+            </w:r>
+            <w:proofErr w:type="spellEnd"/>
+            <w:r>
+              <w:rPr>
+                <w:lang w:val="en-US"/>
+              </w:rPr>
+              <w:t xml:space="preserve"> interval (tau), abbreviations are allowed by the triple (</w:t>
             </w:r>
             <w:r>
               <w:rPr>
@@ -1510,49 +1552,7 @@
               <w:rPr>
                 <w:lang w:val="en-US"/>
               </w:rPr>
-              <w:t>A study with the schedule 0-</w:t>
-            </w:r>
-            <w:r>
-              <w:rPr>
-                <w:lang w:val="en-US"/>
-              </w:rPr>
-              <w:t>24</w:t>
-            </w:r>
-            <w:r>
-              <w:rPr>
-                <w:lang w:val="en-US"/>
-              </w:rPr>
-              <w:t xml:space="preserve">-48-72-96 could be abbreviated with </w:t>
-            </w:r>
-            <w:r>
-              <w:rPr>
-                <w:lang w:val="en-US"/>
-              </w:rPr>
-              <w:t>“S0</w:t>
-            </w:r>
-            <w:r>
-              <w:rPr>
-                <w:lang w:val="en-US"/>
-              </w:rPr>
-              <w:t>-T</w:t>
-            </w:r>
-            <w:r>
-              <w:rPr>
-                <w:lang w:val="en-US"/>
-              </w:rPr>
-              <w:t>24</w:t>
-            </w:r>
-            <w:r>
-              <w:rPr>
-                <w:lang w:val="en-US"/>
-              </w:rPr>
-              <w:t>-R</w:t>
-            </w:r>
-            <w:r>
-              <w:rPr>
-                <w:lang w:val="en-US"/>
-              </w:rPr>
-              <w:t>5”.</w:t>
+              <w:t>A study with the schedule 0-24-48-72-96 could be abbreviated with “S0-T24-R5”.</w:t>
             </w:r>
           </w:p>
           <w:p>
@@ -1806,6 +1806,7 @@
               </w:rPr>
               <w:t xml:space="preserve"> </w:t>
             </w:r>
+            <w:proofErr w:type="spellStart"/>
             <w:r>
               <w:rPr>
                 <w:b/>
@@ -1813,6 +1814,7 @@
               </w:rPr>
               <w:t>formulation</w:t>
             </w:r>
+            <w:proofErr w:type="spellEnd"/>
           </w:p>
           <w:p>
             <w:pPr>
@@ -1837,12 +1839,21 @@
                 <w:bCs/>
               </w:rPr>
             </w:pPr>
-            <w:r>
-              <w:rPr>
-                <w:b/>
-                <w:bCs/>
-              </w:rPr>
-              <w:t>Administered form</w:t>
+            <w:proofErr w:type="spellStart"/>
+            <w:r>
+              <w:rPr>
+                <w:b/>
+                <w:bCs/>
+              </w:rPr>
+              <w:t>Administered</w:t>
+            </w:r>
+            <w:proofErr w:type="spellEnd"/>
+            <w:r>
+              <w:rPr>
+                <w:b/>
+                <w:bCs/>
+              </w:rPr>
+              <w:t xml:space="preserve"> form</w:t>
             </w:r>
           </w:p>
         </w:tc>
@@ -1878,11 +1889,19 @@
               <w:br/>
               <w:t xml:space="preserve">e.g. erythromycin stearate, erythromycin </w:t>
             </w:r>
-            <w:r>
-              <w:rPr>
-                <w:lang w:val="en-US"/>
-              </w:rPr>
-              <w:t>ethylsuccinate ester</w:t>
+            <w:proofErr w:type="spellStart"/>
+            <w:r>
+              <w:rPr>
+                <w:lang w:val="en-US"/>
+              </w:rPr>
+              <w:t>ethylsuccinate</w:t>
+            </w:r>
+            <w:proofErr w:type="spellEnd"/>
+            <w:r>
+              <w:rPr>
+                <w:lang w:val="en-US"/>
+              </w:rPr>
+              <w:t xml:space="preserve"> ester</w:t>
             </w:r>
             <w:r>
               <w:rPr>
@@ -1987,7 +2006,21 @@
                 <w:lang w:val="en-US"/>
               </w:rPr>
               <w:br/>
-              <w:t>Product names are also possible, e.g. BuSpar® Dividose® tablet</w:t>
+              <w:t xml:space="preserve">Product names are also possible, e.g. BuSpar® </w:t>
+            </w:r>
+            <w:proofErr w:type="spellStart"/>
+            <w:r>
+              <w:rPr>
+                <w:lang w:val="en-US"/>
+              </w:rPr>
+              <w:t>Dividose</w:t>
+            </w:r>
+            <w:proofErr w:type="spellEnd"/>
+            <w:r>
+              <w:rPr>
+                <w:lang w:val="en-US"/>
+              </w:rPr>
+              <w:t>® tablet</w:t>
             </w:r>
           </w:p>
         </w:tc>
@@ -2534,8 +2567,33 @@
                 <w:b/>
                 <w:bCs/>
               </w:rPr>
-              <w:t>Comment on food intake</w:t>
-            </w:r>
+              <w:t xml:space="preserve">Comment on </w:t>
+            </w:r>
+            <w:proofErr w:type="spellStart"/>
+            <w:r>
+              <w:rPr>
+                <w:b/>
+                <w:bCs/>
+              </w:rPr>
+              <w:t>food</w:t>
+            </w:r>
+            <w:proofErr w:type="spellEnd"/>
+            <w:r>
+              <w:rPr>
+                <w:b/>
+                <w:bCs/>
+              </w:rPr>
+              <w:t xml:space="preserve"> </w:t>
+            </w:r>
+            <w:proofErr w:type="spellStart"/>
+            <w:r>
+              <w:rPr>
+                <w:b/>
+                <w:bCs/>
+              </w:rPr>
+              <w:t>intake</w:t>
+            </w:r>
+            <w:proofErr w:type="spellEnd"/>
           </w:p>
         </w:tc>
         <w:tc>
@@ -2599,6 +2657,7 @@
                 <w:bCs/>
               </w:rPr>
             </w:pPr>
+            <w:proofErr w:type="spellStart"/>
             <w:r>
               <w:rPr>
                 <w:b/>
@@ -2606,6 +2665,7 @@
               </w:rPr>
               <w:t>Species</w:t>
             </w:r>
+            <w:proofErr w:type="spellEnd"/>
           </w:p>
         </w:tc>
         <w:tc>
@@ -2952,6 +3012,7 @@
                 <w:lang w:val="en-US"/>
               </w:rPr>
             </w:pPr>
+            <w:proofErr w:type="spellStart"/>
             <w:r>
               <w:rPr>
                 <w:b/>
@@ -2960,6 +3021,7 @@
               </w:rPr>
               <w:t>AvgUnit</w:t>
             </w:r>
+            <w:proofErr w:type="spellEnd"/>
           </w:p>
         </w:tc>
         <w:tc>
@@ -3084,6 +3146,7 @@
                 <w:lang w:val="en-US"/>
               </w:rPr>
             </w:pPr>
+            <w:proofErr w:type="spellStart"/>
             <w:r>
               <w:rPr>
                 <w:rFonts w:ascii="Arial" w:hAnsi="Arial" w:cs="Arial"/>
@@ -3095,6 +3158,7 @@
               </w:rPr>
               <w:t>AvgType</w:t>
             </w:r>
+            <w:proofErr w:type="spellEnd"/>
           </w:p>
         </w:tc>
         <w:tc>
@@ -3136,7 +3200,55 @@
                 <w:szCs w:val="20"/>
                 <w:lang w:val="en-US" w:eastAsia="de-DE"/>
               </w:rPr>
-              <w:t>, e.g. “Arith. mean”, “Geom. mean”,  “Median”, etc. (in case of aggregated data) or “Individual” (in case of individual data)</w:t>
+              <w:t>, e.g. “</w:t>
+            </w:r>
+            <w:proofErr w:type="spellStart"/>
+            <w:r>
+              <w:rPr>
+                <w:rFonts w:ascii="Arial" w:eastAsia="Times New Roman" w:hAnsi="Arial" w:cs="Arial"/>
+                <w:bCs/>
+                <w:color w:val="000000"/>
+                <w:sz w:val="20"/>
+                <w:szCs w:val="20"/>
+                <w:lang w:val="en-US" w:eastAsia="de-DE"/>
+              </w:rPr>
+              <w:t>Arith</w:t>
+            </w:r>
+            <w:proofErr w:type="spellEnd"/>
+            <w:r>
+              <w:rPr>
+                <w:rFonts w:ascii="Arial" w:eastAsia="Times New Roman" w:hAnsi="Arial" w:cs="Arial"/>
+                <w:bCs/>
+                <w:color w:val="000000"/>
+                <w:sz w:val="20"/>
+                <w:szCs w:val="20"/>
+                <w:lang w:val="en-US" w:eastAsia="de-DE"/>
+              </w:rPr>
+              <w:t>. mean”, “Geom. mean</w:t>
+            </w:r>
+            <w:proofErr w:type="gramStart"/>
+            <w:r>
+              <w:rPr>
+                <w:rFonts w:ascii="Arial" w:eastAsia="Times New Roman" w:hAnsi="Arial" w:cs="Arial"/>
+                <w:bCs/>
+                <w:color w:val="000000"/>
+                <w:sz w:val="20"/>
+                <w:szCs w:val="20"/>
+                <w:lang w:val="en-US" w:eastAsia="de-DE"/>
+              </w:rPr>
+              <w:t>”,  “</w:t>
+            </w:r>
+            <w:proofErr w:type="gramEnd"/>
+            <w:r>
+              <w:rPr>
+                <w:rFonts w:ascii="Arial" w:eastAsia="Times New Roman" w:hAnsi="Arial" w:cs="Arial"/>
+                <w:bCs/>
+                <w:color w:val="000000"/>
+                <w:sz w:val="20"/>
+                <w:szCs w:val="20"/>
+                <w:lang w:val="en-US" w:eastAsia="de-DE"/>
+              </w:rPr>
+              <w:t>Median”, etc. (in case of aggregated data) or “Individual” (in case of individual data)</w:t>
             </w:r>
           </w:p>
         </w:tc>
@@ -3239,6 +3351,7 @@
                 <w:lang w:val="en-US"/>
               </w:rPr>
             </w:pPr>
+            <w:proofErr w:type="spellStart"/>
             <w:r>
               <w:rPr>
                 <w:rFonts w:ascii="Arial" w:hAnsi="Arial" w:cs="Arial"/>
@@ -3250,6 +3363,7 @@
               </w:rPr>
               <w:t>VarUnit</w:t>
             </w:r>
+            <w:proofErr w:type="spellEnd"/>
           </w:p>
         </w:tc>
         <w:tc>
@@ -3353,6 +3467,7 @@
                 <w:szCs w:val="20"/>
               </w:rPr>
             </w:pPr>
+            <w:proofErr w:type="spellStart"/>
             <w:r>
               <w:rPr>
                 <w:rFonts w:ascii="Arial" w:hAnsi="Arial" w:cs="Arial"/>
@@ -3364,6 +3479,7 @@
               </w:rPr>
               <w:t>VarType</w:t>
             </w:r>
+            <w:proofErr w:type="spellEnd"/>
           </w:p>
         </w:tc>
         <w:tc>
@@ -3426,18 +3542,66 @@
                 <w:szCs w:val="20"/>
                 <w:lang w:val="en-US" w:eastAsia="de-DE"/>
               </w:rPr>
-              <w:t>, e.g. “Arith. SD”, “Geom. SD”, “Ar</w:t>
-            </w:r>
-            <w:r>
-              <w:rPr>
-                <w:rFonts w:ascii="Arial" w:eastAsia="Times New Roman" w:hAnsi="Arial" w:cs="Arial"/>
-                <w:bCs/>
-                <w:color w:val="000000"/>
-                <w:sz w:val="20"/>
-                <w:szCs w:val="20"/>
-                <w:lang w:val="en-US" w:eastAsia="de-DE"/>
-              </w:rPr>
-              <w:t>ith. CV”, “Geom. CV”, “Range”</w:t>
+              <w:t>, e.g. “</w:t>
+            </w:r>
+            <w:proofErr w:type="spellStart"/>
+            <w:r>
+              <w:rPr>
+                <w:rFonts w:ascii="Arial" w:eastAsia="Times New Roman" w:hAnsi="Arial" w:cs="Arial"/>
+                <w:bCs/>
+                <w:color w:val="000000"/>
+                <w:sz w:val="20"/>
+                <w:szCs w:val="20"/>
+                <w:lang w:val="en-US" w:eastAsia="de-DE"/>
+              </w:rPr>
+              <w:t>Arith</w:t>
+            </w:r>
+            <w:proofErr w:type="spellEnd"/>
+            <w:r>
+              <w:rPr>
+                <w:rFonts w:ascii="Arial" w:eastAsia="Times New Roman" w:hAnsi="Arial" w:cs="Arial"/>
+                <w:bCs/>
+                <w:color w:val="000000"/>
+                <w:sz w:val="20"/>
+                <w:szCs w:val="20"/>
+                <w:lang w:val="en-US" w:eastAsia="de-DE"/>
+              </w:rPr>
+              <w:t>. SD”, “Geom. SD”, “</w:t>
+            </w:r>
+            <w:proofErr w:type="spellStart"/>
+            <w:r>
+              <w:rPr>
+                <w:rFonts w:ascii="Arial" w:eastAsia="Times New Roman" w:hAnsi="Arial" w:cs="Arial"/>
+                <w:bCs/>
+                <w:color w:val="000000"/>
+                <w:sz w:val="20"/>
+                <w:szCs w:val="20"/>
+                <w:lang w:val="en-US" w:eastAsia="de-DE"/>
+              </w:rPr>
+              <w:t>Ar</w:t>
+            </w:r>
+            <w:r>
+              <w:rPr>
+                <w:rFonts w:ascii="Arial" w:eastAsia="Times New Roman" w:hAnsi="Arial" w:cs="Arial"/>
+                <w:bCs/>
+                <w:color w:val="000000"/>
+                <w:sz w:val="20"/>
+                <w:szCs w:val="20"/>
+                <w:lang w:val="en-US" w:eastAsia="de-DE"/>
+              </w:rPr>
+              <w:t>ith</w:t>
+            </w:r>
+            <w:proofErr w:type="spellEnd"/>
+            <w:r>
+              <w:rPr>
+                <w:rFonts w:ascii="Arial" w:eastAsia="Times New Roman" w:hAnsi="Arial" w:cs="Arial"/>
+                <w:bCs/>
+                <w:color w:val="000000"/>
+                <w:sz w:val="20"/>
+                <w:szCs w:val="20"/>
+                <w:lang w:val="en-US" w:eastAsia="de-DE"/>
+              </w:rPr>
+              <w:t>. CV”, “Geom. CV”, “Range”</w:t>
             </w:r>
             <w:r>
               <w:rPr>
@@ -3748,6 +3912,7 @@
                 <w:lang w:val="en-US"/>
               </w:rPr>
             </w:pPr>
+            <w:proofErr w:type="spellStart"/>
             <w:r>
               <w:rPr>
                 <w:b/>
@@ -3756,6 +3921,7 @@
               </w:rPr>
               <w:t>AvgUnit</w:t>
             </w:r>
+            <w:proofErr w:type="spellEnd"/>
           </w:p>
         </w:tc>
         <w:tc>
@@ -3849,6 +4015,7 @@
                 <w:lang w:val="en-US"/>
               </w:rPr>
             </w:pPr>
+            <w:proofErr w:type="spellStart"/>
             <w:r>
               <w:rPr>
                 <w:rFonts w:ascii="Arial" w:hAnsi="Arial" w:cs="Arial"/>
@@ -3861,6 +4028,7 @@
               </w:rPr>
               <w:t>AvgType</w:t>
             </w:r>
+            <w:proofErr w:type="spellEnd"/>
           </w:p>
         </w:tc>
         <w:tc>
@@ -3902,7 +4070,55 @@
                 <w:szCs w:val="20"/>
                 <w:lang w:val="en-US" w:eastAsia="de-DE"/>
               </w:rPr>
-              <w:t xml:space="preserve">, e.g. “Arith. mean”, “Geom. mean”,  “Median”, etc. (in case of </w:t>
+              <w:t>, e.g. “</w:t>
+            </w:r>
+            <w:proofErr w:type="spellStart"/>
+            <w:r>
+              <w:rPr>
+                <w:rFonts w:ascii="Arial" w:eastAsia="Times New Roman" w:hAnsi="Arial" w:cs="Arial"/>
+                <w:bCs/>
+                <w:color w:val="000000"/>
+                <w:sz w:val="20"/>
+                <w:szCs w:val="20"/>
+                <w:lang w:val="en-US" w:eastAsia="de-DE"/>
+              </w:rPr>
+              <w:t>Arith</w:t>
+            </w:r>
+            <w:proofErr w:type="spellEnd"/>
+            <w:r>
+              <w:rPr>
+                <w:rFonts w:ascii="Arial" w:eastAsia="Times New Roman" w:hAnsi="Arial" w:cs="Arial"/>
+                <w:bCs/>
+                <w:color w:val="000000"/>
+                <w:sz w:val="20"/>
+                <w:szCs w:val="20"/>
+                <w:lang w:val="en-US" w:eastAsia="de-DE"/>
+              </w:rPr>
+              <w:t>. mean”, “Geom. mean</w:t>
+            </w:r>
+            <w:proofErr w:type="gramStart"/>
+            <w:r>
+              <w:rPr>
+                <w:rFonts w:ascii="Arial" w:eastAsia="Times New Roman" w:hAnsi="Arial" w:cs="Arial"/>
+                <w:bCs/>
+                <w:color w:val="000000"/>
+                <w:sz w:val="20"/>
+                <w:szCs w:val="20"/>
+                <w:lang w:val="en-US" w:eastAsia="de-DE"/>
+              </w:rPr>
+              <w:t>”,  “</w:t>
+            </w:r>
+            <w:proofErr w:type="gramEnd"/>
+            <w:r>
+              <w:rPr>
+                <w:rFonts w:ascii="Arial" w:eastAsia="Times New Roman" w:hAnsi="Arial" w:cs="Arial"/>
+                <w:bCs/>
+                <w:color w:val="000000"/>
+                <w:sz w:val="20"/>
+                <w:szCs w:val="20"/>
+                <w:lang w:val="en-US" w:eastAsia="de-DE"/>
+              </w:rPr>
+              <w:t xml:space="preserve">Median”, etc. (in case of </w:t>
             </w:r>
             <w:r>
               <w:rPr>
@@ -4021,6 +4237,7 @@
                 <w:lang w:val="en-US"/>
               </w:rPr>
             </w:pPr>
+            <w:proofErr w:type="spellStart"/>
             <w:r>
               <w:rPr>
                 <w:rFonts w:ascii="Arial" w:hAnsi="Arial" w:cs="Arial"/>
@@ -4032,6 +4249,7 @@
               </w:rPr>
               <w:t>VarUnit</w:t>
             </w:r>
+            <w:proofErr w:type="spellEnd"/>
           </w:p>
         </w:tc>
         <w:tc>
@@ -4125,6 +4343,7 @@
                 <w:szCs w:val="20"/>
               </w:rPr>
             </w:pPr>
+            <w:proofErr w:type="spellStart"/>
             <w:r>
               <w:rPr>
                 <w:rFonts w:ascii="Arial" w:hAnsi="Arial" w:cs="Arial"/>
@@ -4136,6 +4355,7 @@
               </w:rPr>
               <w:t>VarType</w:t>
             </w:r>
+            <w:proofErr w:type="spellEnd"/>
           </w:p>
         </w:tc>
         <w:tc>
@@ -4198,18 +4418,66 @@
                 <w:szCs w:val="20"/>
                 <w:lang w:val="en-US" w:eastAsia="de-DE"/>
               </w:rPr>
-              <w:t>, e.g. “Arith. SD”, “Geom. SD”, “Ar</w:t>
-            </w:r>
-            <w:r>
-              <w:rPr>
-                <w:rFonts w:ascii="Arial" w:eastAsia="Times New Roman" w:hAnsi="Arial" w:cs="Arial"/>
-                <w:bCs/>
-                <w:color w:val="000000"/>
-                <w:sz w:val="20"/>
-                <w:szCs w:val="20"/>
-                <w:lang w:val="en-US" w:eastAsia="de-DE"/>
-              </w:rPr>
-              <w:t>ith. CV”, “Geom. CV”, “Range”</w:t>
+              <w:t>, e.g. “</w:t>
+            </w:r>
+            <w:proofErr w:type="spellStart"/>
+            <w:r>
+              <w:rPr>
+                <w:rFonts w:ascii="Arial" w:eastAsia="Times New Roman" w:hAnsi="Arial" w:cs="Arial"/>
+                <w:bCs/>
+                <w:color w:val="000000"/>
+                <w:sz w:val="20"/>
+                <w:szCs w:val="20"/>
+                <w:lang w:val="en-US" w:eastAsia="de-DE"/>
+              </w:rPr>
+              <w:t>Arith</w:t>
+            </w:r>
+            <w:proofErr w:type="spellEnd"/>
+            <w:r>
+              <w:rPr>
+                <w:rFonts w:ascii="Arial" w:eastAsia="Times New Roman" w:hAnsi="Arial" w:cs="Arial"/>
+                <w:bCs/>
+                <w:color w:val="000000"/>
+                <w:sz w:val="20"/>
+                <w:szCs w:val="20"/>
+                <w:lang w:val="en-US" w:eastAsia="de-DE"/>
+              </w:rPr>
+              <w:t>. SD”, “Geom. SD”, “</w:t>
+            </w:r>
+            <w:proofErr w:type="spellStart"/>
+            <w:r>
+              <w:rPr>
+                <w:rFonts w:ascii="Arial" w:eastAsia="Times New Roman" w:hAnsi="Arial" w:cs="Arial"/>
+                <w:bCs/>
+                <w:color w:val="000000"/>
+                <w:sz w:val="20"/>
+                <w:szCs w:val="20"/>
+                <w:lang w:val="en-US" w:eastAsia="de-DE"/>
+              </w:rPr>
+              <w:t>Ar</w:t>
+            </w:r>
+            <w:r>
+              <w:rPr>
+                <w:rFonts w:ascii="Arial" w:eastAsia="Times New Roman" w:hAnsi="Arial" w:cs="Arial"/>
+                <w:bCs/>
+                <w:color w:val="000000"/>
+                <w:sz w:val="20"/>
+                <w:szCs w:val="20"/>
+                <w:lang w:val="en-US" w:eastAsia="de-DE"/>
+              </w:rPr>
+              <w:t>ith</w:t>
+            </w:r>
+            <w:proofErr w:type="spellEnd"/>
+            <w:r>
+              <w:rPr>
+                <w:rFonts w:ascii="Arial" w:eastAsia="Times New Roman" w:hAnsi="Arial" w:cs="Arial"/>
+                <w:bCs/>
+                <w:color w:val="000000"/>
+                <w:sz w:val="20"/>
+                <w:szCs w:val="20"/>
+                <w:lang w:val="en-US" w:eastAsia="de-DE"/>
+              </w:rPr>
+              <w:t>. CV”, “Geom. CV”, “Range”</w:t>
             </w:r>
             <w:r>
               <w:rPr>
@@ -4520,6 +4788,7 @@
                 <w:bCs/>
               </w:rPr>
             </w:pPr>
+            <w:proofErr w:type="spellStart"/>
             <w:r>
               <w:rPr>
                 <w:b/>
@@ -4528,6 +4797,7 @@
               </w:rPr>
               <w:t>AvgUnit</w:t>
             </w:r>
+            <w:proofErr w:type="spellEnd"/>
           </w:p>
         </w:tc>
         <w:tc>
@@ -4652,6 +4922,7 @@
                 <w:bCs/>
               </w:rPr>
             </w:pPr>
+            <w:proofErr w:type="spellStart"/>
             <w:r>
               <w:rPr>
                 <w:rFonts w:ascii="Arial" w:hAnsi="Arial" w:cs="Arial"/>
@@ -4663,6 +4934,7 @@
               </w:rPr>
               <w:t>AvgType</w:t>
             </w:r>
+            <w:proofErr w:type="spellEnd"/>
           </w:p>
         </w:tc>
         <w:tc>
@@ -4704,7 +4976,55 @@
                 <w:szCs w:val="20"/>
                 <w:lang w:val="en-US" w:eastAsia="de-DE"/>
               </w:rPr>
-              <w:t>, e.g. “Arith. mean”, “Geom. mean”,  “Median”, etc. (in case of aggregated data) or “Individual” (in case of individual data)</w:t>
+              <w:t>, e.g. “</w:t>
+            </w:r>
+            <w:proofErr w:type="spellStart"/>
+            <w:r>
+              <w:rPr>
+                <w:rFonts w:ascii="Arial" w:eastAsia="Times New Roman" w:hAnsi="Arial" w:cs="Arial"/>
+                <w:bCs/>
+                <w:color w:val="000000"/>
+                <w:sz w:val="20"/>
+                <w:szCs w:val="20"/>
+                <w:lang w:val="en-US" w:eastAsia="de-DE"/>
+              </w:rPr>
+              <w:t>Arith</w:t>
+            </w:r>
+            <w:proofErr w:type="spellEnd"/>
+            <w:r>
+              <w:rPr>
+                <w:rFonts w:ascii="Arial" w:eastAsia="Times New Roman" w:hAnsi="Arial" w:cs="Arial"/>
+                <w:bCs/>
+                <w:color w:val="000000"/>
+                <w:sz w:val="20"/>
+                <w:szCs w:val="20"/>
+                <w:lang w:val="en-US" w:eastAsia="de-DE"/>
+              </w:rPr>
+              <w:t>. mean”, “Geom. mean</w:t>
+            </w:r>
+            <w:proofErr w:type="gramStart"/>
+            <w:r>
+              <w:rPr>
+                <w:rFonts w:ascii="Arial" w:eastAsia="Times New Roman" w:hAnsi="Arial" w:cs="Arial"/>
+                <w:bCs/>
+                <w:color w:val="000000"/>
+                <w:sz w:val="20"/>
+                <w:szCs w:val="20"/>
+                <w:lang w:val="en-US" w:eastAsia="de-DE"/>
+              </w:rPr>
+              <w:t>”,  “</w:t>
+            </w:r>
+            <w:proofErr w:type="gramEnd"/>
+            <w:r>
+              <w:rPr>
+                <w:rFonts w:ascii="Arial" w:eastAsia="Times New Roman" w:hAnsi="Arial" w:cs="Arial"/>
+                <w:bCs/>
+                <w:color w:val="000000"/>
+                <w:sz w:val="20"/>
+                <w:szCs w:val="20"/>
+                <w:lang w:val="en-US" w:eastAsia="de-DE"/>
+              </w:rPr>
+              <w:t>Median”, etc. (in case of aggregated data) or “Individual” (in case of individual data)</w:t>
             </w:r>
           </w:p>
         </w:tc>
@@ -4808,6 +5128,7 @@
                 <w:lang w:val="en-US"/>
               </w:rPr>
             </w:pPr>
+            <w:proofErr w:type="spellStart"/>
             <w:r>
               <w:rPr>
                 <w:rFonts w:ascii="Arial" w:hAnsi="Arial" w:cs="Arial"/>
@@ -4819,6 +5140,7 @@
               </w:rPr>
               <w:t>VarUnit</w:t>
             </w:r>
+            <w:proofErr w:type="spellEnd"/>
           </w:p>
         </w:tc>
         <w:tc>
@@ -4923,6 +5245,7 @@
                 <w:lang w:val="en-US"/>
               </w:rPr>
             </w:pPr>
+            <w:proofErr w:type="spellStart"/>
             <w:r>
               <w:rPr>
                 <w:rFonts w:ascii="Arial" w:hAnsi="Arial" w:cs="Arial"/>
@@ -4934,6 +5257,7 @@
               </w:rPr>
               <w:t>VarType</w:t>
             </w:r>
+            <w:proofErr w:type="spellEnd"/>
           </w:p>
         </w:tc>
         <w:tc>
@@ -4996,18 +5320,66 @@
                 <w:szCs w:val="20"/>
                 <w:lang w:val="en-US" w:eastAsia="de-DE"/>
               </w:rPr>
-              <w:t>, e.g. “Arith. SD”, “Geom. SD”, “Ar</w:t>
-            </w:r>
-            <w:r>
-              <w:rPr>
-                <w:rFonts w:ascii="Arial" w:eastAsia="Times New Roman" w:hAnsi="Arial" w:cs="Arial"/>
-                <w:bCs/>
-                <w:color w:val="000000"/>
-                <w:sz w:val="20"/>
-                <w:szCs w:val="20"/>
-                <w:lang w:val="en-US" w:eastAsia="de-DE"/>
-              </w:rPr>
-              <w:t>ith. CV”, “Geom. CV”, “Range”</w:t>
+              <w:t>, e.g. “</w:t>
+            </w:r>
+            <w:proofErr w:type="spellStart"/>
+            <w:r>
+              <w:rPr>
+                <w:rFonts w:ascii="Arial" w:eastAsia="Times New Roman" w:hAnsi="Arial" w:cs="Arial"/>
+                <w:bCs/>
+                <w:color w:val="000000"/>
+                <w:sz w:val="20"/>
+                <w:szCs w:val="20"/>
+                <w:lang w:val="en-US" w:eastAsia="de-DE"/>
+              </w:rPr>
+              <w:t>Arith</w:t>
+            </w:r>
+            <w:proofErr w:type="spellEnd"/>
+            <w:r>
+              <w:rPr>
+                <w:rFonts w:ascii="Arial" w:eastAsia="Times New Roman" w:hAnsi="Arial" w:cs="Arial"/>
+                <w:bCs/>
+                <w:color w:val="000000"/>
+                <w:sz w:val="20"/>
+                <w:szCs w:val="20"/>
+                <w:lang w:val="en-US" w:eastAsia="de-DE"/>
+              </w:rPr>
+              <w:t>. SD”, “Geom. SD”, “</w:t>
+            </w:r>
+            <w:proofErr w:type="spellStart"/>
+            <w:r>
+              <w:rPr>
+                <w:rFonts w:ascii="Arial" w:eastAsia="Times New Roman" w:hAnsi="Arial" w:cs="Arial"/>
+                <w:bCs/>
+                <w:color w:val="000000"/>
+                <w:sz w:val="20"/>
+                <w:szCs w:val="20"/>
+                <w:lang w:val="en-US" w:eastAsia="de-DE"/>
+              </w:rPr>
+              <w:t>Ar</w:t>
+            </w:r>
+            <w:r>
+              <w:rPr>
+                <w:rFonts w:ascii="Arial" w:eastAsia="Times New Roman" w:hAnsi="Arial" w:cs="Arial"/>
+                <w:bCs/>
+                <w:color w:val="000000"/>
+                <w:sz w:val="20"/>
+                <w:szCs w:val="20"/>
+                <w:lang w:val="en-US" w:eastAsia="de-DE"/>
+              </w:rPr>
+              <w:t>ith</w:t>
+            </w:r>
+            <w:proofErr w:type="spellEnd"/>
+            <w:r>
+              <w:rPr>
+                <w:rFonts w:ascii="Arial" w:eastAsia="Times New Roman" w:hAnsi="Arial" w:cs="Arial"/>
+                <w:bCs/>
+                <w:color w:val="000000"/>
+                <w:sz w:val="20"/>
+                <w:szCs w:val="20"/>
+                <w:lang w:val="en-US" w:eastAsia="de-DE"/>
+              </w:rPr>
+              <w:t>. CV”, “Geom. CV”, “Range”</w:t>
             </w:r>
             <w:r>
               <w:rPr>
@@ -5312,6 +5684,7 @@
                 <w:bCs/>
               </w:rPr>
             </w:pPr>
+            <w:proofErr w:type="spellStart"/>
             <w:r>
               <w:rPr>
                 <w:b/>
@@ -5320,6 +5693,7 @@
               </w:rPr>
               <w:t>AvgUnit</w:t>
             </w:r>
+            <w:proofErr w:type="spellEnd"/>
           </w:p>
         </w:tc>
         <w:tc>
@@ -5422,6 +5796,7 @@
                 <w:bCs/>
               </w:rPr>
             </w:pPr>
+            <w:proofErr w:type="spellStart"/>
             <w:r>
               <w:rPr>
                 <w:rFonts w:ascii="Arial" w:hAnsi="Arial" w:cs="Arial"/>
@@ -5433,6 +5808,7 @@
               </w:rPr>
               <w:t>AvgType</w:t>
             </w:r>
+            <w:proofErr w:type="spellEnd"/>
           </w:p>
         </w:tc>
         <w:tc>
@@ -5474,7 +5850,55 @@
                 <w:szCs w:val="20"/>
                 <w:lang w:val="en-US" w:eastAsia="de-DE"/>
               </w:rPr>
-              <w:t>, e.g. “Arith. mean”, “Geom. mean”,  “Median”, etc. (in case of aggregated data) or “Individual” (in case of individual data)</w:t>
+              <w:t>, e.g. “</w:t>
+            </w:r>
+            <w:proofErr w:type="spellStart"/>
+            <w:r>
+              <w:rPr>
+                <w:rFonts w:ascii="Arial" w:eastAsia="Times New Roman" w:hAnsi="Arial" w:cs="Arial"/>
+                <w:bCs/>
+                <w:color w:val="000000"/>
+                <w:sz w:val="20"/>
+                <w:szCs w:val="20"/>
+                <w:lang w:val="en-US" w:eastAsia="de-DE"/>
+              </w:rPr>
+              <w:t>Arith</w:t>
+            </w:r>
+            <w:proofErr w:type="spellEnd"/>
+            <w:r>
+              <w:rPr>
+                <w:rFonts w:ascii="Arial" w:eastAsia="Times New Roman" w:hAnsi="Arial" w:cs="Arial"/>
+                <w:bCs/>
+                <w:color w:val="000000"/>
+                <w:sz w:val="20"/>
+                <w:szCs w:val="20"/>
+                <w:lang w:val="en-US" w:eastAsia="de-DE"/>
+              </w:rPr>
+              <w:t>. mean”, “Geom. mean</w:t>
+            </w:r>
+            <w:proofErr w:type="gramStart"/>
+            <w:r>
+              <w:rPr>
+                <w:rFonts w:ascii="Arial" w:eastAsia="Times New Roman" w:hAnsi="Arial" w:cs="Arial"/>
+                <w:bCs/>
+                <w:color w:val="000000"/>
+                <w:sz w:val="20"/>
+                <w:szCs w:val="20"/>
+                <w:lang w:val="en-US" w:eastAsia="de-DE"/>
+              </w:rPr>
+              <w:t>”,  “</w:t>
+            </w:r>
+            <w:proofErr w:type="gramEnd"/>
+            <w:r>
+              <w:rPr>
+                <w:rFonts w:ascii="Arial" w:eastAsia="Times New Roman" w:hAnsi="Arial" w:cs="Arial"/>
+                <w:bCs/>
+                <w:color w:val="000000"/>
+                <w:sz w:val="20"/>
+                <w:szCs w:val="20"/>
+                <w:lang w:val="en-US" w:eastAsia="de-DE"/>
+              </w:rPr>
+              <w:t>Median”, etc. (in case of aggregated data) or “Individual” (in case of individual data)</w:t>
             </w:r>
           </w:p>
         </w:tc>
@@ -5578,6 +6002,7 @@
                 <w:lang w:val="en-US"/>
               </w:rPr>
             </w:pPr>
+            <w:proofErr w:type="spellStart"/>
             <w:r>
               <w:rPr>
                 <w:rFonts w:ascii="Arial" w:hAnsi="Arial" w:cs="Arial"/>
@@ -5589,6 +6014,7 @@
               </w:rPr>
               <w:t>VarUnit</w:t>
             </w:r>
+            <w:proofErr w:type="spellEnd"/>
           </w:p>
         </w:tc>
         <w:tc>
@@ -5681,6 +6107,7 @@
                 <w:szCs w:val="20"/>
               </w:rPr>
             </w:pPr>
+            <w:proofErr w:type="spellStart"/>
             <w:r>
               <w:rPr>
                 <w:rFonts w:ascii="Arial" w:hAnsi="Arial" w:cs="Arial"/>
@@ -5692,6 +6119,7 @@
               </w:rPr>
               <w:t>VarType</w:t>
             </w:r>
+            <w:proofErr w:type="spellEnd"/>
           </w:p>
         </w:tc>
         <w:tc>
@@ -5754,18 +6182,66 @@
                 <w:szCs w:val="20"/>
                 <w:lang w:val="en-US" w:eastAsia="de-DE"/>
               </w:rPr>
-              <w:t>, e.g. “Arith. SD”, “Geom. SD”, “Ar</w:t>
-            </w:r>
-            <w:r>
-              <w:rPr>
-                <w:rFonts w:ascii="Arial" w:eastAsia="Times New Roman" w:hAnsi="Arial" w:cs="Arial"/>
-                <w:bCs/>
-                <w:color w:val="000000"/>
-                <w:sz w:val="20"/>
-                <w:szCs w:val="20"/>
-                <w:lang w:val="en-US" w:eastAsia="de-DE"/>
-              </w:rPr>
-              <w:t>ith. CV”, “Geom. CV”, “Range”</w:t>
+              <w:t>, e.g. “</w:t>
+            </w:r>
+            <w:proofErr w:type="spellStart"/>
+            <w:r>
+              <w:rPr>
+                <w:rFonts w:ascii="Arial" w:eastAsia="Times New Roman" w:hAnsi="Arial" w:cs="Arial"/>
+                <w:bCs/>
+                <w:color w:val="000000"/>
+                <w:sz w:val="20"/>
+                <w:szCs w:val="20"/>
+                <w:lang w:val="en-US" w:eastAsia="de-DE"/>
+              </w:rPr>
+              <w:t>Arith</w:t>
+            </w:r>
+            <w:proofErr w:type="spellEnd"/>
+            <w:r>
+              <w:rPr>
+                <w:rFonts w:ascii="Arial" w:eastAsia="Times New Roman" w:hAnsi="Arial" w:cs="Arial"/>
+                <w:bCs/>
+                <w:color w:val="000000"/>
+                <w:sz w:val="20"/>
+                <w:szCs w:val="20"/>
+                <w:lang w:val="en-US" w:eastAsia="de-DE"/>
+              </w:rPr>
+              <w:t>. SD”, “Geom. SD”, “</w:t>
+            </w:r>
+            <w:proofErr w:type="spellStart"/>
+            <w:r>
+              <w:rPr>
+                <w:rFonts w:ascii="Arial" w:eastAsia="Times New Roman" w:hAnsi="Arial" w:cs="Arial"/>
+                <w:bCs/>
+                <w:color w:val="000000"/>
+                <w:sz w:val="20"/>
+                <w:szCs w:val="20"/>
+                <w:lang w:val="en-US" w:eastAsia="de-DE"/>
+              </w:rPr>
+              <w:t>Ar</w:t>
+            </w:r>
+            <w:r>
+              <w:rPr>
+                <w:rFonts w:ascii="Arial" w:eastAsia="Times New Roman" w:hAnsi="Arial" w:cs="Arial"/>
+                <w:bCs/>
+                <w:color w:val="000000"/>
+                <w:sz w:val="20"/>
+                <w:szCs w:val="20"/>
+                <w:lang w:val="en-US" w:eastAsia="de-DE"/>
+              </w:rPr>
+              <w:t>ith</w:t>
+            </w:r>
+            <w:proofErr w:type="spellEnd"/>
+            <w:r>
+              <w:rPr>
+                <w:rFonts w:ascii="Arial" w:eastAsia="Times New Roman" w:hAnsi="Arial" w:cs="Arial"/>
+                <w:bCs/>
+                <w:color w:val="000000"/>
+                <w:sz w:val="20"/>
+                <w:szCs w:val="20"/>
+                <w:lang w:val="en-US" w:eastAsia="de-DE"/>
+              </w:rPr>
+              <w:t>. CV”, “Geom. CV”, “Range”</w:t>
             </w:r>
             <w:r>
               <w:rPr>
@@ -6064,6 +6540,7 @@
                 <w:bCs/>
               </w:rPr>
             </w:pPr>
+            <w:proofErr w:type="spellStart"/>
             <w:r>
               <w:rPr>
                 <w:b/>
@@ -6072,6 +6549,7 @@
               </w:rPr>
               <w:t>AvgUnit</w:t>
             </w:r>
+            <w:proofErr w:type="spellEnd"/>
           </w:p>
         </w:tc>
         <w:tc>
@@ -6175,6 +6653,7 @@
                 <w:bCs/>
               </w:rPr>
             </w:pPr>
+            <w:proofErr w:type="spellStart"/>
             <w:r>
               <w:rPr>
                 <w:rFonts w:ascii="Arial" w:hAnsi="Arial" w:cs="Arial"/>
@@ -6186,6 +6665,7 @@
               </w:rPr>
               <w:t>AvgType</w:t>
             </w:r>
+            <w:proofErr w:type="spellEnd"/>
           </w:p>
         </w:tc>
         <w:tc>
@@ -6227,7 +6707,55 @@
                 <w:szCs w:val="20"/>
                 <w:lang w:val="en-US" w:eastAsia="de-DE"/>
               </w:rPr>
-              <w:t>, e.g. “Arith. mean”, “Geom. mean”,  “Median”, etc. (in case of aggregated data) or “Individual” (in case of individual data)</w:t>
+              <w:t>, e.g. “</w:t>
+            </w:r>
+            <w:proofErr w:type="spellStart"/>
+            <w:r>
+              <w:rPr>
+                <w:rFonts w:ascii="Arial" w:eastAsia="Times New Roman" w:hAnsi="Arial" w:cs="Arial"/>
+                <w:bCs/>
+                <w:color w:val="000000"/>
+                <w:sz w:val="20"/>
+                <w:szCs w:val="20"/>
+                <w:lang w:val="en-US" w:eastAsia="de-DE"/>
+              </w:rPr>
+              <w:t>Arith</w:t>
+            </w:r>
+            <w:proofErr w:type="spellEnd"/>
+            <w:r>
+              <w:rPr>
+                <w:rFonts w:ascii="Arial" w:eastAsia="Times New Roman" w:hAnsi="Arial" w:cs="Arial"/>
+                <w:bCs/>
+                <w:color w:val="000000"/>
+                <w:sz w:val="20"/>
+                <w:szCs w:val="20"/>
+                <w:lang w:val="en-US" w:eastAsia="de-DE"/>
+              </w:rPr>
+              <w:t>. mean”, “Geom. mean</w:t>
+            </w:r>
+            <w:proofErr w:type="gramStart"/>
+            <w:r>
+              <w:rPr>
+                <w:rFonts w:ascii="Arial" w:eastAsia="Times New Roman" w:hAnsi="Arial" w:cs="Arial"/>
+                <w:bCs/>
+                <w:color w:val="000000"/>
+                <w:sz w:val="20"/>
+                <w:szCs w:val="20"/>
+                <w:lang w:val="en-US" w:eastAsia="de-DE"/>
+              </w:rPr>
+              <w:t>”,  “</w:t>
+            </w:r>
+            <w:proofErr w:type="gramEnd"/>
+            <w:r>
+              <w:rPr>
+                <w:rFonts w:ascii="Arial" w:eastAsia="Times New Roman" w:hAnsi="Arial" w:cs="Arial"/>
+                <w:bCs/>
+                <w:color w:val="000000"/>
+                <w:sz w:val="20"/>
+                <w:szCs w:val="20"/>
+                <w:lang w:val="en-US" w:eastAsia="de-DE"/>
+              </w:rPr>
+              <w:t>Median”, etc. (in case of aggregated data) or “Individual” (in case of individual data)</w:t>
             </w:r>
           </w:p>
         </w:tc>
@@ -6331,6 +6859,7 @@
                 <w:lang w:val="en-US"/>
               </w:rPr>
             </w:pPr>
+            <w:proofErr w:type="spellStart"/>
             <w:r>
               <w:rPr>
                 <w:rFonts w:ascii="Arial" w:hAnsi="Arial" w:cs="Arial"/>
@@ -6342,6 +6871,7 @@
               </w:rPr>
               <w:t>VarUnit</w:t>
             </w:r>
+            <w:proofErr w:type="spellEnd"/>
           </w:p>
         </w:tc>
         <w:tc>
@@ -6434,6 +6964,7 @@
                 <w:szCs w:val="20"/>
               </w:rPr>
             </w:pPr>
+            <w:proofErr w:type="spellStart"/>
             <w:r>
               <w:rPr>
                 <w:rFonts w:ascii="Arial" w:hAnsi="Arial" w:cs="Arial"/>
@@ -6445,6 +6976,7 @@
               </w:rPr>
               <w:t>VarType</w:t>
             </w:r>
+            <w:proofErr w:type="spellEnd"/>
           </w:p>
         </w:tc>
         <w:tc>
@@ -6507,18 +7039,66 @@
                 <w:szCs w:val="20"/>
                 <w:lang w:val="en-US" w:eastAsia="de-DE"/>
               </w:rPr>
-              <w:t>, e.g. “Arith. SD”, “Geom. SD”, “Ar</w:t>
-            </w:r>
-            <w:r>
-              <w:rPr>
-                <w:rFonts w:ascii="Arial" w:eastAsia="Times New Roman" w:hAnsi="Arial" w:cs="Arial"/>
-                <w:bCs/>
-                <w:color w:val="000000"/>
-                <w:sz w:val="20"/>
-                <w:szCs w:val="20"/>
-                <w:lang w:val="en-US" w:eastAsia="de-DE"/>
-              </w:rPr>
-              <w:t>ith. CV”, “Geom. CV”, “Range”</w:t>
+              <w:t>, e.g. “</w:t>
+            </w:r>
+            <w:proofErr w:type="spellStart"/>
+            <w:r>
+              <w:rPr>
+                <w:rFonts w:ascii="Arial" w:eastAsia="Times New Roman" w:hAnsi="Arial" w:cs="Arial"/>
+                <w:bCs/>
+                <w:color w:val="000000"/>
+                <w:sz w:val="20"/>
+                <w:szCs w:val="20"/>
+                <w:lang w:val="en-US" w:eastAsia="de-DE"/>
+              </w:rPr>
+              <w:t>Arith</w:t>
+            </w:r>
+            <w:proofErr w:type="spellEnd"/>
+            <w:r>
+              <w:rPr>
+                <w:rFonts w:ascii="Arial" w:eastAsia="Times New Roman" w:hAnsi="Arial" w:cs="Arial"/>
+                <w:bCs/>
+                <w:color w:val="000000"/>
+                <w:sz w:val="20"/>
+                <w:szCs w:val="20"/>
+                <w:lang w:val="en-US" w:eastAsia="de-DE"/>
+              </w:rPr>
+              <w:t>. SD”, “Geom. SD”, “</w:t>
+            </w:r>
+            <w:proofErr w:type="spellStart"/>
+            <w:r>
+              <w:rPr>
+                <w:rFonts w:ascii="Arial" w:eastAsia="Times New Roman" w:hAnsi="Arial" w:cs="Arial"/>
+                <w:bCs/>
+                <w:color w:val="000000"/>
+                <w:sz w:val="20"/>
+                <w:szCs w:val="20"/>
+                <w:lang w:val="en-US" w:eastAsia="de-DE"/>
+              </w:rPr>
+              <w:t>Ar</w:t>
+            </w:r>
+            <w:r>
+              <w:rPr>
+                <w:rFonts w:ascii="Arial" w:eastAsia="Times New Roman" w:hAnsi="Arial" w:cs="Arial"/>
+                <w:bCs/>
+                <w:color w:val="000000"/>
+                <w:sz w:val="20"/>
+                <w:szCs w:val="20"/>
+                <w:lang w:val="en-US" w:eastAsia="de-DE"/>
+              </w:rPr>
+              <w:t>ith</w:t>
+            </w:r>
+            <w:proofErr w:type="spellEnd"/>
+            <w:r>
+              <w:rPr>
+                <w:rFonts w:ascii="Arial" w:eastAsia="Times New Roman" w:hAnsi="Arial" w:cs="Arial"/>
+                <w:bCs/>
+                <w:color w:val="000000"/>
+                <w:sz w:val="20"/>
+                <w:szCs w:val="20"/>
+                <w:lang w:val="en-US" w:eastAsia="de-DE"/>
+              </w:rPr>
+              <w:t>. CV”, “Geom. CV”, “Range”</w:t>
             </w:r>
             <w:r>
               <w:rPr>
@@ -6687,13 +7267,47 @@
                 <w:bCs/>
               </w:rPr>
             </w:pPr>
-            <w:r>
-              <w:rPr>
-                <w:b/>
-                <w:bCs/>
-              </w:rPr>
-              <w:t>Ethnicity or country</w:t>
-            </w:r>
+            <w:proofErr w:type="spellStart"/>
+            <w:r>
+              <w:rPr>
+                <w:b/>
+                <w:bCs/>
+              </w:rPr>
+              <w:t>Ethnicity</w:t>
+            </w:r>
+            <w:proofErr w:type="spellEnd"/>
+            <w:r>
+              <w:rPr>
+                <w:b/>
+                <w:bCs/>
+              </w:rPr>
+              <w:t xml:space="preserve"> </w:t>
+            </w:r>
+            <w:proofErr w:type="spellStart"/>
+            <w:r>
+              <w:rPr>
+                <w:b/>
+                <w:bCs/>
+              </w:rPr>
+              <w:t>or</w:t>
+            </w:r>
+            <w:proofErr w:type="spellEnd"/>
+            <w:r>
+              <w:rPr>
+                <w:b/>
+                <w:bCs/>
+              </w:rPr>
+              <w:t xml:space="preserve"> </w:t>
+            </w:r>
+            <w:proofErr w:type="spellStart"/>
+            <w:r>
+              <w:rPr>
+                <w:b/>
+                <w:bCs/>
+              </w:rPr>
+              <w:t>country</w:t>
+            </w:r>
+            <w:proofErr w:type="spellEnd"/>
           </w:p>
         </w:tc>
         <w:tc>
@@ -6941,6 +7555,7 @@
               </w:rPr>
               <w:t>Cross reference to “ID” in “</w:t>
             </w:r>
+            <w:proofErr w:type="gramStart"/>
             <w:r>
               <w:rPr>
                 <w:rFonts w:ascii="Arial" w:eastAsia="Times New Roman" w:hAnsi="Arial" w:cs="Arial"/>
@@ -6964,6 +7579,7 @@
               </w:rPr>
               <w:t>“</w:t>
             </w:r>
+            <w:proofErr w:type="gramEnd"/>
           </w:p>
         </w:tc>
       </w:tr>
@@ -7032,6 +7648,7 @@
               </w:rPr>
               <w:t>Cross reference to “Study” in “</w:t>
             </w:r>
+            <w:proofErr w:type="gramStart"/>
             <w:r>
               <w:rPr>
                 <w:rFonts w:ascii="Arial" w:eastAsia="Times New Roman" w:hAnsi="Arial" w:cs="Arial"/>
@@ -7055,6 +7672,7 @@
               </w:rPr>
               <w:t>“</w:t>
             </w:r>
+            <w:proofErr w:type="gramEnd"/>
           </w:p>
         </w:tc>
       </w:tr>
@@ -7145,6 +7763,7 @@
               </w:rPr>
               <w:t>” in “</w:t>
             </w:r>
+            <w:proofErr w:type="gramStart"/>
             <w:r>
               <w:rPr>
                 <w:rFonts w:ascii="Arial" w:eastAsia="Times New Roman" w:hAnsi="Arial" w:cs="Arial"/>
@@ -7168,6 +7787,7 @@
               </w:rPr>
               <w:t>“</w:t>
             </w:r>
+            <w:proofErr w:type="gramEnd"/>
           </w:p>
         </w:tc>
       </w:tr>
@@ -7195,6 +7815,7 @@
                 <w:lang w:eastAsia="de-DE"/>
               </w:rPr>
             </w:pPr>
+            <w:proofErr w:type="spellStart"/>
             <w:r>
               <w:rPr>
                 <w:rFonts w:ascii="Arial" w:eastAsia="Times New Roman" w:hAnsi="Arial" w:cs="Arial"/>
@@ -7207,6 +7828,7 @@
               </w:rPr>
               <w:t>Grouping</w:t>
             </w:r>
+            <w:proofErr w:type="spellEnd"/>
           </w:p>
         </w:tc>
         <w:tc>
@@ -7236,6 +7858,7 @@
               </w:rPr>
               <w:t>Cross reference to “Grouping” in “</w:t>
             </w:r>
+            <w:proofErr w:type="gramStart"/>
             <w:r>
               <w:rPr>
                 <w:rFonts w:ascii="Arial" w:eastAsia="Times New Roman" w:hAnsi="Arial" w:cs="Arial"/>
@@ -7259,6 +7882,7 @@
               </w:rPr>
               <w:t>“</w:t>
             </w:r>
+            <w:proofErr w:type="gramEnd"/>
           </w:p>
         </w:tc>
       </w:tr>
@@ -7286,6 +7910,7 @@
                 <w:lang w:eastAsia="de-DE"/>
               </w:rPr>
             </w:pPr>
+            <w:proofErr w:type="spellStart"/>
             <w:r>
               <w:rPr>
                 <w:rFonts w:ascii="Arial" w:eastAsia="Times New Roman" w:hAnsi="Arial" w:cs="Arial"/>
@@ -7298,6 +7923,7 @@
               </w:rPr>
               <w:t>Analyte</w:t>
             </w:r>
+            <w:proofErr w:type="spellEnd"/>
           </w:p>
         </w:tc>
         <w:tc>
@@ -7327,6 +7953,7 @@
               </w:rPr>
               <w:t>Cross reference to “Analyte” in “</w:t>
             </w:r>
+            <w:proofErr w:type="gramStart"/>
             <w:r>
               <w:rPr>
                 <w:rFonts w:ascii="Arial" w:eastAsia="Times New Roman" w:hAnsi="Arial" w:cs="Arial"/>
@@ -7350,6 +7977,7 @@
               </w:rPr>
               <w:t>“</w:t>
             </w:r>
+            <w:proofErr w:type="gramEnd"/>
           </w:p>
         </w:tc>
       </w:tr>
@@ -7764,7 +8392,27 @@
                 <w:lang w:val="en-US"/>
               </w:rPr>
               <w:br/>
-              <w:t>prefer AUC_inf in case of single dose data,</w:t>
+              <w:t xml:space="preserve">prefer </w:t>
+            </w:r>
+            <w:proofErr w:type="spellStart"/>
+            <w:r>
+              <w:rPr>
+                <w:rFonts w:ascii="Arial" w:hAnsi="Arial" w:cs="Arial"/>
+                <w:sz w:val="20"/>
+                <w:szCs w:val="20"/>
+                <w:lang w:val="en-US"/>
+              </w:rPr>
+              <w:t>AUC_inf</w:t>
+            </w:r>
+            <w:proofErr w:type="spellEnd"/>
+            <w:r>
+              <w:rPr>
+                <w:rFonts w:ascii="Arial" w:hAnsi="Arial" w:cs="Arial"/>
+                <w:sz w:val="20"/>
+                <w:szCs w:val="20"/>
+                <w:lang w:val="en-US"/>
+              </w:rPr>
+              <w:t xml:space="preserve"> in case of single dose data,</w:t>
             </w:r>
             <w:r>
               <w:rPr>
@@ -7774,7 +8422,27 @@
                 <w:lang w:val="en-US"/>
               </w:rPr>
               <w:br/>
-              <w:t>prefer AUC_tau in case of multiple dose data (0 means time of last administration). Please see also below “AUC Type”, and above “t0” and “tend”</w:t>
+              <w:t xml:space="preserve">prefer </w:t>
+            </w:r>
+            <w:proofErr w:type="spellStart"/>
+            <w:r>
+              <w:rPr>
+                <w:rFonts w:ascii="Arial" w:hAnsi="Arial" w:cs="Arial"/>
+                <w:sz w:val="20"/>
+                <w:szCs w:val="20"/>
+                <w:lang w:val="en-US"/>
+              </w:rPr>
+              <w:t>AUC_tau</w:t>
+            </w:r>
+            <w:proofErr w:type="spellEnd"/>
+            <w:r>
+              <w:rPr>
+                <w:rFonts w:ascii="Arial" w:hAnsi="Arial" w:cs="Arial"/>
+                <w:sz w:val="20"/>
+                <w:szCs w:val="20"/>
+                <w:lang w:val="en-US"/>
+              </w:rPr>
+              <w:t xml:space="preserve"> in case of multiple dose data (0 means time of last administration). Please see also below “AUC Type”, and above “t0” and “tend”</w:t>
             </w:r>
             <w:r>
               <w:rPr>
@@ -7831,8 +8499,22 @@
                 <w:szCs w:val="20"/>
                 <w:lang w:val="en-US" w:eastAsia="de-DE"/>
               </w:rPr>
-              <w:t>AUC AvgUnit</w:t>
-            </w:r>
+              <w:t xml:space="preserve">AUC </w:t>
+            </w:r>
+            <w:proofErr w:type="spellStart"/>
+            <w:r>
+              <w:rPr>
+                <w:rFonts w:ascii="Arial" w:eastAsia="Times New Roman" w:hAnsi="Arial" w:cs="Arial"/>
+                <w:b/>
+                <w:bCs/>
+                <w:color w:val="000000"/>
+                <w:sz w:val="20"/>
+                <w:szCs w:val="20"/>
+                <w:lang w:val="en-US" w:eastAsia="de-DE"/>
+              </w:rPr>
+              <w:t>AvgUnit</w:t>
+            </w:r>
+            <w:proofErr w:type="spellEnd"/>
           </w:p>
         </w:tc>
         <w:tc>
@@ -7900,8 +8582,22 @@
                 <w:szCs w:val="20"/>
                 <w:lang w:val="en-US" w:eastAsia="de-DE"/>
               </w:rPr>
-              <w:t>AUC AvgType</w:t>
-            </w:r>
+              <w:t xml:space="preserve">AUC </w:t>
+            </w:r>
+            <w:proofErr w:type="spellStart"/>
+            <w:r>
+              <w:rPr>
+                <w:rFonts w:ascii="Arial" w:eastAsia="Times New Roman" w:hAnsi="Arial" w:cs="Arial"/>
+                <w:b/>
+                <w:bCs/>
+                <w:color w:val="000000"/>
+                <w:sz w:val="20"/>
+                <w:szCs w:val="20"/>
+                <w:lang w:val="en-US" w:eastAsia="de-DE"/>
+              </w:rPr>
+              <w:t>AvgType</w:t>
+            </w:r>
+            <w:proofErr w:type="spellEnd"/>
           </w:p>
         </w:tc>
         <w:tc>
@@ -7930,7 +8626,31 @@
                 <w:szCs w:val="20"/>
                 <w:lang w:val="en-US" w:eastAsia="de-DE"/>
               </w:rPr>
-              <w:t xml:space="preserve">Specify type of average measure for AUC, e.g. “Arith. mean”, “Geom. </w:t>
+              <w:t>Specify type of average measure for AUC, e.g. “</w:t>
+            </w:r>
+            <w:proofErr w:type="spellStart"/>
+            <w:r>
+              <w:rPr>
+                <w:rFonts w:ascii="Arial" w:eastAsia="Times New Roman" w:hAnsi="Arial" w:cs="Arial"/>
+                <w:bCs/>
+                <w:color w:val="000000"/>
+                <w:sz w:val="20"/>
+                <w:szCs w:val="20"/>
+                <w:lang w:val="en-US" w:eastAsia="de-DE"/>
+              </w:rPr>
+              <w:t>Arith</w:t>
+            </w:r>
+            <w:proofErr w:type="spellEnd"/>
+            <w:r>
+              <w:rPr>
+                <w:rFonts w:ascii="Arial" w:eastAsia="Times New Roman" w:hAnsi="Arial" w:cs="Arial"/>
+                <w:bCs/>
+                <w:color w:val="000000"/>
+                <w:sz w:val="20"/>
+                <w:szCs w:val="20"/>
+                <w:lang w:val="en-US" w:eastAsia="de-DE"/>
+              </w:rPr>
+              <w:t xml:space="preserve">. mean”, “Geom. </w:t>
             </w:r>
             <w:r>
               <w:rPr>
@@ -7942,7 +8662,31 @@
                 <w:lang w:val="en-US" w:eastAsia="de-DE"/>
               </w:rPr>
               <w:lastRenderedPageBreak/>
-              <w:t>mean”,  “Median”, etc. (in case of aggregated data) or “Individual” (in case of individual data)</w:t>
+              <w:t>mean</w:t>
+            </w:r>
+            <w:proofErr w:type="gramStart"/>
+            <w:r>
+              <w:rPr>
+                <w:rFonts w:ascii="Arial" w:eastAsia="Times New Roman" w:hAnsi="Arial" w:cs="Arial"/>
+                <w:bCs/>
+                <w:color w:val="000000"/>
+                <w:sz w:val="20"/>
+                <w:szCs w:val="20"/>
+                <w:lang w:val="en-US" w:eastAsia="de-DE"/>
+              </w:rPr>
+              <w:t>”,  “</w:t>
+            </w:r>
+            <w:proofErr w:type="gramEnd"/>
+            <w:r>
+              <w:rPr>
+                <w:rFonts w:ascii="Arial" w:eastAsia="Times New Roman" w:hAnsi="Arial" w:cs="Arial"/>
+                <w:bCs/>
+                <w:color w:val="000000"/>
+                <w:sz w:val="20"/>
+                <w:szCs w:val="20"/>
+                <w:lang w:val="en-US" w:eastAsia="de-DE"/>
+              </w:rPr>
+              <w:t>Median”, etc. (in case of aggregated data) or “Individual” (in case of individual data)</w:t>
             </w:r>
           </w:p>
         </w:tc>
@@ -8067,8 +8811,22 @@
                 <w:szCs w:val="20"/>
                 <w:lang w:val="en-US" w:eastAsia="de-DE"/>
               </w:rPr>
-              <w:t>AUC VarUnit</w:t>
-            </w:r>
+              <w:t xml:space="preserve">AUC </w:t>
+            </w:r>
+            <w:proofErr w:type="spellStart"/>
+            <w:r>
+              <w:rPr>
+                <w:rFonts w:ascii="Arial" w:eastAsia="Times New Roman" w:hAnsi="Arial" w:cs="Arial"/>
+                <w:b/>
+                <w:bCs/>
+                <w:color w:val="000000"/>
+                <w:sz w:val="20"/>
+                <w:szCs w:val="20"/>
+                <w:lang w:val="en-US" w:eastAsia="de-DE"/>
+              </w:rPr>
+              <w:t>VarUnit</w:t>
+            </w:r>
+            <w:proofErr w:type="spellEnd"/>
           </w:p>
         </w:tc>
         <w:tc>
@@ -8136,8 +8894,22 @@
                 <w:szCs w:val="20"/>
                 <w:lang w:val="en-US" w:eastAsia="de-DE"/>
               </w:rPr>
-              <w:t>AUC VarType</w:t>
-            </w:r>
+              <w:t xml:space="preserve">AUC </w:t>
+            </w:r>
+            <w:proofErr w:type="spellStart"/>
+            <w:r>
+              <w:rPr>
+                <w:rFonts w:ascii="Arial" w:eastAsia="Times New Roman" w:hAnsi="Arial" w:cs="Arial"/>
+                <w:b/>
+                <w:bCs/>
+                <w:color w:val="000000"/>
+                <w:sz w:val="20"/>
+                <w:szCs w:val="20"/>
+                <w:lang w:val="en-US" w:eastAsia="de-DE"/>
+              </w:rPr>
+              <w:t>VarType</w:t>
+            </w:r>
+            <w:proofErr w:type="spellEnd"/>
           </w:p>
         </w:tc>
         <w:tc>
@@ -8177,7 +8949,55 @@
                 <w:szCs w:val="20"/>
                 <w:lang w:val="en-US" w:eastAsia="de-DE"/>
               </w:rPr>
-              <w:t>e.g. “Arith. SD”, “Geom. SD”, “Arith. CV”, “Geom. CV”, “Range”, “95% CI” etc. (only in case of aggregated data)</w:t>
+              <w:t>e.g. “</w:t>
+            </w:r>
+            <w:proofErr w:type="spellStart"/>
+            <w:r>
+              <w:rPr>
+                <w:rFonts w:ascii="Arial" w:eastAsia="Times New Roman" w:hAnsi="Arial" w:cs="Arial"/>
+                <w:bCs/>
+                <w:color w:val="000000"/>
+                <w:sz w:val="20"/>
+                <w:szCs w:val="20"/>
+                <w:lang w:val="en-US" w:eastAsia="de-DE"/>
+              </w:rPr>
+              <w:t>Arith</w:t>
+            </w:r>
+            <w:proofErr w:type="spellEnd"/>
+            <w:r>
+              <w:rPr>
+                <w:rFonts w:ascii="Arial" w:eastAsia="Times New Roman" w:hAnsi="Arial" w:cs="Arial"/>
+                <w:bCs/>
+                <w:color w:val="000000"/>
+                <w:sz w:val="20"/>
+                <w:szCs w:val="20"/>
+                <w:lang w:val="en-US" w:eastAsia="de-DE"/>
+              </w:rPr>
+              <w:t>. SD”, “Geom. SD”, “</w:t>
+            </w:r>
+            <w:proofErr w:type="spellStart"/>
+            <w:r>
+              <w:rPr>
+                <w:rFonts w:ascii="Arial" w:eastAsia="Times New Roman" w:hAnsi="Arial" w:cs="Arial"/>
+                <w:bCs/>
+                <w:color w:val="000000"/>
+                <w:sz w:val="20"/>
+                <w:szCs w:val="20"/>
+                <w:lang w:val="en-US" w:eastAsia="de-DE"/>
+              </w:rPr>
+              <w:t>Arith</w:t>
+            </w:r>
+            <w:proofErr w:type="spellEnd"/>
+            <w:r>
+              <w:rPr>
+                <w:rFonts w:ascii="Arial" w:eastAsia="Times New Roman" w:hAnsi="Arial" w:cs="Arial"/>
+                <w:bCs/>
+                <w:color w:val="000000"/>
+                <w:sz w:val="20"/>
+                <w:szCs w:val="20"/>
+                <w:lang w:val="en-US" w:eastAsia="de-DE"/>
+              </w:rPr>
+              <w:t>. CV”, “Geom. CV”, “Range”, “95% CI” etc. (only in case of aggregated data)</w:t>
             </w:r>
           </w:p>
         </w:tc>
@@ -8248,6 +9068,7 @@
               </w:rPr>
               <w:t xml:space="preserve">Specify details on the AUC type. </w:t>
             </w:r>
+            <w:proofErr w:type="spellStart"/>
             <w:r>
               <w:rPr>
                 <w:rFonts w:ascii="Arial" w:eastAsia="Times New Roman" w:hAnsi="Arial" w:cs="Arial"/>
@@ -8257,8 +9078,9 @@
                 <w:szCs w:val="20"/>
                 <w:lang w:eastAsia="de-DE"/>
               </w:rPr>
-              <w:t>That is “AUC_inf”, “AUC_tau” ,“AUC_tend”, “AUC_inf_unbound”, “AUC_tau_unbound”</w:t>
-            </w:r>
+              <w:t>That</w:t>
+            </w:r>
+            <w:proofErr w:type="spellEnd"/>
             <w:r>
               <w:rPr>
                 <w:rFonts w:ascii="Arial" w:eastAsia="Times New Roman" w:hAnsi="Arial" w:cs="Arial"/>
@@ -8268,6 +9090,174 @@
                 <w:szCs w:val="20"/>
                 <w:lang w:eastAsia="de-DE"/>
               </w:rPr>
+              <w:t xml:space="preserve"> </w:t>
+            </w:r>
+            <w:proofErr w:type="spellStart"/>
+            <w:r>
+              <w:rPr>
+                <w:rFonts w:ascii="Arial" w:eastAsia="Times New Roman" w:hAnsi="Arial" w:cs="Arial"/>
+                <w:bCs/>
+                <w:color w:val="000000"/>
+                <w:sz w:val="20"/>
+                <w:szCs w:val="20"/>
+                <w:lang w:eastAsia="de-DE"/>
+              </w:rPr>
+              <w:t>is</w:t>
+            </w:r>
+            <w:proofErr w:type="spellEnd"/>
+            <w:r>
+              <w:rPr>
+                <w:rFonts w:ascii="Arial" w:eastAsia="Times New Roman" w:hAnsi="Arial" w:cs="Arial"/>
+                <w:bCs/>
+                <w:color w:val="000000"/>
+                <w:sz w:val="20"/>
+                <w:szCs w:val="20"/>
+                <w:lang w:eastAsia="de-DE"/>
+              </w:rPr>
+              <w:t xml:space="preserve"> “</w:t>
+            </w:r>
+            <w:proofErr w:type="spellStart"/>
+            <w:r>
+              <w:rPr>
+                <w:rFonts w:ascii="Arial" w:eastAsia="Times New Roman" w:hAnsi="Arial" w:cs="Arial"/>
+                <w:bCs/>
+                <w:color w:val="000000"/>
+                <w:sz w:val="20"/>
+                <w:szCs w:val="20"/>
+                <w:lang w:eastAsia="de-DE"/>
+              </w:rPr>
+              <w:t>AUC_inf</w:t>
+            </w:r>
+            <w:proofErr w:type="spellEnd"/>
+            <w:r>
+              <w:rPr>
+                <w:rFonts w:ascii="Arial" w:eastAsia="Times New Roman" w:hAnsi="Arial" w:cs="Arial"/>
+                <w:bCs/>
+                <w:color w:val="000000"/>
+                <w:sz w:val="20"/>
+                <w:szCs w:val="20"/>
+                <w:lang w:eastAsia="de-DE"/>
+              </w:rPr>
+              <w:t>”, “</w:t>
+            </w:r>
+            <w:proofErr w:type="spellStart"/>
+            <w:r>
+              <w:rPr>
+                <w:rFonts w:ascii="Arial" w:eastAsia="Times New Roman" w:hAnsi="Arial" w:cs="Arial"/>
+                <w:bCs/>
+                <w:color w:val="000000"/>
+                <w:sz w:val="20"/>
+                <w:szCs w:val="20"/>
+                <w:lang w:eastAsia="de-DE"/>
+              </w:rPr>
+              <w:t>AUC_tau</w:t>
+            </w:r>
+            <w:proofErr w:type="spellEnd"/>
+            <w:proofErr w:type="gramStart"/>
+            <w:r>
+              <w:rPr>
+                <w:rFonts w:ascii="Arial" w:eastAsia="Times New Roman" w:hAnsi="Arial" w:cs="Arial"/>
+                <w:bCs/>
+                <w:color w:val="000000"/>
+                <w:sz w:val="20"/>
+                <w:szCs w:val="20"/>
+                <w:lang w:eastAsia="de-DE"/>
+              </w:rPr>
+              <w:t>” ,</w:t>
+            </w:r>
+            <w:proofErr w:type="gramEnd"/>
+            <w:r>
+              <w:rPr>
+                <w:rFonts w:ascii="Arial" w:eastAsia="Times New Roman" w:hAnsi="Arial" w:cs="Arial"/>
+                <w:bCs/>
+                <w:color w:val="000000"/>
+                <w:sz w:val="20"/>
+                <w:szCs w:val="20"/>
+                <w:lang w:eastAsia="de-DE"/>
+              </w:rPr>
+              <w:t>“</w:t>
+            </w:r>
+            <w:proofErr w:type="spellStart"/>
+            <w:r>
+              <w:rPr>
+                <w:rFonts w:ascii="Arial" w:eastAsia="Times New Roman" w:hAnsi="Arial" w:cs="Arial"/>
+                <w:bCs/>
+                <w:color w:val="000000"/>
+                <w:sz w:val="20"/>
+                <w:szCs w:val="20"/>
+                <w:lang w:eastAsia="de-DE"/>
+              </w:rPr>
+              <w:t>AUC_tend</w:t>
+            </w:r>
+            <w:proofErr w:type="spellEnd"/>
+            <w:r>
+              <w:rPr>
+                <w:rFonts w:ascii="Arial" w:eastAsia="Times New Roman" w:hAnsi="Arial" w:cs="Arial"/>
+                <w:bCs/>
+                <w:color w:val="000000"/>
+                <w:sz w:val="20"/>
+                <w:szCs w:val="20"/>
+                <w:lang w:eastAsia="de-DE"/>
+              </w:rPr>
+              <w:t>”, “</w:t>
+            </w:r>
+            <w:proofErr w:type="spellStart"/>
+            <w:r>
+              <w:rPr>
+                <w:rFonts w:ascii="Arial" w:eastAsia="Times New Roman" w:hAnsi="Arial" w:cs="Arial"/>
+                <w:bCs/>
+                <w:color w:val="000000"/>
+                <w:sz w:val="20"/>
+                <w:szCs w:val="20"/>
+                <w:lang w:eastAsia="de-DE"/>
+              </w:rPr>
+              <w:t>AUC_inf_unbound</w:t>
+            </w:r>
+            <w:proofErr w:type="spellEnd"/>
+            <w:r>
+              <w:rPr>
+                <w:rFonts w:ascii="Arial" w:eastAsia="Times New Roman" w:hAnsi="Arial" w:cs="Arial"/>
+                <w:bCs/>
+                <w:color w:val="000000"/>
+                <w:sz w:val="20"/>
+                <w:szCs w:val="20"/>
+                <w:lang w:eastAsia="de-DE"/>
+              </w:rPr>
+              <w:t>”, “</w:t>
+            </w:r>
+            <w:proofErr w:type="spellStart"/>
+            <w:r>
+              <w:rPr>
+                <w:rFonts w:ascii="Arial" w:eastAsia="Times New Roman" w:hAnsi="Arial" w:cs="Arial"/>
+                <w:bCs/>
+                <w:color w:val="000000"/>
+                <w:sz w:val="20"/>
+                <w:szCs w:val="20"/>
+                <w:lang w:eastAsia="de-DE"/>
+              </w:rPr>
+              <w:t>AUC_tau_unbound</w:t>
+            </w:r>
+            <w:proofErr w:type="spellEnd"/>
+            <w:r>
+              <w:rPr>
+                <w:rFonts w:ascii="Arial" w:eastAsia="Times New Roman" w:hAnsi="Arial" w:cs="Arial"/>
+                <w:bCs/>
+                <w:color w:val="000000"/>
+                <w:sz w:val="20"/>
+                <w:szCs w:val="20"/>
+                <w:lang w:eastAsia="de-DE"/>
+              </w:rPr>
+              <w:t>”</w:t>
+            </w:r>
+            <w:r>
+              <w:rPr>
+                <w:rFonts w:ascii="Arial" w:eastAsia="Times New Roman" w:hAnsi="Arial" w:cs="Arial"/>
+                <w:bCs/>
+                <w:color w:val="000000"/>
+                <w:sz w:val="20"/>
+                <w:szCs w:val="20"/>
+                <w:lang w:eastAsia="de-DE"/>
+              </w:rPr>
               <w:t xml:space="preserve">, </w:t>
             </w:r>
             <w:r>
@@ -8279,7 +9269,31 @@
                 <w:szCs w:val="20"/>
                 <w:lang w:eastAsia="de-DE"/>
               </w:rPr>
-              <w:t>“AUC_tend_unbound”</w:t>
+              <w:t>“</w:t>
+            </w:r>
+            <w:proofErr w:type="spellStart"/>
+            <w:r>
+              <w:rPr>
+                <w:rFonts w:ascii="Arial" w:eastAsia="Times New Roman" w:hAnsi="Arial" w:cs="Arial"/>
+                <w:bCs/>
+                <w:color w:val="000000"/>
+                <w:sz w:val="20"/>
+                <w:szCs w:val="20"/>
+                <w:lang w:eastAsia="de-DE"/>
+              </w:rPr>
+              <w:t>AUC_tend_unbound</w:t>
+            </w:r>
+            <w:proofErr w:type="spellEnd"/>
+            <w:r>
+              <w:rPr>
+                <w:rFonts w:ascii="Arial" w:eastAsia="Times New Roman" w:hAnsi="Arial" w:cs="Arial"/>
+                <w:bCs/>
+                <w:color w:val="000000"/>
+                <w:sz w:val="20"/>
+                <w:szCs w:val="20"/>
+                <w:lang w:eastAsia="de-DE"/>
+              </w:rPr>
+              <w:t>”</w:t>
             </w:r>
           </w:p>
         </w:tc>
@@ -8448,8 +9462,22 @@
                 <w:szCs w:val="20"/>
                 <w:lang w:val="en-US" w:eastAsia="de-DE"/>
               </w:rPr>
-              <w:t>Cmax AvgUnit</w:t>
-            </w:r>
+              <w:t xml:space="preserve">Cmax </w:t>
+            </w:r>
+            <w:proofErr w:type="spellStart"/>
+            <w:r>
+              <w:rPr>
+                <w:rFonts w:ascii="Arial" w:eastAsia="Times New Roman" w:hAnsi="Arial" w:cs="Arial"/>
+                <w:b/>
+                <w:bCs/>
+                <w:color w:val="000000"/>
+                <w:sz w:val="20"/>
+                <w:szCs w:val="20"/>
+                <w:lang w:val="en-US" w:eastAsia="de-DE"/>
+              </w:rPr>
+              <w:t>AvgUnit</w:t>
+            </w:r>
+            <w:proofErr w:type="spellEnd"/>
           </w:p>
         </w:tc>
         <w:tc>
@@ -8517,8 +9545,22 @@
                 <w:szCs w:val="20"/>
                 <w:lang w:val="en-US" w:eastAsia="de-DE"/>
               </w:rPr>
-              <w:t>Cmax AvgType</w:t>
-            </w:r>
+              <w:t xml:space="preserve">Cmax </w:t>
+            </w:r>
+            <w:proofErr w:type="spellStart"/>
+            <w:r>
+              <w:rPr>
+                <w:rFonts w:ascii="Arial" w:eastAsia="Times New Roman" w:hAnsi="Arial" w:cs="Arial"/>
+                <w:b/>
+                <w:bCs/>
+                <w:color w:val="000000"/>
+                <w:sz w:val="20"/>
+                <w:szCs w:val="20"/>
+                <w:lang w:val="en-US" w:eastAsia="de-DE"/>
+              </w:rPr>
+              <w:t>AvgType</w:t>
+            </w:r>
+            <w:proofErr w:type="spellEnd"/>
           </w:p>
         </w:tc>
         <w:tc>
@@ -8547,7 +9589,55 @@
                 <w:szCs w:val="20"/>
                 <w:lang w:val="en-US" w:eastAsia="de-DE"/>
               </w:rPr>
-              <w:t>Specify type of average measure for Cmax, e.g. “Arith. mean”, “Geom. mean”,  “Median”, etc. (in case of aggregated data) or “Individual” (in case of individual data)</w:t>
+              <w:t>Specify type of average measure for Cmax, e.g. “</w:t>
+            </w:r>
+            <w:proofErr w:type="spellStart"/>
+            <w:r>
+              <w:rPr>
+                <w:rFonts w:ascii="Arial" w:eastAsia="Times New Roman" w:hAnsi="Arial" w:cs="Arial"/>
+                <w:bCs/>
+                <w:color w:val="000000"/>
+                <w:sz w:val="20"/>
+                <w:szCs w:val="20"/>
+                <w:lang w:val="en-US" w:eastAsia="de-DE"/>
+              </w:rPr>
+              <w:t>Arith</w:t>
+            </w:r>
+            <w:proofErr w:type="spellEnd"/>
+            <w:r>
+              <w:rPr>
+                <w:rFonts w:ascii="Arial" w:eastAsia="Times New Roman" w:hAnsi="Arial" w:cs="Arial"/>
+                <w:bCs/>
+                <w:color w:val="000000"/>
+                <w:sz w:val="20"/>
+                <w:szCs w:val="20"/>
+                <w:lang w:val="en-US" w:eastAsia="de-DE"/>
+              </w:rPr>
+              <w:t>. mean”, “Geom. mean</w:t>
+            </w:r>
+            <w:proofErr w:type="gramStart"/>
+            <w:r>
+              <w:rPr>
+                <w:rFonts w:ascii="Arial" w:eastAsia="Times New Roman" w:hAnsi="Arial" w:cs="Arial"/>
+                <w:bCs/>
+                <w:color w:val="000000"/>
+                <w:sz w:val="20"/>
+                <w:szCs w:val="20"/>
+                <w:lang w:val="en-US" w:eastAsia="de-DE"/>
+              </w:rPr>
+              <w:t>”,  “</w:t>
+            </w:r>
+            <w:proofErr w:type="gramEnd"/>
+            <w:r>
+              <w:rPr>
+                <w:rFonts w:ascii="Arial" w:eastAsia="Times New Roman" w:hAnsi="Arial" w:cs="Arial"/>
+                <w:bCs/>
+                <w:color w:val="000000"/>
+                <w:sz w:val="20"/>
+                <w:szCs w:val="20"/>
+                <w:lang w:val="en-US" w:eastAsia="de-DE"/>
+              </w:rPr>
+              <w:t>Median”, etc. (in case of aggregated data) or “Individual” (in case of individual data)</w:t>
             </w:r>
           </w:p>
         </w:tc>
@@ -8685,8 +9775,21 @@
                 <w:szCs w:val="20"/>
                 <w:lang w:val="en-US" w:eastAsia="de-DE"/>
               </w:rPr>
-              <w:t>Cmax VarUnit</w:t>
-            </w:r>
+              <w:t xml:space="preserve">Cmax </w:t>
+            </w:r>
+            <w:proofErr w:type="spellStart"/>
+            <w:r>
+              <w:rPr>
+                <w:rFonts w:ascii="Arial" w:eastAsia="Times New Roman" w:hAnsi="Arial" w:cs="Arial"/>
+                <w:b/>
+                <w:bCs/>
+                <w:sz w:val="20"/>
+                <w:szCs w:val="20"/>
+                <w:lang w:val="en-US" w:eastAsia="de-DE"/>
+              </w:rPr>
+              <w:t>VarUnit</w:t>
+            </w:r>
+            <w:proofErr w:type="spellEnd"/>
           </w:p>
         </w:tc>
         <w:tc>
@@ -8753,6 +9856,7 @@
               </w:rPr>
               <w:t xml:space="preserve">Cmax </w:t>
             </w:r>
+            <w:proofErr w:type="spellStart"/>
             <w:r>
               <w:rPr>
                 <w:rFonts w:ascii="Arial" w:eastAsia="Times New Roman" w:hAnsi="Arial" w:cs="Arial"/>
@@ -8764,6 +9868,7 @@
               </w:rPr>
               <w:t>VarType</w:t>
             </w:r>
+            <w:proofErr w:type="spellEnd"/>
           </w:p>
         </w:tc>
         <w:tc>
@@ -8813,7 +9918,55 @@
                 <w:szCs w:val="20"/>
                 <w:lang w:val="en-US" w:eastAsia="de-DE"/>
               </w:rPr>
-              <w:t xml:space="preserve"> measure for Cmax, e.g. “Arith. SD”, “Geom. SD”, “Arith. CV”, “Geom. CV”, “Range”, “95% CI” etc. (only in case of aggregated data)</w:t>
+              <w:t xml:space="preserve"> measure for Cmax, e.g. “</w:t>
+            </w:r>
+            <w:proofErr w:type="spellStart"/>
+            <w:r>
+              <w:rPr>
+                <w:rFonts w:ascii="Arial" w:eastAsia="Times New Roman" w:hAnsi="Arial" w:cs="Arial"/>
+                <w:bCs/>
+                <w:color w:val="000000"/>
+                <w:sz w:val="20"/>
+                <w:szCs w:val="20"/>
+                <w:lang w:val="en-US" w:eastAsia="de-DE"/>
+              </w:rPr>
+              <w:t>Arith</w:t>
+            </w:r>
+            <w:proofErr w:type="spellEnd"/>
+            <w:r>
+              <w:rPr>
+                <w:rFonts w:ascii="Arial" w:eastAsia="Times New Roman" w:hAnsi="Arial" w:cs="Arial"/>
+                <w:bCs/>
+                <w:color w:val="000000"/>
+                <w:sz w:val="20"/>
+                <w:szCs w:val="20"/>
+                <w:lang w:val="en-US" w:eastAsia="de-DE"/>
+              </w:rPr>
+              <w:t>. SD”, “Geom. SD”, “</w:t>
+            </w:r>
+            <w:proofErr w:type="spellStart"/>
+            <w:r>
+              <w:rPr>
+                <w:rFonts w:ascii="Arial" w:eastAsia="Times New Roman" w:hAnsi="Arial" w:cs="Arial"/>
+                <w:bCs/>
+                <w:color w:val="000000"/>
+                <w:sz w:val="20"/>
+                <w:szCs w:val="20"/>
+                <w:lang w:val="en-US" w:eastAsia="de-DE"/>
+              </w:rPr>
+              <w:t>Arith</w:t>
+            </w:r>
+            <w:proofErr w:type="spellEnd"/>
+            <w:r>
+              <w:rPr>
+                <w:rFonts w:ascii="Arial" w:eastAsia="Times New Roman" w:hAnsi="Arial" w:cs="Arial"/>
+                <w:bCs/>
+                <w:color w:val="000000"/>
+                <w:sz w:val="20"/>
+                <w:szCs w:val="20"/>
+                <w:lang w:val="en-US" w:eastAsia="de-DE"/>
+              </w:rPr>
+              <w:t>. CV”, “Geom. CV”, “Range”, “95% CI” etc. (only in case of aggregated data)</w:t>
             </w:r>
           </w:p>
         </w:tc>
@@ -8901,7 +10054,31 @@
                 <w:szCs w:val="20"/>
                 <w:lang w:val="en-US" w:eastAsia="de-DE"/>
               </w:rPr>
-              <w:t xml:space="preserve"> or “Cmax_unbound”</w:t>
+              <w:t xml:space="preserve"> or “</w:t>
+            </w:r>
+            <w:proofErr w:type="spellStart"/>
+            <w:r>
+              <w:rPr>
+                <w:rFonts w:ascii="Arial" w:eastAsia="Times New Roman" w:hAnsi="Arial" w:cs="Arial"/>
+                <w:bCs/>
+                <w:color w:val="000000"/>
+                <w:sz w:val="20"/>
+                <w:szCs w:val="20"/>
+                <w:lang w:val="en-US" w:eastAsia="de-DE"/>
+              </w:rPr>
+              <w:t>Cmax_unbound</w:t>
+            </w:r>
+            <w:proofErr w:type="spellEnd"/>
+            <w:r>
+              <w:rPr>
+                <w:rFonts w:ascii="Arial" w:eastAsia="Times New Roman" w:hAnsi="Arial" w:cs="Arial"/>
+                <w:bCs/>
+                <w:color w:val="000000"/>
+                <w:sz w:val="20"/>
+                <w:szCs w:val="20"/>
+                <w:lang w:val="en-US" w:eastAsia="de-DE"/>
+              </w:rPr>
+              <w:t>”</w:t>
             </w:r>
           </w:p>
         </w:tc>
@@ -9007,8 +10184,22 @@
                 <w:szCs w:val="20"/>
                 <w:lang w:val="en-US" w:eastAsia="de-DE"/>
               </w:rPr>
-              <w:t>CL AvgUnit</w:t>
-            </w:r>
+              <w:t xml:space="preserve">CL </w:t>
+            </w:r>
+            <w:proofErr w:type="spellStart"/>
+            <w:r>
+              <w:rPr>
+                <w:rFonts w:ascii="Arial" w:eastAsia="Times New Roman" w:hAnsi="Arial" w:cs="Arial"/>
+                <w:b/>
+                <w:bCs/>
+                <w:color w:val="000000"/>
+                <w:sz w:val="20"/>
+                <w:szCs w:val="20"/>
+                <w:lang w:val="en-US" w:eastAsia="de-DE"/>
+              </w:rPr>
+              <w:t>AvgUnit</w:t>
+            </w:r>
+            <w:proofErr w:type="spellEnd"/>
           </w:p>
         </w:tc>
         <w:tc>
@@ -9076,8 +10267,22 @@
                 <w:szCs w:val="20"/>
                 <w:lang w:val="en-US" w:eastAsia="de-DE"/>
               </w:rPr>
-              <w:t>CL AvgType</w:t>
-            </w:r>
+              <w:t xml:space="preserve">CL </w:t>
+            </w:r>
+            <w:proofErr w:type="spellStart"/>
+            <w:r>
+              <w:rPr>
+                <w:rFonts w:ascii="Arial" w:eastAsia="Times New Roman" w:hAnsi="Arial" w:cs="Arial"/>
+                <w:b/>
+                <w:bCs/>
+                <w:color w:val="000000"/>
+                <w:sz w:val="20"/>
+                <w:szCs w:val="20"/>
+                <w:lang w:val="en-US" w:eastAsia="de-DE"/>
+              </w:rPr>
+              <w:t>AvgType</w:t>
+            </w:r>
+            <w:proofErr w:type="spellEnd"/>
           </w:p>
         </w:tc>
         <w:tc>
@@ -9106,7 +10311,31 @@
                 <w:szCs w:val="20"/>
                 <w:lang w:val="en-US" w:eastAsia="de-DE"/>
               </w:rPr>
-              <w:t>Specify type of average measure for CL, e.g. “Arith. mean”, “Geom. mean”, “Median”, etc. (in case of aggregated data) or “Individual” (in case of individual data)</w:t>
+              <w:t>Specify type of average measure for CL, e.g. “</w:t>
+            </w:r>
+            <w:proofErr w:type="spellStart"/>
+            <w:r>
+              <w:rPr>
+                <w:rFonts w:ascii="Arial" w:eastAsia="Times New Roman" w:hAnsi="Arial" w:cs="Arial"/>
+                <w:bCs/>
+                <w:color w:val="000000"/>
+                <w:sz w:val="20"/>
+                <w:szCs w:val="20"/>
+                <w:lang w:val="en-US" w:eastAsia="de-DE"/>
+              </w:rPr>
+              <w:t>Arith</w:t>
+            </w:r>
+            <w:proofErr w:type="spellEnd"/>
+            <w:r>
+              <w:rPr>
+                <w:rFonts w:ascii="Arial" w:eastAsia="Times New Roman" w:hAnsi="Arial" w:cs="Arial"/>
+                <w:bCs/>
+                <w:color w:val="000000"/>
+                <w:sz w:val="20"/>
+                <w:szCs w:val="20"/>
+                <w:lang w:val="en-US" w:eastAsia="de-DE"/>
+              </w:rPr>
+              <w:t>. mean”, “Geom. mean”, “Median”, etc. (in case of aggregated data) or “Individual” (in case of individual data)</w:t>
             </w:r>
           </w:p>
         </w:tc>
@@ -9225,8 +10454,21 @@
                 <w:szCs w:val="20"/>
                 <w:lang w:eastAsia="de-DE"/>
               </w:rPr>
-              <w:t>CL VarUnit</w:t>
-            </w:r>
+              <w:t xml:space="preserve">CL </w:t>
+            </w:r>
+            <w:proofErr w:type="spellStart"/>
+            <w:r>
+              <w:rPr>
+                <w:rFonts w:ascii="Arial" w:eastAsia="Times New Roman" w:hAnsi="Arial" w:cs="Arial"/>
+                <w:b/>
+                <w:bCs/>
+                <w:sz w:val="20"/>
+                <w:szCs w:val="20"/>
+                <w:lang w:eastAsia="de-DE"/>
+              </w:rPr>
+              <w:t>VarUnit</w:t>
+            </w:r>
+            <w:proofErr w:type="spellEnd"/>
           </w:p>
         </w:tc>
         <w:tc>
@@ -9291,8 +10533,21 @@
                 <w:szCs w:val="20"/>
                 <w:lang w:eastAsia="de-DE"/>
               </w:rPr>
-              <w:t>CL VarType</w:t>
-            </w:r>
+              <w:t xml:space="preserve">CL </w:t>
+            </w:r>
+            <w:proofErr w:type="spellStart"/>
+            <w:r>
+              <w:rPr>
+                <w:rFonts w:ascii="Arial" w:eastAsia="Times New Roman" w:hAnsi="Arial" w:cs="Arial"/>
+                <w:b/>
+                <w:bCs/>
+                <w:sz w:val="20"/>
+                <w:szCs w:val="20"/>
+                <w:lang w:eastAsia="de-DE"/>
+              </w:rPr>
+              <w:t>VarType</w:t>
+            </w:r>
+            <w:proofErr w:type="spellEnd"/>
           </w:p>
         </w:tc>
         <w:tc>
@@ -9342,7 +10597,55 @@
                 <w:szCs w:val="20"/>
                 <w:lang w:val="en-US" w:eastAsia="de-DE"/>
               </w:rPr>
-              <w:t xml:space="preserve"> measure for CL, e.g. “Arith. SD”, “Geom. SD”, “Arith. CV”, “Geom. CV”, “Range”, “95% CI” etc. (only in case of aggregated data)</w:t>
+              <w:t xml:space="preserve"> measure for CL, e.g. “</w:t>
+            </w:r>
+            <w:proofErr w:type="spellStart"/>
+            <w:r>
+              <w:rPr>
+                <w:rFonts w:ascii="Arial" w:eastAsia="Times New Roman" w:hAnsi="Arial" w:cs="Arial"/>
+                <w:bCs/>
+                <w:color w:val="000000"/>
+                <w:sz w:val="20"/>
+                <w:szCs w:val="20"/>
+                <w:lang w:val="en-US" w:eastAsia="de-DE"/>
+              </w:rPr>
+              <w:t>Arith</w:t>
+            </w:r>
+            <w:proofErr w:type="spellEnd"/>
+            <w:r>
+              <w:rPr>
+                <w:rFonts w:ascii="Arial" w:eastAsia="Times New Roman" w:hAnsi="Arial" w:cs="Arial"/>
+                <w:bCs/>
+                <w:color w:val="000000"/>
+                <w:sz w:val="20"/>
+                <w:szCs w:val="20"/>
+                <w:lang w:val="en-US" w:eastAsia="de-DE"/>
+              </w:rPr>
+              <w:t>. SD”, “Geom. SD”, “</w:t>
+            </w:r>
+            <w:proofErr w:type="spellStart"/>
+            <w:r>
+              <w:rPr>
+                <w:rFonts w:ascii="Arial" w:eastAsia="Times New Roman" w:hAnsi="Arial" w:cs="Arial"/>
+                <w:bCs/>
+                <w:color w:val="000000"/>
+                <w:sz w:val="20"/>
+                <w:szCs w:val="20"/>
+                <w:lang w:val="en-US" w:eastAsia="de-DE"/>
+              </w:rPr>
+              <w:t>Arith</w:t>
+            </w:r>
+            <w:proofErr w:type="spellEnd"/>
+            <w:r>
+              <w:rPr>
+                <w:rFonts w:ascii="Arial" w:eastAsia="Times New Roman" w:hAnsi="Arial" w:cs="Arial"/>
+                <w:bCs/>
+                <w:color w:val="000000"/>
+                <w:sz w:val="20"/>
+                <w:szCs w:val="20"/>
+                <w:lang w:val="en-US" w:eastAsia="de-DE"/>
+              </w:rPr>
+              <w:t>. CV”, “Geom. CV”, “Range”, “95% CI” etc. (only in case of aggregated data)</w:t>
             </w:r>
           </w:p>
         </w:tc>
@@ -9408,7 +10711,79 @@
                 <w:szCs w:val="20"/>
                 <w:lang w:val="en-US" w:eastAsia="de-DE"/>
               </w:rPr>
-              <w:t>Specify type of clearance measurement, i.e. “CLiv”, “CL/F”, “CLiv_unbound”, “CL/F_unbound”</w:t>
+              <w:t>Specify type of clearance measurement, i.e. “</w:t>
+            </w:r>
+            <w:proofErr w:type="spellStart"/>
+            <w:r>
+              <w:rPr>
+                <w:rFonts w:ascii="Arial" w:eastAsia="Times New Roman" w:hAnsi="Arial" w:cs="Arial"/>
+                <w:bCs/>
+                <w:color w:val="000000"/>
+                <w:sz w:val="20"/>
+                <w:szCs w:val="20"/>
+                <w:lang w:val="en-US" w:eastAsia="de-DE"/>
+              </w:rPr>
+              <w:t>CLiv</w:t>
+            </w:r>
+            <w:proofErr w:type="spellEnd"/>
+            <w:r>
+              <w:rPr>
+                <w:rFonts w:ascii="Arial" w:eastAsia="Times New Roman" w:hAnsi="Arial" w:cs="Arial"/>
+                <w:bCs/>
+                <w:color w:val="000000"/>
+                <w:sz w:val="20"/>
+                <w:szCs w:val="20"/>
+                <w:lang w:val="en-US" w:eastAsia="de-DE"/>
+              </w:rPr>
+              <w:t>”, “CL/F”, “</w:t>
+            </w:r>
+            <w:proofErr w:type="spellStart"/>
+            <w:r>
+              <w:rPr>
+                <w:rFonts w:ascii="Arial" w:eastAsia="Times New Roman" w:hAnsi="Arial" w:cs="Arial"/>
+                <w:bCs/>
+                <w:color w:val="000000"/>
+                <w:sz w:val="20"/>
+                <w:szCs w:val="20"/>
+                <w:lang w:val="en-US" w:eastAsia="de-DE"/>
+              </w:rPr>
+              <w:t>CLiv_unbound</w:t>
+            </w:r>
+            <w:proofErr w:type="spellEnd"/>
+            <w:r>
+              <w:rPr>
+                <w:rFonts w:ascii="Arial" w:eastAsia="Times New Roman" w:hAnsi="Arial" w:cs="Arial"/>
+                <w:bCs/>
+                <w:color w:val="000000"/>
+                <w:sz w:val="20"/>
+                <w:szCs w:val="20"/>
+                <w:lang w:val="en-US" w:eastAsia="de-DE"/>
+              </w:rPr>
+              <w:t>”, “CL/</w:t>
+            </w:r>
+            <w:proofErr w:type="spellStart"/>
+            <w:r>
+              <w:rPr>
+                <w:rFonts w:ascii="Arial" w:eastAsia="Times New Roman" w:hAnsi="Arial" w:cs="Arial"/>
+                <w:bCs/>
+                <w:color w:val="000000"/>
+                <w:sz w:val="20"/>
+                <w:szCs w:val="20"/>
+                <w:lang w:val="en-US" w:eastAsia="de-DE"/>
+              </w:rPr>
+              <w:t>F_unbound</w:t>
+            </w:r>
+            <w:proofErr w:type="spellEnd"/>
+            <w:r>
+              <w:rPr>
+                <w:rFonts w:ascii="Arial" w:eastAsia="Times New Roman" w:hAnsi="Arial" w:cs="Arial"/>
+                <w:bCs/>
+                <w:color w:val="000000"/>
+                <w:sz w:val="20"/>
+                <w:szCs w:val="20"/>
+                <w:lang w:val="en-US" w:eastAsia="de-DE"/>
+              </w:rPr>
+              <w:t>”</w:t>
             </w:r>
           </w:p>
           <w:p>
@@ -9423,16 +10798,29 @@
                 <w:lang w:val="en-US" w:eastAsia="de-DE"/>
               </w:rPr>
             </w:pPr>
-            <w:r>
-              <w:rPr>
-                <w:rFonts w:ascii="Arial" w:eastAsia="Times New Roman" w:hAnsi="Arial" w:cs="Arial"/>
-                <w:bCs/>
-                <w:color w:val="000000"/>
-                <w:sz w:val="20"/>
-                <w:szCs w:val="20"/>
-                <w:lang w:val="en-US" w:eastAsia="de-DE"/>
-              </w:rPr>
-              <w:t>CLiv specifies systemic clearance (usually after IV administration), CL/F specifies apparent total clearance (usually after PO administration)</w:t>
+            <w:proofErr w:type="spellStart"/>
+            <w:r>
+              <w:rPr>
+                <w:rFonts w:ascii="Arial" w:eastAsia="Times New Roman" w:hAnsi="Arial" w:cs="Arial"/>
+                <w:bCs/>
+                <w:color w:val="000000"/>
+                <w:sz w:val="20"/>
+                <w:szCs w:val="20"/>
+                <w:lang w:val="en-US" w:eastAsia="de-DE"/>
+              </w:rPr>
+              <w:t>CLiv</w:t>
+            </w:r>
+            <w:proofErr w:type="spellEnd"/>
+            <w:r>
+              <w:rPr>
+                <w:rFonts w:ascii="Arial" w:eastAsia="Times New Roman" w:hAnsi="Arial" w:cs="Arial"/>
+                <w:bCs/>
+                <w:color w:val="000000"/>
+                <w:sz w:val="20"/>
+                <w:szCs w:val="20"/>
+                <w:lang w:val="en-US" w:eastAsia="de-DE"/>
+              </w:rPr>
+              <w:t xml:space="preserve"> specifies systemic clearance (usually after IV administration), CL/F specifies apparent total clearance (usually after PO administration)</w:t>
             </w:r>
           </w:p>
         </w:tc>
@@ -9651,6 +11039,7 @@
               </w:rPr>
               <w:t>Cross reference to “ID” in “</w:t>
             </w:r>
+            <w:proofErr w:type="gramStart"/>
             <w:r>
               <w:rPr>
                 <w:rFonts w:ascii="Arial" w:eastAsia="Times New Roman" w:hAnsi="Arial" w:cs="Arial"/>
@@ -9674,6 +11063,7 @@
               </w:rPr>
               <w:t>“</w:t>
             </w:r>
+            <w:proofErr w:type="gramEnd"/>
           </w:p>
         </w:tc>
       </w:tr>
@@ -9742,6 +11132,7 @@
               </w:rPr>
               <w:t>Cross reference to “Study” in “</w:t>
             </w:r>
+            <w:proofErr w:type="gramStart"/>
             <w:r>
               <w:rPr>
                 <w:rFonts w:ascii="Arial" w:eastAsia="Times New Roman" w:hAnsi="Arial" w:cs="Arial"/>
@@ -9765,6 +11156,7 @@
               </w:rPr>
               <w:t>“</w:t>
             </w:r>
+            <w:proofErr w:type="gramEnd"/>
           </w:p>
         </w:tc>
       </w:tr>
@@ -9855,6 +11247,7 @@
               </w:rPr>
               <w:t>” in “</w:t>
             </w:r>
+            <w:proofErr w:type="gramStart"/>
             <w:r>
               <w:rPr>
                 <w:rFonts w:ascii="Arial" w:eastAsia="Times New Roman" w:hAnsi="Arial" w:cs="Arial"/>
@@ -9878,6 +11271,7 @@
               </w:rPr>
               <w:t>“</w:t>
             </w:r>
+            <w:proofErr w:type="gramEnd"/>
           </w:p>
         </w:tc>
       </w:tr>
@@ -9905,6 +11299,7 @@
                 <w:lang w:eastAsia="de-DE"/>
               </w:rPr>
             </w:pPr>
+            <w:proofErr w:type="spellStart"/>
             <w:r>
               <w:rPr>
                 <w:rFonts w:ascii="Arial" w:eastAsia="Times New Roman" w:hAnsi="Arial" w:cs="Arial"/>
@@ -9917,6 +11312,7 @@
               </w:rPr>
               <w:t>Grouping</w:t>
             </w:r>
+            <w:proofErr w:type="spellEnd"/>
           </w:p>
         </w:tc>
         <w:tc>
@@ -9946,6 +11342,7 @@
               </w:rPr>
               <w:t>Cross reference to “Grouping” in “</w:t>
             </w:r>
+            <w:proofErr w:type="gramStart"/>
             <w:r>
               <w:rPr>
                 <w:rFonts w:ascii="Arial" w:eastAsia="Times New Roman" w:hAnsi="Arial" w:cs="Arial"/>
@@ -9969,6 +11366,7 @@
               </w:rPr>
               <w:t>“</w:t>
             </w:r>
+            <w:proofErr w:type="gramEnd"/>
           </w:p>
         </w:tc>
       </w:tr>
@@ -9996,6 +11394,7 @@
                 <w:lang w:eastAsia="de-DE"/>
               </w:rPr>
             </w:pPr>
+            <w:proofErr w:type="spellStart"/>
             <w:r>
               <w:rPr>
                 <w:rFonts w:ascii="Arial" w:eastAsia="Times New Roman" w:hAnsi="Arial" w:cs="Arial"/>
@@ -10008,6 +11407,7 @@
               </w:rPr>
               <w:t>Analyte</w:t>
             </w:r>
+            <w:proofErr w:type="spellEnd"/>
           </w:p>
         </w:tc>
         <w:tc>
@@ -10037,6 +11437,7 @@
               </w:rPr>
               <w:t>Cross reference to “Analyte” in “</w:t>
             </w:r>
+            <w:proofErr w:type="gramStart"/>
             <w:r>
               <w:rPr>
                 <w:rFonts w:ascii="Arial" w:eastAsia="Times New Roman" w:hAnsi="Arial" w:cs="Arial"/>
@@ -10060,6 +11461,7 @@
               </w:rPr>
               <w:t>“</w:t>
             </w:r>
+            <w:proofErr w:type="gramEnd"/>
           </w:p>
         </w:tc>
       </w:tr>
@@ -10087,6 +11489,7 @@
                 <w:lang w:eastAsia="de-DE"/>
               </w:rPr>
             </w:pPr>
+            <w:proofErr w:type="spellStart"/>
             <w:r>
               <w:rPr>
                 <w:rFonts w:ascii="Arial" w:eastAsia="Times New Roman" w:hAnsi="Arial" w:cs="Arial"/>
@@ -10099,6 +11502,7 @@
               </w:rPr>
               <w:t>Compartment</w:t>
             </w:r>
+            <w:proofErr w:type="spellEnd"/>
           </w:p>
         </w:tc>
         <w:tc>
@@ -10129,6 +11533,7 @@
               </w:rPr>
               <w:t>Cross reference to “Compartment” in “</w:t>
             </w:r>
+            <w:proofErr w:type="gramStart"/>
             <w:r>
               <w:rPr>
                 <w:rFonts w:ascii="Arial" w:eastAsia="Times New Roman" w:hAnsi="Arial" w:cs="Arial"/>
@@ -10152,6 +11557,7 @@
               </w:rPr>
               <w:t>“</w:t>
             </w:r>
+            <w:proofErr w:type="gramEnd"/>
           </w:p>
         </w:tc>
       </w:tr>
@@ -10409,7 +11815,31 @@
                 <w:szCs w:val="20"/>
                 <w:lang w:val="en-US" w:eastAsia="de-DE"/>
               </w:rPr>
-              <w:t>this is time e.g. after 1 hour infusion</w:t>
+              <w:t xml:space="preserve">this is time e.g. after </w:t>
+            </w:r>
+            <w:proofErr w:type="gramStart"/>
+            <w:r>
+              <w:rPr>
+                <w:rFonts w:ascii="Arial" w:eastAsia="Times New Roman" w:hAnsi="Arial" w:cs="Arial"/>
+                <w:bCs/>
+                <w:color w:val="000000"/>
+                <w:sz w:val="20"/>
+                <w:szCs w:val="20"/>
+                <w:lang w:val="en-US" w:eastAsia="de-DE"/>
+              </w:rPr>
+              <w:t>1 hour</w:t>
+            </w:r>
+            <w:proofErr w:type="gramEnd"/>
+            <w:r>
+              <w:rPr>
+                <w:rFonts w:ascii="Arial" w:eastAsia="Times New Roman" w:hAnsi="Arial" w:cs="Arial"/>
+                <w:bCs/>
+                <w:color w:val="000000"/>
+                <w:sz w:val="20"/>
+                <w:szCs w:val="20"/>
+                <w:lang w:val="en-US" w:eastAsia="de-DE"/>
+              </w:rPr>
+              <w:t xml:space="preserve"> infusion</w:t>
             </w:r>
             <w:r>
               <w:rPr>
@@ -10519,6 +11949,7 @@
                 <w:lang w:eastAsia="de-DE"/>
               </w:rPr>
             </w:pPr>
+            <w:proofErr w:type="spellStart"/>
             <w:r>
               <w:rPr>
                 <w:rFonts w:ascii="Arial" w:eastAsia="Times New Roman" w:hAnsi="Arial" w:cs="Arial"/>
@@ -10531,6 +11962,7 @@
               </w:rPr>
               <w:t>Avg</w:t>
             </w:r>
+            <w:proofErr w:type="spellEnd"/>
           </w:p>
         </w:tc>
         <w:tc>
@@ -10555,7 +11987,27 @@
                 <w:szCs w:val="20"/>
                 <w:lang w:val="en-US"/>
               </w:rPr>
-              <w:t xml:space="preserve">Specify any average measure (in case of aggregated data) or individual  (in case of individual data) (if available) </w:t>
+              <w:t xml:space="preserve">Specify any average measure (in case of aggregated data) or </w:t>
+            </w:r>
+            <w:proofErr w:type="gramStart"/>
+            <w:r>
+              <w:rPr>
+                <w:rFonts w:ascii="Arial" w:hAnsi="Arial" w:cs="Arial"/>
+                <w:sz w:val="20"/>
+                <w:szCs w:val="20"/>
+                <w:lang w:val="en-US"/>
+              </w:rPr>
+              <w:t>individual  (</w:t>
+            </w:r>
+            <w:proofErr w:type="gramEnd"/>
+            <w:r>
+              <w:rPr>
+                <w:rFonts w:ascii="Arial" w:hAnsi="Arial" w:cs="Arial"/>
+                <w:sz w:val="20"/>
+                <w:szCs w:val="20"/>
+                <w:lang w:val="en-US"/>
+              </w:rPr>
+              <w:t xml:space="preserve">in case of individual data) (if available) </w:t>
             </w:r>
           </w:p>
           <w:p>
@@ -10606,6 +12058,7 @@
                 <w:lang w:eastAsia="de-DE"/>
               </w:rPr>
             </w:pPr>
+            <w:proofErr w:type="spellStart"/>
             <w:r>
               <w:rPr>
                 <w:rFonts w:ascii="Arial" w:eastAsia="Times New Roman" w:hAnsi="Arial" w:cs="Arial"/>
@@ -10618,6 +12071,7 @@
               </w:rPr>
               <w:t>AvgUnit</w:t>
             </w:r>
+            <w:proofErr w:type="spellEnd"/>
           </w:p>
         </w:tc>
         <w:tc>
@@ -10675,6 +12129,7 @@
                 <w:lang w:val="en-US" w:eastAsia="de-DE"/>
               </w:rPr>
             </w:pPr>
+            <w:proofErr w:type="spellStart"/>
             <w:r>
               <w:rPr>
                 <w:rFonts w:ascii="Arial" w:eastAsia="Times New Roman" w:hAnsi="Arial" w:cs="Arial"/>
@@ -10687,6 +12142,7 @@
               </w:rPr>
               <w:t>AvgType</w:t>
             </w:r>
+            <w:proofErr w:type="spellEnd"/>
           </w:p>
         </w:tc>
         <w:tc>
@@ -10715,7 +12171,55 @@
                 <w:szCs w:val="20"/>
                 <w:lang w:val="en-US" w:eastAsia="de-DE"/>
               </w:rPr>
-              <w:t>Specify type of average measure for Cmax, e.g. “Arith. mean”, “Geom. mean”,  “Median”, etc. (in case of aggregated data) or “Individual” (in case of individual data)</w:t>
+              <w:t>Specify type of average measure for Cmax, e.g. “</w:t>
+            </w:r>
+            <w:proofErr w:type="spellStart"/>
+            <w:r>
+              <w:rPr>
+                <w:rFonts w:ascii="Arial" w:eastAsia="Times New Roman" w:hAnsi="Arial" w:cs="Arial"/>
+                <w:bCs/>
+                <w:color w:val="000000"/>
+                <w:sz w:val="20"/>
+                <w:szCs w:val="20"/>
+                <w:lang w:val="en-US" w:eastAsia="de-DE"/>
+              </w:rPr>
+              <w:t>Arith</w:t>
+            </w:r>
+            <w:proofErr w:type="spellEnd"/>
+            <w:r>
+              <w:rPr>
+                <w:rFonts w:ascii="Arial" w:eastAsia="Times New Roman" w:hAnsi="Arial" w:cs="Arial"/>
+                <w:bCs/>
+                <w:color w:val="000000"/>
+                <w:sz w:val="20"/>
+                <w:szCs w:val="20"/>
+                <w:lang w:val="en-US" w:eastAsia="de-DE"/>
+              </w:rPr>
+              <w:t>. mean”, “Geom. mean</w:t>
+            </w:r>
+            <w:proofErr w:type="gramStart"/>
+            <w:r>
+              <w:rPr>
+                <w:rFonts w:ascii="Arial" w:eastAsia="Times New Roman" w:hAnsi="Arial" w:cs="Arial"/>
+                <w:bCs/>
+                <w:color w:val="000000"/>
+                <w:sz w:val="20"/>
+                <w:szCs w:val="20"/>
+                <w:lang w:val="en-US" w:eastAsia="de-DE"/>
+              </w:rPr>
+              <w:t>”,  “</w:t>
+            </w:r>
+            <w:proofErr w:type="gramEnd"/>
+            <w:r>
+              <w:rPr>
+                <w:rFonts w:ascii="Arial" w:eastAsia="Times New Roman" w:hAnsi="Arial" w:cs="Arial"/>
+                <w:bCs/>
+                <w:color w:val="000000"/>
+                <w:sz w:val="20"/>
+                <w:szCs w:val="20"/>
+                <w:lang w:val="en-US" w:eastAsia="de-DE"/>
+              </w:rPr>
+              <w:t>Median”, etc. (in case of aggregated data) or “Individual” (in case of individual data)</w:t>
             </w:r>
           </w:p>
         </w:tc>
@@ -10811,6 +12315,7 @@
                 <w:lang w:eastAsia="de-DE"/>
               </w:rPr>
             </w:pPr>
+            <w:proofErr w:type="spellStart"/>
             <w:r>
               <w:rPr>
                 <w:rFonts w:ascii="Arial" w:eastAsia="Times New Roman" w:hAnsi="Arial" w:cs="Arial"/>
@@ -10823,6 +12328,7 @@
               </w:rPr>
               <w:t>VarUnit</w:t>
             </w:r>
+            <w:proofErr w:type="spellEnd"/>
           </w:p>
         </w:tc>
         <w:tc>
@@ -10902,6 +12408,7 @@
                 <w:lang w:eastAsia="de-DE"/>
               </w:rPr>
             </w:pPr>
+            <w:proofErr w:type="spellStart"/>
             <w:r>
               <w:rPr>
                 <w:rFonts w:ascii="Arial" w:eastAsia="Times New Roman" w:hAnsi="Arial" w:cs="Arial"/>
@@ -10914,6 +12421,7 @@
               </w:rPr>
               <w:t>VarType</w:t>
             </w:r>
+            <w:proofErr w:type="spellEnd"/>
           </w:p>
         </w:tc>
         <w:tc>
@@ -10964,7 +12472,55 @@
                 <w:szCs w:val="20"/>
                 <w:lang w:val="en-US" w:eastAsia="de-DE"/>
               </w:rPr>
-              <w:t>measure for CL, e.g. “Arith. SD”, “Geom. SD”, “Arith. CV”, “Geom. CV”, “Range”, “95% CI” etc. (only in case of aggregated data)</w:t>
+              <w:t>measure for CL, e.g. “</w:t>
+            </w:r>
+            <w:proofErr w:type="spellStart"/>
+            <w:r>
+              <w:rPr>
+                <w:rFonts w:ascii="Arial" w:eastAsia="Times New Roman" w:hAnsi="Arial" w:cs="Arial"/>
+                <w:bCs/>
+                <w:color w:val="000000"/>
+                <w:sz w:val="20"/>
+                <w:szCs w:val="20"/>
+                <w:lang w:val="en-US" w:eastAsia="de-DE"/>
+              </w:rPr>
+              <w:t>Arith</w:t>
+            </w:r>
+            <w:proofErr w:type="spellEnd"/>
+            <w:r>
+              <w:rPr>
+                <w:rFonts w:ascii="Arial" w:eastAsia="Times New Roman" w:hAnsi="Arial" w:cs="Arial"/>
+                <w:bCs/>
+                <w:color w:val="000000"/>
+                <w:sz w:val="20"/>
+                <w:szCs w:val="20"/>
+                <w:lang w:val="en-US" w:eastAsia="de-DE"/>
+              </w:rPr>
+              <w:t>. SD”, “Geom. SD”, “</w:t>
+            </w:r>
+            <w:proofErr w:type="spellStart"/>
+            <w:r>
+              <w:rPr>
+                <w:rFonts w:ascii="Arial" w:eastAsia="Times New Roman" w:hAnsi="Arial" w:cs="Arial"/>
+                <w:bCs/>
+                <w:color w:val="000000"/>
+                <w:sz w:val="20"/>
+                <w:szCs w:val="20"/>
+                <w:lang w:val="en-US" w:eastAsia="de-DE"/>
+              </w:rPr>
+              <w:t>Arith</w:t>
+            </w:r>
+            <w:proofErr w:type="spellEnd"/>
+            <w:r>
+              <w:rPr>
+                <w:rFonts w:ascii="Arial" w:eastAsia="Times New Roman" w:hAnsi="Arial" w:cs="Arial"/>
+                <w:bCs/>
+                <w:color w:val="000000"/>
+                <w:sz w:val="20"/>
+                <w:szCs w:val="20"/>
+                <w:lang w:val="en-US" w:eastAsia="de-DE"/>
+              </w:rPr>
+              <w:t>. CV”, “Geom. CV”, “Range”, “95% CI” etc. (only in case of aggregated data)</w:t>
             </w:r>
           </w:p>
         </w:tc>
@@ -11263,6 +12819,7 @@
               </w:rPr>
               <w:t>Cross reference to “ID” in “</w:t>
             </w:r>
+            <w:proofErr w:type="gramStart"/>
             <w:r>
               <w:rPr>
                 <w:rFonts w:ascii="Arial" w:eastAsia="Times New Roman" w:hAnsi="Arial" w:cs="Arial"/>
@@ -11284,7 +12841,19 @@
                 <w:szCs w:val="20"/>
                 <w:lang w:val="en-US" w:eastAsia="de-DE"/>
               </w:rPr>
-              <w:t>“.</w:t>
+              <w:t>“</w:t>
+            </w:r>
+            <w:proofErr w:type="gramEnd"/>
+            <w:r>
+              <w:rPr>
+                <w:rFonts w:ascii="Arial" w:eastAsia="Times New Roman" w:hAnsi="Arial" w:cs="Arial"/>
+                <w:bCs/>
+                <w:color w:val="000000"/>
+                <w:sz w:val="20"/>
+                <w:szCs w:val="20"/>
+                <w:lang w:val="en-US" w:eastAsia="de-DE"/>
+              </w:rPr>
+              <w:t>.</w:t>
             </w:r>
             <w:r>
               <w:rPr>
@@ -11296,7 +12865,31 @@
                 <w:lang w:val="en-US" w:eastAsia="de-DE"/>
               </w:rPr>
               <w:br/>
-              <w:t>Usually multiple lDs from the respective study are available (minimum usually 2, 1 for the control (Placebo) phase and 1 for the Treatment (with Perpetrator) phase. Prefer to pick here the ID for the respective victim drug in the with Perpetrator grouping</w:t>
+              <w:t xml:space="preserve">Usually multiple </w:t>
+            </w:r>
+            <w:proofErr w:type="spellStart"/>
+            <w:r>
+              <w:rPr>
+                <w:rFonts w:ascii="Arial" w:eastAsia="Times New Roman" w:hAnsi="Arial" w:cs="Arial"/>
+                <w:bCs/>
+                <w:color w:val="000000"/>
+                <w:sz w:val="20"/>
+                <w:szCs w:val="20"/>
+                <w:lang w:val="en-US" w:eastAsia="de-DE"/>
+              </w:rPr>
+              <w:t>lDs</w:t>
+            </w:r>
+            <w:proofErr w:type="spellEnd"/>
+            <w:r>
+              <w:rPr>
+                <w:rFonts w:ascii="Arial" w:eastAsia="Times New Roman" w:hAnsi="Arial" w:cs="Arial"/>
+                <w:bCs/>
+                <w:color w:val="000000"/>
+                <w:sz w:val="20"/>
+                <w:szCs w:val="20"/>
+                <w:lang w:val="en-US" w:eastAsia="de-DE"/>
+              </w:rPr>
+              <w:t xml:space="preserve"> from the respective study are available (minimum usually 2, 1 for the control (Placebo) phase and 1 for the Treatment (with Perpetrator) phase. Prefer to pick here the ID for the respective victim drug in the with Perpetrator grouping</w:t>
             </w:r>
           </w:p>
         </w:tc>
@@ -11366,6 +12959,7 @@
               </w:rPr>
               <w:t>Cross reference to “Study” in “</w:t>
             </w:r>
+            <w:proofErr w:type="gramStart"/>
             <w:r>
               <w:rPr>
                 <w:rFonts w:ascii="Arial" w:eastAsia="Times New Roman" w:hAnsi="Arial" w:cs="Arial"/>
@@ -11389,6 +12983,7 @@
               </w:rPr>
               <w:t>“</w:t>
             </w:r>
+            <w:proofErr w:type="gramEnd"/>
           </w:p>
         </w:tc>
       </w:tr>
@@ -11479,6 +13074,7 @@
               </w:rPr>
               <w:t>” in “</w:t>
             </w:r>
+            <w:proofErr w:type="gramStart"/>
             <w:r>
               <w:rPr>
                 <w:rFonts w:ascii="Arial" w:eastAsia="Times New Roman" w:hAnsi="Arial" w:cs="Arial"/>
@@ -11502,6 +13098,7 @@
               </w:rPr>
               <w:t>“</w:t>
             </w:r>
+            <w:proofErr w:type="gramEnd"/>
           </w:p>
         </w:tc>
       </w:tr>
@@ -11570,6 +13167,7 @@
               </w:rPr>
               <w:t>Cross reference to “Grouping” in “</w:t>
             </w:r>
+            <w:proofErr w:type="gramStart"/>
             <w:r>
               <w:rPr>
                 <w:rFonts w:ascii="Arial" w:eastAsia="Times New Roman" w:hAnsi="Arial" w:cs="Arial"/>
@@ -11593,6 +13191,7 @@
               </w:rPr>
               <w:t>“</w:t>
             </w:r>
+            <w:proofErr w:type="gramEnd"/>
           </w:p>
         </w:tc>
       </w:tr>
@@ -11718,6 +13317,7 @@
                 <w:lang w:val="en-US" w:eastAsia="de-DE"/>
               </w:rPr>
             </w:pPr>
+            <w:proofErr w:type="spellStart"/>
             <w:r>
               <w:rPr>
                 <w:rFonts w:ascii="Arial" w:eastAsia="Times New Roman" w:hAnsi="Arial" w:cs="Arial"/>
@@ -11727,8 +13327,81 @@
                 <w:szCs w:val="20"/>
                 <w:lang w:eastAsia="de-DE"/>
               </w:rPr>
-              <w:t>Specify the respective perpetrator</w:t>
-            </w:r>
+              <w:t>Specify</w:t>
+            </w:r>
+            <w:proofErr w:type="spellEnd"/>
+            <w:r>
+              <w:rPr>
+                <w:rFonts w:ascii="Arial" w:eastAsia="Times New Roman" w:hAnsi="Arial" w:cs="Arial"/>
+                <w:bCs/>
+                <w:color w:val="000000"/>
+                <w:sz w:val="20"/>
+                <w:szCs w:val="20"/>
+                <w:lang w:eastAsia="de-DE"/>
+              </w:rPr>
+              <w:t xml:space="preserve"> </w:t>
+            </w:r>
+            <w:proofErr w:type="spellStart"/>
+            <w:r>
+              <w:rPr>
+                <w:rFonts w:ascii="Arial" w:eastAsia="Times New Roman" w:hAnsi="Arial" w:cs="Arial"/>
+                <w:bCs/>
+                <w:color w:val="000000"/>
+                <w:sz w:val="20"/>
+                <w:szCs w:val="20"/>
+                <w:lang w:eastAsia="de-DE"/>
+              </w:rPr>
+              <w:t>the</w:t>
+            </w:r>
+            <w:proofErr w:type="spellEnd"/>
+            <w:r>
+              <w:rPr>
+                <w:rFonts w:ascii="Arial" w:eastAsia="Times New Roman" w:hAnsi="Arial" w:cs="Arial"/>
+                <w:bCs/>
+                <w:color w:val="000000"/>
+                <w:sz w:val="20"/>
+                <w:szCs w:val="20"/>
+                <w:lang w:eastAsia="de-DE"/>
+              </w:rPr>
+              <w:t xml:space="preserve"> </w:t>
+            </w:r>
+            <w:proofErr w:type="spellStart"/>
+            <w:r>
+              <w:rPr>
+                <w:rFonts w:ascii="Arial" w:eastAsia="Times New Roman" w:hAnsi="Arial" w:cs="Arial"/>
+                <w:bCs/>
+                <w:color w:val="000000"/>
+                <w:sz w:val="20"/>
+                <w:szCs w:val="20"/>
+                <w:lang w:eastAsia="de-DE"/>
+              </w:rPr>
+              <w:t>respective</w:t>
+            </w:r>
+            <w:proofErr w:type="spellEnd"/>
+            <w:r>
+              <w:rPr>
+                <w:rFonts w:ascii="Arial" w:eastAsia="Times New Roman" w:hAnsi="Arial" w:cs="Arial"/>
+                <w:bCs/>
+                <w:color w:val="000000"/>
+                <w:sz w:val="20"/>
+                <w:szCs w:val="20"/>
+                <w:lang w:eastAsia="de-DE"/>
+              </w:rPr>
+              <w:t xml:space="preserve"> </w:t>
+            </w:r>
+            <w:proofErr w:type="spellStart"/>
+            <w:r>
+              <w:rPr>
+                <w:rFonts w:ascii="Arial" w:eastAsia="Times New Roman" w:hAnsi="Arial" w:cs="Arial"/>
+                <w:bCs/>
+                <w:color w:val="000000"/>
+                <w:sz w:val="20"/>
+                <w:szCs w:val="20"/>
+                <w:lang w:eastAsia="de-DE"/>
+              </w:rPr>
+              <w:t>perpetrator</w:t>
+            </w:r>
+            <w:proofErr w:type="spellEnd"/>
           </w:p>
         </w:tc>
       </w:tr>
@@ -11855,6 +13528,7 @@
               </w:rPr>
               <w:t>cross reference to “Route of Administration” in “</w:t>
             </w:r>
+            <w:proofErr w:type="gramStart"/>
             <w:r>
               <w:rPr>
                 <w:rFonts w:ascii="Arial" w:eastAsia="Times New Roman" w:hAnsi="Arial" w:cs="Arial"/>
@@ -11876,7 +13550,19 @@
                 <w:szCs w:val="20"/>
                 <w:lang w:val="en-US" w:eastAsia="de-DE"/>
               </w:rPr>
-              <w:t>“)</w:t>
+              <w:t>“</w:t>
+            </w:r>
+            <w:proofErr w:type="gramEnd"/>
+            <w:r>
+              <w:rPr>
+                <w:rFonts w:ascii="Arial" w:eastAsia="Times New Roman" w:hAnsi="Arial" w:cs="Arial"/>
+                <w:bCs/>
+                <w:color w:val="000000"/>
+                <w:sz w:val="20"/>
+                <w:szCs w:val="20"/>
+                <w:lang w:val="en-US" w:eastAsia="de-DE"/>
+              </w:rPr>
+              <w:t>)</w:t>
             </w:r>
           </w:p>
         </w:tc>
@@ -12052,6 +13738,7 @@
               </w:rPr>
               <w:t>Cross reference to “Compartment” in “</w:t>
             </w:r>
+            <w:proofErr w:type="gramStart"/>
             <w:r>
               <w:rPr>
                 <w:rFonts w:ascii="Arial" w:eastAsia="Times New Roman" w:hAnsi="Arial" w:cs="Arial"/>
@@ -12073,7 +13760,19 @@
                 <w:szCs w:val="20"/>
                 <w:lang w:val="en-US" w:eastAsia="de-DE"/>
               </w:rPr>
-              <w:t>“)</w:t>
+              <w:t>“</w:t>
+            </w:r>
+            <w:proofErr w:type="gramEnd"/>
+            <w:r>
+              <w:rPr>
+                <w:rFonts w:ascii="Arial" w:eastAsia="Times New Roman" w:hAnsi="Arial" w:cs="Arial"/>
+                <w:bCs/>
+                <w:color w:val="000000"/>
+                <w:sz w:val="20"/>
+                <w:szCs w:val="20"/>
+                <w:lang w:val="en-US" w:eastAsia="de-DE"/>
+              </w:rPr>
+              <w:t>)</w:t>
             </w:r>
           </w:p>
         </w:tc>
@@ -12145,22 +13844,40 @@
             <w:pPr>
               <w:spacing w:after="0" w:line="240" w:lineRule="auto"/>
               <w:rPr>
-                <w:rFonts w:ascii="Arial" w:eastAsia="Times New Roman" w:hAnsi="Arial" w:cs="Arial"/>
-                <w:bCs/>
-                <w:color w:val="000000"/>
-                <w:sz w:val="20"/>
-                <w:szCs w:val="20"/>
-                <w:lang w:val="en-US" w:eastAsia="de-DE"/>
-              </w:rPr>
-            </w:pPr>
-            <w:r>
-              <w:rPr>
-                <w:rFonts w:ascii="Arial" w:hAnsi="Arial" w:cs="Arial"/>
-                <w:sz w:val="20"/>
-                <w:szCs w:val="20"/>
-                <w:lang w:val="en-US"/>
-              </w:rPr>
-              <w:t xml:space="preserve">In case AUCR is not reported, assess AUCR via either (i) the ratio of the average measure for AUC during the with Perpetrator phase and the average measure for AUC during the with Control (Placebo) phase or (ii) the ratio of the average measure for CL during the with Control </w:t>
+                <w:rFonts w:ascii="Arial" w:hAnsi="Arial" w:cs="Arial"/>
+                <w:sz w:val="20"/>
+                <w:szCs w:val="20"/>
+                <w:lang w:val="en-US"/>
+              </w:rPr>
+            </w:pPr>
+            <w:r>
+              <w:rPr>
+                <w:rFonts w:ascii="Arial" w:hAnsi="Arial" w:cs="Arial"/>
+                <w:sz w:val="20"/>
+                <w:szCs w:val="20"/>
+                <w:lang w:val="en-US"/>
+              </w:rPr>
+              <w:t>In case AUCR is not reported, assess AUCR via either (</w:t>
+            </w:r>
+            <w:proofErr w:type="spellStart"/>
+            <w:r>
+              <w:rPr>
+                <w:rFonts w:ascii="Arial" w:hAnsi="Arial" w:cs="Arial"/>
+                <w:sz w:val="20"/>
+                <w:szCs w:val="20"/>
+                <w:lang w:val="en-US"/>
+              </w:rPr>
+              <w:t>i</w:t>
+            </w:r>
+            <w:proofErr w:type="spellEnd"/>
+            <w:r>
+              <w:rPr>
+                <w:rFonts w:ascii="Arial" w:hAnsi="Arial" w:cs="Arial"/>
+                <w:sz w:val="20"/>
+                <w:szCs w:val="20"/>
+                <w:lang w:val="en-US"/>
+              </w:rPr>
+              <w:t xml:space="preserve">) the ratio of the average measure for AUC during the with Perpetrator phase and the average measure for AUC during the with Control (Placebo) phase or (ii) the ratio of the average measure for CL during the with Control </w:t>
             </w:r>
             <w:r>
               <w:rPr>
@@ -12171,6 +13888,109 @@
               </w:rPr>
               <w:lastRenderedPageBreak/>
               <w:t>(Placebo) phase and the average measure for CL during the with Perpetrator phase</w:t>
+            </w:r>
+            <w:r>
+              <w:rPr>
+                <w:rFonts w:ascii="Arial" w:hAnsi="Arial" w:cs="Arial"/>
+                <w:sz w:val="20"/>
+                <w:szCs w:val="20"/>
+                <w:lang w:val="en-US"/>
+              </w:rPr>
+              <w:t xml:space="preserve">. </w:t>
+            </w:r>
+          </w:p>
+          <w:p>
+            <w:pPr>
+              <w:spacing w:after="0" w:line="240" w:lineRule="auto"/>
+              <w:rPr>
+                <w:rFonts w:ascii="Arial" w:eastAsia="Times New Roman" w:hAnsi="Arial" w:cs="Arial"/>
+                <w:bCs/>
+                <w:color w:val="000000"/>
+                <w:sz w:val="20"/>
+                <w:szCs w:val="20"/>
+                <w:lang w:val="en-US" w:eastAsia="de-DE"/>
+              </w:rPr>
+            </w:pPr>
+            <w:r>
+              <w:rPr>
+                <w:rFonts w:ascii="Arial" w:eastAsia="Times New Roman" w:hAnsi="Arial" w:cs="Arial"/>
+                <w:bCs/>
+                <w:color w:val="000000"/>
+                <w:sz w:val="20"/>
+                <w:szCs w:val="20"/>
+                <w:lang w:val="en-US" w:eastAsia="de-DE"/>
+              </w:rPr>
+              <w:t xml:space="preserve">The entered value should be comparable to the simulated ratio. Caution should be exercised in case the AUCR is reported in a dose normalized </w:t>
+            </w:r>
+            <w:proofErr w:type="gramStart"/>
+            <w:r>
+              <w:rPr>
+                <w:rFonts w:ascii="Arial" w:eastAsia="Times New Roman" w:hAnsi="Arial" w:cs="Arial"/>
+                <w:bCs/>
+                <w:color w:val="000000"/>
+                <w:sz w:val="20"/>
+                <w:szCs w:val="20"/>
+                <w:lang w:val="en-US" w:eastAsia="de-DE"/>
+              </w:rPr>
+              <w:t>fashion</w:t>
+            </w:r>
+            <w:proofErr w:type="gramEnd"/>
+            <w:r>
+              <w:rPr>
+                <w:rFonts w:ascii="Arial" w:eastAsia="Times New Roman" w:hAnsi="Arial" w:cs="Arial"/>
+                <w:bCs/>
+                <w:color w:val="000000"/>
+                <w:sz w:val="20"/>
+                <w:szCs w:val="20"/>
+                <w:lang w:val="en-US" w:eastAsia="de-DE"/>
+              </w:rPr>
+              <w:t xml:space="preserve"> but the doses of the victim actually differed in control phase and treatment phase (with perpetrator). Then the value might need to be un-</w:t>
+            </w:r>
+            <w:proofErr w:type="gramStart"/>
+            <w:r>
+              <w:rPr>
+                <w:rFonts w:ascii="Arial" w:eastAsia="Times New Roman" w:hAnsi="Arial" w:cs="Arial"/>
+                <w:bCs/>
+                <w:color w:val="000000"/>
+                <w:sz w:val="20"/>
+                <w:szCs w:val="20"/>
+                <w:lang w:val="en-US" w:eastAsia="de-DE"/>
+              </w:rPr>
+              <w:t>dose-normalized</w:t>
+            </w:r>
+            <w:proofErr w:type="gramEnd"/>
+            <w:r>
+              <w:rPr>
+                <w:rFonts w:ascii="Arial" w:eastAsia="Times New Roman" w:hAnsi="Arial" w:cs="Arial"/>
+                <w:bCs/>
+                <w:color w:val="000000"/>
+                <w:sz w:val="20"/>
+                <w:szCs w:val="20"/>
+                <w:lang w:val="en-US" w:eastAsia="de-DE"/>
+              </w:rPr>
+              <w:t>. See also “</w:t>
+            </w:r>
+            <w:r>
+              <w:rPr>
+                <w:rFonts w:ascii="Arial" w:eastAsia="Times New Roman" w:hAnsi="Arial" w:cs="Arial"/>
+                <w:b/>
+                <w:color w:val="000000"/>
+                <w:sz w:val="20"/>
+                <w:szCs w:val="20"/>
+                <w:lang w:val="en-US" w:eastAsia="de-DE"/>
+              </w:rPr>
+              <w:t>R Dose correction factor</w:t>
+            </w:r>
+            <w:r>
+              <w:rPr>
+                <w:rFonts w:ascii="Arial" w:eastAsia="Times New Roman" w:hAnsi="Arial" w:cs="Arial"/>
+                <w:bCs/>
+                <w:color w:val="000000"/>
+                <w:sz w:val="20"/>
+                <w:szCs w:val="20"/>
+                <w:lang w:val="en-US" w:eastAsia="de-DE"/>
+              </w:rPr>
+              <w:t>” below.</w:t>
             </w:r>
           </w:p>
         </w:tc>
@@ -12209,8 +14029,22 @@
                 <w:lang w:val="en-US" w:eastAsia="de-DE"/>
               </w:rPr>
               <w:lastRenderedPageBreak/>
-              <w:t>AUCR AvgType</w:t>
-            </w:r>
+              <w:t xml:space="preserve">AUCR </w:t>
+            </w:r>
+            <w:proofErr w:type="spellStart"/>
+            <w:r>
+              <w:rPr>
+                <w:rFonts w:ascii="Arial" w:eastAsia="Times New Roman" w:hAnsi="Arial" w:cs="Arial"/>
+                <w:b/>
+                <w:bCs/>
+                <w:color w:val="000000"/>
+                <w:sz w:val="20"/>
+                <w:szCs w:val="20"/>
+                <w:lang w:val="en-US" w:eastAsia="de-DE"/>
+              </w:rPr>
+              <w:t>AvgType</w:t>
+            </w:r>
+            <w:proofErr w:type="spellEnd"/>
           </w:p>
         </w:tc>
         <w:tc>
@@ -12239,7 +14073,55 @@
                 <w:szCs w:val="20"/>
                 <w:lang w:val="en-US" w:eastAsia="de-DE"/>
               </w:rPr>
-              <w:t>Specify type of average measure for AUC, e.g. “Arith. mean”, “Geom. mean”,  “Median”, etc. (in case of aggregated data) or “Individual” (in case of individual data)</w:t>
+              <w:t>Specify type of average measure for AUC, e.g. “</w:t>
+            </w:r>
+            <w:proofErr w:type="spellStart"/>
+            <w:r>
+              <w:rPr>
+                <w:rFonts w:ascii="Arial" w:eastAsia="Times New Roman" w:hAnsi="Arial" w:cs="Arial"/>
+                <w:bCs/>
+                <w:color w:val="000000"/>
+                <w:sz w:val="20"/>
+                <w:szCs w:val="20"/>
+                <w:lang w:val="en-US" w:eastAsia="de-DE"/>
+              </w:rPr>
+              <w:t>Arith</w:t>
+            </w:r>
+            <w:proofErr w:type="spellEnd"/>
+            <w:r>
+              <w:rPr>
+                <w:rFonts w:ascii="Arial" w:eastAsia="Times New Roman" w:hAnsi="Arial" w:cs="Arial"/>
+                <w:bCs/>
+                <w:color w:val="000000"/>
+                <w:sz w:val="20"/>
+                <w:szCs w:val="20"/>
+                <w:lang w:val="en-US" w:eastAsia="de-DE"/>
+              </w:rPr>
+              <w:t>. mean”, “Geom. mean</w:t>
+            </w:r>
+            <w:proofErr w:type="gramStart"/>
+            <w:r>
+              <w:rPr>
+                <w:rFonts w:ascii="Arial" w:eastAsia="Times New Roman" w:hAnsi="Arial" w:cs="Arial"/>
+                <w:bCs/>
+                <w:color w:val="000000"/>
+                <w:sz w:val="20"/>
+                <w:szCs w:val="20"/>
+                <w:lang w:val="en-US" w:eastAsia="de-DE"/>
+              </w:rPr>
+              <w:t>”,  “</w:t>
+            </w:r>
+            <w:proofErr w:type="gramEnd"/>
+            <w:r>
+              <w:rPr>
+                <w:rFonts w:ascii="Arial" w:eastAsia="Times New Roman" w:hAnsi="Arial" w:cs="Arial"/>
+                <w:bCs/>
+                <w:color w:val="000000"/>
+                <w:sz w:val="20"/>
+                <w:szCs w:val="20"/>
+                <w:lang w:val="en-US" w:eastAsia="de-DE"/>
+              </w:rPr>
+              <w:t>Median”, etc. (in case of aggregated data) or “Individual” (in case of individual data)</w:t>
             </w:r>
           </w:p>
           <w:p>
@@ -12428,8 +14310,22 @@
                 <w:szCs w:val="20"/>
                 <w:lang w:val="en-US" w:eastAsia="de-DE"/>
               </w:rPr>
-              <w:t>AUCR VarType</w:t>
-            </w:r>
+              <w:t xml:space="preserve">AUCR </w:t>
+            </w:r>
+            <w:proofErr w:type="spellStart"/>
+            <w:r>
+              <w:rPr>
+                <w:rFonts w:ascii="Arial" w:eastAsia="Times New Roman" w:hAnsi="Arial" w:cs="Arial"/>
+                <w:b/>
+                <w:bCs/>
+                <w:color w:val="000000"/>
+                <w:sz w:val="20"/>
+                <w:szCs w:val="20"/>
+                <w:lang w:val="en-US" w:eastAsia="de-DE"/>
+              </w:rPr>
+              <w:t>VarType</w:t>
+            </w:r>
+            <w:proofErr w:type="spellEnd"/>
           </w:p>
         </w:tc>
         <w:tc>
@@ -12480,7 +14376,55 @@
                 <w:szCs w:val="20"/>
                 <w:lang w:val="en-US" w:eastAsia="de-DE"/>
               </w:rPr>
-              <w:t>, e.g. “Arith. SD”, “Geom. SD”, “Arith. CV”, “Geom. CV”, “Range”, “95% CI” etc. (only in case of aggregated data)</w:t>
+              <w:t>, e.g. “</w:t>
+            </w:r>
+            <w:proofErr w:type="spellStart"/>
+            <w:r>
+              <w:rPr>
+                <w:rFonts w:ascii="Arial" w:eastAsia="Times New Roman" w:hAnsi="Arial" w:cs="Arial"/>
+                <w:bCs/>
+                <w:color w:val="000000"/>
+                <w:sz w:val="20"/>
+                <w:szCs w:val="20"/>
+                <w:lang w:val="en-US" w:eastAsia="de-DE"/>
+              </w:rPr>
+              <w:t>Arith</w:t>
+            </w:r>
+            <w:proofErr w:type="spellEnd"/>
+            <w:r>
+              <w:rPr>
+                <w:rFonts w:ascii="Arial" w:eastAsia="Times New Roman" w:hAnsi="Arial" w:cs="Arial"/>
+                <w:bCs/>
+                <w:color w:val="000000"/>
+                <w:sz w:val="20"/>
+                <w:szCs w:val="20"/>
+                <w:lang w:val="en-US" w:eastAsia="de-DE"/>
+              </w:rPr>
+              <w:t>. SD”, “Geom. SD”, “</w:t>
+            </w:r>
+            <w:proofErr w:type="spellStart"/>
+            <w:r>
+              <w:rPr>
+                <w:rFonts w:ascii="Arial" w:eastAsia="Times New Roman" w:hAnsi="Arial" w:cs="Arial"/>
+                <w:bCs/>
+                <w:color w:val="000000"/>
+                <w:sz w:val="20"/>
+                <w:szCs w:val="20"/>
+                <w:lang w:val="en-US" w:eastAsia="de-DE"/>
+              </w:rPr>
+              <w:t>Arith</w:t>
+            </w:r>
+            <w:proofErr w:type="spellEnd"/>
+            <w:r>
+              <w:rPr>
+                <w:rFonts w:ascii="Arial" w:eastAsia="Times New Roman" w:hAnsi="Arial" w:cs="Arial"/>
+                <w:bCs/>
+                <w:color w:val="000000"/>
+                <w:sz w:val="20"/>
+                <w:szCs w:val="20"/>
+                <w:lang w:val="en-US" w:eastAsia="de-DE"/>
+              </w:rPr>
+              <w:t>. CV”, “Geom. CV”, “Range”, “95% CI” etc. (only in case of aggregated data)</w:t>
             </w:r>
           </w:p>
         </w:tc>
@@ -12571,12 +14515,10 @@
             <w:pPr>
               <w:spacing w:after="0" w:line="240" w:lineRule="auto"/>
               <w:rPr>
-                <w:rFonts w:ascii="Arial" w:eastAsia="Times New Roman" w:hAnsi="Arial" w:cs="Arial"/>
-                <w:bCs/>
-                <w:color w:val="000000"/>
-                <w:sz w:val="20"/>
-                <w:szCs w:val="20"/>
-                <w:lang w:val="en-US" w:eastAsia="de-DE"/>
+                <w:rFonts w:ascii="Arial" w:hAnsi="Arial" w:cs="Arial"/>
+                <w:sz w:val="20"/>
+                <w:szCs w:val="20"/>
+                <w:lang w:val="en-US"/>
               </w:rPr>
             </w:pPr>
             <w:r>
@@ -12605,7 +14547,17 @@
                 <w:szCs w:val="20"/>
                 <w:lang w:val="en-US"/>
               </w:rPr>
-              <w:t>R via the ratio of the average measure for C</w:t>
+              <w:t xml:space="preserve">R via the ratio of the average measure for </w:t>
+            </w:r>
+            <w:proofErr w:type="spellStart"/>
+            <w:r>
+              <w:rPr>
+                <w:rFonts w:ascii="Arial" w:hAnsi="Arial" w:cs="Arial"/>
+                <w:sz w:val="20"/>
+                <w:szCs w:val="20"/>
+                <w:lang w:val="en-US"/>
+              </w:rPr>
+              <w:t>C</w:t>
             </w:r>
             <w:r>
               <w:rPr>
@@ -12624,7 +14576,27 @@
                 <w:szCs w:val="20"/>
                 <w:lang w:val="en-US"/>
               </w:rPr>
-              <w:t>during the with Perpetrator phase and the average measure for C</w:t>
+              <w:t>during</w:t>
+            </w:r>
+            <w:proofErr w:type="spellEnd"/>
+            <w:r>
+              <w:rPr>
+                <w:rFonts w:ascii="Arial" w:hAnsi="Arial" w:cs="Arial"/>
+                <w:sz w:val="20"/>
+                <w:szCs w:val="20"/>
+                <w:lang w:val="en-US"/>
+              </w:rPr>
+              <w:t xml:space="preserve"> the with Perpetrator phase and the average measure for </w:t>
+            </w:r>
+            <w:proofErr w:type="spellStart"/>
+            <w:r>
+              <w:rPr>
+                <w:rFonts w:ascii="Arial" w:hAnsi="Arial" w:cs="Arial"/>
+                <w:sz w:val="20"/>
+                <w:szCs w:val="20"/>
+                <w:lang w:val="en-US"/>
+              </w:rPr>
+              <w:t>C</w:t>
             </w:r>
             <w:r>
               <w:rPr>
@@ -12643,7 +14615,120 @@
                 <w:szCs w:val="20"/>
                 <w:lang w:val="en-US"/>
               </w:rPr>
-              <w:t>during the with Control (Placebo) phase</w:t>
+              <w:t>during</w:t>
+            </w:r>
+            <w:proofErr w:type="spellEnd"/>
+            <w:r>
+              <w:rPr>
+                <w:rFonts w:ascii="Arial" w:hAnsi="Arial" w:cs="Arial"/>
+                <w:sz w:val="20"/>
+                <w:szCs w:val="20"/>
+                <w:lang w:val="en-US"/>
+              </w:rPr>
+              <w:t xml:space="preserve"> the with Control (Placebo) phase</w:t>
+            </w:r>
+            <w:r>
+              <w:rPr>
+                <w:rFonts w:ascii="Arial" w:hAnsi="Arial" w:cs="Arial"/>
+                <w:sz w:val="20"/>
+                <w:szCs w:val="20"/>
+                <w:lang w:val="en-US"/>
+              </w:rPr>
+              <w:t>.</w:t>
+            </w:r>
+          </w:p>
+          <w:p>
+            <w:pPr>
+              <w:spacing w:after="0" w:line="240" w:lineRule="auto"/>
+              <w:rPr>
+                <w:rFonts w:ascii="Arial" w:eastAsia="Times New Roman" w:hAnsi="Arial" w:cs="Arial"/>
+                <w:bCs/>
+                <w:color w:val="000000"/>
+                <w:sz w:val="20"/>
+                <w:szCs w:val="20"/>
+                <w:lang w:val="en-US" w:eastAsia="de-DE"/>
+              </w:rPr>
+            </w:pPr>
+            <w:r>
+              <w:rPr>
+                <w:rFonts w:ascii="Arial" w:eastAsia="Times New Roman" w:hAnsi="Arial" w:cs="Arial"/>
+                <w:bCs/>
+                <w:color w:val="000000"/>
+                <w:sz w:val="20"/>
+                <w:szCs w:val="20"/>
+                <w:lang w:val="en-US" w:eastAsia="de-DE"/>
+              </w:rPr>
+              <w:t xml:space="preserve">The entered value should be comparable to the simulated ratio. Caution should be exercised in case the AUCR is reported in a dose normalized </w:t>
+            </w:r>
+            <w:proofErr w:type="gramStart"/>
+            <w:r>
+              <w:rPr>
+                <w:rFonts w:ascii="Arial" w:eastAsia="Times New Roman" w:hAnsi="Arial" w:cs="Arial"/>
+                <w:bCs/>
+                <w:color w:val="000000"/>
+                <w:sz w:val="20"/>
+                <w:szCs w:val="20"/>
+                <w:lang w:val="en-US" w:eastAsia="de-DE"/>
+              </w:rPr>
+              <w:t>fashion</w:t>
+            </w:r>
+            <w:proofErr w:type="gramEnd"/>
+            <w:r>
+              <w:rPr>
+                <w:rFonts w:ascii="Arial" w:eastAsia="Times New Roman" w:hAnsi="Arial" w:cs="Arial"/>
+                <w:bCs/>
+                <w:color w:val="000000"/>
+                <w:sz w:val="20"/>
+                <w:szCs w:val="20"/>
+                <w:lang w:val="en-US" w:eastAsia="de-DE"/>
+              </w:rPr>
+              <w:t xml:space="preserve"> but the doses of the victim actually differed in control phase and treatment phase (with perpetrator). Then the value might need to be un-</w:t>
+            </w:r>
+            <w:proofErr w:type="gramStart"/>
+            <w:r>
+              <w:rPr>
+                <w:rFonts w:ascii="Arial" w:eastAsia="Times New Roman" w:hAnsi="Arial" w:cs="Arial"/>
+                <w:bCs/>
+                <w:color w:val="000000"/>
+                <w:sz w:val="20"/>
+                <w:szCs w:val="20"/>
+                <w:lang w:val="en-US" w:eastAsia="de-DE"/>
+              </w:rPr>
+              <w:t>dose-normalized</w:t>
+            </w:r>
+            <w:proofErr w:type="gramEnd"/>
+            <w:r>
+              <w:rPr>
+                <w:rFonts w:ascii="Arial" w:eastAsia="Times New Roman" w:hAnsi="Arial" w:cs="Arial"/>
+                <w:bCs/>
+                <w:color w:val="000000"/>
+                <w:sz w:val="20"/>
+                <w:szCs w:val="20"/>
+                <w:lang w:val="en-US" w:eastAsia="de-DE"/>
+              </w:rPr>
+              <w:t>. See also “</w:t>
+            </w:r>
+            <w:r>
+              <w:rPr>
+                <w:rFonts w:ascii="Arial" w:eastAsia="Times New Roman" w:hAnsi="Arial" w:cs="Arial"/>
+                <w:bCs/>
+                <w:color w:val="000000"/>
+                <w:sz w:val="20"/>
+                <w:szCs w:val="20"/>
+                <w:lang w:val="en-US" w:eastAsia="de-DE"/>
+              </w:rPr>
+              <w:t>R Dose correction factor</w:t>
+            </w:r>
+            <w:r>
+              <w:rPr>
+                <w:rFonts w:ascii="Arial" w:eastAsia="Times New Roman" w:hAnsi="Arial" w:cs="Arial"/>
+                <w:bCs/>
+                <w:color w:val="000000"/>
+                <w:sz w:val="20"/>
+                <w:szCs w:val="20"/>
+                <w:lang w:val="en-US" w:eastAsia="de-DE"/>
+              </w:rPr>
+              <w:t>” below.</w:t>
             </w:r>
           </w:p>
         </w:tc>
@@ -12681,8 +14766,22 @@
                 <w:szCs w:val="20"/>
                 <w:lang w:val="en-US" w:eastAsia="de-DE"/>
               </w:rPr>
-              <w:t>CmaxR AvgType</w:t>
-            </w:r>
+              <w:t xml:space="preserve">CmaxR </w:t>
+            </w:r>
+            <w:proofErr w:type="spellStart"/>
+            <w:r>
+              <w:rPr>
+                <w:rFonts w:ascii="Arial" w:eastAsia="Times New Roman" w:hAnsi="Arial" w:cs="Arial"/>
+                <w:b/>
+                <w:bCs/>
+                <w:color w:val="000000"/>
+                <w:sz w:val="20"/>
+                <w:szCs w:val="20"/>
+                <w:lang w:val="en-US" w:eastAsia="de-DE"/>
+              </w:rPr>
+              <w:t>AvgType</w:t>
+            </w:r>
+            <w:proofErr w:type="spellEnd"/>
           </w:p>
         </w:tc>
         <w:tc>
@@ -12711,7 +14810,55 @@
                 <w:szCs w:val="20"/>
                 <w:lang w:val="en-US" w:eastAsia="de-DE"/>
               </w:rPr>
-              <w:t>Specify type of average measure for AUC, e.g. “Arith. mean”, “Geom. mean”,  “Median”, etc. (in case of aggregated data) or “Individual” (in case of individual data)</w:t>
+              <w:t>Specify type of average measure for AUC, e.g. “</w:t>
+            </w:r>
+            <w:proofErr w:type="spellStart"/>
+            <w:r>
+              <w:rPr>
+                <w:rFonts w:ascii="Arial" w:eastAsia="Times New Roman" w:hAnsi="Arial" w:cs="Arial"/>
+                <w:bCs/>
+                <w:color w:val="000000"/>
+                <w:sz w:val="20"/>
+                <w:szCs w:val="20"/>
+                <w:lang w:val="en-US" w:eastAsia="de-DE"/>
+              </w:rPr>
+              <w:t>Arith</w:t>
+            </w:r>
+            <w:proofErr w:type="spellEnd"/>
+            <w:r>
+              <w:rPr>
+                <w:rFonts w:ascii="Arial" w:eastAsia="Times New Roman" w:hAnsi="Arial" w:cs="Arial"/>
+                <w:bCs/>
+                <w:color w:val="000000"/>
+                <w:sz w:val="20"/>
+                <w:szCs w:val="20"/>
+                <w:lang w:val="en-US" w:eastAsia="de-DE"/>
+              </w:rPr>
+              <w:t>. mean”, “Geom. mean</w:t>
+            </w:r>
+            <w:proofErr w:type="gramStart"/>
+            <w:r>
+              <w:rPr>
+                <w:rFonts w:ascii="Arial" w:eastAsia="Times New Roman" w:hAnsi="Arial" w:cs="Arial"/>
+                <w:bCs/>
+                <w:color w:val="000000"/>
+                <w:sz w:val="20"/>
+                <w:szCs w:val="20"/>
+                <w:lang w:val="en-US" w:eastAsia="de-DE"/>
+              </w:rPr>
+              <w:t>”,  “</w:t>
+            </w:r>
+            <w:proofErr w:type="gramEnd"/>
+            <w:r>
+              <w:rPr>
+                <w:rFonts w:ascii="Arial" w:eastAsia="Times New Roman" w:hAnsi="Arial" w:cs="Arial"/>
+                <w:bCs/>
+                <w:color w:val="000000"/>
+                <w:sz w:val="20"/>
+                <w:szCs w:val="20"/>
+                <w:lang w:val="en-US" w:eastAsia="de-DE"/>
+              </w:rPr>
+              <w:t>Median”, etc. (in case of aggregated data) or “Individual” (in case of individual data)</w:t>
             </w:r>
           </w:p>
           <w:p>
@@ -13027,8 +15174,22 @@
                 <w:szCs w:val="20"/>
                 <w:lang w:val="en-US" w:eastAsia="de-DE"/>
               </w:rPr>
-              <w:t>CmaxR VarType</w:t>
-            </w:r>
+              <w:t xml:space="preserve">CmaxR </w:t>
+            </w:r>
+            <w:proofErr w:type="spellStart"/>
+            <w:r>
+              <w:rPr>
+                <w:rFonts w:ascii="Arial" w:eastAsia="Times New Roman" w:hAnsi="Arial" w:cs="Arial"/>
+                <w:b/>
+                <w:bCs/>
+                <w:color w:val="000000"/>
+                <w:sz w:val="20"/>
+                <w:szCs w:val="20"/>
+                <w:lang w:val="en-US" w:eastAsia="de-DE"/>
+              </w:rPr>
+              <w:t>VarType</w:t>
+            </w:r>
+            <w:proofErr w:type="spellEnd"/>
           </w:p>
         </w:tc>
         <w:tc>
@@ -13102,7 +15263,55 @@
                 <w:szCs w:val="20"/>
                 <w:lang w:val="en-US" w:eastAsia="de-DE"/>
               </w:rPr>
-              <w:t>, e.g. “Arith. SD”, “Geom. SD”, “Arith. CV”, “Geom. CV”, “Range”, “95% CI” etc. (only in case of aggregated data)</w:t>
+              <w:t>, e.g. “</w:t>
+            </w:r>
+            <w:proofErr w:type="spellStart"/>
+            <w:r>
+              <w:rPr>
+                <w:rFonts w:ascii="Arial" w:eastAsia="Times New Roman" w:hAnsi="Arial" w:cs="Arial"/>
+                <w:bCs/>
+                <w:color w:val="000000"/>
+                <w:sz w:val="20"/>
+                <w:szCs w:val="20"/>
+                <w:lang w:val="en-US" w:eastAsia="de-DE"/>
+              </w:rPr>
+              <w:t>Arith</w:t>
+            </w:r>
+            <w:proofErr w:type="spellEnd"/>
+            <w:r>
+              <w:rPr>
+                <w:rFonts w:ascii="Arial" w:eastAsia="Times New Roman" w:hAnsi="Arial" w:cs="Arial"/>
+                <w:bCs/>
+                <w:color w:val="000000"/>
+                <w:sz w:val="20"/>
+                <w:szCs w:val="20"/>
+                <w:lang w:val="en-US" w:eastAsia="de-DE"/>
+              </w:rPr>
+              <w:t>. SD”, “Geom. SD”, “</w:t>
+            </w:r>
+            <w:proofErr w:type="spellStart"/>
+            <w:r>
+              <w:rPr>
+                <w:rFonts w:ascii="Arial" w:eastAsia="Times New Roman" w:hAnsi="Arial" w:cs="Arial"/>
+                <w:bCs/>
+                <w:color w:val="000000"/>
+                <w:sz w:val="20"/>
+                <w:szCs w:val="20"/>
+                <w:lang w:val="en-US" w:eastAsia="de-DE"/>
+              </w:rPr>
+              <w:t>Arith</w:t>
+            </w:r>
+            <w:proofErr w:type="spellEnd"/>
+            <w:r>
+              <w:rPr>
+                <w:rFonts w:ascii="Arial" w:eastAsia="Times New Roman" w:hAnsi="Arial" w:cs="Arial"/>
+                <w:bCs/>
+                <w:color w:val="000000"/>
+                <w:sz w:val="20"/>
+                <w:szCs w:val="20"/>
+                <w:lang w:val="en-US" w:eastAsia="de-DE"/>
+              </w:rPr>
+              <w:t>. CV”, “Geom. CV”, “Range”, “95% CI” etc. (only in case of aggregated data)</w:t>
             </w:r>
           </w:p>
         </w:tc>
@@ -13169,7 +15378,25 @@
                 <w:szCs w:val="20"/>
                 <w:lang w:val="en-US"/>
               </w:rPr>
-              <w:t xml:space="preserve">Specify the begin of the time interval for </w:t>
+              <w:t xml:space="preserve">Specify the begin of the </w:t>
+            </w:r>
+            <w:r>
+              <w:rPr>
+                <w:rFonts w:ascii="Arial" w:hAnsi="Arial" w:cs="Arial"/>
+                <w:sz w:val="20"/>
+                <w:szCs w:val="20"/>
+                <w:lang w:val="en-US"/>
+              </w:rPr>
+              <w:t xml:space="preserve">victim dosing </w:t>
+            </w:r>
+            <w:r>
+              <w:rPr>
+                <w:rFonts w:ascii="Arial" w:hAnsi="Arial" w:cs="Arial"/>
+                <w:sz w:val="20"/>
+                <w:szCs w:val="20"/>
+                <w:lang w:val="en-US"/>
+              </w:rPr>
+              <w:t xml:space="preserve">time for </w:t>
             </w:r>
             <w:r>
               <w:rPr>
@@ -13298,6 +15525,7 @@
                 <w:lang w:eastAsia="de-DE"/>
               </w:rPr>
             </w:pPr>
+            <w:proofErr w:type="spellStart"/>
             <w:r>
               <w:rPr>
                 <w:rFonts w:ascii="Arial" w:eastAsia="Times New Roman" w:hAnsi="Arial" w:cs="Arial"/>
@@ -13310,6 +15538,7 @@
               </w:rPr>
               <w:t>t_placebo_end</w:t>
             </w:r>
+            <w:proofErr w:type="spellEnd"/>
           </w:p>
         </w:tc>
         <w:tc>
@@ -13334,7 +15563,25 @@
                 <w:szCs w:val="20"/>
                 <w:lang w:val="en-US"/>
               </w:rPr>
-              <w:t xml:space="preserve">Specify the end of the time interval for </w:t>
+              <w:t xml:space="preserve">Specify the end of the </w:t>
+            </w:r>
+            <w:r>
+              <w:rPr>
+                <w:rFonts w:ascii="Arial" w:hAnsi="Arial" w:cs="Arial"/>
+                <w:sz w:val="20"/>
+                <w:szCs w:val="20"/>
+                <w:lang w:val="en-US"/>
+              </w:rPr>
+              <w:t xml:space="preserve">victim sampling </w:t>
+            </w:r>
+            <w:r>
+              <w:rPr>
+                <w:rFonts w:ascii="Arial" w:hAnsi="Arial" w:cs="Arial"/>
+                <w:sz w:val="20"/>
+                <w:szCs w:val="20"/>
+                <w:lang w:val="en-US"/>
+              </w:rPr>
+              <w:t xml:space="preserve">time interval for </w:t>
             </w:r>
             <w:r>
               <w:rPr>
@@ -13543,7 +15790,25 @@
                 <w:szCs w:val="20"/>
                 <w:lang w:val="en-US"/>
               </w:rPr>
-              <w:t xml:space="preserve">Specify the begin of the time interval for </w:t>
+              <w:t xml:space="preserve">Specify the </w:t>
+            </w:r>
+            <w:r>
+              <w:rPr>
+                <w:rFonts w:ascii="Arial" w:hAnsi="Arial" w:cs="Arial"/>
+                <w:sz w:val="20"/>
+                <w:szCs w:val="20"/>
+                <w:lang w:val="en-US"/>
+              </w:rPr>
+              <w:t xml:space="preserve">victim dosing </w:t>
+            </w:r>
+            <w:r>
+              <w:rPr>
+                <w:rFonts w:ascii="Arial" w:hAnsi="Arial" w:cs="Arial"/>
+                <w:sz w:val="20"/>
+                <w:szCs w:val="20"/>
+                <w:lang w:val="en-US"/>
+              </w:rPr>
+              <w:t xml:space="preserve">time for </w:t>
             </w:r>
             <w:r>
               <w:rPr>
@@ -13663,6 +15928,7 @@
                 <w:lang w:eastAsia="de-DE"/>
               </w:rPr>
             </w:pPr>
+            <w:proofErr w:type="spellStart"/>
             <w:r>
               <w:rPr>
                 <w:rFonts w:ascii="Arial" w:eastAsia="Times New Roman" w:hAnsi="Arial" w:cs="Arial"/>
@@ -13675,6 +15941,7 @@
               </w:rPr>
               <w:t>t_treatment_end</w:t>
             </w:r>
+            <w:proofErr w:type="spellEnd"/>
           </w:p>
         </w:tc>
         <w:tc>
@@ -13699,16 +15966,52 @@
                 <w:szCs w:val="20"/>
                 <w:lang w:val="en-US"/>
               </w:rPr>
-              <w:t xml:space="preserve">Specify the end of the time interval for </w:t>
-            </w:r>
-            <w:r>
-              <w:rPr>
-                <w:rFonts w:ascii="Arial" w:hAnsi="Arial" w:cs="Arial"/>
-                <w:sz w:val="20"/>
-                <w:szCs w:val="20"/>
-                <w:lang w:val="en-US"/>
-              </w:rPr>
-              <w:t>the treatment (with Perpetrator) phase</w:t>
+              <w:t xml:space="preserve">Specify the end of the </w:t>
+            </w:r>
+            <w:r>
+              <w:rPr>
+                <w:rFonts w:ascii="Arial" w:hAnsi="Arial" w:cs="Arial"/>
+                <w:sz w:val="20"/>
+                <w:szCs w:val="20"/>
+                <w:lang w:val="en-US"/>
+              </w:rPr>
+              <w:t xml:space="preserve">victim sampling </w:t>
+            </w:r>
+            <w:r>
+              <w:rPr>
+                <w:rFonts w:ascii="Arial" w:hAnsi="Arial" w:cs="Arial"/>
+                <w:sz w:val="20"/>
+                <w:szCs w:val="20"/>
+                <w:lang w:val="en-US"/>
+              </w:rPr>
+              <w:t xml:space="preserve">time interval for </w:t>
+            </w:r>
+            <w:r>
+              <w:rPr>
+                <w:rFonts w:ascii="Arial" w:hAnsi="Arial" w:cs="Arial"/>
+                <w:sz w:val="20"/>
+                <w:szCs w:val="20"/>
+                <w:lang w:val="en-US"/>
+              </w:rPr>
+              <w:t>the treatment</w:t>
+            </w:r>
+            <w:r>
+              <w:rPr>
+                <w:rFonts w:ascii="Arial" w:hAnsi="Arial" w:cs="Arial"/>
+                <w:sz w:val="20"/>
+                <w:szCs w:val="20"/>
+                <w:lang w:val="en-US"/>
+              </w:rPr>
+              <w:t xml:space="preserve"> phase</w:t>
+            </w:r>
+            <w:r>
+              <w:rPr>
+                <w:rFonts w:ascii="Arial" w:hAnsi="Arial" w:cs="Arial"/>
+                <w:sz w:val="20"/>
+                <w:szCs w:val="20"/>
+                <w:lang w:val="en-US"/>
+              </w:rPr>
+              <w:t xml:space="preserve"> (with Perpetrator) phase</w:t>
             </w:r>
             <w:r>
               <w:rPr>
@@ -13911,9 +16214,8 @@
         <w:tc>
           <w:tcPr>
             <w:tcW w:w="2694" w:type="dxa"/>
-            <w:shd w:val="clear" w:color="auto" w:fill="auto"/>
-            <w:noWrap/>
-            <w:hideMark/>
+            <w:shd w:val="clear" w:color="auto" w:fill="EAF1DD" w:themeFill="accent3" w:themeFillTint="33"/>
+            <w:noWrap/>
           </w:tcPr>
           <w:p>
             <w:pPr>
@@ -13938,32 +16240,324 @@
                 <w:szCs w:val="20"/>
                 <w:lang w:eastAsia="de-DE"/>
               </w:rPr>
-              <w:t>Comment</w:t>
-            </w:r>
+              <w:t xml:space="preserve">R Dose </w:t>
+            </w:r>
+            <w:proofErr w:type="spellStart"/>
+            <w:r>
+              <w:rPr>
+                <w:rFonts w:ascii="Arial" w:eastAsia="Times New Roman" w:hAnsi="Arial" w:cs="Arial"/>
+                <w:b/>
+                <w:bCs/>
+                <w:color w:val="000000"/>
+                <w:sz w:val="20"/>
+                <w:szCs w:val="20"/>
+                <w:lang w:eastAsia="de-DE"/>
+              </w:rPr>
+              <w:t>correction</w:t>
+            </w:r>
+            <w:proofErr w:type="spellEnd"/>
+            <w:r>
+              <w:rPr>
+                <w:rFonts w:ascii="Arial" w:eastAsia="Times New Roman" w:hAnsi="Arial" w:cs="Arial"/>
+                <w:b/>
+                <w:bCs/>
+                <w:color w:val="000000"/>
+                <w:sz w:val="20"/>
+                <w:szCs w:val="20"/>
+                <w:lang w:eastAsia="de-DE"/>
+              </w:rPr>
+              <w:t xml:space="preserve"> </w:t>
+            </w:r>
+            <w:proofErr w:type="spellStart"/>
+            <w:r>
+              <w:rPr>
+                <w:rFonts w:ascii="Arial" w:eastAsia="Times New Roman" w:hAnsi="Arial" w:cs="Arial"/>
+                <w:b/>
+                <w:bCs/>
+                <w:color w:val="000000"/>
+                <w:sz w:val="20"/>
+                <w:szCs w:val="20"/>
+                <w:lang w:eastAsia="de-DE"/>
+              </w:rPr>
+              <w:t>factor</w:t>
+            </w:r>
+            <w:proofErr w:type="spellEnd"/>
           </w:p>
         </w:tc>
         <w:tc>
           <w:tcPr>
             <w:tcW w:w="6520" w:type="dxa"/>
+            <w:shd w:val="clear" w:color="auto" w:fill="EAF1DD" w:themeFill="accent3" w:themeFillTint="33"/>
           </w:tcPr>
           <w:p>
             <w:pPr>
               <w:spacing w:after="0" w:line="240" w:lineRule="auto"/>
               <w:rPr>
-                <w:rFonts w:ascii="Arial" w:hAnsi="Arial" w:cs="Arial"/>
-                <w:sz w:val="20"/>
-                <w:szCs w:val="20"/>
-                <w:lang w:val="en-US"/>
-              </w:rPr>
-            </w:pPr>
-            <w:r>
-              <w:rPr>
-                <w:rFonts w:ascii="Arial" w:hAnsi="Arial" w:cs="Arial"/>
-                <w:sz w:val="20"/>
-                <w:szCs w:val="20"/>
-                <w:lang w:val="en-US"/>
-              </w:rPr>
-              <w:t>String. Specify in free text any particularities.</w:t>
+                <w:rFonts w:ascii="Arial" w:eastAsia="Times New Roman" w:hAnsi="Arial" w:cs="Arial"/>
+                <w:bCs/>
+                <w:color w:val="000000"/>
+                <w:sz w:val="20"/>
+                <w:szCs w:val="20"/>
+                <w:lang w:val="en-US" w:eastAsia="de-DE"/>
+              </w:rPr>
+            </w:pPr>
+            <w:r>
+              <w:rPr>
+                <w:rFonts w:ascii="Arial" w:eastAsia="Times New Roman" w:hAnsi="Arial" w:cs="Arial"/>
+                <w:bCs/>
+                <w:color w:val="000000"/>
+                <w:sz w:val="20"/>
+                <w:szCs w:val="20"/>
+                <w:lang w:val="en-US" w:eastAsia="de-DE"/>
+              </w:rPr>
+              <w:t>This factor is for information only and provides the factor between the dose-normalized and the direct (un-dose-normalized) AUCR /CmaxR.</w:t>
+            </w:r>
+          </w:p>
+          <w:p>
+            <w:pPr>
+              <w:spacing w:after="0" w:line="240" w:lineRule="auto"/>
+              <w:rPr>
+                <w:rFonts w:ascii="Arial" w:eastAsia="Times New Roman" w:hAnsi="Arial" w:cs="Arial"/>
+                <w:bCs/>
+                <w:color w:val="000000"/>
+                <w:sz w:val="20"/>
+                <w:szCs w:val="20"/>
+                <w:lang w:val="en-US" w:eastAsia="de-DE"/>
+              </w:rPr>
+            </w:pPr>
+            <w:r>
+              <w:rPr>
+                <w:rFonts w:ascii="Arial" w:eastAsia="Times New Roman" w:hAnsi="Arial" w:cs="Arial"/>
+                <w:bCs/>
+                <w:color w:val="000000"/>
+                <w:sz w:val="20"/>
+                <w:szCs w:val="20"/>
+                <w:lang w:val="en-US" w:eastAsia="de-DE"/>
+              </w:rPr>
+              <w:lastRenderedPageBreak/>
+              <w:t>In case the victim was administered with the same dose in control and treatment (with perpetrator) phase, this factor is 1.</w:t>
+            </w:r>
+          </w:p>
+          <w:p>
+            <w:pPr>
+              <w:spacing w:after="0" w:line="240" w:lineRule="auto"/>
+              <w:rPr>
+                <w:rFonts w:ascii="Arial" w:eastAsia="Times New Roman" w:hAnsi="Arial" w:cs="Arial"/>
+                <w:bCs/>
+                <w:color w:val="000000"/>
+                <w:sz w:val="20"/>
+                <w:szCs w:val="20"/>
+                <w:lang w:val="en-US" w:eastAsia="de-DE"/>
+              </w:rPr>
+            </w:pPr>
+            <w:r>
+              <w:rPr>
+                <w:rFonts w:ascii="Arial" w:eastAsia="Times New Roman" w:hAnsi="Arial" w:cs="Arial"/>
+                <w:bCs/>
+                <w:color w:val="000000"/>
+                <w:sz w:val="20"/>
+                <w:szCs w:val="20"/>
+                <w:lang w:val="en-US" w:eastAsia="de-DE"/>
+              </w:rPr>
+              <w:t xml:space="preserve">In other cases, this factor is “dose of victim in treatment phase (with perpetrator)” divided by “dose of victim in control phase (without perpetrator)”. In </w:t>
+            </w:r>
+            <w:r>
+              <w:rPr>
+                <w:rFonts w:ascii="Arial" w:eastAsia="Times New Roman" w:hAnsi="Arial" w:cs="Arial"/>
+                <w:bCs/>
+                <w:color w:val="000000"/>
+                <w:sz w:val="20"/>
+                <w:szCs w:val="20"/>
+                <w:lang w:val="en-US" w:eastAsia="de-DE"/>
+              </w:rPr>
+              <w:t>such</w:t>
+            </w:r>
+            <w:r>
+              <w:rPr>
+                <w:rFonts w:ascii="Arial" w:eastAsia="Times New Roman" w:hAnsi="Arial" w:cs="Arial"/>
+                <w:bCs/>
+                <w:color w:val="000000"/>
+                <w:sz w:val="20"/>
+                <w:szCs w:val="20"/>
+                <w:lang w:val="en-US" w:eastAsia="de-DE"/>
+              </w:rPr>
+              <w:t xml:space="preserve"> case</w:t>
+            </w:r>
+            <w:r>
+              <w:rPr>
+                <w:rFonts w:ascii="Arial" w:eastAsia="Times New Roman" w:hAnsi="Arial" w:cs="Arial"/>
+                <w:bCs/>
+                <w:color w:val="000000"/>
+                <w:sz w:val="20"/>
+                <w:szCs w:val="20"/>
+                <w:lang w:val="en-US" w:eastAsia="de-DE"/>
+              </w:rPr>
+              <w:t>s</w:t>
+            </w:r>
+            <w:r>
+              <w:rPr>
+                <w:rFonts w:ascii="Arial" w:eastAsia="Times New Roman" w:hAnsi="Arial" w:cs="Arial"/>
+                <w:bCs/>
+                <w:color w:val="000000"/>
+                <w:sz w:val="20"/>
+                <w:szCs w:val="20"/>
+                <w:lang w:val="en-US" w:eastAsia="de-DE"/>
+              </w:rPr>
+              <w:t xml:space="preserve"> a reported </w:t>
+            </w:r>
+            <w:proofErr w:type="gramStart"/>
+            <w:r>
+              <w:rPr>
+                <w:rFonts w:ascii="Arial" w:eastAsia="Times New Roman" w:hAnsi="Arial" w:cs="Arial"/>
+                <w:bCs/>
+                <w:i/>
+                <w:iCs/>
+                <w:color w:val="000000"/>
+                <w:sz w:val="20"/>
+                <w:szCs w:val="20"/>
+                <w:lang w:val="en-US" w:eastAsia="de-DE"/>
+              </w:rPr>
+              <w:t>dose</w:t>
+            </w:r>
+            <w:r>
+              <w:rPr>
+                <w:rFonts w:ascii="Arial" w:eastAsia="Times New Roman" w:hAnsi="Arial" w:cs="Arial"/>
+                <w:bCs/>
+                <w:i/>
+                <w:iCs/>
+                <w:color w:val="000000"/>
+                <w:sz w:val="20"/>
+                <w:szCs w:val="20"/>
+                <w:lang w:val="en-US" w:eastAsia="de-DE"/>
+              </w:rPr>
+              <w:t>-</w:t>
+            </w:r>
+            <w:r>
+              <w:rPr>
+                <w:rFonts w:ascii="Arial" w:eastAsia="Times New Roman" w:hAnsi="Arial" w:cs="Arial"/>
+                <w:bCs/>
+                <w:i/>
+                <w:iCs/>
+                <w:color w:val="000000"/>
+                <w:sz w:val="20"/>
+                <w:szCs w:val="20"/>
+                <w:lang w:val="en-US" w:eastAsia="de-DE"/>
+              </w:rPr>
+              <w:t>normalized</w:t>
+            </w:r>
+            <w:proofErr w:type="gramEnd"/>
+            <w:r>
+              <w:rPr>
+                <w:rFonts w:ascii="Arial" w:eastAsia="Times New Roman" w:hAnsi="Arial" w:cs="Arial"/>
+                <w:bCs/>
+                <w:color w:val="000000"/>
+                <w:sz w:val="20"/>
+                <w:szCs w:val="20"/>
+                <w:lang w:val="en-US" w:eastAsia="de-DE"/>
+              </w:rPr>
+              <w:t xml:space="preserve"> AUCR or C</w:t>
+            </w:r>
+            <w:r>
+              <w:rPr>
+                <w:rFonts w:ascii="Arial" w:eastAsia="Times New Roman" w:hAnsi="Arial" w:cs="Arial"/>
+                <w:bCs/>
+                <w:color w:val="000000"/>
+                <w:sz w:val="20"/>
+                <w:szCs w:val="20"/>
+                <w:lang w:val="en-US" w:eastAsia="de-DE"/>
+              </w:rPr>
+              <w:t>max</w:t>
+            </w:r>
+            <w:r>
+              <w:rPr>
+                <w:rFonts w:ascii="Arial" w:eastAsia="Times New Roman" w:hAnsi="Arial" w:cs="Arial"/>
+                <w:bCs/>
+                <w:color w:val="000000"/>
+                <w:sz w:val="20"/>
+                <w:szCs w:val="20"/>
+                <w:lang w:val="en-US" w:eastAsia="de-DE"/>
+              </w:rPr>
+              <w:t>R should be multiplied by this value (see above</w:t>
+            </w:r>
+            <w:r>
+              <w:rPr>
+                <w:rFonts w:ascii="Arial" w:eastAsia="Times New Roman" w:hAnsi="Arial" w:cs="Arial"/>
+                <w:bCs/>
+                <w:color w:val="000000"/>
+                <w:sz w:val="20"/>
+                <w:szCs w:val="20"/>
+                <w:lang w:val="en-US" w:eastAsia="de-DE"/>
+              </w:rPr>
+              <w:t xml:space="preserve"> </w:t>
+            </w:r>
+            <w:r>
+              <w:rPr>
+                <w:rFonts w:ascii="Arial" w:eastAsia="Times New Roman" w:hAnsi="Arial" w:cs="Arial"/>
+                <w:b/>
+                <w:bCs/>
+                <w:color w:val="000000"/>
+                <w:sz w:val="20"/>
+                <w:szCs w:val="20"/>
+                <w:lang w:val="en-US" w:eastAsia="de-DE"/>
+              </w:rPr>
+              <w:t>AUCR Avg</w:t>
+            </w:r>
+            <w:r>
+              <w:rPr>
+                <w:rFonts w:ascii="Arial" w:eastAsia="Times New Roman" w:hAnsi="Arial" w:cs="Arial"/>
+                <w:b/>
+                <w:bCs/>
+                <w:color w:val="000000"/>
+                <w:sz w:val="20"/>
+                <w:szCs w:val="20"/>
+                <w:lang w:val="en-US" w:eastAsia="de-DE"/>
+              </w:rPr>
+              <w:t xml:space="preserve"> </w:t>
+            </w:r>
+            <w:r>
+              <w:rPr>
+                <w:rFonts w:ascii="Arial" w:eastAsia="Times New Roman" w:hAnsi="Arial" w:cs="Arial"/>
+                <w:color w:val="000000"/>
+                <w:sz w:val="20"/>
+                <w:szCs w:val="20"/>
+                <w:lang w:val="en-US" w:eastAsia="de-DE"/>
+              </w:rPr>
+              <w:t>and</w:t>
+            </w:r>
+            <w:r>
+              <w:rPr>
+                <w:rFonts w:ascii="Arial" w:eastAsia="Times New Roman" w:hAnsi="Arial" w:cs="Arial"/>
+                <w:b/>
+                <w:bCs/>
+                <w:color w:val="000000"/>
+                <w:sz w:val="20"/>
+                <w:szCs w:val="20"/>
+                <w:lang w:val="en-US" w:eastAsia="de-DE"/>
+              </w:rPr>
+              <w:t xml:space="preserve"> </w:t>
+            </w:r>
+            <w:r>
+              <w:rPr>
+                <w:rFonts w:ascii="Arial" w:eastAsia="Times New Roman" w:hAnsi="Arial" w:cs="Arial"/>
+                <w:b/>
+                <w:bCs/>
+                <w:color w:val="000000"/>
+                <w:sz w:val="20"/>
+                <w:szCs w:val="20"/>
+                <w:lang w:val="en-US" w:eastAsia="de-DE"/>
+              </w:rPr>
+              <w:t>AUCR Avg</w:t>
+            </w:r>
+            <w:r>
+              <w:rPr>
+                <w:rFonts w:ascii="Arial" w:eastAsia="Times New Roman" w:hAnsi="Arial" w:cs="Arial"/>
+                <w:bCs/>
+                <w:color w:val="000000"/>
+                <w:sz w:val="20"/>
+                <w:szCs w:val="20"/>
+                <w:lang w:val="en-US" w:eastAsia="de-DE"/>
+              </w:rPr>
+              <w:t>).</w:t>
             </w:r>
           </w:p>
         </w:tc>
@@ -13975,8 +16569,9 @@
         <w:tc>
           <w:tcPr>
             <w:tcW w:w="2694" w:type="dxa"/>
-            <w:shd w:val="clear" w:color="auto" w:fill="E5B8B7" w:themeFill="accent2" w:themeFillTint="66"/>
-            <w:noWrap/>
+            <w:shd w:val="clear" w:color="auto" w:fill="auto"/>
+            <w:noWrap/>
+            <w:hideMark/>
           </w:tcPr>
           <w:p>
             <w:pPr>
@@ -13988,24 +16583,60 @@
                 <w:color w:val="000000"/>
                 <w:sz w:val="20"/>
                 <w:szCs w:val="20"/>
-                <w:lang w:val="en-US" w:eastAsia="de-DE"/>
-              </w:rPr>
-            </w:pPr>
-          </w:p>
+                <w:lang w:eastAsia="de-DE"/>
+              </w:rPr>
+            </w:pPr>
+            <w:r>
+              <w:rPr>
+                <w:rFonts w:ascii="Arial" w:eastAsia="Times New Roman" w:hAnsi="Arial" w:cs="Arial"/>
+                <w:b/>
+                <w:bCs/>
+                <w:color w:val="000000"/>
+                <w:sz w:val="20"/>
+                <w:szCs w:val="20"/>
+                <w:lang w:eastAsia="de-DE"/>
+              </w:rPr>
+              <w:lastRenderedPageBreak/>
+              <w:t>Comment</w:t>
+            </w:r>
+          </w:p>
+        </w:tc>
+        <w:tc>
+          <w:tcPr>
+            <w:tcW w:w="6520" w:type="dxa"/>
+          </w:tcPr>
           <w:p>
             <w:pPr>
               <w:spacing w:after="0" w:line="240" w:lineRule="auto"/>
               <w:rPr>
-                <w:rFonts w:ascii="Arial" w:eastAsia="Times New Roman" w:hAnsi="Arial" w:cs="Arial"/>
-                <w:b/>
-                <w:bCs/>
-                <w:color w:val="000000"/>
-                <w:sz w:val="20"/>
-                <w:szCs w:val="20"/>
-                <w:lang w:val="en-US" w:eastAsia="de-DE"/>
-              </w:rPr>
-            </w:pPr>
-          </w:p>
+                <w:rFonts w:ascii="Arial" w:hAnsi="Arial" w:cs="Arial"/>
+                <w:sz w:val="20"/>
+                <w:szCs w:val="20"/>
+                <w:lang w:val="en-US"/>
+              </w:rPr>
+            </w:pPr>
+            <w:r>
+              <w:rPr>
+                <w:rFonts w:ascii="Arial" w:hAnsi="Arial" w:cs="Arial"/>
+                <w:sz w:val="20"/>
+                <w:szCs w:val="20"/>
+                <w:lang w:val="en-US"/>
+              </w:rPr>
+              <w:t>String. Specify in free text any particularities.</w:t>
+            </w:r>
+          </w:p>
+        </w:tc>
+      </w:tr>
+      <w:tr>
+        <w:trPr>
+          <w:trHeight w:val="285"/>
+        </w:trPr>
+        <w:tc>
+          <w:tcPr>
+            <w:tcW w:w="2694" w:type="dxa"/>
+            <w:shd w:val="clear" w:color="auto" w:fill="F2DBDB" w:themeFill="accent2" w:themeFillTint="33"/>
+            <w:noWrap/>
+          </w:tcPr>
           <w:p>
             <w:pPr>
               <w:spacing w:after="0" w:line="240" w:lineRule="auto"/>
@@ -14016,6 +16647,34 @@
                 <w:color w:val="000000"/>
                 <w:sz w:val="20"/>
                 <w:szCs w:val="20"/>
+                <w:lang w:val="en-US" w:eastAsia="de-DE"/>
+              </w:rPr>
+            </w:pPr>
+          </w:p>
+          <w:p>
+            <w:pPr>
+              <w:spacing w:after="0" w:line="240" w:lineRule="auto"/>
+              <w:rPr>
+                <w:rFonts w:ascii="Arial" w:eastAsia="Times New Roman" w:hAnsi="Arial" w:cs="Arial"/>
+                <w:b/>
+                <w:bCs/>
+                <w:color w:val="000000"/>
+                <w:sz w:val="20"/>
+                <w:szCs w:val="20"/>
+                <w:lang w:val="en-US" w:eastAsia="de-DE"/>
+              </w:rPr>
+            </w:pPr>
+          </w:p>
+          <w:p>
+            <w:pPr>
+              <w:spacing w:after="0" w:line="240" w:lineRule="auto"/>
+              <w:rPr>
+                <w:rFonts w:ascii="Arial" w:eastAsia="Times New Roman" w:hAnsi="Arial" w:cs="Arial"/>
+                <w:b/>
+                <w:bCs/>
+                <w:color w:val="000000"/>
+                <w:sz w:val="20"/>
+                <w:szCs w:val="20"/>
                 <w:lang w:eastAsia="de-DE"/>
               </w:rPr>
             </w:pPr>
@@ -14064,7 +16723,7 @@
         <w:tc>
           <w:tcPr>
             <w:tcW w:w="6520" w:type="dxa"/>
-            <w:shd w:val="clear" w:color="auto" w:fill="E5B8B7" w:themeFill="accent2" w:themeFillTint="66"/>
+            <w:shd w:val="clear" w:color="auto" w:fill="F2DBDB" w:themeFill="accent2" w:themeFillTint="33"/>
           </w:tcPr>
           <w:p>
             <w:pPr>
@@ -14587,7 +17246,7 @@
     <w:lsdException w:name="Table Web 2" w:semiHidden="1" w:unhideWhenUsed="1"/>
     <w:lsdException w:name="Table Web 3" w:semiHidden="1" w:unhideWhenUsed="1"/>
     <w:lsdException w:name="Balloon Text" w:semiHidden="1" w:unhideWhenUsed="1"/>
-    <w:lsdException w:name="Table Grid" w:semiHidden="1" w:uiPriority="59" w:unhideWhenUsed="1"/>
+    <w:lsdException w:name="Table Grid" w:uiPriority="59"/>
     <w:lsdException w:name="Table Theme" w:semiHidden="1" w:unhideWhenUsed="1"/>
     <w:lsdException w:name="Placeholder Text" w:semiHidden="1"/>
     <w:lsdException w:name="No Spacing" w:uiPriority="1" w:qFormat="1"/>
@@ -15237,7 +17896,12 @@
 </file>
 
 <file path=customXml/item1.xml><?xml version="1.0" encoding="utf-8"?>
-<b:Sources xmlns:b="http://schemas.openxmlformats.org/officeDocument/2006/bibliography" xmlns="http://schemas.openxmlformats.org/officeDocument/2006/bibliography" SelectedStyle="\APA.XSL" StyleName="APA"/>
+<?mso-contentType ?>
+<FormTemplates xmlns="http://schemas.microsoft.com/sharepoint/v3/contenttype/forms">
+  <Display>DocumentLibraryForm</Display>
+  <Edit>DocumentLibraryForm</Edit>
+  <New>DocumentLibraryForm</New>
+</FormTemplates>
 </file>
 
 <file path=customXml/item2.xml><?xml version="1.0" encoding="utf-8"?>
@@ -15393,12 +18057,7 @@
 </file>
 
 <file path=customXml/item3.xml><?xml version="1.0" encoding="utf-8"?>
-<?mso-contentType ?>
-<FormTemplates xmlns="http://schemas.microsoft.com/sharepoint/v3/contenttype/forms">
-  <Display>DocumentLibraryForm</Display>
-  <Edit>DocumentLibraryForm</Edit>
-  <New>DocumentLibraryForm</New>
-</FormTemplates>
+<b:Sources xmlns:b="http://schemas.openxmlformats.org/officeDocument/2006/bibliography" xmlns="http://schemas.openxmlformats.org/officeDocument/2006/bibliography" SelectedStyle="\APA.XSL" StyleName="APA"/>
 </file>
 
 <file path=customXml/item4.xml><?xml version="1.0" encoding="utf-8"?>
@@ -15408,9 +18067,9 @@
 </file>
 
 <file path=customXml/itemProps1.xml><?xml version="1.0" encoding="utf-8"?>
-<ds:datastoreItem xmlns:ds="http://schemas.openxmlformats.org/officeDocument/2006/customXml" ds:itemID="{803C3CA1-1A58-4508-81B7-998BFF976826}">
+<ds:datastoreItem xmlns:ds="http://schemas.openxmlformats.org/officeDocument/2006/customXml" ds:itemID="{FC79DCCB-7101-4BA0-9503-DABF1EFA22DA}">
   <ds:schemaRefs>
-    <ds:schemaRef ds:uri="http://schemas.openxmlformats.org/officeDocument/2006/bibliography"/>
+    <ds:schemaRef ds:uri="http://schemas.microsoft.com/sharepoint/v3/contenttype/forms"/>
   </ds:schemaRefs>
 </ds:datastoreItem>
 </file>
@@ -15434,9 +18093,9 @@
 </file>
 
 <file path=customXml/itemProps3.xml><?xml version="1.0" encoding="utf-8"?>
-<ds:datastoreItem xmlns:ds="http://schemas.openxmlformats.org/officeDocument/2006/customXml" ds:itemID="{FC79DCCB-7101-4BA0-9503-DABF1EFA22DA}">
+<ds:datastoreItem xmlns:ds="http://schemas.openxmlformats.org/officeDocument/2006/customXml" ds:itemID="{803C3CA1-1A58-4508-81B7-998BFF976826}">
   <ds:schemaRefs>
-    <ds:schemaRef ds:uri="http://schemas.microsoft.com/sharepoint/v3/contenttype/forms"/>
+    <ds:schemaRef ds:uri="http://schemas.openxmlformats.org/officeDocument/2006/bibliography"/>
   </ds:schemaRefs>
 </ds:datastoreItem>
 </file>

</xml_diff>

<commit_message>
- Adds carbamazepine data from PRIO1 - Updates description for LLOQ entry in DISL
</commit_message>
<xml_diff>
--- a/obsDataPK_OSP_DISL.docx
+++ b/obsDataPK_OSP_DISL.docx
@@ -4,7 +4,7 @@
   <w:body>
     <w:p>
       <w:pPr>
-        <w:pStyle w:val="Titel"/>
+        <w:pStyle w:val="Title"/>
         <w:rPr>
           <w:lang w:val="en-US"/>
         </w:rPr>
@@ -18,7 +18,7 @@
     </w:p>
     <w:p>
       <w:pPr>
-        <w:pStyle w:val="berschrift1"/>
+        <w:pStyle w:val="Heading1"/>
         <w:rPr>
           <w:lang w:val="en-US"/>
         </w:rPr>
@@ -64,7 +64,7 @@
     </w:p>
     <w:p>
       <w:pPr>
-        <w:pStyle w:val="Listenabsatz"/>
+        <w:pStyle w:val="ListParagraph"/>
         <w:numPr>
           <w:ilvl w:val="0"/>
           <w:numId w:val="1"/>
@@ -82,7 +82,7 @@
     </w:p>
     <w:p>
       <w:pPr>
-        <w:pStyle w:val="Listenabsatz"/>
+        <w:pStyle w:val="ListParagraph"/>
         <w:numPr>
           <w:ilvl w:val="0"/>
           <w:numId w:val="1"/>
@@ -100,7 +100,7 @@
     </w:p>
     <w:p>
       <w:pPr>
-        <w:pStyle w:val="Listenabsatz"/>
+        <w:pStyle w:val="ListParagraph"/>
         <w:numPr>
           <w:ilvl w:val="0"/>
           <w:numId w:val="1"/>
@@ -118,7 +118,7 @@
     </w:p>
     <w:p>
       <w:pPr>
-        <w:pStyle w:val="Listenabsatz"/>
+        <w:pStyle w:val="ListParagraph"/>
         <w:numPr>
           <w:ilvl w:val="0"/>
           <w:numId w:val="1"/>
@@ -148,7 +148,7 @@
     </w:p>
     <w:p>
       <w:pPr>
-        <w:pStyle w:val="Listenabsatz"/>
+        <w:pStyle w:val="ListParagraph"/>
         <w:numPr>
           <w:ilvl w:val="0"/>
           <w:numId w:val="1"/>
@@ -186,7 +186,7 @@
     </w:p>
     <w:tbl>
       <w:tblPr>
-        <w:tblStyle w:val="Tabellenraster"/>
+        <w:tblStyle w:val="TableGrid"/>
         <w:tblW w:w="9869" w:type="dxa"/>
         <w:tblLook w:val="04A0" w:firstRow="1" w:lastRow="0" w:firstColumn="1" w:lastColumn="0" w:noHBand="0" w:noVBand="1"/>
       </w:tblPr>
@@ -258,21 +258,7 @@
               <w:rPr>
                 <w:lang w:val="en-US"/>
               </w:rPr>
-              <w:t xml:space="preserve"> for this data. This identifier should be used in all other </w:t>
-            </w:r>
-            <w:proofErr w:type="spellStart"/>
-            <w:r>
-              <w:rPr>
-                <w:lang w:val="en-US"/>
-              </w:rPr>
-              <w:t>subsheets</w:t>
-            </w:r>
-            <w:proofErr w:type="spellEnd"/>
-            <w:r>
-              <w:rPr>
-                <w:lang w:val="en-US"/>
-              </w:rPr>
-              <w:t>.</w:t>
+              <w:t xml:space="preserve"> for this data. This identifier should be used in all other subsheets.</w:t>
             </w:r>
           </w:p>
         </w:tc>
@@ -322,21 +308,7 @@
               <w:rPr>
                 <w:lang w:val="en-US"/>
               </w:rPr>
-              <w:t xml:space="preserve">String. &lt;First author&gt; plus &lt;year&gt;, e.g. </w:t>
-            </w:r>
-            <w:proofErr w:type="spellStart"/>
-            <w:r>
-              <w:rPr>
-                <w:lang w:val="en-US"/>
-              </w:rPr>
-              <w:t>Lamberg</w:t>
-            </w:r>
-            <w:proofErr w:type="spellEnd"/>
-            <w:r>
-              <w:rPr>
-                <w:lang w:val="en-US"/>
-              </w:rPr>
-              <w:t xml:space="preserve"> 1998.</w:t>
+              <w:t>String. &lt;First author&gt; plus &lt;year&gt;, e.g. Lamberg 1998.</w:t>
             </w:r>
             <w:r>
               <w:rPr>
@@ -1486,21 +1458,7 @@
               <w:rPr>
                 <w:lang w:val="en-US"/>
               </w:rPr>
-              <w:t xml:space="preserve">In case of multiple administrations with a fixed </w:t>
-            </w:r>
-            <w:proofErr w:type="spellStart"/>
-            <w:r>
-              <w:rPr>
-                <w:lang w:val="en-US"/>
-              </w:rPr>
-              <w:t>interdose</w:t>
-            </w:r>
-            <w:proofErr w:type="spellEnd"/>
-            <w:r>
-              <w:rPr>
-                <w:lang w:val="en-US"/>
-              </w:rPr>
-              <w:t xml:space="preserve"> interval (tau), abbreviations are allowed by the triple (</w:t>
+              <w:t>In case of multiple administrations with a fixed interdose interval (tau), abbreviations are allowed by the triple (</w:t>
             </w:r>
             <w:r>
               <w:rPr>
@@ -1806,7 +1764,6 @@
               </w:rPr>
               <w:t xml:space="preserve"> </w:t>
             </w:r>
-            <w:proofErr w:type="spellStart"/>
             <w:r>
               <w:rPr>
                 <w:b/>
@@ -1814,7 +1771,6 @@
               </w:rPr>
               <w:t>formulation</w:t>
             </w:r>
-            <w:proofErr w:type="spellEnd"/>
           </w:p>
           <w:p>
             <w:pPr>
@@ -1839,21 +1795,12 @@
                 <w:bCs/>
               </w:rPr>
             </w:pPr>
-            <w:proofErr w:type="spellStart"/>
-            <w:r>
-              <w:rPr>
-                <w:b/>
-                <w:bCs/>
-              </w:rPr>
-              <w:t>Administered</w:t>
-            </w:r>
-            <w:proofErr w:type="spellEnd"/>
-            <w:r>
-              <w:rPr>
-                <w:b/>
-                <w:bCs/>
-              </w:rPr>
-              <w:t xml:space="preserve"> form</w:t>
+            <w:r>
+              <w:rPr>
+                <w:b/>
+                <w:bCs/>
+              </w:rPr>
+              <w:t>Administered form</w:t>
             </w:r>
           </w:p>
         </w:tc>
@@ -1889,19 +1836,11 @@
               <w:br/>
               <w:t xml:space="preserve">e.g. erythromycin stearate, erythromycin </w:t>
             </w:r>
-            <w:proofErr w:type="spellStart"/>
-            <w:r>
-              <w:rPr>
-                <w:lang w:val="en-US"/>
-              </w:rPr>
-              <w:t>ethylsuccinate</w:t>
-            </w:r>
-            <w:proofErr w:type="spellEnd"/>
-            <w:r>
-              <w:rPr>
-                <w:lang w:val="en-US"/>
-              </w:rPr>
-              <w:t xml:space="preserve"> ester</w:t>
+            <w:r>
+              <w:rPr>
+                <w:lang w:val="en-US"/>
+              </w:rPr>
+              <w:t>ethylsuccinate ester</w:t>
             </w:r>
             <w:r>
               <w:rPr>
@@ -2006,21 +1945,7 @@
                 <w:lang w:val="en-US"/>
               </w:rPr>
               <w:br/>
-              <w:t xml:space="preserve">Product names are also possible, e.g. BuSpar® </w:t>
-            </w:r>
-            <w:proofErr w:type="spellStart"/>
-            <w:r>
-              <w:rPr>
-                <w:lang w:val="en-US"/>
-              </w:rPr>
-              <w:t>Dividose</w:t>
-            </w:r>
-            <w:proofErr w:type="spellEnd"/>
-            <w:r>
-              <w:rPr>
-                <w:lang w:val="en-US"/>
-              </w:rPr>
-              <w:t>® tablet</w:t>
+              <w:t>Product names are also possible, e.g. BuSpar® Dividose® tablet</w:t>
             </w:r>
           </w:p>
         </w:tc>
@@ -2567,33 +2492,8 @@
                 <w:b/>
                 <w:bCs/>
               </w:rPr>
-              <w:t xml:space="preserve">Comment on </w:t>
-            </w:r>
-            <w:proofErr w:type="spellStart"/>
-            <w:r>
-              <w:rPr>
-                <w:b/>
-                <w:bCs/>
-              </w:rPr>
-              <w:t>food</w:t>
-            </w:r>
-            <w:proofErr w:type="spellEnd"/>
-            <w:r>
-              <w:rPr>
-                <w:b/>
-                <w:bCs/>
-              </w:rPr>
-              <w:t xml:space="preserve"> </w:t>
-            </w:r>
-            <w:proofErr w:type="spellStart"/>
-            <w:r>
-              <w:rPr>
-                <w:b/>
-                <w:bCs/>
-              </w:rPr>
-              <w:t>intake</w:t>
-            </w:r>
-            <w:proofErr w:type="spellEnd"/>
+              <w:t>Comment on food intake</w:t>
+            </w:r>
           </w:p>
         </w:tc>
         <w:tc>
@@ -2657,7 +2557,6 @@
                 <w:bCs/>
               </w:rPr>
             </w:pPr>
-            <w:proofErr w:type="spellStart"/>
             <w:r>
               <w:rPr>
                 <w:b/>
@@ -2665,7 +2564,6 @@
               </w:rPr>
               <w:t>Species</w:t>
             </w:r>
-            <w:proofErr w:type="spellEnd"/>
           </w:p>
         </w:tc>
         <w:tc>
@@ -3012,7 +2910,6 @@
                 <w:lang w:val="en-US"/>
               </w:rPr>
             </w:pPr>
-            <w:proofErr w:type="spellStart"/>
             <w:r>
               <w:rPr>
                 <w:b/>
@@ -3021,7 +2918,6 @@
               </w:rPr>
               <w:t>AvgUnit</w:t>
             </w:r>
-            <w:proofErr w:type="spellEnd"/>
           </w:p>
         </w:tc>
         <w:tc>
@@ -3146,7 +3042,6 @@
                 <w:lang w:val="en-US"/>
               </w:rPr>
             </w:pPr>
-            <w:proofErr w:type="spellStart"/>
             <w:r>
               <w:rPr>
                 <w:rFonts w:ascii="Arial" w:hAnsi="Arial" w:cs="Arial"/>
@@ -3158,7 +3053,6 @@
               </w:rPr>
               <w:t>AvgType</w:t>
             </w:r>
-            <w:proofErr w:type="spellEnd"/>
           </w:p>
         </w:tc>
         <w:tc>
@@ -3200,55 +3094,7 @@
                 <w:szCs w:val="20"/>
                 <w:lang w:val="en-US" w:eastAsia="de-DE"/>
               </w:rPr>
-              <w:t>, e.g. “</w:t>
-            </w:r>
-            <w:proofErr w:type="spellStart"/>
-            <w:r>
-              <w:rPr>
-                <w:rFonts w:ascii="Arial" w:eastAsia="Times New Roman" w:hAnsi="Arial" w:cs="Arial"/>
-                <w:bCs/>
-                <w:color w:val="000000"/>
-                <w:sz w:val="20"/>
-                <w:szCs w:val="20"/>
-                <w:lang w:val="en-US" w:eastAsia="de-DE"/>
-              </w:rPr>
-              <w:t>Arith</w:t>
-            </w:r>
-            <w:proofErr w:type="spellEnd"/>
-            <w:r>
-              <w:rPr>
-                <w:rFonts w:ascii="Arial" w:eastAsia="Times New Roman" w:hAnsi="Arial" w:cs="Arial"/>
-                <w:bCs/>
-                <w:color w:val="000000"/>
-                <w:sz w:val="20"/>
-                <w:szCs w:val="20"/>
-                <w:lang w:val="en-US" w:eastAsia="de-DE"/>
-              </w:rPr>
-              <w:t>. mean”, “Geom. mean</w:t>
-            </w:r>
-            <w:proofErr w:type="gramStart"/>
-            <w:r>
-              <w:rPr>
-                <w:rFonts w:ascii="Arial" w:eastAsia="Times New Roman" w:hAnsi="Arial" w:cs="Arial"/>
-                <w:bCs/>
-                <w:color w:val="000000"/>
-                <w:sz w:val="20"/>
-                <w:szCs w:val="20"/>
-                <w:lang w:val="en-US" w:eastAsia="de-DE"/>
-              </w:rPr>
-              <w:t>”,  “</w:t>
-            </w:r>
-            <w:proofErr w:type="gramEnd"/>
-            <w:r>
-              <w:rPr>
-                <w:rFonts w:ascii="Arial" w:eastAsia="Times New Roman" w:hAnsi="Arial" w:cs="Arial"/>
-                <w:bCs/>
-                <w:color w:val="000000"/>
-                <w:sz w:val="20"/>
-                <w:szCs w:val="20"/>
-                <w:lang w:val="en-US" w:eastAsia="de-DE"/>
-              </w:rPr>
-              <w:t>Median”, etc. (in case of aggregated data) or “Individual” (in case of individual data)</w:t>
+              <w:t>, e.g. “Arith. mean”, “Geom. mean”,  “Median”, etc. (in case of aggregated data) or “Individual” (in case of individual data)</w:t>
             </w:r>
           </w:p>
         </w:tc>
@@ -3351,7 +3197,6 @@
                 <w:lang w:val="en-US"/>
               </w:rPr>
             </w:pPr>
-            <w:proofErr w:type="spellStart"/>
             <w:r>
               <w:rPr>
                 <w:rFonts w:ascii="Arial" w:hAnsi="Arial" w:cs="Arial"/>
@@ -3363,7 +3208,6 @@
               </w:rPr>
               <w:t>VarUnit</w:t>
             </w:r>
-            <w:proofErr w:type="spellEnd"/>
           </w:p>
         </w:tc>
         <w:tc>
@@ -3467,7 +3311,6 @@
                 <w:szCs w:val="20"/>
               </w:rPr>
             </w:pPr>
-            <w:proofErr w:type="spellStart"/>
             <w:r>
               <w:rPr>
                 <w:rFonts w:ascii="Arial" w:hAnsi="Arial" w:cs="Arial"/>
@@ -3479,7 +3322,6 @@
               </w:rPr>
               <w:t>VarType</w:t>
             </w:r>
-            <w:proofErr w:type="spellEnd"/>
           </w:p>
         </w:tc>
         <w:tc>
@@ -3542,66 +3384,18 @@
                 <w:szCs w:val="20"/>
                 <w:lang w:val="en-US" w:eastAsia="de-DE"/>
               </w:rPr>
-              <w:t>, e.g. “</w:t>
-            </w:r>
-            <w:proofErr w:type="spellStart"/>
-            <w:r>
-              <w:rPr>
-                <w:rFonts w:ascii="Arial" w:eastAsia="Times New Roman" w:hAnsi="Arial" w:cs="Arial"/>
-                <w:bCs/>
-                <w:color w:val="000000"/>
-                <w:sz w:val="20"/>
-                <w:szCs w:val="20"/>
-                <w:lang w:val="en-US" w:eastAsia="de-DE"/>
-              </w:rPr>
-              <w:t>Arith</w:t>
-            </w:r>
-            <w:proofErr w:type="spellEnd"/>
-            <w:r>
-              <w:rPr>
-                <w:rFonts w:ascii="Arial" w:eastAsia="Times New Roman" w:hAnsi="Arial" w:cs="Arial"/>
-                <w:bCs/>
-                <w:color w:val="000000"/>
-                <w:sz w:val="20"/>
-                <w:szCs w:val="20"/>
-                <w:lang w:val="en-US" w:eastAsia="de-DE"/>
-              </w:rPr>
-              <w:t>. SD”, “Geom. SD”, “</w:t>
-            </w:r>
-            <w:proofErr w:type="spellStart"/>
-            <w:r>
-              <w:rPr>
-                <w:rFonts w:ascii="Arial" w:eastAsia="Times New Roman" w:hAnsi="Arial" w:cs="Arial"/>
-                <w:bCs/>
-                <w:color w:val="000000"/>
-                <w:sz w:val="20"/>
-                <w:szCs w:val="20"/>
-                <w:lang w:val="en-US" w:eastAsia="de-DE"/>
-              </w:rPr>
-              <w:t>Ar</w:t>
-            </w:r>
-            <w:r>
-              <w:rPr>
-                <w:rFonts w:ascii="Arial" w:eastAsia="Times New Roman" w:hAnsi="Arial" w:cs="Arial"/>
-                <w:bCs/>
-                <w:color w:val="000000"/>
-                <w:sz w:val="20"/>
-                <w:szCs w:val="20"/>
-                <w:lang w:val="en-US" w:eastAsia="de-DE"/>
-              </w:rPr>
-              <w:t>ith</w:t>
-            </w:r>
-            <w:proofErr w:type="spellEnd"/>
-            <w:r>
-              <w:rPr>
-                <w:rFonts w:ascii="Arial" w:eastAsia="Times New Roman" w:hAnsi="Arial" w:cs="Arial"/>
-                <w:bCs/>
-                <w:color w:val="000000"/>
-                <w:sz w:val="20"/>
-                <w:szCs w:val="20"/>
-                <w:lang w:val="en-US" w:eastAsia="de-DE"/>
-              </w:rPr>
-              <w:t>. CV”, “Geom. CV”, “Range”</w:t>
+              <w:t>, e.g. “Arith. SD”, “Geom. SD”, “Ar</w:t>
+            </w:r>
+            <w:r>
+              <w:rPr>
+                <w:rFonts w:ascii="Arial" w:eastAsia="Times New Roman" w:hAnsi="Arial" w:cs="Arial"/>
+                <w:bCs/>
+                <w:color w:val="000000"/>
+                <w:sz w:val="20"/>
+                <w:szCs w:val="20"/>
+                <w:lang w:val="en-US" w:eastAsia="de-DE"/>
+              </w:rPr>
+              <w:t>ith. CV”, “Geom. CV”, “Range”</w:t>
             </w:r>
             <w:r>
               <w:rPr>
@@ -3912,7 +3706,6 @@
                 <w:lang w:val="en-US"/>
               </w:rPr>
             </w:pPr>
-            <w:proofErr w:type="spellStart"/>
             <w:r>
               <w:rPr>
                 <w:b/>
@@ -3921,7 +3714,6 @@
               </w:rPr>
               <w:t>AvgUnit</w:t>
             </w:r>
-            <w:proofErr w:type="spellEnd"/>
           </w:p>
         </w:tc>
         <w:tc>
@@ -4015,7 +3807,6 @@
                 <w:lang w:val="en-US"/>
               </w:rPr>
             </w:pPr>
-            <w:proofErr w:type="spellStart"/>
             <w:r>
               <w:rPr>
                 <w:rFonts w:ascii="Arial" w:hAnsi="Arial" w:cs="Arial"/>
@@ -4028,7 +3819,6 @@
               </w:rPr>
               <w:t>AvgType</w:t>
             </w:r>
-            <w:proofErr w:type="spellEnd"/>
           </w:p>
         </w:tc>
         <w:tc>
@@ -4070,55 +3860,7 @@
                 <w:szCs w:val="20"/>
                 <w:lang w:val="en-US" w:eastAsia="de-DE"/>
               </w:rPr>
-              <w:t>, e.g. “</w:t>
-            </w:r>
-            <w:proofErr w:type="spellStart"/>
-            <w:r>
-              <w:rPr>
-                <w:rFonts w:ascii="Arial" w:eastAsia="Times New Roman" w:hAnsi="Arial" w:cs="Arial"/>
-                <w:bCs/>
-                <w:color w:val="000000"/>
-                <w:sz w:val="20"/>
-                <w:szCs w:val="20"/>
-                <w:lang w:val="en-US" w:eastAsia="de-DE"/>
-              </w:rPr>
-              <w:t>Arith</w:t>
-            </w:r>
-            <w:proofErr w:type="spellEnd"/>
-            <w:r>
-              <w:rPr>
-                <w:rFonts w:ascii="Arial" w:eastAsia="Times New Roman" w:hAnsi="Arial" w:cs="Arial"/>
-                <w:bCs/>
-                <w:color w:val="000000"/>
-                <w:sz w:val="20"/>
-                <w:szCs w:val="20"/>
-                <w:lang w:val="en-US" w:eastAsia="de-DE"/>
-              </w:rPr>
-              <w:t>. mean”, “Geom. mean</w:t>
-            </w:r>
-            <w:proofErr w:type="gramStart"/>
-            <w:r>
-              <w:rPr>
-                <w:rFonts w:ascii="Arial" w:eastAsia="Times New Roman" w:hAnsi="Arial" w:cs="Arial"/>
-                <w:bCs/>
-                <w:color w:val="000000"/>
-                <w:sz w:val="20"/>
-                <w:szCs w:val="20"/>
-                <w:lang w:val="en-US" w:eastAsia="de-DE"/>
-              </w:rPr>
-              <w:t>”,  “</w:t>
-            </w:r>
-            <w:proofErr w:type="gramEnd"/>
-            <w:r>
-              <w:rPr>
-                <w:rFonts w:ascii="Arial" w:eastAsia="Times New Roman" w:hAnsi="Arial" w:cs="Arial"/>
-                <w:bCs/>
-                <w:color w:val="000000"/>
-                <w:sz w:val="20"/>
-                <w:szCs w:val="20"/>
-                <w:lang w:val="en-US" w:eastAsia="de-DE"/>
-              </w:rPr>
-              <w:t xml:space="preserve">Median”, etc. (in case of </w:t>
+              <w:t xml:space="preserve">, e.g. “Arith. mean”, “Geom. mean”,  “Median”, etc. (in case of </w:t>
             </w:r>
             <w:r>
               <w:rPr>
@@ -4237,7 +3979,6 @@
                 <w:lang w:val="en-US"/>
               </w:rPr>
             </w:pPr>
-            <w:proofErr w:type="spellStart"/>
             <w:r>
               <w:rPr>
                 <w:rFonts w:ascii="Arial" w:hAnsi="Arial" w:cs="Arial"/>
@@ -4249,7 +3990,6 @@
               </w:rPr>
               <w:t>VarUnit</w:t>
             </w:r>
-            <w:proofErr w:type="spellEnd"/>
           </w:p>
         </w:tc>
         <w:tc>
@@ -4343,7 +4083,6 @@
                 <w:szCs w:val="20"/>
               </w:rPr>
             </w:pPr>
-            <w:proofErr w:type="spellStart"/>
             <w:r>
               <w:rPr>
                 <w:rFonts w:ascii="Arial" w:hAnsi="Arial" w:cs="Arial"/>
@@ -4355,7 +4094,6 @@
               </w:rPr>
               <w:t>VarType</w:t>
             </w:r>
-            <w:proofErr w:type="spellEnd"/>
           </w:p>
         </w:tc>
         <w:tc>
@@ -4418,66 +4156,18 @@
                 <w:szCs w:val="20"/>
                 <w:lang w:val="en-US" w:eastAsia="de-DE"/>
               </w:rPr>
-              <w:t>, e.g. “</w:t>
-            </w:r>
-            <w:proofErr w:type="spellStart"/>
-            <w:r>
-              <w:rPr>
-                <w:rFonts w:ascii="Arial" w:eastAsia="Times New Roman" w:hAnsi="Arial" w:cs="Arial"/>
-                <w:bCs/>
-                <w:color w:val="000000"/>
-                <w:sz w:val="20"/>
-                <w:szCs w:val="20"/>
-                <w:lang w:val="en-US" w:eastAsia="de-DE"/>
-              </w:rPr>
-              <w:t>Arith</w:t>
-            </w:r>
-            <w:proofErr w:type="spellEnd"/>
-            <w:r>
-              <w:rPr>
-                <w:rFonts w:ascii="Arial" w:eastAsia="Times New Roman" w:hAnsi="Arial" w:cs="Arial"/>
-                <w:bCs/>
-                <w:color w:val="000000"/>
-                <w:sz w:val="20"/>
-                <w:szCs w:val="20"/>
-                <w:lang w:val="en-US" w:eastAsia="de-DE"/>
-              </w:rPr>
-              <w:t>. SD”, “Geom. SD”, “</w:t>
-            </w:r>
-            <w:proofErr w:type="spellStart"/>
-            <w:r>
-              <w:rPr>
-                <w:rFonts w:ascii="Arial" w:eastAsia="Times New Roman" w:hAnsi="Arial" w:cs="Arial"/>
-                <w:bCs/>
-                <w:color w:val="000000"/>
-                <w:sz w:val="20"/>
-                <w:szCs w:val="20"/>
-                <w:lang w:val="en-US" w:eastAsia="de-DE"/>
-              </w:rPr>
-              <w:t>Ar</w:t>
-            </w:r>
-            <w:r>
-              <w:rPr>
-                <w:rFonts w:ascii="Arial" w:eastAsia="Times New Roman" w:hAnsi="Arial" w:cs="Arial"/>
-                <w:bCs/>
-                <w:color w:val="000000"/>
-                <w:sz w:val="20"/>
-                <w:szCs w:val="20"/>
-                <w:lang w:val="en-US" w:eastAsia="de-DE"/>
-              </w:rPr>
-              <w:t>ith</w:t>
-            </w:r>
-            <w:proofErr w:type="spellEnd"/>
-            <w:r>
-              <w:rPr>
-                <w:rFonts w:ascii="Arial" w:eastAsia="Times New Roman" w:hAnsi="Arial" w:cs="Arial"/>
-                <w:bCs/>
-                <w:color w:val="000000"/>
-                <w:sz w:val="20"/>
-                <w:szCs w:val="20"/>
-                <w:lang w:val="en-US" w:eastAsia="de-DE"/>
-              </w:rPr>
-              <w:t>. CV”, “Geom. CV”, “Range”</w:t>
+              <w:t>, e.g. “Arith. SD”, “Geom. SD”, “Ar</w:t>
+            </w:r>
+            <w:r>
+              <w:rPr>
+                <w:rFonts w:ascii="Arial" w:eastAsia="Times New Roman" w:hAnsi="Arial" w:cs="Arial"/>
+                <w:bCs/>
+                <w:color w:val="000000"/>
+                <w:sz w:val="20"/>
+                <w:szCs w:val="20"/>
+                <w:lang w:val="en-US" w:eastAsia="de-DE"/>
+              </w:rPr>
+              <w:t>ith. CV”, “Geom. CV”, “Range”</w:t>
             </w:r>
             <w:r>
               <w:rPr>
@@ -4788,7 +4478,6 @@
                 <w:bCs/>
               </w:rPr>
             </w:pPr>
-            <w:proofErr w:type="spellStart"/>
             <w:r>
               <w:rPr>
                 <w:b/>
@@ -4797,7 +4486,6 @@
               </w:rPr>
               <w:t>AvgUnit</w:t>
             </w:r>
-            <w:proofErr w:type="spellEnd"/>
           </w:p>
         </w:tc>
         <w:tc>
@@ -4922,7 +4610,6 @@
                 <w:bCs/>
               </w:rPr>
             </w:pPr>
-            <w:proofErr w:type="spellStart"/>
             <w:r>
               <w:rPr>
                 <w:rFonts w:ascii="Arial" w:hAnsi="Arial" w:cs="Arial"/>
@@ -4934,7 +4621,6 @@
               </w:rPr>
               <w:t>AvgType</w:t>
             </w:r>
-            <w:proofErr w:type="spellEnd"/>
           </w:p>
         </w:tc>
         <w:tc>
@@ -4976,55 +4662,7 @@
                 <w:szCs w:val="20"/>
                 <w:lang w:val="en-US" w:eastAsia="de-DE"/>
               </w:rPr>
-              <w:t>, e.g. “</w:t>
-            </w:r>
-            <w:proofErr w:type="spellStart"/>
-            <w:r>
-              <w:rPr>
-                <w:rFonts w:ascii="Arial" w:eastAsia="Times New Roman" w:hAnsi="Arial" w:cs="Arial"/>
-                <w:bCs/>
-                <w:color w:val="000000"/>
-                <w:sz w:val="20"/>
-                <w:szCs w:val="20"/>
-                <w:lang w:val="en-US" w:eastAsia="de-DE"/>
-              </w:rPr>
-              <w:t>Arith</w:t>
-            </w:r>
-            <w:proofErr w:type="spellEnd"/>
-            <w:r>
-              <w:rPr>
-                <w:rFonts w:ascii="Arial" w:eastAsia="Times New Roman" w:hAnsi="Arial" w:cs="Arial"/>
-                <w:bCs/>
-                <w:color w:val="000000"/>
-                <w:sz w:val="20"/>
-                <w:szCs w:val="20"/>
-                <w:lang w:val="en-US" w:eastAsia="de-DE"/>
-              </w:rPr>
-              <w:t>. mean”, “Geom. mean</w:t>
-            </w:r>
-            <w:proofErr w:type="gramStart"/>
-            <w:r>
-              <w:rPr>
-                <w:rFonts w:ascii="Arial" w:eastAsia="Times New Roman" w:hAnsi="Arial" w:cs="Arial"/>
-                <w:bCs/>
-                <w:color w:val="000000"/>
-                <w:sz w:val="20"/>
-                <w:szCs w:val="20"/>
-                <w:lang w:val="en-US" w:eastAsia="de-DE"/>
-              </w:rPr>
-              <w:t>”,  “</w:t>
-            </w:r>
-            <w:proofErr w:type="gramEnd"/>
-            <w:r>
-              <w:rPr>
-                <w:rFonts w:ascii="Arial" w:eastAsia="Times New Roman" w:hAnsi="Arial" w:cs="Arial"/>
-                <w:bCs/>
-                <w:color w:val="000000"/>
-                <w:sz w:val="20"/>
-                <w:szCs w:val="20"/>
-                <w:lang w:val="en-US" w:eastAsia="de-DE"/>
-              </w:rPr>
-              <w:t>Median”, etc. (in case of aggregated data) or “Individual” (in case of individual data)</w:t>
+              <w:t>, e.g. “Arith. mean”, “Geom. mean”,  “Median”, etc. (in case of aggregated data) or “Individual” (in case of individual data)</w:t>
             </w:r>
           </w:p>
         </w:tc>
@@ -5128,7 +4766,6 @@
                 <w:lang w:val="en-US"/>
               </w:rPr>
             </w:pPr>
-            <w:proofErr w:type="spellStart"/>
             <w:r>
               <w:rPr>
                 <w:rFonts w:ascii="Arial" w:hAnsi="Arial" w:cs="Arial"/>
@@ -5140,7 +4777,6 @@
               </w:rPr>
               <w:t>VarUnit</w:t>
             </w:r>
-            <w:proofErr w:type="spellEnd"/>
           </w:p>
         </w:tc>
         <w:tc>
@@ -5245,7 +4881,6 @@
                 <w:lang w:val="en-US"/>
               </w:rPr>
             </w:pPr>
-            <w:proofErr w:type="spellStart"/>
             <w:r>
               <w:rPr>
                 <w:rFonts w:ascii="Arial" w:hAnsi="Arial" w:cs="Arial"/>
@@ -5257,7 +4892,6 @@
               </w:rPr>
               <w:t>VarType</w:t>
             </w:r>
-            <w:proofErr w:type="spellEnd"/>
           </w:p>
         </w:tc>
         <w:tc>
@@ -5320,66 +4954,18 @@
                 <w:szCs w:val="20"/>
                 <w:lang w:val="en-US" w:eastAsia="de-DE"/>
               </w:rPr>
-              <w:t>, e.g. “</w:t>
-            </w:r>
-            <w:proofErr w:type="spellStart"/>
-            <w:r>
-              <w:rPr>
-                <w:rFonts w:ascii="Arial" w:eastAsia="Times New Roman" w:hAnsi="Arial" w:cs="Arial"/>
-                <w:bCs/>
-                <w:color w:val="000000"/>
-                <w:sz w:val="20"/>
-                <w:szCs w:val="20"/>
-                <w:lang w:val="en-US" w:eastAsia="de-DE"/>
-              </w:rPr>
-              <w:t>Arith</w:t>
-            </w:r>
-            <w:proofErr w:type="spellEnd"/>
-            <w:r>
-              <w:rPr>
-                <w:rFonts w:ascii="Arial" w:eastAsia="Times New Roman" w:hAnsi="Arial" w:cs="Arial"/>
-                <w:bCs/>
-                <w:color w:val="000000"/>
-                <w:sz w:val="20"/>
-                <w:szCs w:val="20"/>
-                <w:lang w:val="en-US" w:eastAsia="de-DE"/>
-              </w:rPr>
-              <w:t>. SD”, “Geom. SD”, “</w:t>
-            </w:r>
-            <w:proofErr w:type="spellStart"/>
-            <w:r>
-              <w:rPr>
-                <w:rFonts w:ascii="Arial" w:eastAsia="Times New Roman" w:hAnsi="Arial" w:cs="Arial"/>
-                <w:bCs/>
-                <w:color w:val="000000"/>
-                <w:sz w:val="20"/>
-                <w:szCs w:val="20"/>
-                <w:lang w:val="en-US" w:eastAsia="de-DE"/>
-              </w:rPr>
-              <w:t>Ar</w:t>
-            </w:r>
-            <w:r>
-              <w:rPr>
-                <w:rFonts w:ascii="Arial" w:eastAsia="Times New Roman" w:hAnsi="Arial" w:cs="Arial"/>
-                <w:bCs/>
-                <w:color w:val="000000"/>
-                <w:sz w:val="20"/>
-                <w:szCs w:val="20"/>
-                <w:lang w:val="en-US" w:eastAsia="de-DE"/>
-              </w:rPr>
-              <w:t>ith</w:t>
-            </w:r>
-            <w:proofErr w:type="spellEnd"/>
-            <w:r>
-              <w:rPr>
-                <w:rFonts w:ascii="Arial" w:eastAsia="Times New Roman" w:hAnsi="Arial" w:cs="Arial"/>
-                <w:bCs/>
-                <w:color w:val="000000"/>
-                <w:sz w:val="20"/>
-                <w:szCs w:val="20"/>
-                <w:lang w:val="en-US" w:eastAsia="de-DE"/>
-              </w:rPr>
-              <w:t>. CV”, “Geom. CV”, “Range”</w:t>
+              <w:t>, e.g. “Arith. SD”, “Geom. SD”, “Ar</w:t>
+            </w:r>
+            <w:r>
+              <w:rPr>
+                <w:rFonts w:ascii="Arial" w:eastAsia="Times New Roman" w:hAnsi="Arial" w:cs="Arial"/>
+                <w:bCs/>
+                <w:color w:val="000000"/>
+                <w:sz w:val="20"/>
+                <w:szCs w:val="20"/>
+                <w:lang w:val="en-US" w:eastAsia="de-DE"/>
+              </w:rPr>
+              <w:t>ith. CV”, “Geom. CV”, “Range”</w:t>
             </w:r>
             <w:r>
               <w:rPr>
@@ -5684,7 +5270,6 @@
                 <w:bCs/>
               </w:rPr>
             </w:pPr>
-            <w:proofErr w:type="spellStart"/>
             <w:r>
               <w:rPr>
                 <w:b/>
@@ -5693,7 +5278,6 @@
               </w:rPr>
               <w:t>AvgUnit</w:t>
             </w:r>
-            <w:proofErr w:type="spellEnd"/>
           </w:p>
         </w:tc>
         <w:tc>
@@ -5796,7 +5380,6 @@
                 <w:bCs/>
               </w:rPr>
             </w:pPr>
-            <w:proofErr w:type="spellStart"/>
             <w:r>
               <w:rPr>
                 <w:rFonts w:ascii="Arial" w:hAnsi="Arial" w:cs="Arial"/>
@@ -5808,7 +5391,6 @@
               </w:rPr>
               <w:t>AvgType</w:t>
             </w:r>
-            <w:proofErr w:type="spellEnd"/>
           </w:p>
         </w:tc>
         <w:tc>
@@ -5850,55 +5432,7 @@
                 <w:szCs w:val="20"/>
                 <w:lang w:val="en-US" w:eastAsia="de-DE"/>
               </w:rPr>
-              <w:t>, e.g. “</w:t>
-            </w:r>
-            <w:proofErr w:type="spellStart"/>
-            <w:r>
-              <w:rPr>
-                <w:rFonts w:ascii="Arial" w:eastAsia="Times New Roman" w:hAnsi="Arial" w:cs="Arial"/>
-                <w:bCs/>
-                <w:color w:val="000000"/>
-                <w:sz w:val="20"/>
-                <w:szCs w:val="20"/>
-                <w:lang w:val="en-US" w:eastAsia="de-DE"/>
-              </w:rPr>
-              <w:t>Arith</w:t>
-            </w:r>
-            <w:proofErr w:type="spellEnd"/>
-            <w:r>
-              <w:rPr>
-                <w:rFonts w:ascii="Arial" w:eastAsia="Times New Roman" w:hAnsi="Arial" w:cs="Arial"/>
-                <w:bCs/>
-                <w:color w:val="000000"/>
-                <w:sz w:val="20"/>
-                <w:szCs w:val="20"/>
-                <w:lang w:val="en-US" w:eastAsia="de-DE"/>
-              </w:rPr>
-              <w:t>. mean”, “Geom. mean</w:t>
-            </w:r>
-            <w:proofErr w:type="gramStart"/>
-            <w:r>
-              <w:rPr>
-                <w:rFonts w:ascii="Arial" w:eastAsia="Times New Roman" w:hAnsi="Arial" w:cs="Arial"/>
-                <w:bCs/>
-                <w:color w:val="000000"/>
-                <w:sz w:val="20"/>
-                <w:szCs w:val="20"/>
-                <w:lang w:val="en-US" w:eastAsia="de-DE"/>
-              </w:rPr>
-              <w:t>”,  “</w:t>
-            </w:r>
-            <w:proofErr w:type="gramEnd"/>
-            <w:r>
-              <w:rPr>
-                <w:rFonts w:ascii="Arial" w:eastAsia="Times New Roman" w:hAnsi="Arial" w:cs="Arial"/>
-                <w:bCs/>
-                <w:color w:val="000000"/>
-                <w:sz w:val="20"/>
-                <w:szCs w:val="20"/>
-                <w:lang w:val="en-US" w:eastAsia="de-DE"/>
-              </w:rPr>
-              <w:t>Median”, etc. (in case of aggregated data) or “Individual” (in case of individual data)</w:t>
+              <w:t>, e.g. “Arith. mean”, “Geom. mean”,  “Median”, etc. (in case of aggregated data) or “Individual” (in case of individual data)</w:t>
             </w:r>
           </w:p>
         </w:tc>
@@ -6002,7 +5536,6 @@
                 <w:lang w:val="en-US"/>
               </w:rPr>
             </w:pPr>
-            <w:proofErr w:type="spellStart"/>
             <w:r>
               <w:rPr>
                 <w:rFonts w:ascii="Arial" w:hAnsi="Arial" w:cs="Arial"/>
@@ -6014,7 +5547,6 @@
               </w:rPr>
               <w:t>VarUnit</w:t>
             </w:r>
-            <w:proofErr w:type="spellEnd"/>
           </w:p>
         </w:tc>
         <w:tc>
@@ -6107,7 +5639,6 @@
                 <w:szCs w:val="20"/>
               </w:rPr>
             </w:pPr>
-            <w:proofErr w:type="spellStart"/>
             <w:r>
               <w:rPr>
                 <w:rFonts w:ascii="Arial" w:hAnsi="Arial" w:cs="Arial"/>
@@ -6119,7 +5650,6 @@
               </w:rPr>
               <w:t>VarType</w:t>
             </w:r>
-            <w:proofErr w:type="spellEnd"/>
           </w:p>
         </w:tc>
         <w:tc>
@@ -6182,66 +5712,18 @@
                 <w:szCs w:val="20"/>
                 <w:lang w:val="en-US" w:eastAsia="de-DE"/>
               </w:rPr>
-              <w:t>, e.g. “</w:t>
-            </w:r>
-            <w:proofErr w:type="spellStart"/>
-            <w:r>
-              <w:rPr>
-                <w:rFonts w:ascii="Arial" w:eastAsia="Times New Roman" w:hAnsi="Arial" w:cs="Arial"/>
-                <w:bCs/>
-                <w:color w:val="000000"/>
-                <w:sz w:val="20"/>
-                <w:szCs w:val="20"/>
-                <w:lang w:val="en-US" w:eastAsia="de-DE"/>
-              </w:rPr>
-              <w:t>Arith</w:t>
-            </w:r>
-            <w:proofErr w:type="spellEnd"/>
-            <w:r>
-              <w:rPr>
-                <w:rFonts w:ascii="Arial" w:eastAsia="Times New Roman" w:hAnsi="Arial" w:cs="Arial"/>
-                <w:bCs/>
-                <w:color w:val="000000"/>
-                <w:sz w:val="20"/>
-                <w:szCs w:val="20"/>
-                <w:lang w:val="en-US" w:eastAsia="de-DE"/>
-              </w:rPr>
-              <w:t>. SD”, “Geom. SD”, “</w:t>
-            </w:r>
-            <w:proofErr w:type="spellStart"/>
-            <w:r>
-              <w:rPr>
-                <w:rFonts w:ascii="Arial" w:eastAsia="Times New Roman" w:hAnsi="Arial" w:cs="Arial"/>
-                <w:bCs/>
-                <w:color w:val="000000"/>
-                <w:sz w:val="20"/>
-                <w:szCs w:val="20"/>
-                <w:lang w:val="en-US" w:eastAsia="de-DE"/>
-              </w:rPr>
-              <w:t>Ar</w:t>
-            </w:r>
-            <w:r>
-              <w:rPr>
-                <w:rFonts w:ascii="Arial" w:eastAsia="Times New Roman" w:hAnsi="Arial" w:cs="Arial"/>
-                <w:bCs/>
-                <w:color w:val="000000"/>
-                <w:sz w:val="20"/>
-                <w:szCs w:val="20"/>
-                <w:lang w:val="en-US" w:eastAsia="de-DE"/>
-              </w:rPr>
-              <w:t>ith</w:t>
-            </w:r>
-            <w:proofErr w:type="spellEnd"/>
-            <w:r>
-              <w:rPr>
-                <w:rFonts w:ascii="Arial" w:eastAsia="Times New Roman" w:hAnsi="Arial" w:cs="Arial"/>
-                <w:bCs/>
-                <w:color w:val="000000"/>
-                <w:sz w:val="20"/>
-                <w:szCs w:val="20"/>
-                <w:lang w:val="en-US" w:eastAsia="de-DE"/>
-              </w:rPr>
-              <w:t>. CV”, “Geom. CV”, “Range”</w:t>
+              <w:t>, e.g. “Arith. SD”, “Geom. SD”, “Ar</w:t>
+            </w:r>
+            <w:r>
+              <w:rPr>
+                <w:rFonts w:ascii="Arial" w:eastAsia="Times New Roman" w:hAnsi="Arial" w:cs="Arial"/>
+                <w:bCs/>
+                <w:color w:val="000000"/>
+                <w:sz w:val="20"/>
+                <w:szCs w:val="20"/>
+                <w:lang w:val="en-US" w:eastAsia="de-DE"/>
+              </w:rPr>
+              <w:t>ith. CV”, “Geom. CV”, “Range”</w:t>
             </w:r>
             <w:r>
               <w:rPr>
@@ -6540,7 +6022,6 @@
                 <w:bCs/>
               </w:rPr>
             </w:pPr>
-            <w:proofErr w:type="spellStart"/>
             <w:r>
               <w:rPr>
                 <w:b/>
@@ -6549,7 +6030,6 @@
               </w:rPr>
               <w:t>AvgUnit</w:t>
             </w:r>
-            <w:proofErr w:type="spellEnd"/>
           </w:p>
         </w:tc>
         <w:tc>
@@ -6653,7 +6133,6 @@
                 <w:bCs/>
               </w:rPr>
             </w:pPr>
-            <w:proofErr w:type="spellStart"/>
             <w:r>
               <w:rPr>
                 <w:rFonts w:ascii="Arial" w:hAnsi="Arial" w:cs="Arial"/>
@@ -6665,7 +6144,6 @@
               </w:rPr>
               <w:t>AvgType</w:t>
             </w:r>
-            <w:proofErr w:type="spellEnd"/>
           </w:p>
         </w:tc>
         <w:tc>
@@ -6707,55 +6185,7 @@
                 <w:szCs w:val="20"/>
                 <w:lang w:val="en-US" w:eastAsia="de-DE"/>
               </w:rPr>
-              <w:t>, e.g. “</w:t>
-            </w:r>
-            <w:proofErr w:type="spellStart"/>
-            <w:r>
-              <w:rPr>
-                <w:rFonts w:ascii="Arial" w:eastAsia="Times New Roman" w:hAnsi="Arial" w:cs="Arial"/>
-                <w:bCs/>
-                <w:color w:val="000000"/>
-                <w:sz w:val="20"/>
-                <w:szCs w:val="20"/>
-                <w:lang w:val="en-US" w:eastAsia="de-DE"/>
-              </w:rPr>
-              <w:t>Arith</w:t>
-            </w:r>
-            <w:proofErr w:type="spellEnd"/>
-            <w:r>
-              <w:rPr>
-                <w:rFonts w:ascii="Arial" w:eastAsia="Times New Roman" w:hAnsi="Arial" w:cs="Arial"/>
-                <w:bCs/>
-                <w:color w:val="000000"/>
-                <w:sz w:val="20"/>
-                <w:szCs w:val="20"/>
-                <w:lang w:val="en-US" w:eastAsia="de-DE"/>
-              </w:rPr>
-              <w:t>. mean”, “Geom. mean</w:t>
-            </w:r>
-            <w:proofErr w:type="gramStart"/>
-            <w:r>
-              <w:rPr>
-                <w:rFonts w:ascii="Arial" w:eastAsia="Times New Roman" w:hAnsi="Arial" w:cs="Arial"/>
-                <w:bCs/>
-                <w:color w:val="000000"/>
-                <w:sz w:val="20"/>
-                <w:szCs w:val="20"/>
-                <w:lang w:val="en-US" w:eastAsia="de-DE"/>
-              </w:rPr>
-              <w:t>”,  “</w:t>
-            </w:r>
-            <w:proofErr w:type="gramEnd"/>
-            <w:r>
-              <w:rPr>
-                <w:rFonts w:ascii="Arial" w:eastAsia="Times New Roman" w:hAnsi="Arial" w:cs="Arial"/>
-                <w:bCs/>
-                <w:color w:val="000000"/>
-                <w:sz w:val="20"/>
-                <w:szCs w:val="20"/>
-                <w:lang w:val="en-US" w:eastAsia="de-DE"/>
-              </w:rPr>
-              <w:t>Median”, etc. (in case of aggregated data) or “Individual” (in case of individual data)</w:t>
+              <w:t>, e.g. “Arith. mean”, “Geom. mean”,  “Median”, etc. (in case of aggregated data) or “Individual” (in case of individual data)</w:t>
             </w:r>
           </w:p>
         </w:tc>
@@ -6859,7 +6289,6 @@
                 <w:lang w:val="en-US"/>
               </w:rPr>
             </w:pPr>
-            <w:proofErr w:type="spellStart"/>
             <w:r>
               <w:rPr>
                 <w:rFonts w:ascii="Arial" w:hAnsi="Arial" w:cs="Arial"/>
@@ -6871,7 +6300,6 @@
               </w:rPr>
               <w:t>VarUnit</w:t>
             </w:r>
-            <w:proofErr w:type="spellEnd"/>
           </w:p>
         </w:tc>
         <w:tc>
@@ -6964,7 +6392,6 @@
                 <w:szCs w:val="20"/>
               </w:rPr>
             </w:pPr>
-            <w:proofErr w:type="spellStart"/>
             <w:r>
               <w:rPr>
                 <w:rFonts w:ascii="Arial" w:hAnsi="Arial" w:cs="Arial"/>
@@ -6976,7 +6403,6 @@
               </w:rPr>
               <w:t>VarType</w:t>
             </w:r>
-            <w:proofErr w:type="spellEnd"/>
           </w:p>
         </w:tc>
         <w:tc>
@@ -7039,66 +6465,18 @@
                 <w:szCs w:val="20"/>
                 <w:lang w:val="en-US" w:eastAsia="de-DE"/>
               </w:rPr>
-              <w:t>, e.g. “</w:t>
-            </w:r>
-            <w:proofErr w:type="spellStart"/>
-            <w:r>
-              <w:rPr>
-                <w:rFonts w:ascii="Arial" w:eastAsia="Times New Roman" w:hAnsi="Arial" w:cs="Arial"/>
-                <w:bCs/>
-                <w:color w:val="000000"/>
-                <w:sz w:val="20"/>
-                <w:szCs w:val="20"/>
-                <w:lang w:val="en-US" w:eastAsia="de-DE"/>
-              </w:rPr>
-              <w:t>Arith</w:t>
-            </w:r>
-            <w:proofErr w:type="spellEnd"/>
-            <w:r>
-              <w:rPr>
-                <w:rFonts w:ascii="Arial" w:eastAsia="Times New Roman" w:hAnsi="Arial" w:cs="Arial"/>
-                <w:bCs/>
-                <w:color w:val="000000"/>
-                <w:sz w:val="20"/>
-                <w:szCs w:val="20"/>
-                <w:lang w:val="en-US" w:eastAsia="de-DE"/>
-              </w:rPr>
-              <w:t>. SD”, “Geom. SD”, “</w:t>
-            </w:r>
-            <w:proofErr w:type="spellStart"/>
-            <w:r>
-              <w:rPr>
-                <w:rFonts w:ascii="Arial" w:eastAsia="Times New Roman" w:hAnsi="Arial" w:cs="Arial"/>
-                <w:bCs/>
-                <w:color w:val="000000"/>
-                <w:sz w:val="20"/>
-                <w:szCs w:val="20"/>
-                <w:lang w:val="en-US" w:eastAsia="de-DE"/>
-              </w:rPr>
-              <w:t>Ar</w:t>
-            </w:r>
-            <w:r>
-              <w:rPr>
-                <w:rFonts w:ascii="Arial" w:eastAsia="Times New Roman" w:hAnsi="Arial" w:cs="Arial"/>
-                <w:bCs/>
-                <w:color w:val="000000"/>
-                <w:sz w:val="20"/>
-                <w:szCs w:val="20"/>
-                <w:lang w:val="en-US" w:eastAsia="de-DE"/>
-              </w:rPr>
-              <w:t>ith</w:t>
-            </w:r>
-            <w:proofErr w:type="spellEnd"/>
-            <w:r>
-              <w:rPr>
-                <w:rFonts w:ascii="Arial" w:eastAsia="Times New Roman" w:hAnsi="Arial" w:cs="Arial"/>
-                <w:bCs/>
-                <w:color w:val="000000"/>
-                <w:sz w:val="20"/>
-                <w:szCs w:val="20"/>
-                <w:lang w:val="en-US" w:eastAsia="de-DE"/>
-              </w:rPr>
-              <w:t>. CV”, “Geom. CV”, “Range”</w:t>
+              <w:t>, e.g. “Arith. SD”, “Geom. SD”, “Ar</w:t>
+            </w:r>
+            <w:r>
+              <w:rPr>
+                <w:rFonts w:ascii="Arial" w:eastAsia="Times New Roman" w:hAnsi="Arial" w:cs="Arial"/>
+                <w:bCs/>
+                <w:color w:val="000000"/>
+                <w:sz w:val="20"/>
+                <w:szCs w:val="20"/>
+                <w:lang w:val="en-US" w:eastAsia="de-DE"/>
+              </w:rPr>
+              <w:t>ith. CV”, “Geom. CV”, “Range”</w:t>
             </w:r>
             <w:r>
               <w:rPr>
@@ -7267,47 +6645,13 @@
                 <w:bCs/>
               </w:rPr>
             </w:pPr>
-            <w:proofErr w:type="spellStart"/>
-            <w:r>
-              <w:rPr>
-                <w:b/>
-                <w:bCs/>
-              </w:rPr>
-              <w:t>Ethnicity</w:t>
-            </w:r>
-            <w:proofErr w:type="spellEnd"/>
-            <w:r>
-              <w:rPr>
-                <w:b/>
-                <w:bCs/>
-              </w:rPr>
-              <w:t xml:space="preserve"> </w:t>
-            </w:r>
-            <w:proofErr w:type="spellStart"/>
-            <w:r>
-              <w:rPr>
-                <w:b/>
-                <w:bCs/>
-              </w:rPr>
-              <w:t>or</w:t>
-            </w:r>
-            <w:proofErr w:type="spellEnd"/>
-            <w:r>
-              <w:rPr>
-                <w:b/>
-                <w:bCs/>
-              </w:rPr>
-              <w:t xml:space="preserve"> </w:t>
-            </w:r>
-            <w:proofErr w:type="spellStart"/>
-            <w:r>
-              <w:rPr>
-                <w:b/>
-                <w:bCs/>
-              </w:rPr>
-              <w:t>country</w:t>
-            </w:r>
-            <w:proofErr w:type="spellEnd"/>
+            <w:r>
+              <w:rPr>
+                <w:b/>
+                <w:bCs/>
+              </w:rPr>
+              <w:t>Ethnicity or country</w:t>
+            </w:r>
           </w:p>
         </w:tc>
         <w:tc>
@@ -7398,7 +6742,7 @@
     </w:p>
     <w:p>
       <w:pPr>
-        <w:pStyle w:val="berschrift1"/>
+        <w:pStyle w:val="Heading1"/>
         <w:rPr>
           <w:lang w:val="en-US"/>
         </w:rPr>
@@ -7555,7 +6899,6 @@
               </w:rPr>
               <w:t>Cross reference to “ID” in “</w:t>
             </w:r>
-            <w:proofErr w:type="gramStart"/>
             <w:r>
               <w:rPr>
                 <w:rFonts w:ascii="Arial" w:eastAsia="Times New Roman" w:hAnsi="Arial" w:cs="Arial"/>
@@ -7579,7 +6922,6 @@
               </w:rPr>
               <w:t>“</w:t>
             </w:r>
-            <w:proofErr w:type="gramEnd"/>
           </w:p>
         </w:tc>
       </w:tr>
@@ -7648,7 +6990,6 @@
               </w:rPr>
               <w:t>Cross reference to “Study” in “</w:t>
             </w:r>
-            <w:proofErr w:type="gramStart"/>
             <w:r>
               <w:rPr>
                 <w:rFonts w:ascii="Arial" w:eastAsia="Times New Roman" w:hAnsi="Arial" w:cs="Arial"/>
@@ -7672,7 +7013,6 @@
               </w:rPr>
               <w:t>“</w:t>
             </w:r>
-            <w:proofErr w:type="gramEnd"/>
           </w:p>
         </w:tc>
       </w:tr>
@@ -7763,7 +7103,6 @@
               </w:rPr>
               <w:t>” in “</w:t>
             </w:r>
-            <w:proofErr w:type="gramStart"/>
             <w:r>
               <w:rPr>
                 <w:rFonts w:ascii="Arial" w:eastAsia="Times New Roman" w:hAnsi="Arial" w:cs="Arial"/>
@@ -7787,7 +7126,6 @@
               </w:rPr>
               <w:t>“</w:t>
             </w:r>
-            <w:proofErr w:type="gramEnd"/>
           </w:p>
         </w:tc>
       </w:tr>
@@ -7815,7 +7153,6 @@
                 <w:lang w:eastAsia="de-DE"/>
               </w:rPr>
             </w:pPr>
-            <w:proofErr w:type="spellStart"/>
             <w:r>
               <w:rPr>
                 <w:rFonts w:ascii="Arial" w:eastAsia="Times New Roman" w:hAnsi="Arial" w:cs="Arial"/>
@@ -7828,7 +7165,6 @@
               </w:rPr>
               <w:t>Grouping</w:t>
             </w:r>
-            <w:proofErr w:type="spellEnd"/>
           </w:p>
         </w:tc>
         <w:tc>
@@ -7858,7 +7194,6 @@
               </w:rPr>
               <w:t>Cross reference to “Grouping” in “</w:t>
             </w:r>
-            <w:proofErr w:type="gramStart"/>
             <w:r>
               <w:rPr>
                 <w:rFonts w:ascii="Arial" w:eastAsia="Times New Roman" w:hAnsi="Arial" w:cs="Arial"/>
@@ -7882,7 +7217,6 @@
               </w:rPr>
               <w:t>“</w:t>
             </w:r>
-            <w:proofErr w:type="gramEnd"/>
           </w:p>
         </w:tc>
       </w:tr>
@@ -7910,7 +7244,6 @@
                 <w:lang w:eastAsia="de-DE"/>
               </w:rPr>
             </w:pPr>
-            <w:proofErr w:type="spellStart"/>
             <w:r>
               <w:rPr>
                 <w:rFonts w:ascii="Arial" w:eastAsia="Times New Roman" w:hAnsi="Arial" w:cs="Arial"/>
@@ -7923,7 +7256,6 @@
               </w:rPr>
               <w:t>Analyte</w:t>
             </w:r>
-            <w:proofErr w:type="spellEnd"/>
           </w:p>
         </w:tc>
         <w:tc>
@@ -7953,7 +7285,6 @@
               </w:rPr>
               <w:t>Cross reference to “Analyte” in “</w:t>
             </w:r>
-            <w:proofErr w:type="gramStart"/>
             <w:r>
               <w:rPr>
                 <w:rFonts w:ascii="Arial" w:eastAsia="Times New Roman" w:hAnsi="Arial" w:cs="Arial"/>
@@ -7977,7 +7308,6 @@
               </w:rPr>
               <w:t>“</w:t>
             </w:r>
-            <w:proofErr w:type="gramEnd"/>
           </w:p>
         </w:tc>
       </w:tr>
@@ -8392,27 +7722,7 @@
                 <w:lang w:val="en-US"/>
               </w:rPr>
               <w:br/>
-              <w:t xml:space="preserve">prefer </w:t>
-            </w:r>
-            <w:proofErr w:type="spellStart"/>
-            <w:r>
-              <w:rPr>
-                <w:rFonts w:ascii="Arial" w:hAnsi="Arial" w:cs="Arial"/>
-                <w:sz w:val="20"/>
-                <w:szCs w:val="20"/>
-                <w:lang w:val="en-US"/>
-              </w:rPr>
-              <w:t>AUC_inf</w:t>
-            </w:r>
-            <w:proofErr w:type="spellEnd"/>
-            <w:r>
-              <w:rPr>
-                <w:rFonts w:ascii="Arial" w:hAnsi="Arial" w:cs="Arial"/>
-                <w:sz w:val="20"/>
-                <w:szCs w:val="20"/>
-                <w:lang w:val="en-US"/>
-              </w:rPr>
-              <w:t xml:space="preserve"> in case of single dose data,</w:t>
+              <w:t>prefer AUC_inf in case of single dose data,</w:t>
             </w:r>
             <w:r>
               <w:rPr>
@@ -8422,27 +7732,7 @@
                 <w:lang w:val="en-US"/>
               </w:rPr>
               <w:br/>
-              <w:t xml:space="preserve">prefer </w:t>
-            </w:r>
-            <w:proofErr w:type="spellStart"/>
-            <w:r>
-              <w:rPr>
-                <w:rFonts w:ascii="Arial" w:hAnsi="Arial" w:cs="Arial"/>
-                <w:sz w:val="20"/>
-                <w:szCs w:val="20"/>
-                <w:lang w:val="en-US"/>
-              </w:rPr>
-              <w:t>AUC_tau</w:t>
-            </w:r>
-            <w:proofErr w:type="spellEnd"/>
-            <w:r>
-              <w:rPr>
-                <w:rFonts w:ascii="Arial" w:hAnsi="Arial" w:cs="Arial"/>
-                <w:sz w:val="20"/>
-                <w:szCs w:val="20"/>
-                <w:lang w:val="en-US"/>
-              </w:rPr>
-              <w:t xml:space="preserve"> in case of multiple dose data (0 means time of last administration). Please see also below “AUC Type”, and above “t0” and “tend”</w:t>
+              <w:t>prefer AUC_tau in case of multiple dose data (0 means time of last administration). Please see also below “AUC Type”, and above “t0” and “tend”</w:t>
             </w:r>
             <w:r>
               <w:rPr>
@@ -8499,22 +7789,8 @@
                 <w:szCs w:val="20"/>
                 <w:lang w:val="en-US" w:eastAsia="de-DE"/>
               </w:rPr>
-              <w:t xml:space="preserve">AUC </w:t>
-            </w:r>
-            <w:proofErr w:type="spellStart"/>
-            <w:r>
-              <w:rPr>
-                <w:rFonts w:ascii="Arial" w:eastAsia="Times New Roman" w:hAnsi="Arial" w:cs="Arial"/>
-                <w:b/>
-                <w:bCs/>
-                <w:color w:val="000000"/>
-                <w:sz w:val="20"/>
-                <w:szCs w:val="20"/>
-                <w:lang w:val="en-US" w:eastAsia="de-DE"/>
-              </w:rPr>
-              <w:t>AvgUnit</w:t>
-            </w:r>
-            <w:proofErr w:type="spellEnd"/>
+              <w:t>AUC AvgUnit</w:t>
+            </w:r>
           </w:p>
         </w:tc>
         <w:tc>
@@ -8582,22 +7858,8 @@
                 <w:szCs w:val="20"/>
                 <w:lang w:val="en-US" w:eastAsia="de-DE"/>
               </w:rPr>
-              <w:t xml:space="preserve">AUC </w:t>
-            </w:r>
-            <w:proofErr w:type="spellStart"/>
-            <w:r>
-              <w:rPr>
-                <w:rFonts w:ascii="Arial" w:eastAsia="Times New Roman" w:hAnsi="Arial" w:cs="Arial"/>
-                <w:b/>
-                <w:bCs/>
-                <w:color w:val="000000"/>
-                <w:sz w:val="20"/>
-                <w:szCs w:val="20"/>
-                <w:lang w:val="en-US" w:eastAsia="de-DE"/>
-              </w:rPr>
-              <w:t>AvgType</w:t>
-            </w:r>
-            <w:proofErr w:type="spellEnd"/>
+              <w:t>AUC AvgType</w:t>
+            </w:r>
           </w:p>
         </w:tc>
         <w:tc>
@@ -8626,31 +7888,7 @@
                 <w:szCs w:val="20"/>
                 <w:lang w:val="en-US" w:eastAsia="de-DE"/>
               </w:rPr>
-              <w:t>Specify type of average measure for AUC, e.g. “</w:t>
-            </w:r>
-            <w:proofErr w:type="spellStart"/>
-            <w:r>
-              <w:rPr>
-                <w:rFonts w:ascii="Arial" w:eastAsia="Times New Roman" w:hAnsi="Arial" w:cs="Arial"/>
-                <w:bCs/>
-                <w:color w:val="000000"/>
-                <w:sz w:val="20"/>
-                <w:szCs w:val="20"/>
-                <w:lang w:val="en-US" w:eastAsia="de-DE"/>
-              </w:rPr>
-              <w:t>Arith</w:t>
-            </w:r>
-            <w:proofErr w:type="spellEnd"/>
-            <w:r>
-              <w:rPr>
-                <w:rFonts w:ascii="Arial" w:eastAsia="Times New Roman" w:hAnsi="Arial" w:cs="Arial"/>
-                <w:bCs/>
-                <w:color w:val="000000"/>
-                <w:sz w:val="20"/>
-                <w:szCs w:val="20"/>
-                <w:lang w:val="en-US" w:eastAsia="de-DE"/>
-              </w:rPr>
-              <w:t xml:space="preserve">. mean”, “Geom. </w:t>
+              <w:t xml:space="preserve">Specify type of average measure for AUC, e.g. “Arith. mean”, “Geom. </w:t>
             </w:r>
             <w:r>
               <w:rPr>
@@ -8662,31 +7900,7 @@
                 <w:lang w:val="en-US" w:eastAsia="de-DE"/>
               </w:rPr>
               <w:lastRenderedPageBreak/>
-              <w:t>mean</w:t>
-            </w:r>
-            <w:proofErr w:type="gramStart"/>
-            <w:r>
-              <w:rPr>
-                <w:rFonts w:ascii="Arial" w:eastAsia="Times New Roman" w:hAnsi="Arial" w:cs="Arial"/>
-                <w:bCs/>
-                <w:color w:val="000000"/>
-                <w:sz w:val="20"/>
-                <w:szCs w:val="20"/>
-                <w:lang w:val="en-US" w:eastAsia="de-DE"/>
-              </w:rPr>
-              <w:t>”,  “</w:t>
-            </w:r>
-            <w:proofErr w:type="gramEnd"/>
-            <w:r>
-              <w:rPr>
-                <w:rFonts w:ascii="Arial" w:eastAsia="Times New Roman" w:hAnsi="Arial" w:cs="Arial"/>
-                <w:bCs/>
-                <w:color w:val="000000"/>
-                <w:sz w:val="20"/>
-                <w:szCs w:val="20"/>
-                <w:lang w:val="en-US" w:eastAsia="de-DE"/>
-              </w:rPr>
-              <w:t>Median”, etc. (in case of aggregated data) or “Individual” (in case of individual data)</w:t>
+              <w:t>mean”,  “Median”, etc. (in case of aggregated data) or “Individual” (in case of individual data)</w:t>
             </w:r>
           </w:p>
         </w:tc>
@@ -8811,22 +8025,8 @@
                 <w:szCs w:val="20"/>
                 <w:lang w:val="en-US" w:eastAsia="de-DE"/>
               </w:rPr>
-              <w:t xml:space="preserve">AUC </w:t>
-            </w:r>
-            <w:proofErr w:type="spellStart"/>
-            <w:r>
-              <w:rPr>
-                <w:rFonts w:ascii="Arial" w:eastAsia="Times New Roman" w:hAnsi="Arial" w:cs="Arial"/>
-                <w:b/>
-                <w:bCs/>
-                <w:color w:val="000000"/>
-                <w:sz w:val="20"/>
-                <w:szCs w:val="20"/>
-                <w:lang w:val="en-US" w:eastAsia="de-DE"/>
-              </w:rPr>
-              <w:t>VarUnit</w:t>
-            </w:r>
-            <w:proofErr w:type="spellEnd"/>
+              <w:t>AUC VarUnit</w:t>
+            </w:r>
           </w:p>
         </w:tc>
         <w:tc>
@@ -8894,22 +8094,8 @@
                 <w:szCs w:val="20"/>
                 <w:lang w:val="en-US" w:eastAsia="de-DE"/>
               </w:rPr>
-              <w:t xml:space="preserve">AUC </w:t>
-            </w:r>
-            <w:proofErr w:type="spellStart"/>
-            <w:r>
-              <w:rPr>
-                <w:rFonts w:ascii="Arial" w:eastAsia="Times New Roman" w:hAnsi="Arial" w:cs="Arial"/>
-                <w:b/>
-                <w:bCs/>
-                <w:color w:val="000000"/>
-                <w:sz w:val="20"/>
-                <w:szCs w:val="20"/>
-                <w:lang w:val="en-US" w:eastAsia="de-DE"/>
-              </w:rPr>
-              <w:t>VarType</w:t>
-            </w:r>
-            <w:proofErr w:type="spellEnd"/>
+              <w:t>AUC VarType</w:t>
+            </w:r>
           </w:p>
         </w:tc>
         <w:tc>
@@ -8949,55 +8135,7 @@
                 <w:szCs w:val="20"/>
                 <w:lang w:val="en-US" w:eastAsia="de-DE"/>
               </w:rPr>
-              <w:t>e.g. “</w:t>
-            </w:r>
-            <w:proofErr w:type="spellStart"/>
-            <w:r>
-              <w:rPr>
-                <w:rFonts w:ascii="Arial" w:eastAsia="Times New Roman" w:hAnsi="Arial" w:cs="Arial"/>
-                <w:bCs/>
-                <w:color w:val="000000"/>
-                <w:sz w:val="20"/>
-                <w:szCs w:val="20"/>
-                <w:lang w:val="en-US" w:eastAsia="de-DE"/>
-              </w:rPr>
-              <w:t>Arith</w:t>
-            </w:r>
-            <w:proofErr w:type="spellEnd"/>
-            <w:r>
-              <w:rPr>
-                <w:rFonts w:ascii="Arial" w:eastAsia="Times New Roman" w:hAnsi="Arial" w:cs="Arial"/>
-                <w:bCs/>
-                <w:color w:val="000000"/>
-                <w:sz w:val="20"/>
-                <w:szCs w:val="20"/>
-                <w:lang w:val="en-US" w:eastAsia="de-DE"/>
-              </w:rPr>
-              <w:t>. SD”, “Geom. SD”, “</w:t>
-            </w:r>
-            <w:proofErr w:type="spellStart"/>
-            <w:r>
-              <w:rPr>
-                <w:rFonts w:ascii="Arial" w:eastAsia="Times New Roman" w:hAnsi="Arial" w:cs="Arial"/>
-                <w:bCs/>
-                <w:color w:val="000000"/>
-                <w:sz w:val="20"/>
-                <w:szCs w:val="20"/>
-                <w:lang w:val="en-US" w:eastAsia="de-DE"/>
-              </w:rPr>
-              <w:t>Arith</w:t>
-            </w:r>
-            <w:proofErr w:type="spellEnd"/>
-            <w:r>
-              <w:rPr>
-                <w:rFonts w:ascii="Arial" w:eastAsia="Times New Roman" w:hAnsi="Arial" w:cs="Arial"/>
-                <w:bCs/>
-                <w:color w:val="000000"/>
-                <w:sz w:val="20"/>
-                <w:szCs w:val="20"/>
-                <w:lang w:val="en-US" w:eastAsia="de-DE"/>
-              </w:rPr>
-              <w:t>. CV”, “Geom. CV”, “Range”, “95% CI” etc. (only in case of aggregated data)</w:t>
+              <w:t>e.g. “Arith. SD”, “Geom. SD”, “Arith. CV”, “Geom. CV”, “Range”, “95% CI” etc. (only in case of aggregated data)</w:t>
             </w:r>
           </w:p>
         </w:tc>
@@ -9068,7 +8206,6 @@
               </w:rPr>
               <w:t xml:space="preserve">Specify details on the AUC type. </w:t>
             </w:r>
-            <w:proofErr w:type="spellStart"/>
             <w:r>
               <w:rPr>
                 <w:rFonts w:ascii="Arial" w:eastAsia="Times New Roman" w:hAnsi="Arial" w:cs="Arial"/>
@@ -9078,9 +8215,8 @@
                 <w:szCs w:val="20"/>
                 <w:lang w:eastAsia="de-DE"/>
               </w:rPr>
-              <w:t>That</w:t>
-            </w:r>
-            <w:proofErr w:type="spellEnd"/>
+              <w:t>That is “AUC_inf”, “AUC_tau” ,“AUC_tend”, “AUC_inf_unbound”, “AUC_tau_unbound”</w:t>
+            </w:r>
             <w:r>
               <w:rPr>
                 <w:rFonts w:ascii="Arial" w:eastAsia="Times New Roman" w:hAnsi="Arial" w:cs="Arial"/>
@@ -9090,9 +8226,8 @@
                 <w:szCs w:val="20"/>
                 <w:lang w:eastAsia="de-DE"/>
               </w:rPr>
-              <w:t xml:space="preserve"> </w:t>
-            </w:r>
-            <w:proofErr w:type="spellStart"/>
+              <w:t xml:space="preserve">, </w:t>
+            </w:r>
             <w:r>
               <w:rPr>
                 <w:rFonts w:ascii="Arial" w:eastAsia="Times New Roman" w:hAnsi="Arial" w:cs="Arial"/>
@@ -9102,198 +8237,7 @@
                 <w:szCs w:val="20"/>
                 <w:lang w:eastAsia="de-DE"/>
               </w:rPr>
-              <w:t>is</w:t>
-            </w:r>
-            <w:proofErr w:type="spellEnd"/>
-            <w:r>
-              <w:rPr>
-                <w:rFonts w:ascii="Arial" w:eastAsia="Times New Roman" w:hAnsi="Arial" w:cs="Arial"/>
-                <w:bCs/>
-                <w:color w:val="000000"/>
-                <w:sz w:val="20"/>
-                <w:szCs w:val="20"/>
-                <w:lang w:eastAsia="de-DE"/>
-              </w:rPr>
-              <w:t xml:space="preserve"> “</w:t>
-            </w:r>
-            <w:proofErr w:type="spellStart"/>
-            <w:r>
-              <w:rPr>
-                <w:rFonts w:ascii="Arial" w:eastAsia="Times New Roman" w:hAnsi="Arial" w:cs="Arial"/>
-                <w:bCs/>
-                <w:color w:val="000000"/>
-                <w:sz w:val="20"/>
-                <w:szCs w:val="20"/>
-                <w:lang w:eastAsia="de-DE"/>
-              </w:rPr>
-              <w:t>AUC_inf</w:t>
-            </w:r>
-            <w:proofErr w:type="spellEnd"/>
-            <w:r>
-              <w:rPr>
-                <w:rFonts w:ascii="Arial" w:eastAsia="Times New Roman" w:hAnsi="Arial" w:cs="Arial"/>
-                <w:bCs/>
-                <w:color w:val="000000"/>
-                <w:sz w:val="20"/>
-                <w:szCs w:val="20"/>
-                <w:lang w:eastAsia="de-DE"/>
-              </w:rPr>
-              <w:t>”, “</w:t>
-            </w:r>
-            <w:proofErr w:type="spellStart"/>
-            <w:r>
-              <w:rPr>
-                <w:rFonts w:ascii="Arial" w:eastAsia="Times New Roman" w:hAnsi="Arial" w:cs="Arial"/>
-                <w:bCs/>
-                <w:color w:val="000000"/>
-                <w:sz w:val="20"/>
-                <w:szCs w:val="20"/>
-                <w:lang w:eastAsia="de-DE"/>
-              </w:rPr>
-              <w:t>AUC_tau</w:t>
-            </w:r>
-            <w:proofErr w:type="spellEnd"/>
-            <w:proofErr w:type="gramStart"/>
-            <w:r>
-              <w:rPr>
-                <w:rFonts w:ascii="Arial" w:eastAsia="Times New Roman" w:hAnsi="Arial" w:cs="Arial"/>
-                <w:bCs/>
-                <w:color w:val="000000"/>
-                <w:sz w:val="20"/>
-                <w:szCs w:val="20"/>
-                <w:lang w:eastAsia="de-DE"/>
-              </w:rPr>
-              <w:t>” ,</w:t>
-            </w:r>
-            <w:proofErr w:type="gramEnd"/>
-            <w:r>
-              <w:rPr>
-                <w:rFonts w:ascii="Arial" w:eastAsia="Times New Roman" w:hAnsi="Arial" w:cs="Arial"/>
-                <w:bCs/>
-                <w:color w:val="000000"/>
-                <w:sz w:val="20"/>
-                <w:szCs w:val="20"/>
-                <w:lang w:eastAsia="de-DE"/>
-              </w:rPr>
-              <w:t>“</w:t>
-            </w:r>
-            <w:proofErr w:type="spellStart"/>
-            <w:r>
-              <w:rPr>
-                <w:rFonts w:ascii="Arial" w:eastAsia="Times New Roman" w:hAnsi="Arial" w:cs="Arial"/>
-                <w:bCs/>
-                <w:color w:val="000000"/>
-                <w:sz w:val="20"/>
-                <w:szCs w:val="20"/>
-                <w:lang w:eastAsia="de-DE"/>
-              </w:rPr>
-              <w:t>AUC_tend</w:t>
-            </w:r>
-            <w:proofErr w:type="spellEnd"/>
-            <w:r>
-              <w:rPr>
-                <w:rFonts w:ascii="Arial" w:eastAsia="Times New Roman" w:hAnsi="Arial" w:cs="Arial"/>
-                <w:bCs/>
-                <w:color w:val="000000"/>
-                <w:sz w:val="20"/>
-                <w:szCs w:val="20"/>
-                <w:lang w:eastAsia="de-DE"/>
-              </w:rPr>
-              <w:t>”, “</w:t>
-            </w:r>
-            <w:proofErr w:type="spellStart"/>
-            <w:r>
-              <w:rPr>
-                <w:rFonts w:ascii="Arial" w:eastAsia="Times New Roman" w:hAnsi="Arial" w:cs="Arial"/>
-                <w:bCs/>
-                <w:color w:val="000000"/>
-                <w:sz w:val="20"/>
-                <w:szCs w:val="20"/>
-                <w:lang w:eastAsia="de-DE"/>
-              </w:rPr>
-              <w:t>AUC_inf_unbound</w:t>
-            </w:r>
-            <w:proofErr w:type="spellEnd"/>
-            <w:r>
-              <w:rPr>
-                <w:rFonts w:ascii="Arial" w:eastAsia="Times New Roman" w:hAnsi="Arial" w:cs="Arial"/>
-                <w:bCs/>
-                <w:color w:val="000000"/>
-                <w:sz w:val="20"/>
-                <w:szCs w:val="20"/>
-                <w:lang w:eastAsia="de-DE"/>
-              </w:rPr>
-              <w:t>”, “</w:t>
-            </w:r>
-            <w:proofErr w:type="spellStart"/>
-            <w:r>
-              <w:rPr>
-                <w:rFonts w:ascii="Arial" w:eastAsia="Times New Roman" w:hAnsi="Arial" w:cs="Arial"/>
-                <w:bCs/>
-                <w:color w:val="000000"/>
-                <w:sz w:val="20"/>
-                <w:szCs w:val="20"/>
-                <w:lang w:eastAsia="de-DE"/>
-              </w:rPr>
-              <w:t>AUC_tau_unbound</w:t>
-            </w:r>
-            <w:proofErr w:type="spellEnd"/>
-            <w:r>
-              <w:rPr>
-                <w:rFonts w:ascii="Arial" w:eastAsia="Times New Roman" w:hAnsi="Arial" w:cs="Arial"/>
-                <w:bCs/>
-                <w:color w:val="000000"/>
-                <w:sz w:val="20"/>
-                <w:szCs w:val="20"/>
-                <w:lang w:eastAsia="de-DE"/>
-              </w:rPr>
-              <w:t>”</w:t>
-            </w:r>
-            <w:r>
-              <w:rPr>
-                <w:rFonts w:ascii="Arial" w:eastAsia="Times New Roman" w:hAnsi="Arial" w:cs="Arial"/>
-                <w:bCs/>
-                <w:color w:val="000000"/>
-                <w:sz w:val="20"/>
-                <w:szCs w:val="20"/>
-                <w:lang w:eastAsia="de-DE"/>
-              </w:rPr>
-              <w:t xml:space="preserve">, </w:t>
-            </w:r>
-            <w:r>
-              <w:rPr>
-                <w:rFonts w:ascii="Arial" w:eastAsia="Times New Roman" w:hAnsi="Arial" w:cs="Arial"/>
-                <w:bCs/>
-                <w:color w:val="000000"/>
-                <w:sz w:val="20"/>
-                <w:szCs w:val="20"/>
-                <w:lang w:eastAsia="de-DE"/>
-              </w:rPr>
-              <w:t>“</w:t>
-            </w:r>
-            <w:proofErr w:type="spellStart"/>
-            <w:r>
-              <w:rPr>
-                <w:rFonts w:ascii="Arial" w:eastAsia="Times New Roman" w:hAnsi="Arial" w:cs="Arial"/>
-                <w:bCs/>
-                <w:color w:val="000000"/>
-                <w:sz w:val="20"/>
-                <w:szCs w:val="20"/>
-                <w:lang w:eastAsia="de-DE"/>
-              </w:rPr>
-              <w:t>AUC_tend_unbound</w:t>
-            </w:r>
-            <w:proofErr w:type="spellEnd"/>
-            <w:r>
-              <w:rPr>
-                <w:rFonts w:ascii="Arial" w:eastAsia="Times New Roman" w:hAnsi="Arial" w:cs="Arial"/>
-                <w:bCs/>
-                <w:color w:val="000000"/>
-                <w:sz w:val="20"/>
-                <w:szCs w:val="20"/>
-                <w:lang w:eastAsia="de-DE"/>
-              </w:rPr>
-              <w:t>”</w:t>
+              <w:t>“AUC_tend_unbound”</w:t>
             </w:r>
           </w:p>
         </w:tc>
@@ -9462,22 +8406,8 @@
                 <w:szCs w:val="20"/>
                 <w:lang w:val="en-US" w:eastAsia="de-DE"/>
               </w:rPr>
-              <w:t xml:space="preserve">Cmax </w:t>
-            </w:r>
-            <w:proofErr w:type="spellStart"/>
-            <w:r>
-              <w:rPr>
-                <w:rFonts w:ascii="Arial" w:eastAsia="Times New Roman" w:hAnsi="Arial" w:cs="Arial"/>
-                <w:b/>
-                <w:bCs/>
-                <w:color w:val="000000"/>
-                <w:sz w:val="20"/>
-                <w:szCs w:val="20"/>
-                <w:lang w:val="en-US" w:eastAsia="de-DE"/>
-              </w:rPr>
-              <w:t>AvgUnit</w:t>
-            </w:r>
-            <w:proofErr w:type="spellEnd"/>
+              <w:t>Cmax AvgUnit</w:t>
+            </w:r>
           </w:p>
         </w:tc>
         <w:tc>
@@ -9545,22 +8475,8 @@
                 <w:szCs w:val="20"/>
                 <w:lang w:val="en-US" w:eastAsia="de-DE"/>
               </w:rPr>
-              <w:t xml:space="preserve">Cmax </w:t>
-            </w:r>
-            <w:proofErr w:type="spellStart"/>
-            <w:r>
-              <w:rPr>
-                <w:rFonts w:ascii="Arial" w:eastAsia="Times New Roman" w:hAnsi="Arial" w:cs="Arial"/>
-                <w:b/>
-                <w:bCs/>
-                <w:color w:val="000000"/>
-                <w:sz w:val="20"/>
-                <w:szCs w:val="20"/>
-                <w:lang w:val="en-US" w:eastAsia="de-DE"/>
-              </w:rPr>
-              <w:t>AvgType</w:t>
-            </w:r>
-            <w:proofErr w:type="spellEnd"/>
+              <w:t>Cmax AvgType</w:t>
+            </w:r>
           </w:p>
         </w:tc>
         <w:tc>
@@ -9589,55 +8505,7 @@
                 <w:szCs w:val="20"/>
                 <w:lang w:val="en-US" w:eastAsia="de-DE"/>
               </w:rPr>
-              <w:t>Specify type of average measure for Cmax, e.g. “</w:t>
-            </w:r>
-            <w:proofErr w:type="spellStart"/>
-            <w:r>
-              <w:rPr>
-                <w:rFonts w:ascii="Arial" w:eastAsia="Times New Roman" w:hAnsi="Arial" w:cs="Arial"/>
-                <w:bCs/>
-                <w:color w:val="000000"/>
-                <w:sz w:val="20"/>
-                <w:szCs w:val="20"/>
-                <w:lang w:val="en-US" w:eastAsia="de-DE"/>
-              </w:rPr>
-              <w:t>Arith</w:t>
-            </w:r>
-            <w:proofErr w:type="spellEnd"/>
-            <w:r>
-              <w:rPr>
-                <w:rFonts w:ascii="Arial" w:eastAsia="Times New Roman" w:hAnsi="Arial" w:cs="Arial"/>
-                <w:bCs/>
-                <w:color w:val="000000"/>
-                <w:sz w:val="20"/>
-                <w:szCs w:val="20"/>
-                <w:lang w:val="en-US" w:eastAsia="de-DE"/>
-              </w:rPr>
-              <w:t>. mean”, “Geom. mean</w:t>
-            </w:r>
-            <w:proofErr w:type="gramStart"/>
-            <w:r>
-              <w:rPr>
-                <w:rFonts w:ascii="Arial" w:eastAsia="Times New Roman" w:hAnsi="Arial" w:cs="Arial"/>
-                <w:bCs/>
-                <w:color w:val="000000"/>
-                <w:sz w:val="20"/>
-                <w:szCs w:val="20"/>
-                <w:lang w:val="en-US" w:eastAsia="de-DE"/>
-              </w:rPr>
-              <w:t>”,  “</w:t>
-            </w:r>
-            <w:proofErr w:type="gramEnd"/>
-            <w:r>
-              <w:rPr>
-                <w:rFonts w:ascii="Arial" w:eastAsia="Times New Roman" w:hAnsi="Arial" w:cs="Arial"/>
-                <w:bCs/>
-                <w:color w:val="000000"/>
-                <w:sz w:val="20"/>
-                <w:szCs w:val="20"/>
-                <w:lang w:val="en-US" w:eastAsia="de-DE"/>
-              </w:rPr>
-              <w:t>Median”, etc. (in case of aggregated data) or “Individual” (in case of individual data)</w:t>
+              <w:t>Specify type of average measure for Cmax, e.g. “Arith. mean”, “Geom. mean”,  “Median”, etc. (in case of aggregated data) or “Individual” (in case of individual data)</w:t>
             </w:r>
           </w:p>
         </w:tc>
@@ -9775,21 +8643,8 @@
                 <w:szCs w:val="20"/>
                 <w:lang w:val="en-US" w:eastAsia="de-DE"/>
               </w:rPr>
-              <w:t xml:space="preserve">Cmax </w:t>
-            </w:r>
-            <w:proofErr w:type="spellStart"/>
-            <w:r>
-              <w:rPr>
-                <w:rFonts w:ascii="Arial" w:eastAsia="Times New Roman" w:hAnsi="Arial" w:cs="Arial"/>
-                <w:b/>
-                <w:bCs/>
-                <w:sz w:val="20"/>
-                <w:szCs w:val="20"/>
-                <w:lang w:val="en-US" w:eastAsia="de-DE"/>
-              </w:rPr>
-              <w:t>VarUnit</w:t>
-            </w:r>
-            <w:proofErr w:type="spellEnd"/>
+              <w:t>Cmax VarUnit</w:t>
+            </w:r>
           </w:p>
         </w:tc>
         <w:tc>
@@ -9856,7 +8711,6 @@
               </w:rPr>
               <w:t xml:space="preserve">Cmax </w:t>
             </w:r>
-            <w:proofErr w:type="spellStart"/>
             <w:r>
               <w:rPr>
                 <w:rFonts w:ascii="Arial" w:eastAsia="Times New Roman" w:hAnsi="Arial" w:cs="Arial"/>
@@ -9868,7 +8722,6 @@
               </w:rPr>
               <w:t>VarType</w:t>
             </w:r>
-            <w:proofErr w:type="spellEnd"/>
           </w:p>
         </w:tc>
         <w:tc>
@@ -9918,55 +8771,7 @@
                 <w:szCs w:val="20"/>
                 <w:lang w:val="en-US" w:eastAsia="de-DE"/>
               </w:rPr>
-              <w:t xml:space="preserve"> measure for Cmax, e.g. “</w:t>
-            </w:r>
-            <w:proofErr w:type="spellStart"/>
-            <w:r>
-              <w:rPr>
-                <w:rFonts w:ascii="Arial" w:eastAsia="Times New Roman" w:hAnsi="Arial" w:cs="Arial"/>
-                <w:bCs/>
-                <w:color w:val="000000"/>
-                <w:sz w:val="20"/>
-                <w:szCs w:val="20"/>
-                <w:lang w:val="en-US" w:eastAsia="de-DE"/>
-              </w:rPr>
-              <w:t>Arith</w:t>
-            </w:r>
-            <w:proofErr w:type="spellEnd"/>
-            <w:r>
-              <w:rPr>
-                <w:rFonts w:ascii="Arial" w:eastAsia="Times New Roman" w:hAnsi="Arial" w:cs="Arial"/>
-                <w:bCs/>
-                <w:color w:val="000000"/>
-                <w:sz w:val="20"/>
-                <w:szCs w:val="20"/>
-                <w:lang w:val="en-US" w:eastAsia="de-DE"/>
-              </w:rPr>
-              <w:t>. SD”, “Geom. SD”, “</w:t>
-            </w:r>
-            <w:proofErr w:type="spellStart"/>
-            <w:r>
-              <w:rPr>
-                <w:rFonts w:ascii="Arial" w:eastAsia="Times New Roman" w:hAnsi="Arial" w:cs="Arial"/>
-                <w:bCs/>
-                <w:color w:val="000000"/>
-                <w:sz w:val="20"/>
-                <w:szCs w:val="20"/>
-                <w:lang w:val="en-US" w:eastAsia="de-DE"/>
-              </w:rPr>
-              <w:t>Arith</w:t>
-            </w:r>
-            <w:proofErr w:type="spellEnd"/>
-            <w:r>
-              <w:rPr>
-                <w:rFonts w:ascii="Arial" w:eastAsia="Times New Roman" w:hAnsi="Arial" w:cs="Arial"/>
-                <w:bCs/>
-                <w:color w:val="000000"/>
-                <w:sz w:val="20"/>
-                <w:szCs w:val="20"/>
-                <w:lang w:val="en-US" w:eastAsia="de-DE"/>
-              </w:rPr>
-              <w:t>. CV”, “Geom. CV”, “Range”, “95% CI” etc. (only in case of aggregated data)</w:t>
+              <w:t xml:space="preserve"> measure for Cmax, e.g. “Arith. SD”, “Geom. SD”, “Arith. CV”, “Geom. CV”, “Range”, “95% CI” etc. (only in case of aggregated data)</w:t>
             </w:r>
           </w:p>
         </w:tc>
@@ -10054,31 +8859,7 @@
                 <w:szCs w:val="20"/>
                 <w:lang w:val="en-US" w:eastAsia="de-DE"/>
               </w:rPr>
-              <w:t xml:space="preserve"> or “</w:t>
-            </w:r>
-            <w:proofErr w:type="spellStart"/>
-            <w:r>
-              <w:rPr>
-                <w:rFonts w:ascii="Arial" w:eastAsia="Times New Roman" w:hAnsi="Arial" w:cs="Arial"/>
-                <w:bCs/>
-                <w:color w:val="000000"/>
-                <w:sz w:val="20"/>
-                <w:szCs w:val="20"/>
-                <w:lang w:val="en-US" w:eastAsia="de-DE"/>
-              </w:rPr>
-              <w:t>Cmax_unbound</w:t>
-            </w:r>
-            <w:proofErr w:type="spellEnd"/>
-            <w:r>
-              <w:rPr>
-                <w:rFonts w:ascii="Arial" w:eastAsia="Times New Roman" w:hAnsi="Arial" w:cs="Arial"/>
-                <w:bCs/>
-                <w:color w:val="000000"/>
-                <w:sz w:val="20"/>
-                <w:szCs w:val="20"/>
-                <w:lang w:val="en-US" w:eastAsia="de-DE"/>
-              </w:rPr>
-              <w:t>”</w:t>
+              <w:t xml:space="preserve"> or “Cmax_unbound”</w:t>
             </w:r>
           </w:p>
         </w:tc>
@@ -10184,22 +8965,8 @@
                 <w:szCs w:val="20"/>
                 <w:lang w:val="en-US" w:eastAsia="de-DE"/>
               </w:rPr>
-              <w:t xml:space="preserve">CL </w:t>
-            </w:r>
-            <w:proofErr w:type="spellStart"/>
-            <w:r>
-              <w:rPr>
-                <w:rFonts w:ascii="Arial" w:eastAsia="Times New Roman" w:hAnsi="Arial" w:cs="Arial"/>
-                <w:b/>
-                <w:bCs/>
-                <w:color w:val="000000"/>
-                <w:sz w:val="20"/>
-                <w:szCs w:val="20"/>
-                <w:lang w:val="en-US" w:eastAsia="de-DE"/>
-              </w:rPr>
-              <w:t>AvgUnit</w:t>
-            </w:r>
-            <w:proofErr w:type="spellEnd"/>
+              <w:t>CL AvgUnit</w:t>
+            </w:r>
           </w:p>
         </w:tc>
         <w:tc>
@@ -10267,22 +9034,8 @@
                 <w:szCs w:val="20"/>
                 <w:lang w:val="en-US" w:eastAsia="de-DE"/>
               </w:rPr>
-              <w:t xml:space="preserve">CL </w:t>
-            </w:r>
-            <w:proofErr w:type="spellStart"/>
-            <w:r>
-              <w:rPr>
-                <w:rFonts w:ascii="Arial" w:eastAsia="Times New Roman" w:hAnsi="Arial" w:cs="Arial"/>
-                <w:b/>
-                <w:bCs/>
-                <w:color w:val="000000"/>
-                <w:sz w:val="20"/>
-                <w:szCs w:val="20"/>
-                <w:lang w:val="en-US" w:eastAsia="de-DE"/>
-              </w:rPr>
-              <w:t>AvgType</w:t>
-            </w:r>
-            <w:proofErr w:type="spellEnd"/>
+              <w:t>CL AvgType</w:t>
+            </w:r>
           </w:p>
         </w:tc>
         <w:tc>
@@ -10311,31 +9064,7 @@
                 <w:szCs w:val="20"/>
                 <w:lang w:val="en-US" w:eastAsia="de-DE"/>
               </w:rPr>
-              <w:t>Specify type of average measure for CL, e.g. “</w:t>
-            </w:r>
-            <w:proofErr w:type="spellStart"/>
-            <w:r>
-              <w:rPr>
-                <w:rFonts w:ascii="Arial" w:eastAsia="Times New Roman" w:hAnsi="Arial" w:cs="Arial"/>
-                <w:bCs/>
-                <w:color w:val="000000"/>
-                <w:sz w:val="20"/>
-                <w:szCs w:val="20"/>
-                <w:lang w:val="en-US" w:eastAsia="de-DE"/>
-              </w:rPr>
-              <w:t>Arith</w:t>
-            </w:r>
-            <w:proofErr w:type="spellEnd"/>
-            <w:r>
-              <w:rPr>
-                <w:rFonts w:ascii="Arial" w:eastAsia="Times New Roman" w:hAnsi="Arial" w:cs="Arial"/>
-                <w:bCs/>
-                <w:color w:val="000000"/>
-                <w:sz w:val="20"/>
-                <w:szCs w:val="20"/>
-                <w:lang w:val="en-US" w:eastAsia="de-DE"/>
-              </w:rPr>
-              <w:t>. mean”, “Geom. mean”, “Median”, etc. (in case of aggregated data) or “Individual” (in case of individual data)</w:t>
+              <w:t>Specify type of average measure for CL, e.g. “Arith. mean”, “Geom. mean”, “Median”, etc. (in case of aggregated data) or “Individual” (in case of individual data)</w:t>
             </w:r>
           </w:p>
         </w:tc>
@@ -10454,21 +9183,8 @@
                 <w:szCs w:val="20"/>
                 <w:lang w:eastAsia="de-DE"/>
               </w:rPr>
-              <w:t xml:space="preserve">CL </w:t>
-            </w:r>
-            <w:proofErr w:type="spellStart"/>
-            <w:r>
-              <w:rPr>
-                <w:rFonts w:ascii="Arial" w:eastAsia="Times New Roman" w:hAnsi="Arial" w:cs="Arial"/>
-                <w:b/>
-                <w:bCs/>
-                <w:sz w:val="20"/>
-                <w:szCs w:val="20"/>
-                <w:lang w:eastAsia="de-DE"/>
-              </w:rPr>
-              <w:t>VarUnit</w:t>
-            </w:r>
-            <w:proofErr w:type="spellEnd"/>
+              <w:t>CL VarUnit</w:t>
+            </w:r>
           </w:p>
         </w:tc>
         <w:tc>
@@ -10533,21 +9249,8 @@
                 <w:szCs w:val="20"/>
                 <w:lang w:eastAsia="de-DE"/>
               </w:rPr>
-              <w:t xml:space="preserve">CL </w:t>
-            </w:r>
-            <w:proofErr w:type="spellStart"/>
-            <w:r>
-              <w:rPr>
-                <w:rFonts w:ascii="Arial" w:eastAsia="Times New Roman" w:hAnsi="Arial" w:cs="Arial"/>
-                <w:b/>
-                <w:bCs/>
-                <w:sz w:val="20"/>
-                <w:szCs w:val="20"/>
-                <w:lang w:eastAsia="de-DE"/>
-              </w:rPr>
-              <w:t>VarType</w:t>
-            </w:r>
-            <w:proofErr w:type="spellEnd"/>
+              <w:t>CL VarType</w:t>
+            </w:r>
           </w:p>
         </w:tc>
         <w:tc>
@@ -10597,55 +9300,7 @@
                 <w:szCs w:val="20"/>
                 <w:lang w:val="en-US" w:eastAsia="de-DE"/>
               </w:rPr>
-              <w:t xml:space="preserve"> measure for CL, e.g. “</w:t>
-            </w:r>
-            <w:proofErr w:type="spellStart"/>
-            <w:r>
-              <w:rPr>
-                <w:rFonts w:ascii="Arial" w:eastAsia="Times New Roman" w:hAnsi="Arial" w:cs="Arial"/>
-                <w:bCs/>
-                <w:color w:val="000000"/>
-                <w:sz w:val="20"/>
-                <w:szCs w:val="20"/>
-                <w:lang w:val="en-US" w:eastAsia="de-DE"/>
-              </w:rPr>
-              <w:t>Arith</w:t>
-            </w:r>
-            <w:proofErr w:type="spellEnd"/>
-            <w:r>
-              <w:rPr>
-                <w:rFonts w:ascii="Arial" w:eastAsia="Times New Roman" w:hAnsi="Arial" w:cs="Arial"/>
-                <w:bCs/>
-                <w:color w:val="000000"/>
-                <w:sz w:val="20"/>
-                <w:szCs w:val="20"/>
-                <w:lang w:val="en-US" w:eastAsia="de-DE"/>
-              </w:rPr>
-              <w:t>. SD”, “Geom. SD”, “</w:t>
-            </w:r>
-            <w:proofErr w:type="spellStart"/>
-            <w:r>
-              <w:rPr>
-                <w:rFonts w:ascii="Arial" w:eastAsia="Times New Roman" w:hAnsi="Arial" w:cs="Arial"/>
-                <w:bCs/>
-                <w:color w:val="000000"/>
-                <w:sz w:val="20"/>
-                <w:szCs w:val="20"/>
-                <w:lang w:val="en-US" w:eastAsia="de-DE"/>
-              </w:rPr>
-              <w:t>Arith</w:t>
-            </w:r>
-            <w:proofErr w:type="spellEnd"/>
-            <w:r>
-              <w:rPr>
-                <w:rFonts w:ascii="Arial" w:eastAsia="Times New Roman" w:hAnsi="Arial" w:cs="Arial"/>
-                <w:bCs/>
-                <w:color w:val="000000"/>
-                <w:sz w:val="20"/>
-                <w:szCs w:val="20"/>
-                <w:lang w:val="en-US" w:eastAsia="de-DE"/>
-              </w:rPr>
-              <w:t>. CV”, “Geom. CV”, “Range”, “95% CI” etc. (only in case of aggregated data)</w:t>
+              <w:t xml:space="preserve"> measure for CL, e.g. “Arith. SD”, “Geom. SD”, “Arith. CV”, “Geom. CV”, “Range”, “95% CI” etc. (only in case of aggregated data)</w:t>
             </w:r>
           </w:p>
         </w:tc>
@@ -10711,116 +9366,31 @@
                 <w:szCs w:val="20"/>
                 <w:lang w:val="en-US" w:eastAsia="de-DE"/>
               </w:rPr>
-              <w:t>Specify type of clearance measurement, i.e. “</w:t>
-            </w:r>
-            <w:proofErr w:type="spellStart"/>
-            <w:r>
-              <w:rPr>
-                <w:rFonts w:ascii="Arial" w:eastAsia="Times New Roman" w:hAnsi="Arial" w:cs="Arial"/>
-                <w:bCs/>
-                <w:color w:val="000000"/>
-                <w:sz w:val="20"/>
-                <w:szCs w:val="20"/>
-                <w:lang w:val="en-US" w:eastAsia="de-DE"/>
-              </w:rPr>
-              <w:t>CLiv</w:t>
-            </w:r>
-            <w:proofErr w:type="spellEnd"/>
-            <w:r>
-              <w:rPr>
-                <w:rFonts w:ascii="Arial" w:eastAsia="Times New Roman" w:hAnsi="Arial" w:cs="Arial"/>
-                <w:bCs/>
-                <w:color w:val="000000"/>
-                <w:sz w:val="20"/>
-                <w:szCs w:val="20"/>
-                <w:lang w:val="en-US" w:eastAsia="de-DE"/>
-              </w:rPr>
-              <w:t>”, “CL/F”, “</w:t>
-            </w:r>
-            <w:proofErr w:type="spellStart"/>
-            <w:r>
-              <w:rPr>
-                <w:rFonts w:ascii="Arial" w:eastAsia="Times New Roman" w:hAnsi="Arial" w:cs="Arial"/>
-                <w:bCs/>
-                <w:color w:val="000000"/>
-                <w:sz w:val="20"/>
-                <w:szCs w:val="20"/>
-                <w:lang w:val="en-US" w:eastAsia="de-DE"/>
-              </w:rPr>
-              <w:t>CLiv_unbound</w:t>
-            </w:r>
-            <w:proofErr w:type="spellEnd"/>
-            <w:r>
-              <w:rPr>
-                <w:rFonts w:ascii="Arial" w:eastAsia="Times New Roman" w:hAnsi="Arial" w:cs="Arial"/>
-                <w:bCs/>
-                <w:color w:val="000000"/>
-                <w:sz w:val="20"/>
-                <w:szCs w:val="20"/>
-                <w:lang w:val="en-US" w:eastAsia="de-DE"/>
-              </w:rPr>
-              <w:t>”, “CL/</w:t>
-            </w:r>
-            <w:proofErr w:type="spellStart"/>
-            <w:r>
-              <w:rPr>
-                <w:rFonts w:ascii="Arial" w:eastAsia="Times New Roman" w:hAnsi="Arial" w:cs="Arial"/>
-                <w:bCs/>
-                <w:color w:val="000000"/>
-                <w:sz w:val="20"/>
-                <w:szCs w:val="20"/>
-                <w:lang w:val="en-US" w:eastAsia="de-DE"/>
-              </w:rPr>
-              <w:t>F_unbound</w:t>
-            </w:r>
-            <w:proofErr w:type="spellEnd"/>
-            <w:r>
-              <w:rPr>
-                <w:rFonts w:ascii="Arial" w:eastAsia="Times New Roman" w:hAnsi="Arial" w:cs="Arial"/>
-                <w:bCs/>
-                <w:color w:val="000000"/>
-                <w:sz w:val="20"/>
-                <w:szCs w:val="20"/>
-                <w:lang w:val="en-US" w:eastAsia="de-DE"/>
-              </w:rPr>
-              <w:t>”</w:t>
-            </w:r>
-          </w:p>
-          <w:p>
-            <w:pPr>
-              <w:spacing w:after="0" w:line="240" w:lineRule="auto"/>
-              <w:rPr>
-                <w:rFonts w:ascii="Arial" w:eastAsia="Times New Roman" w:hAnsi="Arial" w:cs="Arial"/>
-                <w:bCs/>
-                <w:color w:val="000000"/>
-                <w:sz w:val="20"/>
-                <w:szCs w:val="20"/>
-                <w:lang w:val="en-US" w:eastAsia="de-DE"/>
-              </w:rPr>
-            </w:pPr>
-            <w:proofErr w:type="spellStart"/>
-            <w:r>
-              <w:rPr>
-                <w:rFonts w:ascii="Arial" w:eastAsia="Times New Roman" w:hAnsi="Arial" w:cs="Arial"/>
-                <w:bCs/>
-                <w:color w:val="000000"/>
-                <w:sz w:val="20"/>
-                <w:szCs w:val="20"/>
-                <w:lang w:val="en-US" w:eastAsia="de-DE"/>
-              </w:rPr>
-              <w:t>CLiv</w:t>
-            </w:r>
-            <w:proofErr w:type="spellEnd"/>
-            <w:r>
-              <w:rPr>
-                <w:rFonts w:ascii="Arial" w:eastAsia="Times New Roman" w:hAnsi="Arial" w:cs="Arial"/>
-                <w:bCs/>
-                <w:color w:val="000000"/>
-                <w:sz w:val="20"/>
-                <w:szCs w:val="20"/>
-                <w:lang w:val="en-US" w:eastAsia="de-DE"/>
-              </w:rPr>
-              <w:t xml:space="preserve"> specifies systemic clearance (usually after IV administration), CL/F specifies apparent total clearance (usually after PO administration)</w:t>
+              <w:t>Specify type of clearance measurement, i.e. “CLiv”, “CL/F”, “CLiv_unbound”, “CL/F_unbound”</w:t>
+            </w:r>
+          </w:p>
+          <w:p>
+            <w:pPr>
+              <w:spacing w:after="0" w:line="240" w:lineRule="auto"/>
+              <w:rPr>
+                <w:rFonts w:ascii="Arial" w:eastAsia="Times New Roman" w:hAnsi="Arial" w:cs="Arial"/>
+                <w:bCs/>
+                <w:color w:val="000000"/>
+                <w:sz w:val="20"/>
+                <w:szCs w:val="20"/>
+                <w:lang w:val="en-US" w:eastAsia="de-DE"/>
+              </w:rPr>
+            </w:pPr>
+            <w:r>
+              <w:rPr>
+                <w:rFonts w:ascii="Arial" w:eastAsia="Times New Roman" w:hAnsi="Arial" w:cs="Arial"/>
+                <w:bCs/>
+                <w:color w:val="000000"/>
+                <w:sz w:val="20"/>
+                <w:szCs w:val="20"/>
+                <w:lang w:val="en-US" w:eastAsia="de-DE"/>
+              </w:rPr>
+              <w:t>CLiv specifies systemic clearance (usually after IV administration), CL/F specifies apparent total clearance (usually after PO administration)</w:t>
             </w:r>
           </w:p>
         </w:tc>
@@ -10902,7 +9472,7 @@
     </w:p>
     <w:p>
       <w:pPr>
-        <w:pStyle w:val="berschrift1"/>
+        <w:pStyle w:val="Heading1"/>
         <w:rPr>
           <w:lang w:val="en-US"/>
         </w:rPr>
@@ -11039,7 +9609,6 @@
               </w:rPr>
               <w:t>Cross reference to “ID” in “</w:t>
             </w:r>
-            <w:proofErr w:type="gramStart"/>
             <w:r>
               <w:rPr>
                 <w:rFonts w:ascii="Arial" w:eastAsia="Times New Roman" w:hAnsi="Arial" w:cs="Arial"/>
@@ -11063,7 +9632,6 @@
               </w:rPr>
               <w:t>“</w:t>
             </w:r>
-            <w:proofErr w:type="gramEnd"/>
           </w:p>
         </w:tc>
       </w:tr>
@@ -11132,7 +9700,6 @@
               </w:rPr>
               <w:t>Cross reference to “Study” in “</w:t>
             </w:r>
-            <w:proofErr w:type="gramStart"/>
             <w:r>
               <w:rPr>
                 <w:rFonts w:ascii="Arial" w:eastAsia="Times New Roman" w:hAnsi="Arial" w:cs="Arial"/>
@@ -11156,7 +9723,6 @@
               </w:rPr>
               <w:t>“</w:t>
             </w:r>
-            <w:proofErr w:type="gramEnd"/>
           </w:p>
         </w:tc>
       </w:tr>
@@ -11247,7 +9813,6 @@
               </w:rPr>
               <w:t>” in “</w:t>
             </w:r>
-            <w:proofErr w:type="gramStart"/>
             <w:r>
               <w:rPr>
                 <w:rFonts w:ascii="Arial" w:eastAsia="Times New Roman" w:hAnsi="Arial" w:cs="Arial"/>
@@ -11271,7 +9836,6 @@
               </w:rPr>
               <w:t>“</w:t>
             </w:r>
-            <w:proofErr w:type="gramEnd"/>
           </w:p>
         </w:tc>
       </w:tr>
@@ -11299,7 +9863,6 @@
                 <w:lang w:eastAsia="de-DE"/>
               </w:rPr>
             </w:pPr>
-            <w:proofErr w:type="spellStart"/>
             <w:r>
               <w:rPr>
                 <w:rFonts w:ascii="Arial" w:eastAsia="Times New Roman" w:hAnsi="Arial" w:cs="Arial"/>
@@ -11312,7 +9875,6 @@
               </w:rPr>
               <w:t>Grouping</w:t>
             </w:r>
-            <w:proofErr w:type="spellEnd"/>
           </w:p>
         </w:tc>
         <w:tc>
@@ -11342,7 +9904,6 @@
               </w:rPr>
               <w:t>Cross reference to “Grouping” in “</w:t>
             </w:r>
-            <w:proofErr w:type="gramStart"/>
             <w:r>
               <w:rPr>
                 <w:rFonts w:ascii="Arial" w:eastAsia="Times New Roman" w:hAnsi="Arial" w:cs="Arial"/>
@@ -11366,7 +9927,6 @@
               </w:rPr>
               <w:t>“</w:t>
             </w:r>
-            <w:proofErr w:type="gramEnd"/>
           </w:p>
         </w:tc>
       </w:tr>
@@ -11394,7 +9954,6 @@
                 <w:lang w:eastAsia="de-DE"/>
               </w:rPr>
             </w:pPr>
-            <w:proofErr w:type="spellStart"/>
             <w:r>
               <w:rPr>
                 <w:rFonts w:ascii="Arial" w:eastAsia="Times New Roman" w:hAnsi="Arial" w:cs="Arial"/>
@@ -11407,7 +9966,6 @@
               </w:rPr>
               <w:t>Analyte</w:t>
             </w:r>
-            <w:proofErr w:type="spellEnd"/>
           </w:p>
         </w:tc>
         <w:tc>
@@ -11437,7 +9995,6 @@
               </w:rPr>
               <w:t>Cross reference to “Analyte” in “</w:t>
             </w:r>
-            <w:proofErr w:type="gramStart"/>
             <w:r>
               <w:rPr>
                 <w:rFonts w:ascii="Arial" w:eastAsia="Times New Roman" w:hAnsi="Arial" w:cs="Arial"/>
@@ -11461,7 +10018,6 @@
               </w:rPr>
               <w:t>“</w:t>
             </w:r>
-            <w:proofErr w:type="gramEnd"/>
           </w:p>
         </w:tc>
       </w:tr>
@@ -11489,7 +10045,6 @@
                 <w:lang w:eastAsia="de-DE"/>
               </w:rPr>
             </w:pPr>
-            <w:proofErr w:type="spellStart"/>
             <w:r>
               <w:rPr>
                 <w:rFonts w:ascii="Arial" w:eastAsia="Times New Roman" w:hAnsi="Arial" w:cs="Arial"/>
@@ -11502,7 +10057,6 @@
               </w:rPr>
               <w:t>Compartment</w:t>
             </w:r>
-            <w:proofErr w:type="spellEnd"/>
           </w:p>
         </w:tc>
         <w:tc>
@@ -11533,7 +10087,6 @@
               </w:rPr>
               <w:t>Cross reference to “Compartment” in “</w:t>
             </w:r>
-            <w:proofErr w:type="gramStart"/>
             <w:r>
               <w:rPr>
                 <w:rFonts w:ascii="Arial" w:eastAsia="Times New Roman" w:hAnsi="Arial" w:cs="Arial"/>
@@ -11557,7 +10110,6 @@
               </w:rPr>
               <w:t>“</w:t>
             </w:r>
-            <w:proofErr w:type="gramEnd"/>
           </w:p>
         </w:tc>
       </w:tr>
@@ -11815,31 +10367,7 @@
                 <w:szCs w:val="20"/>
                 <w:lang w:val="en-US" w:eastAsia="de-DE"/>
               </w:rPr>
-              <w:t xml:space="preserve">this is time e.g. after </w:t>
-            </w:r>
-            <w:proofErr w:type="gramStart"/>
-            <w:r>
-              <w:rPr>
-                <w:rFonts w:ascii="Arial" w:eastAsia="Times New Roman" w:hAnsi="Arial" w:cs="Arial"/>
-                <w:bCs/>
-                <w:color w:val="000000"/>
-                <w:sz w:val="20"/>
-                <w:szCs w:val="20"/>
-                <w:lang w:val="en-US" w:eastAsia="de-DE"/>
-              </w:rPr>
-              <w:t>1 hour</w:t>
-            </w:r>
-            <w:proofErr w:type="gramEnd"/>
-            <w:r>
-              <w:rPr>
-                <w:rFonts w:ascii="Arial" w:eastAsia="Times New Roman" w:hAnsi="Arial" w:cs="Arial"/>
-                <w:bCs/>
-                <w:color w:val="000000"/>
-                <w:sz w:val="20"/>
-                <w:szCs w:val="20"/>
-                <w:lang w:val="en-US" w:eastAsia="de-DE"/>
-              </w:rPr>
-              <w:t xml:space="preserve"> infusion</w:t>
+              <w:t>this is time e.g. after 1 hour infusion</w:t>
             </w:r>
             <w:r>
               <w:rPr>
@@ -11949,7 +10477,6 @@
                 <w:lang w:eastAsia="de-DE"/>
               </w:rPr>
             </w:pPr>
-            <w:proofErr w:type="spellStart"/>
             <w:r>
               <w:rPr>
                 <w:rFonts w:ascii="Arial" w:eastAsia="Times New Roman" w:hAnsi="Arial" w:cs="Arial"/>
@@ -11962,7 +10489,6 @@
               </w:rPr>
               <w:t>Avg</w:t>
             </w:r>
-            <w:proofErr w:type="spellEnd"/>
           </w:p>
         </w:tc>
         <w:tc>
@@ -11987,27 +10513,7 @@
                 <w:szCs w:val="20"/>
                 <w:lang w:val="en-US"/>
               </w:rPr>
-              <w:t xml:space="preserve">Specify any average measure (in case of aggregated data) or </w:t>
-            </w:r>
-            <w:proofErr w:type="gramStart"/>
-            <w:r>
-              <w:rPr>
-                <w:rFonts w:ascii="Arial" w:hAnsi="Arial" w:cs="Arial"/>
-                <w:sz w:val="20"/>
-                <w:szCs w:val="20"/>
-                <w:lang w:val="en-US"/>
-              </w:rPr>
-              <w:t>individual  (</w:t>
-            </w:r>
-            <w:proofErr w:type="gramEnd"/>
-            <w:r>
-              <w:rPr>
-                <w:rFonts w:ascii="Arial" w:hAnsi="Arial" w:cs="Arial"/>
-                <w:sz w:val="20"/>
-                <w:szCs w:val="20"/>
-                <w:lang w:val="en-US"/>
-              </w:rPr>
-              <w:t xml:space="preserve">in case of individual data) (if available) </w:t>
+              <w:t xml:space="preserve">Specify any average measure (in case of aggregated data) or individual  (in case of individual data) (if available) </w:t>
             </w:r>
           </w:p>
           <w:p>
@@ -12058,7 +10564,6 @@
                 <w:lang w:eastAsia="de-DE"/>
               </w:rPr>
             </w:pPr>
-            <w:proofErr w:type="spellStart"/>
             <w:r>
               <w:rPr>
                 <w:rFonts w:ascii="Arial" w:eastAsia="Times New Roman" w:hAnsi="Arial" w:cs="Arial"/>
@@ -12071,7 +10576,6 @@
               </w:rPr>
               <w:t>AvgUnit</w:t>
             </w:r>
-            <w:proofErr w:type="spellEnd"/>
           </w:p>
         </w:tc>
         <w:tc>
@@ -12129,7 +10633,6 @@
                 <w:lang w:val="en-US" w:eastAsia="de-DE"/>
               </w:rPr>
             </w:pPr>
-            <w:proofErr w:type="spellStart"/>
             <w:r>
               <w:rPr>
                 <w:rFonts w:ascii="Arial" w:eastAsia="Times New Roman" w:hAnsi="Arial" w:cs="Arial"/>
@@ -12142,7 +10645,6 @@
               </w:rPr>
               <w:t>AvgType</w:t>
             </w:r>
-            <w:proofErr w:type="spellEnd"/>
           </w:p>
         </w:tc>
         <w:tc>
@@ -12171,55 +10673,7 @@
                 <w:szCs w:val="20"/>
                 <w:lang w:val="en-US" w:eastAsia="de-DE"/>
               </w:rPr>
-              <w:t>Specify type of average measure for Cmax, e.g. “</w:t>
-            </w:r>
-            <w:proofErr w:type="spellStart"/>
-            <w:r>
-              <w:rPr>
-                <w:rFonts w:ascii="Arial" w:eastAsia="Times New Roman" w:hAnsi="Arial" w:cs="Arial"/>
-                <w:bCs/>
-                <w:color w:val="000000"/>
-                <w:sz w:val="20"/>
-                <w:szCs w:val="20"/>
-                <w:lang w:val="en-US" w:eastAsia="de-DE"/>
-              </w:rPr>
-              <w:t>Arith</w:t>
-            </w:r>
-            <w:proofErr w:type="spellEnd"/>
-            <w:r>
-              <w:rPr>
-                <w:rFonts w:ascii="Arial" w:eastAsia="Times New Roman" w:hAnsi="Arial" w:cs="Arial"/>
-                <w:bCs/>
-                <w:color w:val="000000"/>
-                <w:sz w:val="20"/>
-                <w:szCs w:val="20"/>
-                <w:lang w:val="en-US" w:eastAsia="de-DE"/>
-              </w:rPr>
-              <w:t>. mean”, “Geom. mean</w:t>
-            </w:r>
-            <w:proofErr w:type="gramStart"/>
-            <w:r>
-              <w:rPr>
-                <w:rFonts w:ascii="Arial" w:eastAsia="Times New Roman" w:hAnsi="Arial" w:cs="Arial"/>
-                <w:bCs/>
-                <w:color w:val="000000"/>
-                <w:sz w:val="20"/>
-                <w:szCs w:val="20"/>
-                <w:lang w:val="en-US" w:eastAsia="de-DE"/>
-              </w:rPr>
-              <w:t>”,  “</w:t>
-            </w:r>
-            <w:proofErr w:type="gramEnd"/>
-            <w:r>
-              <w:rPr>
-                <w:rFonts w:ascii="Arial" w:eastAsia="Times New Roman" w:hAnsi="Arial" w:cs="Arial"/>
-                <w:bCs/>
-                <w:color w:val="000000"/>
-                <w:sz w:val="20"/>
-                <w:szCs w:val="20"/>
-                <w:lang w:val="en-US" w:eastAsia="de-DE"/>
-              </w:rPr>
-              <w:t>Median”, etc. (in case of aggregated data) or “Individual” (in case of individual data)</w:t>
+              <w:t>Specify type of average measure for Cmax, e.g. “Arith. mean”, “Geom. mean”, “Median”, etc. (in case of aggregated data) or “Individual” (in case of individual data)</w:t>
             </w:r>
           </w:p>
         </w:tc>
@@ -12315,7 +10769,6 @@
                 <w:lang w:eastAsia="de-DE"/>
               </w:rPr>
             </w:pPr>
-            <w:proofErr w:type="spellStart"/>
             <w:r>
               <w:rPr>
                 <w:rFonts w:ascii="Arial" w:eastAsia="Times New Roman" w:hAnsi="Arial" w:cs="Arial"/>
@@ -12328,7 +10781,6 @@
               </w:rPr>
               <w:t>VarUnit</w:t>
             </w:r>
-            <w:proofErr w:type="spellEnd"/>
           </w:p>
         </w:tc>
         <w:tc>
@@ -12408,7 +10860,6 @@
                 <w:lang w:eastAsia="de-DE"/>
               </w:rPr>
             </w:pPr>
-            <w:proofErr w:type="spellStart"/>
             <w:r>
               <w:rPr>
                 <w:rFonts w:ascii="Arial" w:eastAsia="Times New Roman" w:hAnsi="Arial" w:cs="Arial"/>
@@ -12421,7 +10872,6 @@
               </w:rPr>
               <w:t>VarType</w:t>
             </w:r>
-            <w:proofErr w:type="spellEnd"/>
           </w:p>
         </w:tc>
         <w:tc>
@@ -12472,55 +10922,7 @@
                 <w:szCs w:val="20"/>
                 <w:lang w:val="en-US" w:eastAsia="de-DE"/>
               </w:rPr>
-              <w:t>measure for CL, e.g. “</w:t>
-            </w:r>
-            <w:proofErr w:type="spellStart"/>
-            <w:r>
-              <w:rPr>
-                <w:rFonts w:ascii="Arial" w:eastAsia="Times New Roman" w:hAnsi="Arial" w:cs="Arial"/>
-                <w:bCs/>
-                <w:color w:val="000000"/>
-                <w:sz w:val="20"/>
-                <w:szCs w:val="20"/>
-                <w:lang w:val="en-US" w:eastAsia="de-DE"/>
-              </w:rPr>
-              <w:t>Arith</w:t>
-            </w:r>
-            <w:proofErr w:type="spellEnd"/>
-            <w:r>
-              <w:rPr>
-                <w:rFonts w:ascii="Arial" w:eastAsia="Times New Roman" w:hAnsi="Arial" w:cs="Arial"/>
-                <w:bCs/>
-                <w:color w:val="000000"/>
-                <w:sz w:val="20"/>
-                <w:szCs w:val="20"/>
-                <w:lang w:val="en-US" w:eastAsia="de-DE"/>
-              </w:rPr>
-              <w:t>. SD”, “Geom. SD”, “</w:t>
-            </w:r>
-            <w:proofErr w:type="spellStart"/>
-            <w:r>
-              <w:rPr>
-                <w:rFonts w:ascii="Arial" w:eastAsia="Times New Roman" w:hAnsi="Arial" w:cs="Arial"/>
-                <w:bCs/>
-                <w:color w:val="000000"/>
-                <w:sz w:val="20"/>
-                <w:szCs w:val="20"/>
-                <w:lang w:val="en-US" w:eastAsia="de-DE"/>
-              </w:rPr>
-              <w:t>Arith</w:t>
-            </w:r>
-            <w:proofErr w:type="spellEnd"/>
-            <w:r>
-              <w:rPr>
-                <w:rFonts w:ascii="Arial" w:eastAsia="Times New Roman" w:hAnsi="Arial" w:cs="Arial"/>
-                <w:bCs/>
-                <w:color w:val="000000"/>
-                <w:sz w:val="20"/>
-                <w:szCs w:val="20"/>
-                <w:lang w:val="en-US" w:eastAsia="de-DE"/>
-              </w:rPr>
-              <w:t>. CV”, “Geom. CV”, “Range”, “95% CI” etc. (only in case of aggregated data)</w:t>
+              <w:t>measure for CL, e.g. “Arith. SD”, “Geom. SD”, “Arith. CV”, “Geom. CV”, “Range”, “95% CI” etc. (only in case of aggregated data)</w:t>
             </w:r>
           </w:p>
         </w:tc>
@@ -12589,7 +10991,161 @@
                 <w:szCs w:val="20"/>
                 <w:lang w:val="en-US" w:eastAsia="de-DE"/>
               </w:rPr>
-              <w:t>Specify (if available) the lower limit of quantification.</w:t>
+              <w:t xml:space="preserve">Specify (if available) the </w:t>
+            </w:r>
+            <w:r>
+              <w:rPr>
+                <w:rFonts w:ascii="Arial" w:eastAsia="Times New Roman" w:hAnsi="Arial" w:cs="Arial"/>
+                <w:bCs/>
+                <w:color w:val="000000"/>
+                <w:sz w:val="20"/>
+                <w:szCs w:val="20"/>
+                <w:lang w:val="en-US" w:eastAsia="de-DE"/>
+              </w:rPr>
+              <w:t xml:space="preserve">numerical value of the </w:t>
+            </w:r>
+            <w:r>
+              <w:rPr>
+                <w:rFonts w:ascii="Arial" w:eastAsia="Times New Roman" w:hAnsi="Arial" w:cs="Arial"/>
+                <w:bCs/>
+                <w:color w:val="000000"/>
+                <w:sz w:val="20"/>
+                <w:szCs w:val="20"/>
+                <w:lang w:val="en-US" w:eastAsia="de-DE"/>
+              </w:rPr>
+              <w:t>lower limit of quantification</w:t>
+            </w:r>
+            <w:r>
+              <w:rPr>
+                <w:rFonts w:ascii="Arial" w:eastAsia="Times New Roman" w:hAnsi="Arial" w:cs="Arial"/>
+                <w:bCs/>
+                <w:color w:val="000000"/>
+                <w:sz w:val="20"/>
+                <w:szCs w:val="20"/>
+                <w:lang w:val="en-US" w:eastAsia="de-DE"/>
+              </w:rPr>
+              <w:t>, e.g. 0.1</w:t>
+            </w:r>
+            <w:r>
+              <w:rPr>
+                <w:rFonts w:ascii="Arial" w:eastAsia="Times New Roman" w:hAnsi="Arial" w:cs="Arial"/>
+                <w:bCs/>
+                <w:color w:val="000000"/>
+                <w:sz w:val="20"/>
+                <w:szCs w:val="20"/>
+                <w:lang w:val="en-US" w:eastAsia="de-DE"/>
+              </w:rPr>
+              <w:t>.</w:t>
+            </w:r>
+            <w:r>
+              <w:rPr>
+                <w:rFonts w:ascii="Arial" w:eastAsia="Times New Roman" w:hAnsi="Arial" w:cs="Arial"/>
+                <w:bCs/>
+                <w:color w:val="000000"/>
+                <w:sz w:val="20"/>
+                <w:szCs w:val="20"/>
+                <w:lang w:val="en-US" w:eastAsia="de-DE"/>
+              </w:rPr>
+              <w:t xml:space="preserve"> </w:t>
+            </w:r>
+            <w:r>
+              <w:rPr>
+                <w:rFonts w:ascii="Arial" w:eastAsia="Times New Roman" w:hAnsi="Arial" w:cs="Arial"/>
+                <w:bCs/>
+                <w:color w:val="000000"/>
+                <w:sz w:val="20"/>
+                <w:szCs w:val="20"/>
+                <w:lang w:val="en-US" w:eastAsia="de-DE"/>
+              </w:rPr>
+              <w:br/>
+            </w:r>
+            <w:r>
+              <w:rPr>
+                <w:rFonts w:ascii="Arial" w:eastAsia="Times New Roman" w:hAnsi="Arial" w:cs="Arial"/>
+                <w:bCs/>
+                <w:color w:val="000000"/>
+                <w:sz w:val="20"/>
+                <w:szCs w:val="20"/>
+                <w:lang w:val="en-US" w:eastAsia="de-DE"/>
+              </w:rPr>
+              <w:t>Th</w:t>
+            </w:r>
+            <w:r>
+              <w:rPr>
+                <w:rFonts w:ascii="Arial" w:eastAsia="Times New Roman" w:hAnsi="Arial" w:cs="Arial"/>
+                <w:bCs/>
+                <w:color w:val="000000"/>
+                <w:sz w:val="20"/>
+                <w:szCs w:val="20"/>
+                <w:lang w:val="en-US" w:eastAsia="de-DE"/>
+              </w:rPr>
+              <w:t>e</w:t>
+            </w:r>
+            <w:r>
+              <w:rPr>
+                <w:rFonts w:ascii="Arial" w:eastAsia="Times New Roman" w:hAnsi="Arial" w:cs="Arial"/>
+                <w:bCs/>
+                <w:color w:val="000000"/>
+                <w:sz w:val="20"/>
+                <w:szCs w:val="20"/>
+                <w:lang w:val="en-US" w:eastAsia="de-DE"/>
+              </w:rPr>
+              <w:t xml:space="preserve"> value </w:t>
+            </w:r>
+            <w:r>
+              <w:rPr>
+                <w:rFonts w:ascii="Arial" w:eastAsia="Times New Roman" w:hAnsi="Arial" w:cs="Arial"/>
+                <w:bCs/>
+                <w:color w:val="000000"/>
+                <w:sz w:val="20"/>
+                <w:szCs w:val="20"/>
+                <w:lang w:val="en-US" w:eastAsia="de-DE"/>
+              </w:rPr>
+              <w:t xml:space="preserve">needs to </w:t>
+            </w:r>
+            <w:r>
+              <w:rPr>
+                <w:rFonts w:ascii="Arial" w:eastAsia="Times New Roman" w:hAnsi="Arial" w:cs="Arial"/>
+                <w:bCs/>
+                <w:color w:val="000000"/>
+                <w:sz w:val="20"/>
+                <w:szCs w:val="20"/>
+                <w:lang w:val="en-US" w:eastAsia="de-DE"/>
+              </w:rPr>
+              <w:t xml:space="preserve">be in the same unit as the </w:t>
+            </w:r>
+            <w:r>
+              <w:rPr>
+                <w:rFonts w:ascii="Arial" w:eastAsia="Times New Roman" w:hAnsi="Arial" w:cs="Arial"/>
+                <w:bCs/>
+                <w:color w:val="000000"/>
+                <w:sz w:val="20"/>
+                <w:szCs w:val="20"/>
+                <w:lang w:val="en-US" w:eastAsia="de-DE"/>
+              </w:rPr>
+              <w:t>value given in the column</w:t>
+            </w:r>
+            <w:r>
+              <w:rPr>
+                <w:rFonts w:ascii="Arial" w:eastAsia="Times New Roman" w:hAnsi="Arial" w:cs="Arial"/>
+                <w:bCs/>
+                <w:color w:val="000000"/>
+                <w:sz w:val="20"/>
+                <w:szCs w:val="20"/>
+                <w:lang w:val="en-US" w:eastAsia="de-DE"/>
+              </w:rPr>
+              <w:t xml:space="preserve"> “Avg”</w:t>
+            </w:r>
+            <w:r>
+              <w:rPr>
+                <w:rFonts w:ascii="Arial" w:eastAsia="Times New Roman" w:hAnsi="Arial" w:cs="Arial"/>
+                <w:bCs/>
+                <w:color w:val="000000"/>
+                <w:sz w:val="20"/>
+                <w:szCs w:val="20"/>
+                <w:lang w:val="en-US" w:eastAsia="de-DE"/>
+              </w:rPr>
+              <w:t>.</w:t>
             </w:r>
           </w:p>
         </w:tc>
@@ -12681,7 +11237,7 @@
     </w:p>
     <w:p>
       <w:pPr>
-        <w:pStyle w:val="berschrift1"/>
+        <w:pStyle w:val="Heading1"/>
         <w:rPr>
           <w:lang w:val="en-US"/>
         </w:rPr>
@@ -12819,7 +11375,6 @@
               </w:rPr>
               <w:t>Cross reference to “ID” in “</w:t>
             </w:r>
-            <w:proofErr w:type="gramStart"/>
             <w:r>
               <w:rPr>
                 <w:rFonts w:ascii="Arial" w:eastAsia="Times New Roman" w:hAnsi="Arial" w:cs="Arial"/>
@@ -12841,19 +11396,7 @@
                 <w:szCs w:val="20"/>
                 <w:lang w:val="en-US" w:eastAsia="de-DE"/>
               </w:rPr>
-              <w:t>“</w:t>
-            </w:r>
-            <w:proofErr w:type="gramEnd"/>
-            <w:r>
-              <w:rPr>
-                <w:rFonts w:ascii="Arial" w:eastAsia="Times New Roman" w:hAnsi="Arial" w:cs="Arial"/>
-                <w:bCs/>
-                <w:color w:val="000000"/>
-                <w:sz w:val="20"/>
-                <w:szCs w:val="20"/>
-                <w:lang w:val="en-US" w:eastAsia="de-DE"/>
-              </w:rPr>
-              <w:t>.</w:t>
+              <w:t>“.</w:t>
             </w:r>
             <w:r>
               <w:rPr>
@@ -12865,31 +11408,7 @@
                 <w:lang w:val="en-US" w:eastAsia="de-DE"/>
               </w:rPr>
               <w:br/>
-              <w:t xml:space="preserve">Usually multiple </w:t>
-            </w:r>
-            <w:proofErr w:type="spellStart"/>
-            <w:r>
-              <w:rPr>
-                <w:rFonts w:ascii="Arial" w:eastAsia="Times New Roman" w:hAnsi="Arial" w:cs="Arial"/>
-                <w:bCs/>
-                <w:color w:val="000000"/>
-                <w:sz w:val="20"/>
-                <w:szCs w:val="20"/>
-                <w:lang w:val="en-US" w:eastAsia="de-DE"/>
-              </w:rPr>
-              <w:t>lDs</w:t>
-            </w:r>
-            <w:proofErr w:type="spellEnd"/>
-            <w:r>
-              <w:rPr>
-                <w:rFonts w:ascii="Arial" w:eastAsia="Times New Roman" w:hAnsi="Arial" w:cs="Arial"/>
-                <w:bCs/>
-                <w:color w:val="000000"/>
-                <w:sz w:val="20"/>
-                <w:szCs w:val="20"/>
-                <w:lang w:val="en-US" w:eastAsia="de-DE"/>
-              </w:rPr>
-              <w:t xml:space="preserve"> from the respective study are available (minimum usually 2, 1 for the control (Placebo) phase and 1 for the Treatment (with Perpetrator) phase. Prefer to pick here the ID for the respective victim drug in the with Perpetrator grouping</w:t>
+              <w:t>Usually multiple lDs from the respective study are available (minimum usually 2, 1 for the control (Placebo) phase and 1 for the Treatment (with Perpetrator) phase. Prefer to pick here the ID for the respective victim drug in the with Perpetrator grouping</w:t>
             </w:r>
           </w:p>
         </w:tc>
@@ -12959,7 +11478,6 @@
               </w:rPr>
               <w:t>Cross reference to “Study” in “</w:t>
             </w:r>
-            <w:proofErr w:type="gramStart"/>
             <w:r>
               <w:rPr>
                 <w:rFonts w:ascii="Arial" w:eastAsia="Times New Roman" w:hAnsi="Arial" w:cs="Arial"/>
@@ -12983,7 +11501,6 @@
               </w:rPr>
               <w:t>“</w:t>
             </w:r>
-            <w:proofErr w:type="gramEnd"/>
           </w:p>
         </w:tc>
       </w:tr>
@@ -13074,7 +11591,6 @@
               </w:rPr>
               <w:t>” in “</w:t>
             </w:r>
-            <w:proofErr w:type="gramStart"/>
             <w:r>
               <w:rPr>
                 <w:rFonts w:ascii="Arial" w:eastAsia="Times New Roman" w:hAnsi="Arial" w:cs="Arial"/>
@@ -13098,7 +11614,6 @@
               </w:rPr>
               <w:t>“</w:t>
             </w:r>
-            <w:proofErr w:type="gramEnd"/>
           </w:p>
         </w:tc>
       </w:tr>
@@ -13167,7 +11682,6 @@
               </w:rPr>
               <w:t>Cross reference to “Grouping” in “</w:t>
             </w:r>
-            <w:proofErr w:type="gramStart"/>
             <w:r>
               <w:rPr>
                 <w:rFonts w:ascii="Arial" w:eastAsia="Times New Roman" w:hAnsi="Arial" w:cs="Arial"/>
@@ -13191,7 +11705,6 @@
               </w:rPr>
               <w:t>“</w:t>
             </w:r>
-            <w:proofErr w:type="gramEnd"/>
           </w:p>
         </w:tc>
       </w:tr>
@@ -13317,7 +11830,6 @@
                 <w:lang w:val="en-US" w:eastAsia="de-DE"/>
               </w:rPr>
             </w:pPr>
-            <w:proofErr w:type="spellStart"/>
             <w:r>
               <w:rPr>
                 <w:rFonts w:ascii="Arial" w:eastAsia="Times New Roman" w:hAnsi="Arial" w:cs="Arial"/>
@@ -13327,81 +11839,8 @@
                 <w:szCs w:val="20"/>
                 <w:lang w:eastAsia="de-DE"/>
               </w:rPr>
-              <w:t>Specify</w:t>
-            </w:r>
-            <w:proofErr w:type="spellEnd"/>
-            <w:r>
-              <w:rPr>
-                <w:rFonts w:ascii="Arial" w:eastAsia="Times New Roman" w:hAnsi="Arial" w:cs="Arial"/>
-                <w:bCs/>
-                <w:color w:val="000000"/>
-                <w:sz w:val="20"/>
-                <w:szCs w:val="20"/>
-                <w:lang w:eastAsia="de-DE"/>
-              </w:rPr>
-              <w:t xml:space="preserve"> </w:t>
-            </w:r>
-            <w:proofErr w:type="spellStart"/>
-            <w:r>
-              <w:rPr>
-                <w:rFonts w:ascii="Arial" w:eastAsia="Times New Roman" w:hAnsi="Arial" w:cs="Arial"/>
-                <w:bCs/>
-                <w:color w:val="000000"/>
-                <w:sz w:val="20"/>
-                <w:szCs w:val="20"/>
-                <w:lang w:eastAsia="de-DE"/>
-              </w:rPr>
-              <w:t>the</w:t>
-            </w:r>
-            <w:proofErr w:type="spellEnd"/>
-            <w:r>
-              <w:rPr>
-                <w:rFonts w:ascii="Arial" w:eastAsia="Times New Roman" w:hAnsi="Arial" w:cs="Arial"/>
-                <w:bCs/>
-                <w:color w:val="000000"/>
-                <w:sz w:val="20"/>
-                <w:szCs w:val="20"/>
-                <w:lang w:eastAsia="de-DE"/>
-              </w:rPr>
-              <w:t xml:space="preserve"> </w:t>
-            </w:r>
-            <w:proofErr w:type="spellStart"/>
-            <w:r>
-              <w:rPr>
-                <w:rFonts w:ascii="Arial" w:eastAsia="Times New Roman" w:hAnsi="Arial" w:cs="Arial"/>
-                <w:bCs/>
-                <w:color w:val="000000"/>
-                <w:sz w:val="20"/>
-                <w:szCs w:val="20"/>
-                <w:lang w:eastAsia="de-DE"/>
-              </w:rPr>
-              <w:t>respective</w:t>
-            </w:r>
-            <w:proofErr w:type="spellEnd"/>
-            <w:r>
-              <w:rPr>
-                <w:rFonts w:ascii="Arial" w:eastAsia="Times New Roman" w:hAnsi="Arial" w:cs="Arial"/>
-                <w:bCs/>
-                <w:color w:val="000000"/>
-                <w:sz w:val="20"/>
-                <w:szCs w:val="20"/>
-                <w:lang w:eastAsia="de-DE"/>
-              </w:rPr>
-              <w:t xml:space="preserve"> </w:t>
-            </w:r>
-            <w:proofErr w:type="spellStart"/>
-            <w:r>
-              <w:rPr>
-                <w:rFonts w:ascii="Arial" w:eastAsia="Times New Roman" w:hAnsi="Arial" w:cs="Arial"/>
-                <w:bCs/>
-                <w:color w:val="000000"/>
-                <w:sz w:val="20"/>
-                <w:szCs w:val="20"/>
-                <w:lang w:eastAsia="de-DE"/>
-              </w:rPr>
-              <w:t>perpetrator</w:t>
-            </w:r>
-            <w:proofErr w:type="spellEnd"/>
+              <w:t>Specify the respective perpetrator</w:t>
+            </w:r>
           </w:p>
         </w:tc>
       </w:tr>
@@ -13528,7 +11967,6 @@
               </w:rPr>
               <w:t>cross reference to “Route of Administration” in “</w:t>
             </w:r>
-            <w:proofErr w:type="gramStart"/>
             <w:r>
               <w:rPr>
                 <w:rFonts w:ascii="Arial" w:eastAsia="Times New Roman" w:hAnsi="Arial" w:cs="Arial"/>
@@ -13550,19 +11988,7 @@
                 <w:szCs w:val="20"/>
                 <w:lang w:val="en-US" w:eastAsia="de-DE"/>
               </w:rPr>
-              <w:t>“</w:t>
-            </w:r>
-            <w:proofErr w:type="gramEnd"/>
-            <w:r>
-              <w:rPr>
-                <w:rFonts w:ascii="Arial" w:eastAsia="Times New Roman" w:hAnsi="Arial" w:cs="Arial"/>
-                <w:bCs/>
-                <w:color w:val="000000"/>
-                <w:sz w:val="20"/>
-                <w:szCs w:val="20"/>
-                <w:lang w:val="en-US" w:eastAsia="de-DE"/>
-              </w:rPr>
-              <w:t>)</w:t>
+              <w:t>“)</w:t>
             </w:r>
           </w:p>
         </w:tc>
@@ -13738,7 +12164,6 @@
               </w:rPr>
               <w:t>Cross reference to “Compartment” in “</w:t>
             </w:r>
-            <w:proofErr w:type="gramStart"/>
             <w:r>
               <w:rPr>
                 <w:rFonts w:ascii="Arial" w:eastAsia="Times New Roman" w:hAnsi="Arial" w:cs="Arial"/>
@@ -13760,19 +12185,7 @@
                 <w:szCs w:val="20"/>
                 <w:lang w:val="en-US" w:eastAsia="de-DE"/>
               </w:rPr>
-              <w:t>“</w:t>
-            </w:r>
-            <w:proofErr w:type="gramEnd"/>
-            <w:r>
-              <w:rPr>
-                <w:rFonts w:ascii="Arial" w:eastAsia="Times New Roman" w:hAnsi="Arial" w:cs="Arial"/>
-                <w:bCs/>
-                <w:color w:val="000000"/>
-                <w:sz w:val="20"/>
-                <w:szCs w:val="20"/>
-                <w:lang w:val="en-US" w:eastAsia="de-DE"/>
-              </w:rPr>
-              <w:t>)</w:t>
+              <w:t>“)</w:t>
             </w:r>
           </w:p>
         </w:tc>
@@ -13857,27 +12270,7 @@
                 <w:szCs w:val="20"/>
                 <w:lang w:val="en-US"/>
               </w:rPr>
-              <w:t>In case AUCR is not reported, assess AUCR via either (</w:t>
-            </w:r>
-            <w:proofErr w:type="spellStart"/>
-            <w:r>
-              <w:rPr>
-                <w:rFonts w:ascii="Arial" w:hAnsi="Arial" w:cs="Arial"/>
-                <w:sz w:val="20"/>
-                <w:szCs w:val="20"/>
-                <w:lang w:val="en-US"/>
-              </w:rPr>
-              <w:t>i</w:t>
-            </w:r>
-            <w:proofErr w:type="spellEnd"/>
-            <w:r>
-              <w:rPr>
-                <w:rFonts w:ascii="Arial" w:hAnsi="Arial" w:cs="Arial"/>
-                <w:sz w:val="20"/>
-                <w:szCs w:val="20"/>
-                <w:lang w:val="en-US"/>
-              </w:rPr>
-              <w:t xml:space="preserve">) the ratio of the average measure for AUC during the with Perpetrator phase and the average measure for AUC during the with Control (Placebo) phase or (ii) the ratio of the average measure for CL during the with Control </w:t>
+              <w:t xml:space="preserve">In case AUCR is not reported, assess AUCR via either (i) the ratio of </w:t>
             </w:r>
             <w:r>
               <w:rPr>
@@ -13887,7 +12280,7 @@
                 <w:lang w:val="en-US"/>
               </w:rPr>
               <w:lastRenderedPageBreak/>
-              <w:t>(Placebo) phase and the average measure for CL during the with Perpetrator phase</w:t>
+              <w:t>the average measure for AUC during the Perpetrator phase and the average measure for AUC during the Control (Placebo) phase or (ii) the ratio of the average measure for CL during the with Control (Placebo) phase and the average measure for CL during the with Perpetrator phase</w:t>
             </w:r>
             <w:r>
               <w:rPr>
@@ -13920,55 +12313,7 @@
                 <w:szCs w:val="20"/>
                 <w:lang w:val="en-US" w:eastAsia="de-DE"/>
               </w:rPr>
-              <w:t xml:space="preserve">The entered value should be comparable to the simulated ratio. Caution should be exercised in case the AUCR is reported in a dose normalized </w:t>
-            </w:r>
-            <w:proofErr w:type="gramStart"/>
-            <w:r>
-              <w:rPr>
-                <w:rFonts w:ascii="Arial" w:eastAsia="Times New Roman" w:hAnsi="Arial" w:cs="Arial"/>
-                <w:bCs/>
-                <w:color w:val="000000"/>
-                <w:sz w:val="20"/>
-                <w:szCs w:val="20"/>
-                <w:lang w:val="en-US" w:eastAsia="de-DE"/>
-              </w:rPr>
-              <w:t>fashion</w:t>
-            </w:r>
-            <w:proofErr w:type="gramEnd"/>
-            <w:r>
-              <w:rPr>
-                <w:rFonts w:ascii="Arial" w:eastAsia="Times New Roman" w:hAnsi="Arial" w:cs="Arial"/>
-                <w:bCs/>
-                <w:color w:val="000000"/>
-                <w:sz w:val="20"/>
-                <w:szCs w:val="20"/>
-                <w:lang w:val="en-US" w:eastAsia="de-DE"/>
-              </w:rPr>
-              <w:t xml:space="preserve"> but the doses of the victim actually differed in control phase and treatment phase (with perpetrator). Then the value might need to be un-</w:t>
-            </w:r>
-            <w:proofErr w:type="gramStart"/>
-            <w:r>
-              <w:rPr>
-                <w:rFonts w:ascii="Arial" w:eastAsia="Times New Roman" w:hAnsi="Arial" w:cs="Arial"/>
-                <w:bCs/>
-                <w:color w:val="000000"/>
-                <w:sz w:val="20"/>
-                <w:szCs w:val="20"/>
-                <w:lang w:val="en-US" w:eastAsia="de-DE"/>
-              </w:rPr>
-              <w:t>dose-normalized</w:t>
-            </w:r>
-            <w:proofErr w:type="gramEnd"/>
-            <w:r>
-              <w:rPr>
-                <w:rFonts w:ascii="Arial" w:eastAsia="Times New Roman" w:hAnsi="Arial" w:cs="Arial"/>
-                <w:bCs/>
-                <w:color w:val="000000"/>
-                <w:sz w:val="20"/>
-                <w:szCs w:val="20"/>
-                <w:lang w:val="en-US" w:eastAsia="de-DE"/>
-              </w:rPr>
-              <w:t>. See also “</w:t>
+              <w:t>The entered value should be comparable to the simulated ratio. Caution should be exercised in case the AUCR is reported in a dose normalized fashion but the doses of the victim actually differed in control phase and treatment phase (with perpetrator). Then the value might need to be un-dose-normalized. See also “</w:t>
             </w:r>
             <w:r>
               <w:rPr>
@@ -14029,22 +12374,8 @@
                 <w:lang w:val="en-US" w:eastAsia="de-DE"/>
               </w:rPr>
               <w:lastRenderedPageBreak/>
-              <w:t xml:space="preserve">AUCR </w:t>
-            </w:r>
-            <w:proofErr w:type="spellStart"/>
-            <w:r>
-              <w:rPr>
-                <w:rFonts w:ascii="Arial" w:eastAsia="Times New Roman" w:hAnsi="Arial" w:cs="Arial"/>
-                <w:b/>
-                <w:bCs/>
-                <w:color w:val="000000"/>
-                <w:sz w:val="20"/>
-                <w:szCs w:val="20"/>
-                <w:lang w:val="en-US" w:eastAsia="de-DE"/>
-              </w:rPr>
-              <w:t>AvgType</w:t>
-            </w:r>
-            <w:proofErr w:type="spellEnd"/>
+              <w:t>AUCR AvgType</w:t>
+            </w:r>
           </w:p>
         </w:tc>
         <w:tc>
@@ -14073,55 +12404,7 @@
                 <w:szCs w:val="20"/>
                 <w:lang w:val="en-US" w:eastAsia="de-DE"/>
               </w:rPr>
-              <w:t>Specify type of average measure for AUC, e.g. “</w:t>
-            </w:r>
-            <w:proofErr w:type="spellStart"/>
-            <w:r>
-              <w:rPr>
-                <w:rFonts w:ascii="Arial" w:eastAsia="Times New Roman" w:hAnsi="Arial" w:cs="Arial"/>
-                <w:bCs/>
-                <w:color w:val="000000"/>
-                <w:sz w:val="20"/>
-                <w:szCs w:val="20"/>
-                <w:lang w:val="en-US" w:eastAsia="de-DE"/>
-              </w:rPr>
-              <w:t>Arith</w:t>
-            </w:r>
-            <w:proofErr w:type="spellEnd"/>
-            <w:r>
-              <w:rPr>
-                <w:rFonts w:ascii="Arial" w:eastAsia="Times New Roman" w:hAnsi="Arial" w:cs="Arial"/>
-                <w:bCs/>
-                <w:color w:val="000000"/>
-                <w:sz w:val="20"/>
-                <w:szCs w:val="20"/>
-                <w:lang w:val="en-US" w:eastAsia="de-DE"/>
-              </w:rPr>
-              <w:t>. mean”, “Geom. mean</w:t>
-            </w:r>
-            <w:proofErr w:type="gramStart"/>
-            <w:r>
-              <w:rPr>
-                <w:rFonts w:ascii="Arial" w:eastAsia="Times New Roman" w:hAnsi="Arial" w:cs="Arial"/>
-                <w:bCs/>
-                <w:color w:val="000000"/>
-                <w:sz w:val="20"/>
-                <w:szCs w:val="20"/>
-                <w:lang w:val="en-US" w:eastAsia="de-DE"/>
-              </w:rPr>
-              <w:t>”,  “</w:t>
-            </w:r>
-            <w:proofErr w:type="gramEnd"/>
-            <w:r>
-              <w:rPr>
-                <w:rFonts w:ascii="Arial" w:eastAsia="Times New Roman" w:hAnsi="Arial" w:cs="Arial"/>
-                <w:bCs/>
-                <w:color w:val="000000"/>
-                <w:sz w:val="20"/>
-                <w:szCs w:val="20"/>
-                <w:lang w:val="en-US" w:eastAsia="de-DE"/>
-              </w:rPr>
-              <w:t>Median”, etc. (in case of aggregated data) or “Individual” (in case of individual data)</w:t>
+              <w:t>Specify type of average measure for AUC, e.g. “Arith. mean”, “Geom. mean”,  “Median”, etc. (in case of aggregated data) or “Individual” (in case of individual data)</w:t>
             </w:r>
           </w:p>
           <w:p>
@@ -14310,22 +12593,8 @@
                 <w:szCs w:val="20"/>
                 <w:lang w:val="en-US" w:eastAsia="de-DE"/>
               </w:rPr>
-              <w:t xml:space="preserve">AUCR </w:t>
-            </w:r>
-            <w:proofErr w:type="spellStart"/>
-            <w:r>
-              <w:rPr>
-                <w:rFonts w:ascii="Arial" w:eastAsia="Times New Roman" w:hAnsi="Arial" w:cs="Arial"/>
-                <w:b/>
-                <w:bCs/>
-                <w:color w:val="000000"/>
-                <w:sz w:val="20"/>
-                <w:szCs w:val="20"/>
-                <w:lang w:val="en-US" w:eastAsia="de-DE"/>
-              </w:rPr>
-              <w:t>VarType</w:t>
-            </w:r>
-            <w:proofErr w:type="spellEnd"/>
+              <w:t>AUCR VarType</w:t>
+            </w:r>
           </w:p>
         </w:tc>
         <w:tc>
@@ -14376,55 +12645,7 @@
                 <w:szCs w:val="20"/>
                 <w:lang w:val="en-US" w:eastAsia="de-DE"/>
               </w:rPr>
-              <w:t>, e.g. “</w:t>
-            </w:r>
-            <w:proofErr w:type="spellStart"/>
-            <w:r>
-              <w:rPr>
-                <w:rFonts w:ascii="Arial" w:eastAsia="Times New Roman" w:hAnsi="Arial" w:cs="Arial"/>
-                <w:bCs/>
-                <w:color w:val="000000"/>
-                <w:sz w:val="20"/>
-                <w:szCs w:val="20"/>
-                <w:lang w:val="en-US" w:eastAsia="de-DE"/>
-              </w:rPr>
-              <w:t>Arith</w:t>
-            </w:r>
-            <w:proofErr w:type="spellEnd"/>
-            <w:r>
-              <w:rPr>
-                <w:rFonts w:ascii="Arial" w:eastAsia="Times New Roman" w:hAnsi="Arial" w:cs="Arial"/>
-                <w:bCs/>
-                <w:color w:val="000000"/>
-                <w:sz w:val="20"/>
-                <w:szCs w:val="20"/>
-                <w:lang w:val="en-US" w:eastAsia="de-DE"/>
-              </w:rPr>
-              <w:t>. SD”, “Geom. SD”, “</w:t>
-            </w:r>
-            <w:proofErr w:type="spellStart"/>
-            <w:r>
-              <w:rPr>
-                <w:rFonts w:ascii="Arial" w:eastAsia="Times New Roman" w:hAnsi="Arial" w:cs="Arial"/>
-                <w:bCs/>
-                <w:color w:val="000000"/>
-                <w:sz w:val="20"/>
-                <w:szCs w:val="20"/>
-                <w:lang w:val="en-US" w:eastAsia="de-DE"/>
-              </w:rPr>
-              <w:t>Arith</w:t>
-            </w:r>
-            <w:proofErr w:type="spellEnd"/>
-            <w:r>
-              <w:rPr>
-                <w:rFonts w:ascii="Arial" w:eastAsia="Times New Roman" w:hAnsi="Arial" w:cs="Arial"/>
-                <w:bCs/>
-                <w:color w:val="000000"/>
-                <w:sz w:val="20"/>
-                <w:szCs w:val="20"/>
-                <w:lang w:val="en-US" w:eastAsia="de-DE"/>
-              </w:rPr>
-              <w:t>. CV”, “Geom. CV”, “Range”, “95% CI” etc. (only in case of aggregated data)</w:t>
+              <w:t>, e.g. “Arith. SD”, “Geom. SD”, “Arith. CV”, “Geom. CV”, “Range”, “95% CI” etc. (only in case of aggregated data)</w:t>
             </w:r>
           </w:p>
         </w:tc>
@@ -14547,17 +12768,7 @@
                 <w:szCs w:val="20"/>
                 <w:lang w:val="en-US"/>
               </w:rPr>
-              <w:t xml:space="preserve">R via the ratio of the average measure for </w:t>
-            </w:r>
-            <w:proofErr w:type="spellStart"/>
-            <w:r>
-              <w:rPr>
-                <w:rFonts w:ascii="Arial" w:hAnsi="Arial" w:cs="Arial"/>
-                <w:sz w:val="20"/>
-                <w:szCs w:val="20"/>
-                <w:lang w:val="en-US"/>
-              </w:rPr>
-              <w:t>C</w:t>
+              <w:t>R via the ratio of the average measure for C</w:t>
             </w:r>
             <w:r>
               <w:rPr>
@@ -14574,38 +12785,28 @@
                 <w:rFonts w:ascii="Arial" w:hAnsi="Arial" w:cs="Arial"/>
                 <w:sz w:val="20"/>
                 <w:szCs w:val="20"/>
-                <w:lang w:val="en-US"/>
-              </w:rPr>
-              <w:t>during</w:t>
-            </w:r>
-            <w:proofErr w:type="spellEnd"/>
-            <w:r>
-              <w:rPr>
-                <w:rFonts w:ascii="Arial" w:hAnsi="Arial" w:cs="Arial"/>
-                <w:sz w:val="20"/>
-                <w:szCs w:val="20"/>
-                <w:lang w:val="en-US"/>
-              </w:rPr>
-              <w:t xml:space="preserve"> the with Perpetrator phase and the average measure for </w:t>
-            </w:r>
-            <w:proofErr w:type="spellStart"/>
-            <w:r>
-              <w:rPr>
-                <w:rFonts w:ascii="Arial" w:hAnsi="Arial" w:cs="Arial"/>
-                <w:sz w:val="20"/>
-                <w:szCs w:val="20"/>
-                <w:lang w:val="en-US"/>
-              </w:rPr>
-              <w:t>C</w:t>
-            </w:r>
-            <w:r>
-              <w:rPr>
-                <w:rFonts w:ascii="Arial" w:hAnsi="Arial" w:cs="Arial"/>
-                <w:sz w:val="20"/>
-                <w:szCs w:val="20"/>
                 <w:vertAlign w:val="subscript"/>
                 <w:lang w:val="en-US"/>
               </w:rPr>
+              <w:t xml:space="preserve"> </w:t>
+            </w:r>
+            <w:r>
+              <w:rPr>
+                <w:rFonts w:ascii="Arial" w:hAnsi="Arial" w:cs="Arial"/>
+                <w:sz w:val="20"/>
+                <w:szCs w:val="20"/>
+                <w:lang w:val="en-US"/>
+              </w:rPr>
+              <w:t>during the Perpetrator phase and the average measure for C</w:t>
+            </w:r>
+            <w:r>
+              <w:rPr>
+                <w:rFonts w:ascii="Arial" w:hAnsi="Arial" w:cs="Arial"/>
+                <w:sz w:val="20"/>
+                <w:szCs w:val="20"/>
+                <w:vertAlign w:val="subscript"/>
+                <w:lang w:val="en-US"/>
+              </w:rPr>
               <w:t>max</w:t>
             </w:r>
             <w:r>
@@ -14613,19 +12814,19 @@
                 <w:rFonts w:ascii="Arial" w:hAnsi="Arial" w:cs="Arial"/>
                 <w:sz w:val="20"/>
                 <w:szCs w:val="20"/>
-                <w:lang w:val="en-US"/>
-              </w:rPr>
-              <w:t>during</w:t>
-            </w:r>
-            <w:proofErr w:type="spellEnd"/>
-            <w:r>
-              <w:rPr>
-                <w:rFonts w:ascii="Arial" w:hAnsi="Arial" w:cs="Arial"/>
-                <w:sz w:val="20"/>
-                <w:szCs w:val="20"/>
-                <w:lang w:val="en-US"/>
-              </w:rPr>
-              <w:t xml:space="preserve"> the with Control (Placebo) phase</w:t>
+                <w:vertAlign w:val="subscript"/>
+                <w:lang w:val="en-US"/>
+              </w:rPr>
+              <w:t xml:space="preserve"> </w:t>
+            </w:r>
+            <w:r>
+              <w:rPr>
+                <w:rFonts w:ascii="Arial" w:hAnsi="Arial" w:cs="Arial"/>
+                <w:sz w:val="20"/>
+                <w:szCs w:val="20"/>
+                <w:lang w:val="en-US"/>
+              </w:rPr>
+              <w:t>during the Control (Placebo) phase</w:t>
             </w:r>
             <w:r>
               <w:rPr>
@@ -14658,55 +12859,7 @@
                 <w:szCs w:val="20"/>
                 <w:lang w:val="en-US" w:eastAsia="de-DE"/>
               </w:rPr>
-              <w:t xml:space="preserve">The entered value should be comparable to the simulated ratio. Caution should be exercised in case the AUCR is reported in a dose normalized </w:t>
-            </w:r>
-            <w:proofErr w:type="gramStart"/>
-            <w:r>
-              <w:rPr>
-                <w:rFonts w:ascii="Arial" w:eastAsia="Times New Roman" w:hAnsi="Arial" w:cs="Arial"/>
-                <w:bCs/>
-                <w:color w:val="000000"/>
-                <w:sz w:val="20"/>
-                <w:szCs w:val="20"/>
-                <w:lang w:val="en-US" w:eastAsia="de-DE"/>
-              </w:rPr>
-              <w:t>fashion</w:t>
-            </w:r>
-            <w:proofErr w:type="gramEnd"/>
-            <w:r>
-              <w:rPr>
-                <w:rFonts w:ascii="Arial" w:eastAsia="Times New Roman" w:hAnsi="Arial" w:cs="Arial"/>
-                <w:bCs/>
-                <w:color w:val="000000"/>
-                <w:sz w:val="20"/>
-                <w:szCs w:val="20"/>
-                <w:lang w:val="en-US" w:eastAsia="de-DE"/>
-              </w:rPr>
-              <w:t xml:space="preserve"> but the doses of the victim actually differed in control phase and treatment phase (with perpetrator). Then the value might need to be un-</w:t>
-            </w:r>
-            <w:proofErr w:type="gramStart"/>
-            <w:r>
-              <w:rPr>
-                <w:rFonts w:ascii="Arial" w:eastAsia="Times New Roman" w:hAnsi="Arial" w:cs="Arial"/>
-                <w:bCs/>
-                <w:color w:val="000000"/>
-                <w:sz w:val="20"/>
-                <w:szCs w:val="20"/>
-                <w:lang w:val="en-US" w:eastAsia="de-DE"/>
-              </w:rPr>
-              <w:t>dose-normalized</w:t>
-            </w:r>
-            <w:proofErr w:type="gramEnd"/>
-            <w:r>
-              <w:rPr>
-                <w:rFonts w:ascii="Arial" w:eastAsia="Times New Roman" w:hAnsi="Arial" w:cs="Arial"/>
-                <w:bCs/>
-                <w:color w:val="000000"/>
-                <w:sz w:val="20"/>
-                <w:szCs w:val="20"/>
-                <w:lang w:val="en-US" w:eastAsia="de-DE"/>
-              </w:rPr>
-              <w:t>. See also “</w:t>
+              <w:t>The entered value should be comparable to the simulated ratio. Caution should be exercised in case the AUCR is reported in a dose normalized fashion but the doses of the victim actually differed in control phase and treatment phase (with perpetrator). Then the value might need to be un-dose-normalized. See also “</w:t>
             </w:r>
             <w:r>
               <w:rPr>
@@ -14766,22 +12919,8 @@
                 <w:szCs w:val="20"/>
                 <w:lang w:val="en-US" w:eastAsia="de-DE"/>
               </w:rPr>
-              <w:t xml:space="preserve">CmaxR </w:t>
-            </w:r>
-            <w:proofErr w:type="spellStart"/>
-            <w:r>
-              <w:rPr>
-                <w:rFonts w:ascii="Arial" w:eastAsia="Times New Roman" w:hAnsi="Arial" w:cs="Arial"/>
-                <w:b/>
-                <w:bCs/>
-                <w:color w:val="000000"/>
-                <w:sz w:val="20"/>
-                <w:szCs w:val="20"/>
-                <w:lang w:val="en-US" w:eastAsia="de-DE"/>
-              </w:rPr>
-              <w:t>AvgType</w:t>
-            </w:r>
-            <w:proofErr w:type="spellEnd"/>
+              <w:t>CmaxR AvgType</w:t>
+            </w:r>
           </w:p>
         </w:tc>
         <w:tc>
@@ -14810,55 +12949,7 @@
                 <w:szCs w:val="20"/>
                 <w:lang w:val="en-US" w:eastAsia="de-DE"/>
               </w:rPr>
-              <w:t>Specify type of average measure for AUC, e.g. “</w:t>
-            </w:r>
-            <w:proofErr w:type="spellStart"/>
-            <w:r>
-              <w:rPr>
-                <w:rFonts w:ascii="Arial" w:eastAsia="Times New Roman" w:hAnsi="Arial" w:cs="Arial"/>
-                <w:bCs/>
-                <w:color w:val="000000"/>
-                <w:sz w:val="20"/>
-                <w:szCs w:val="20"/>
-                <w:lang w:val="en-US" w:eastAsia="de-DE"/>
-              </w:rPr>
-              <w:t>Arith</w:t>
-            </w:r>
-            <w:proofErr w:type="spellEnd"/>
-            <w:r>
-              <w:rPr>
-                <w:rFonts w:ascii="Arial" w:eastAsia="Times New Roman" w:hAnsi="Arial" w:cs="Arial"/>
-                <w:bCs/>
-                <w:color w:val="000000"/>
-                <w:sz w:val="20"/>
-                <w:szCs w:val="20"/>
-                <w:lang w:val="en-US" w:eastAsia="de-DE"/>
-              </w:rPr>
-              <w:t>. mean”, “Geom. mean</w:t>
-            </w:r>
-            <w:proofErr w:type="gramStart"/>
-            <w:r>
-              <w:rPr>
-                <w:rFonts w:ascii="Arial" w:eastAsia="Times New Roman" w:hAnsi="Arial" w:cs="Arial"/>
-                <w:bCs/>
-                <w:color w:val="000000"/>
-                <w:sz w:val="20"/>
-                <w:szCs w:val="20"/>
-                <w:lang w:val="en-US" w:eastAsia="de-DE"/>
-              </w:rPr>
-              <w:t>”,  “</w:t>
-            </w:r>
-            <w:proofErr w:type="gramEnd"/>
-            <w:r>
-              <w:rPr>
-                <w:rFonts w:ascii="Arial" w:eastAsia="Times New Roman" w:hAnsi="Arial" w:cs="Arial"/>
-                <w:bCs/>
-                <w:color w:val="000000"/>
-                <w:sz w:val="20"/>
-                <w:szCs w:val="20"/>
-                <w:lang w:val="en-US" w:eastAsia="de-DE"/>
-              </w:rPr>
-              <w:t>Median”, etc. (in case of aggregated data) or “Individual” (in case of individual data)</w:t>
+              <w:t>Specify type of average measure for AUC, e.g. “Arith. mean”, “Geom. mean”,  “Median”, etc. (in case of aggregated data) or “Individual” (in case of individual data)</w:t>
             </w:r>
           </w:p>
           <w:p>
@@ -15174,22 +13265,8 @@
                 <w:szCs w:val="20"/>
                 <w:lang w:val="en-US" w:eastAsia="de-DE"/>
               </w:rPr>
-              <w:t xml:space="preserve">CmaxR </w:t>
-            </w:r>
-            <w:proofErr w:type="spellStart"/>
-            <w:r>
-              <w:rPr>
-                <w:rFonts w:ascii="Arial" w:eastAsia="Times New Roman" w:hAnsi="Arial" w:cs="Arial"/>
-                <w:b/>
-                <w:bCs/>
-                <w:color w:val="000000"/>
-                <w:sz w:val="20"/>
-                <w:szCs w:val="20"/>
-                <w:lang w:val="en-US" w:eastAsia="de-DE"/>
-              </w:rPr>
-              <w:t>VarType</w:t>
-            </w:r>
-            <w:proofErr w:type="spellEnd"/>
+              <w:t>CmaxR VarType</w:t>
+            </w:r>
           </w:p>
         </w:tc>
         <w:tc>
@@ -15263,55 +13340,7 @@
                 <w:szCs w:val="20"/>
                 <w:lang w:val="en-US" w:eastAsia="de-DE"/>
               </w:rPr>
-              <w:t>, e.g. “</w:t>
-            </w:r>
-            <w:proofErr w:type="spellStart"/>
-            <w:r>
-              <w:rPr>
-                <w:rFonts w:ascii="Arial" w:eastAsia="Times New Roman" w:hAnsi="Arial" w:cs="Arial"/>
-                <w:bCs/>
-                <w:color w:val="000000"/>
-                <w:sz w:val="20"/>
-                <w:szCs w:val="20"/>
-                <w:lang w:val="en-US" w:eastAsia="de-DE"/>
-              </w:rPr>
-              <w:t>Arith</w:t>
-            </w:r>
-            <w:proofErr w:type="spellEnd"/>
-            <w:r>
-              <w:rPr>
-                <w:rFonts w:ascii="Arial" w:eastAsia="Times New Roman" w:hAnsi="Arial" w:cs="Arial"/>
-                <w:bCs/>
-                <w:color w:val="000000"/>
-                <w:sz w:val="20"/>
-                <w:szCs w:val="20"/>
-                <w:lang w:val="en-US" w:eastAsia="de-DE"/>
-              </w:rPr>
-              <w:t>. SD”, “Geom. SD”, “</w:t>
-            </w:r>
-            <w:proofErr w:type="spellStart"/>
-            <w:r>
-              <w:rPr>
-                <w:rFonts w:ascii="Arial" w:eastAsia="Times New Roman" w:hAnsi="Arial" w:cs="Arial"/>
-                <w:bCs/>
-                <w:color w:val="000000"/>
-                <w:sz w:val="20"/>
-                <w:szCs w:val="20"/>
-                <w:lang w:val="en-US" w:eastAsia="de-DE"/>
-              </w:rPr>
-              <w:t>Arith</w:t>
-            </w:r>
-            <w:proofErr w:type="spellEnd"/>
-            <w:r>
-              <w:rPr>
-                <w:rFonts w:ascii="Arial" w:eastAsia="Times New Roman" w:hAnsi="Arial" w:cs="Arial"/>
-                <w:bCs/>
-                <w:color w:val="000000"/>
-                <w:sz w:val="20"/>
-                <w:szCs w:val="20"/>
-                <w:lang w:val="en-US" w:eastAsia="de-DE"/>
-              </w:rPr>
-              <w:t>. CV”, “Geom. CV”, “Range”, “95% CI” etc. (only in case of aggregated data)</w:t>
+              <w:t>, e.g. “Arith. SD”, “Geom. SD”, “Arith. CV”, “Geom. CV”, “Range”, “95% CI” etc. (only in case of aggregated data)</w:t>
             </w:r>
           </w:p>
         </w:tc>
@@ -15525,7 +13554,6 @@
                 <w:lang w:eastAsia="de-DE"/>
               </w:rPr>
             </w:pPr>
-            <w:proofErr w:type="spellStart"/>
             <w:r>
               <w:rPr>
                 <w:rFonts w:ascii="Arial" w:eastAsia="Times New Roman" w:hAnsi="Arial" w:cs="Arial"/>
@@ -15538,7 +13566,6 @@
               </w:rPr>
               <w:t>t_placebo_end</w:t>
             </w:r>
-            <w:proofErr w:type="spellEnd"/>
           </w:p>
         </w:tc>
         <w:tc>
@@ -15928,7 +13955,6 @@
                 <w:lang w:eastAsia="de-DE"/>
               </w:rPr>
             </w:pPr>
-            <w:proofErr w:type="spellStart"/>
             <w:r>
               <w:rPr>
                 <w:rFonts w:ascii="Arial" w:eastAsia="Times New Roman" w:hAnsi="Arial" w:cs="Arial"/>
@@ -15941,7 +13967,6 @@
               </w:rPr>
               <w:t>t_treatment_end</w:t>
             </w:r>
-            <w:proofErr w:type="spellEnd"/>
           </w:p>
         </w:tc>
         <w:tc>
@@ -16161,6 +14186,7 @@
                 <w:szCs w:val="20"/>
                 <w:lang w:eastAsia="de-DE"/>
               </w:rPr>
+              <w:lastRenderedPageBreak/>
               <w:t>t Unit</w:t>
             </w:r>
           </w:p>
@@ -16240,48 +14266,8 @@
                 <w:szCs w:val="20"/>
                 <w:lang w:eastAsia="de-DE"/>
               </w:rPr>
-              <w:t xml:space="preserve">R Dose </w:t>
-            </w:r>
-            <w:proofErr w:type="spellStart"/>
-            <w:r>
-              <w:rPr>
-                <w:rFonts w:ascii="Arial" w:eastAsia="Times New Roman" w:hAnsi="Arial" w:cs="Arial"/>
-                <w:b/>
-                <w:bCs/>
-                <w:color w:val="000000"/>
-                <w:sz w:val="20"/>
-                <w:szCs w:val="20"/>
-                <w:lang w:eastAsia="de-DE"/>
-              </w:rPr>
-              <w:t>correction</w:t>
-            </w:r>
-            <w:proofErr w:type="spellEnd"/>
-            <w:r>
-              <w:rPr>
-                <w:rFonts w:ascii="Arial" w:eastAsia="Times New Roman" w:hAnsi="Arial" w:cs="Arial"/>
-                <w:b/>
-                <w:bCs/>
-                <w:color w:val="000000"/>
-                <w:sz w:val="20"/>
-                <w:szCs w:val="20"/>
-                <w:lang w:eastAsia="de-DE"/>
-              </w:rPr>
-              <w:t xml:space="preserve"> </w:t>
-            </w:r>
-            <w:proofErr w:type="spellStart"/>
-            <w:r>
-              <w:rPr>
-                <w:rFonts w:ascii="Arial" w:eastAsia="Times New Roman" w:hAnsi="Arial" w:cs="Arial"/>
-                <w:b/>
-                <w:bCs/>
-                <w:color w:val="000000"/>
-                <w:sz w:val="20"/>
-                <w:szCs w:val="20"/>
-                <w:lang w:eastAsia="de-DE"/>
-              </w:rPr>
-              <w:t>factor</w:t>
-            </w:r>
-            <w:proofErr w:type="spellEnd"/>
+              <w:t>R Dose correction factor</w:t>
+            </w:r>
           </w:p>
         </w:tc>
         <w:tc>
@@ -16334,7 +14320,6 @@
                 <w:szCs w:val="20"/>
                 <w:lang w:val="en-US" w:eastAsia="de-DE"/>
               </w:rPr>
-              <w:lastRenderedPageBreak/>
               <w:t>In case the victim was administered with the same dose in control and treatment (with perpetrator) phase, this factor is 1.</w:t>
             </w:r>
           </w:p>
@@ -16405,7 +14390,6 @@
               </w:rPr>
               <w:t xml:space="preserve"> a reported </w:t>
             </w:r>
-            <w:proofErr w:type="gramStart"/>
             <w:r>
               <w:rPr>
                 <w:rFonts w:ascii="Arial" w:eastAsia="Times New Roman" w:hAnsi="Arial" w:cs="Arial"/>
@@ -16445,7 +14429,6 @@
               </w:rPr>
               <w:t>normalized</w:t>
             </w:r>
-            <w:proofErr w:type="gramEnd"/>
             <w:r>
               <w:rPr>
                 <w:rFonts w:ascii="Arial" w:eastAsia="Times New Roman" w:hAnsi="Arial" w:cs="Arial"/>
@@ -16596,7 +14579,6 @@
                 <w:szCs w:val="20"/>
                 <w:lang w:eastAsia="de-DE"/>
               </w:rPr>
-              <w:lastRenderedPageBreak/>
               <w:t>Comment</w:t>
             </w:r>
           </w:p>
@@ -17469,15 +15451,15 @@
     <w:lsdException w:name="Unresolved Mention" w:semiHidden="1" w:unhideWhenUsed="1"/>
     <w:lsdException w:name="Smart Link" w:semiHidden="1" w:unhideWhenUsed="1"/>
   </w:latentStyles>
-  <w:style w:type="paragraph" w:default="1" w:styleId="Standard">
+  <w:style w:type="paragraph" w:default="1" w:styleId="Normal">
     <w:name w:val="Normal"/>
     <w:qFormat/>
   </w:style>
-  <w:style w:type="paragraph" w:styleId="berschrift1">
+  <w:style w:type="paragraph" w:styleId="Heading1">
     <w:name w:val="heading 1"/>
-    <w:basedOn w:val="Standard"/>
-    <w:next w:val="Standard"/>
-    <w:link w:val="berschrift1Zchn"/>
+    <w:basedOn w:val="Normal"/>
+    <w:next w:val="Normal"/>
+    <w:link w:val="Heading1Char"/>
     <w:uiPriority w:val="9"/>
     <w:qFormat/>
     <w:rsid w:val="00345E2D"/>
@@ -17496,13 +15478,13 @@
       <w:szCs w:val="28"/>
     </w:rPr>
   </w:style>
-  <w:style w:type="character" w:default="1" w:styleId="Absatz-Standardschriftart">
+  <w:style w:type="character" w:default="1" w:styleId="DefaultParagraphFont">
     <w:name w:val="Default Paragraph Font"/>
     <w:uiPriority w:val="1"/>
     <w:semiHidden/>
     <w:unhideWhenUsed/>
   </w:style>
-  <w:style w:type="table" w:default="1" w:styleId="NormaleTabelle">
+  <w:style w:type="table" w:default="1" w:styleId="TableNormal">
     <w:name w:val="Normal Table"/>
     <w:uiPriority w:val="99"/>
     <w:semiHidden/>
@@ -17517,15 +15499,15 @@
       </w:tblCellMar>
     </w:tblPr>
   </w:style>
-  <w:style w:type="numbering" w:default="1" w:styleId="KeineListe">
+  <w:style w:type="numbering" w:default="1" w:styleId="NoList">
     <w:name w:val="No List"/>
     <w:uiPriority w:val="99"/>
     <w:semiHidden/>
     <w:unhideWhenUsed/>
   </w:style>
-  <w:style w:type="table" w:styleId="Tabellenraster">
+  <w:style w:type="table" w:styleId="TableGrid">
     <w:name w:val="Table Grid"/>
-    <w:basedOn w:val="NormaleTabelle"/>
+    <w:basedOn w:val="TableNormal"/>
     <w:uiPriority w:val="59"/>
     <w:rsid w:val="005D66D8"/>
     <w:pPr>
@@ -17542,9 +15524,9 @@
       </w:tblBorders>
     </w:tblPr>
   </w:style>
-  <w:style w:type="paragraph" w:styleId="Listenabsatz">
+  <w:style w:type="paragraph" w:styleId="ListParagraph">
     <w:name w:val="List Paragraph"/>
-    <w:basedOn w:val="Standard"/>
+    <w:basedOn w:val="Normal"/>
     <w:uiPriority w:val="34"/>
     <w:qFormat/>
     <w:rsid w:val="005D66D8"/>
@@ -17553,11 +15535,11 @@
       <w:contextualSpacing/>
     </w:pPr>
   </w:style>
-  <w:style w:type="paragraph" w:styleId="Titel">
+  <w:style w:type="paragraph" w:styleId="Title">
     <w:name w:val="Title"/>
-    <w:basedOn w:val="Standard"/>
-    <w:next w:val="Standard"/>
-    <w:link w:val="TitelZchn"/>
+    <w:basedOn w:val="Normal"/>
+    <w:next w:val="Normal"/>
+    <w:link w:val="TitleChar"/>
     <w:uiPriority w:val="10"/>
     <w:qFormat/>
     <w:rsid w:val="00345E2D"/>
@@ -17577,10 +15559,10 @@
       <w:szCs w:val="52"/>
     </w:rPr>
   </w:style>
-  <w:style w:type="character" w:customStyle="1" w:styleId="TitelZchn">
-    <w:name w:val="Titel Zchn"/>
-    <w:basedOn w:val="Absatz-Standardschriftart"/>
-    <w:link w:val="Titel"/>
+  <w:style w:type="character" w:customStyle="1" w:styleId="TitleChar">
+    <w:name w:val="Title Char"/>
+    <w:basedOn w:val="DefaultParagraphFont"/>
+    <w:link w:val="Title"/>
     <w:uiPriority w:val="10"/>
     <w:rsid w:val="00345E2D"/>
     <w:rPr>
@@ -17592,10 +15574,10 @@
       <w:szCs w:val="52"/>
     </w:rPr>
   </w:style>
-  <w:style w:type="character" w:customStyle="1" w:styleId="berschrift1Zchn">
-    <w:name w:val="Überschrift 1 Zchn"/>
-    <w:basedOn w:val="Absatz-Standardschriftart"/>
-    <w:link w:val="berschrift1"/>
+  <w:style w:type="character" w:customStyle="1" w:styleId="Heading1Char">
+    <w:name w:val="Heading 1 Char"/>
+    <w:basedOn w:val="DefaultParagraphFont"/>
+    <w:link w:val="Heading1"/>
     <w:uiPriority w:val="9"/>
     <w:rsid w:val="00345E2D"/>
     <w:rPr>

</xml_diff>